<commit_message>
Agrego función de hash a estrategia
</commit_message>
<xml_diff>
--- a/Estrategia.docx
+++ b/Estrategia.docx
@@ -266,7 +266,7 @@
               </mc:Choice>
               <mc:Fallback>
                 <w:pict>
-                  <v:group w14:anchorId="0255D92C" id="Grupo 149" o:spid="_x0000_s1026" style="position:absolute;margin-left:0;margin-top:0;width:8in;height:95.7pt;z-index:251662336;mso-width-percent:941;mso-height-percent:121;mso-top-percent:23;mso-position-horizontal:center;mso-position-horizontal-relative:page;mso-position-vertical-relative:page;mso-width-percent:941;mso-height-percent:121;mso-top-percent:23" coordorigin="" coordsize="73152,12161" o:gfxdata="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">
+                  <v:group w14:anchorId="2DFA082D" id="Grupo 149" o:spid="_x0000_s1026" style="position:absolute;margin-left:0;margin-top:0;width:8in;height:95.7pt;z-index:251662336;mso-width-percent:941;mso-height-percent:121;mso-top-percent:23;mso-position-horizontal:center;mso-position-horizontal-relative:page;mso-position-vertical-relative:page;mso-width-percent:941;mso-height-percent:121;mso-top-percent:23" coordorigin="" coordsize="73152,12161" o:gfxdata="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">
                     <v:shape id="Rectángulo 51" o:spid="_x0000_s1027" style="position:absolute;width:73152;height:11303;visibility:visible;mso-wrap-style:square;v-text-anchor:middle" coordsize="7312660,1129665" o:gfxdata="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" path="m,l7312660,r,1129665l3619500,733425,,1091565,,xe" fillcolor="#4472c4 [3204]" stroked="f" strokeweight="1pt">
                       <v:stroke joinstyle="miter"/>
                       <v:path arrowok="t" o:connecttype="custom" o:connectlocs="0,0;7315200,0;7315200,1130373;3620757,733885;0,1092249;0,0" o:connectangles="0,0,0,0,0,0"/>
@@ -409,7 +409,29 @@
                                         <w:szCs w:val="24"/>
                                       </w:rPr>
                                       <w:br/>
-                                      <w:t>Leonardo Maestri – Legajo: 155.993-0</w:t>
+                                      <w:t xml:space="preserve">Leonardo </w:t>
+                                    </w:r>
+                                    <w:proofErr w:type="spellStart"/>
+                                    <w:r>
+                                      <w:rPr>
+                                        <w:i/>
+                                        <w:iCs/>
+                                        <w:color w:val="595959" w:themeColor="text1" w:themeTint="A6"/>
+                                        <w:sz w:val="24"/>
+                                        <w:szCs w:val="24"/>
+                                      </w:rPr>
+                                      <w:t>Maestri</w:t>
+                                    </w:r>
+                                    <w:proofErr w:type="spellEnd"/>
+                                    <w:r>
+                                      <w:rPr>
+                                        <w:i/>
+                                        <w:iCs/>
+                                        <w:color w:val="595959" w:themeColor="text1" w:themeTint="A6"/>
+                                        <w:sz w:val="24"/>
+                                        <w:szCs w:val="24"/>
+                                      </w:rPr>
+                                      <w:t xml:space="preserve"> – Legajo: 155.993-0</w:t>
                                     </w:r>
                                     <w:r>
                                       <w:rPr>
@@ -420,7 +442,29 @@
                                         <w:szCs w:val="24"/>
                                       </w:rPr>
                                       <w:br/>
-                                      <w:t>Martín Acerboni – Legajo: 159.057-1</w:t>
+                                      <w:t xml:space="preserve">Martín </w:t>
+                                    </w:r>
+                                    <w:proofErr w:type="spellStart"/>
+                                    <w:r>
+                                      <w:rPr>
+                                        <w:i/>
+                                        <w:iCs/>
+                                        <w:color w:val="595959" w:themeColor="text1" w:themeTint="A6"/>
+                                        <w:sz w:val="24"/>
+                                        <w:szCs w:val="24"/>
+                                      </w:rPr>
+                                      <w:t>Acerboni</w:t>
+                                    </w:r>
+                                    <w:proofErr w:type="spellEnd"/>
+                                    <w:r>
+                                      <w:rPr>
+                                        <w:i/>
+                                        <w:iCs/>
+                                        <w:color w:val="595959" w:themeColor="text1" w:themeTint="A6"/>
+                                        <w:sz w:val="24"/>
+                                        <w:szCs w:val="24"/>
+                                      </w:rPr>
+                                      <w:t xml:space="preserve"> – Legajo: 159.057-1</w:t>
                                     </w:r>
                                     <w:r>
                                       <w:rPr>
@@ -537,7 +581,29 @@
                                   <w:szCs w:val="24"/>
                                 </w:rPr>
                                 <w:br/>
-                                <w:t>Leonardo Maestri – Legajo: 155.993-0</w:t>
+                                <w:t xml:space="preserve">Leonardo </w:t>
+                              </w:r>
+                              <w:proofErr w:type="spellStart"/>
+                              <w:r>
+                                <w:rPr>
+                                  <w:i/>
+                                  <w:iCs/>
+                                  <w:color w:val="595959" w:themeColor="text1" w:themeTint="A6"/>
+                                  <w:sz w:val="24"/>
+                                  <w:szCs w:val="24"/>
+                                </w:rPr>
+                                <w:t>Maestri</w:t>
+                              </w:r>
+                              <w:proofErr w:type="spellEnd"/>
+                              <w:r>
+                                <w:rPr>
+                                  <w:i/>
+                                  <w:iCs/>
+                                  <w:color w:val="595959" w:themeColor="text1" w:themeTint="A6"/>
+                                  <w:sz w:val="24"/>
+                                  <w:szCs w:val="24"/>
+                                </w:rPr>
+                                <w:t xml:space="preserve"> – Legajo: 155.993-0</w:t>
                               </w:r>
                               <w:r>
                                 <w:rPr>
@@ -548,7 +614,29 @@
                                   <w:szCs w:val="24"/>
                                 </w:rPr>
                                 <w:br/>
-                                <w:t>Martín Acerboni – Legajo: 159.057-1</w:t>
+                                <w:t xml:space="preserve">Martín </w:t>
+                              </w:r>
+                              <w:proofErr w:type="spellStart"/>
+                              <w:r>
+                                <w:rPr>
+                                  <w:i/>
+                                  <w:iCs/>
+                                  <w:color w:val="595959" w:themeColor="text1" w:themeTint="A6"/>
+                                  <w:sz w:val="24"/>
+                                  <w:szCs w:val="24"/>
+                                </w:rPr>
+                                <w:t>Acerboni</w:t>
+                              </w:r>
+                              <w:proofErr w:type="spellEnd"/>
+                              <w:r>
+                                <w:rPr>
+                                  <w:i/>
+                                  <w:iCs/>
+                                  <w:color w:val="595959" w:themeColor="text1" w:themeTint="A6"/>
+                                  <w:sz w:val="24"/>
+                                  <w:szCs w:val="24"/>
+                                </w:rPr>
+                                <w:t xml:space="preserve"> – Legajo: 159.057-1</w:t>
                               </w:r>
                               <w:r>
                                 <w:rPr>
@@ -3225,7 +3313,15 @@
     </w:p>
     <w:p>
       <w:r>
-        <w:t xml:space="preserve">Las decisiones de diseño de la aplicación (tanto de usuario en C# como de Base de Datos en SQL Server) que tomamos son justificadas según nuestro criterio, que claramente es particular y seguramente sesgado por nuestra experiencia y conocimiento. Por lo tanto, es evidente que deben existir soluciones mejores a las que nosotros fuimos proponiendo e implementado en la realización del TP. En otras palabras, </w:t>
+        <w:t xml:space="preserve">Las decisiones de diseño de la aplicación (tanto de usuario en C# como de Base de Datos en SQL Server) que tomamos son justificadas según nuestro criterio, que </w:t>
+      </w:r>
+      <w:proofErr w:type="gramStart"/>
+      <w:r>
+        <w:t>claramente</w:t>
+      </w:r>
+      <w:proofErr w:type="gramEnd"/>
+      <w:r>
+        <w:t xml:space="preserve"> es particular y seguramente sesgado por nuestra experiencia y conocimiento. Por lo tanto, es evidente que deben existir soluciones mejores a las que nosotros fuimos proponiendo e implementado en la realización del TP. En otras palabras, </w:t>
       </w:r>
       <w:r>
         <w:rPr>
@@ -3259,6 +3355,7 @@
       <w:r>
         <w:t xml:space="preserve">El archivo de configuración se encuentra dentro de la carpeta </w:t>
       </w:r>
+      <w:proofErr w:type="spellStart"/>
       <w:r>
         <w:rPr>
           <w:i/>
@@ -3266,6 +3363,7 @@
         </w:rPr>
         <w:t>src</w:t>
       </w:r>
+      <w:proofErr w:type="spellEnd"/>
       <w:r>
         <w:t xml:space="preserve"> y se llama archivoConfig.txt </w:t>
       </w:r>
@@ -3287,16 +3385,24 @@
           <w:lang w:val="en-US"/>
         </w:rPr>
       </w:pPr>
+      <w:proofErr w:type="spellStart"/>
       <w:r>
         <w:rPr>
           <w:lang w:val="en-US"/>
         </w:rPr>
-        <w:t>fecha config=2018/06/01</w:t>
-      </w:r>
+        <w:t>fecha</w:t>
+      </w:r>
+      <w:proofErr w:type="spellEnd"/>
       <w:r>
         <w:rPr>
           <w:lang w:val="en-US"/>
         </w:rPr>
+        <w:t xml:space="preserve"> config=2018/06/01</w:t>
+      </w:r>
+      <w:r>
+        <w:rPr>
+          <w:lang w:val="en-US"/>
+        </w:rPr>
         <w:br/>
       </w:r>
       <w:r>
@@ -3344,7 +3450,15 @@
     </w:p>
     <w:p>
       <w:r>
-        <w:t>El campo ‘fecha config’ contiene la fecha que la aplicación utiliza como fecha actual.</w:t>
+        <w:t xml:space="preserve">El campo ‘fecha </w:t>
+      </w:r>
+      <w:proofErr w:type="spellStart"/>
+      <w:r>
+        <w:t>config</w:t>
+      </w:r>
+      <w:proofErr w:type="spellEnd"/>
+      <w:r>
+        <w:t>’ contiene la fecha que la aplicación utiliza como fecha actual.</w:t>
       </w:r>
     </w:p>
     <w:p>
@@ -3363,6 +3477,7 @@
       <w:r>
         <w:t xml:space="preserve">Tal como pide el enunciado, levantamos mediante un archivo de configuración la fecha del sistema. Dicha fecha (denominada </w:t>
       </w:r>
+      <w:proofErr w:type="spellStart"/>
       <w:r>
         <w:rPr>
           <w:i/>
@@ -3370,6 +3485,7 @@
         </w:rPr>
         <w:t>fechaConfig</w:t>
       </w:r>
+      <w:proofErr w:type="spellEnd"/>
       <w:r>
         <w:t xml:space="preserve">) se emplea como fecha actual en todas las funcionalidades de la aplicación. </w:t>
       </w:r>
@@ -3400,19 +3516,36 @@
         <w:t>su desarrollo no</w:t>
       </w:r>
       <w:r>
-        <w:t xml:space="preserve"> utilizamos consultas SQL armadas con string donde los parámetros se concatenan. Hacer eso puede conllevar a sufrir ataques de tipo </w:t>
+        <w:t xml:space="preserve"> utilizamos consultas SQL armadas con </w:t>
+      </w:r>
+      <w:proofErr w:type="spellStart"/>
+      <w:r>
+        <w:t>string</w:t>
+      </w:r>
+      <w:proofErr w:type="spellEnd"/>
+      <w:r>
+        <w:t xml:space="preserve"> donde los parámetros se concatenan. Hacer eso puede conllevar a sufrir ataques de tipo </w:t>
       </w:r>
       <w:hyperlink r:id="rId11" w:history="1">
         <w:r>
           <w:rPr>
             <w:rStyle w:val="Hipervnculo"/>
           </w:rPr>
-          <w:t>SQL Injection</w:t>
+          <w:t xml:space="preserve">SQL </w:t>
         </w:r>
+        <w:proofErr w:type="spellStart"/>
+        <w:r>
+          <w:rPr>
+            <w:rStyle w:val="Hipervnculo"/>
+          </w:rPr>
+          <w:t>Injection</w:t>
+        </w:r>
+        <w:proofErr w:type="spellEnd"/>
       </w:hyperlink>
       <w:r>
         <w:t xml:space="preserve">. En cambio, utilizamos la clase </w:t>
       </w:r>
+      <w:proofErr w:type="spellStart"/>
       <w:r>
         <w:rPr>
           <w:i/>
@@ -3420,24 +3553,32 @@
         </w:rPr>
         <w:t>SQLParameter</w:t>
       </w:r>
+      <w:proofErr w:type="spellEnd"/>
       <w:r>
         <w:t xml:space="preserve"> </w:t>
       </w:r>
       <w:r>
         <w:t xml:space="preserve">que provee C# para cargar parámetros en las consultas. En particular, diseñamos una clase </w:t>
       </w:r>
-      <w:r>
-        <w:t xml:space="preserve">wrapper </w:t>
+      <w:proofErr w:type="spellStart"/>
+      <w:r>
+        <w:t>wrapper</w:t>
+      </w:r>
+      <w:proofErr w:type="spellEnd"/>
+      <w:r>
+        <w:t xml:space="preserve"> </w:t>
       </w:r>
       <w:r>
         <w:t xml:space="preserve">llamada </w:t>
       </w:r>
+      <w:proofErr w:type="spellStart"/>
       <w:r>
         <w:rPr>
           <w:b/>
         </w:rPr>
         <w:t>Parametro</w:t>
       </w:r>
+      <w:proofErr w:type="spellEnd"/>
       <w:r>
         <w:rPr>
           <w:rStyle w:val="Refdenotaalpie"/>
@@ -3448,6 +3589,8 @@
       <w:r>
         <w:t xml:space="preserve">, que puede encontrarse en </w:t>
       </w:r>
+      <w:proofErr w:type="spellStart"/>
+      <w:proofErr w:type="gramStart"/>
       <w:r>
         <w:rPr>
           <w:rFonts w:cs="Consolas"/>
@@ -3474,6 +3617,8 @@
         </w:rPr>
         <w:t>.Parametro</w:t>
       </w:r>
+      <w:proofErr w:type="spellEnd"/>
+      <w:proofErr w:type="gramEnd"/>
       <w:r>
         <w:rPr>
           <w:rFonts w:cs="Consolas"/>
@@ -3539,19 +3684,21 @@
           <w:highlight w:val="white"/>
           <w:lang w:val="en-US"/>
         </w:rPr>
-        <w:t xml:space="preserve"> miConsulta = </w:t>
-      </w:r>
-      <w:r>
-        <w:rPr>
-          <w:rFonts w:ascii="Consolas" w:hAnsi="Consolas" w:cs="Consolas"/>
-          <w:color w:val="A31515"/>
+        <w:t xml:space="preserve"> </w:t>
+      </w:r>
+      <w:proofErr w:type="spellStart"/>
+      <w:r>
+        <w:rPr>
+          <w:rFonts w:ascii="Consolas" w:hAnsi="Consolas" w:cs="Consolas"/>
+          <w:color w:val="000000"/>
           <w:sz w:val="19"/>
           <w:szCs w:val="19"/>
           <w:highlight w:val="white"/>
           <w:lang w:val="en-US"/>
         </w:rPr>
-        <w:t>"SELECT * FROM Tabla WHERE nombre = "</w:t>
-      </w:r>
+        <w:t>miConsulta</w:t>
+      </w:r>
+      <w:proofErr w:type="spellEnd"/>
       <w:r>
         <w:rPr>
           <w:rFonts w:ascii="Consolas" w:hAnsi="Consolas" w:cs="Consolas"/>
@@ -3561,7 +3708,7 @@
           <w:highlight w:val="white"/>
           <w:lang w:val="en-US"/>
         </w:rPr>
-        <w:t xml:space="preserve"> + nombre </w:t>
+        <w:t xml:space="preserve"> = </w:t>
       </w:r>
       <w:r>
         <w:rPr>
@@ -3572,7 +3719,125 @@
           <w:highlight w:val="white"/>
           <w:lang w:val="en-US"/>
         </w:rPr>
-        <w:t>" AND edad IS BETWEEN "</w:t>
+        <w:t xml:space="preserve">"SELECT * FROM </w:t>
+      </w:r>
+      <w:proofErr w:type="spellStart"/>
+      <w:r>
+        <w:rPr>
+          <w:rFonts w:ascii="Consolas" w:hAnsi="Consolas" w:cs="Consolas"/>
+          <w:color w:val="A31515"/>
+          <w:sz w:val="19"/>
+          <w:szCs w:val="19"/>
+          <w:highlight w:val="white"/>
+          <w:lang w:val="en-US"/>
+        </w:rPr>
+        <w:t>Tabla</w:t>
+      </w:r>
+      <w:proofErr w:type="spellEnd"/>
+      <w:r>
+        <w:rPr>
+          <w:rFonts w:ascii="Consolas" w:hAnsi="Consolas" w:cs="Consolas"/>
+          <w:color w:val="A31515"/>
+          <w:sz w:val="19"/>
+          <w:szCs w:val="19"/>
+          <w:highlight w:val="white"/>
+          <w:lang w:val="en-US"/>
+        </w:rPr>
+        <w:t xml:space="preserve"> WHERE </w:t>
+      </w:r>
+      <w:proofErr w:type="spellStart"/>
+      <w:r>
+        <w:rPr>
+          <w:rFonts w:ascii="Consolas" w:hAnsi="Consolas" w:cs="Consolas"/>
+          <w:color w:val="A31515"/>
+          <w:sz w:val="19"/>
+          <w:szCs w:val="19"/>
+          <w:highlight w:val="white"/>
+          <w:lang w:val="en-US"/>
+        </w:rPr>
+        <w:t>nombre</w:t>
+      </w:r>
+      <w:proofErr w:type="spellEnd"/>
+      <w:r>
+        <w:rPr>
+          <w:rFonts w:ascii="Consolas" w:hAnsi="Consolas" w:cs="Consolas"/>
+          <w:color w:val="A31515"/>
+          <w:sz w:val="19"/>
+          <w:szCs w:val="19"/>
+          <w:highlight w:val="white"/>
+          <w:lang w:val="en-US"/>
+        </w:rPr>
+        <w:t xml:space="preserve"> = "</w:t>
+      </w:r>
+      <w:r>
+        <w:rPr>
+          <w:rFonts w:ascii="Consolas" w:hAnsi="Consolas" w:cs="Consolas"/>
+          <w:color w:val="000000"/>
+          <w:sz w:val="19"/>
+          <w:szCs w:val="19"/>
+          <w:highlight w:val="white"/>
+          <w:lang w:val="en-US"/>
+        </w:rPr>
+        <w:t xml:space="preserve"> + </w:t>
+      </w:r>
+      <w:proofErr w:type="spellStart"/>
+      <w:r>
+        <w:rPr>
+          <w:rFonts w:ascii="Consolas" w:hAnsi="Consolas" w:cs="Consolas"/>
+          <w:color w:val="000000"/>
+          <w:sz w:val="19"/>
+          <w:szCs w:val="19"/>
+          <w:highlight w:val="white"/>
+          <w:lang w:val="en-US"/>
+        </w:rPr>
+        <w:t>nombre</w:t>
+      </w:r>
+      <w:proofErr w:type="spellEnd"/>
+      <w:r>
+        <w:rPr>
+          <w:rFonts w:ascii="Consolas" w:hAnsi="Consolas" w:cs="Consolas"/>
+          <w:color w:val="000000"/>
+          <w:sz w:val="19"/>
+          <w:szCs w:val="19"/>
+          <w:highlight w:val="white"/>
+          <w:lang w:val="en-US"/>
+        </w:rPr>
+        <w:t xml:space="preserve"> </w:t>
+      </w:r>
+      <w:r>
+        <w:rPr>
+          <w:rFonts w:ascii="Consolas" w:hAnsi="Consolas" w:cs="Consolas"/>
+          <w:color w:val="A31515"/>
+          <w:sz w:val="19"/>
+          <w:szCs w:val="19"/>
+          <w:highlight w:val="white"/>
+          <w:lang w:val="en-US"/>
+        </w:rPr>
+        <w:t xml:space="preserve">" AND </w:t>
+      </w:r>
+      <w:proofErr w:type="spellStart"/>
+      <w:r>
+        <w:rPr>
+          <w:rFonts w:ascii="Consolas" w:hAnsi="Consolas" w:cs="Consolas"/>
+          <w:color w:val="A31515"/>
+          <w:sz w:val="19"/>
+          <w:szCs w:val="19"/>
+          <w:highlight w:val="white"/>
+          <w:lang w:val="en-US"/>
+        </w:rPr>
+        <w:t>edad</w:t>
+      </w:r>
+      <w:proofErr w:type="spellEnd"/>
+      <w:r>
+        <w:rPr>
+          <w:rFonts w:ascii="Consolas" w:hAnsi="Consolas" w:cs="Consolas"/>
+          <w:color w:val="A31515"/>
+          <w:sz w:val="19"/>
+          <w:szCs w:val="19"/>
+          <w:highlight w:val="white"/>
+          <w:lang w:val="en-US"/>
+        </w:rPr>
+        <w:t xml:space="preserve"> IS BETWEEN "</w:t>
       </w:r>
       <w:r>
         <w:rPr>
@@ -3653,6 +3918,7 @@
           <w:highlight w:val="white"/>
         </w:rPr>
       </w:pPr>
+      <w:proofErr w:type="spellStart"/>
       <w:r>
         <w:rPr>
           <w:rFonts w:ascii="Consolas" w:hAnsi="Consolas" w:cs="Consolas"/>
@@ -3663,6 +3929,7 @@
         </w:rPr>
         <w:t>Parametro</w:t>
       </w:r>
+      <w:proofErr w:type="spellEnd"/>
       <w:r>
         <w:rPr>
           <w:rFonts w:ascii="Consolas" w:hAnsi="Consolas" w:cs="Consolas"/>
@@ -3671,8 +3938,9 @@
           <w:szCs w:val="19"/>
           <w:highlight w:val="white"/>
         </w:rPr>
-        <w:t xml:space="preserve"> paramNombr</w:t>
-      </w:r>
+        <w:t xml:space="preserve"> </w:t>
+      </w:r>
+      <w:proofErr w:type="spellStart"/>
       <w:r>
         <w:rPr>
           <w:rFonts w:ascii="Consolas" w:hAnsi="Consolas" w:cs="Consolas"/>
@@ -3681,8 +3949,19 @@
           <w:szCs w:val="19"/>
           <w:highlight w:val="white"/>
         </w:rPr>
+        <w:t>paramNombr</w:t>
+      </w:r>
+      <w:r>
+        <w:rPr>
+          <w:rFonts w:ascii="Consolas" w:hAnsi="Consolas" w:cs="Consolas"/>
+          <w:color w:val="000000"/>
+          <w:sz w:val="19"/>
+          <w:szCs w:val="19"/>
+          <w:highlight w:val="white"/>
+        </w:rPr>
         <w:t>e</w:t>
       </w:r>
+      <w:proofErr w:type="spellEnd"/>
       <w:r>
         <w:rPr>
           <w:rFonts w:ascii="Consolas" w:hAnsi="Consolas" w:cs="Consolas"/>
@@ -3713,6 +3992,8 @@
         </w:rPr>
         <w:t xml:space="preserve"> </w:t>
       </w:r>
+      <w:proofErr w:type="spellStart"/>
+      <w:proofErr w:type="gramStart"/>
       <w:r>
         <w:rPr>
           <w:rFonts w:ascii="Consolas" w:hAnsi="Consolas" w:cs="Consolas"/>
@@ -3723,6 +4004,7 @@
         </w:rPr>
         <w:t>Parametro</w:t>
       </w:r>
+      <w:proofErr w:type="spellEnd"/>
       <w:r>
         <w:rPr>
           <w:rFonts w:ascii="Consolas" w:hAnsi="Consolas" w:cs="Consolas"/>
@@ -3733,6 +4015,7 @@
         </w:rPr>
         <w:t>(</w:t>
       </w:r>
+      <w:proofErr w:type="gramEnd"/>
       <w:r>
         <w:rPr>
           <w:rFonts w:ascii="Consolas" w:hAnsi="Consolas" w:cs="Consolas"/>
@@ -3753,6 +4036,7 @@
         </w:rPr>
         <w:t xml:space="preserve">, </w:t>
       </w:r>
+      <w:proofErr w:type="spellStart"/>
       <w:r>
         <w:rPr>
           <w:rFonts w:ascii="Consolas" w:hAnsi="Consolas" w:cs="Consolas"/>
@@ -3771,7 +4055,18 @@
           <w:szCs w:val="19"/>
           <w:highlight w:val="white"/>
         </w:rPr>
-        <w:t xml:space="preserve">.NVarChar, nombre, </w:t>
+        <w:t>.NVarChar</w:t>
+      </w:r>
+      <w:proofErr w:type="spellEnd"/>
+      <w:r>
+        <w:rPr>
+          <w:rFonts w:ascii="Consolas" w:hAnsi="Consolas" w:cs="Consolas"/>
+          <w:color w:val="000000"/>
+          <w:sz w:val="19"/>
+          <w:szCs w:val="19"/>
+          <w:highlight w:val="white"/>
+        </w:rPr>
+        <w:t xml:space="preserve">, nombre, </w:t>
       </w:r>
       <w:r>
         <w:rPr>
@@ -3804,6 +4099,7 @@
           <w:highlight w:val="white"/>
         </w:rPr>
       </w:pPr>
+      <w:proofErr w:type="spellStart"/>
       <w:r>
         <w:rPr>
           <w:rFonts w:ascii="Consolas" w:hAnsi="Consolas" w:cs="Consolas"/>
@@ -3814,6 +4110,7 @@
         </w:rPr>
         <w:t>Parametro</w:t>
       </w:r>
+      <w:proofErr w:type="spellEnd"/>
       <w:r>
         <w:rPr>
           <w:rFonts w:ascii="Consolas" w:hAnsi="Consolas" w:cs="Consolas"/>
@@ -3822,7 +4119,29 @@
           <w:szCs w:val="19"/>
           <w:highlight w:val="white"/>
         </w:rPr>
-        <w:t xml:space="preserve"> paramEdadA = </w:t>
+        <w:t xml:space="preserve"> </w:t>
+      </w:r>
+      <w:proofErr w:type="spellStart"/>
+      <w:r>
+        <w:rPr>
+          <w:rFonts w:ascii="Consolas" w:hAnsi="Consolas" w:cs="Consolas"/>
+          <w:color w:val="000000"/>
+          <w:sz w:val="19"/>
+          <w:szCs w:val="19"/>
+          <w:highlight w:val="white"/>
+        </w:rPr>
+        <w:t>paramEdadA</w:t>
+      </w:r>
+      <w:proofErr w:type="spellEnd"/>
+      <w:r>
+        <w:rPr>
+          <w:rFonts w:ascii="Consolas" w:hAnsi="Consolas" w:cs="Consolas"/>
+          <w:color w:val="000000"/>
+          <w:sz w:val="19"/>
+          <w:szCs w:val="19"/>
+          <w:highlight w:val="white"/>
+        </w:rPr>
+        <w:t xml:space="preserve"> = </w:t>
       </w:r>
       <w:r>
         <w:rPr>
@@ -3844,6 +4163,8 @@
         </w:rPr>
         <w:t xml:space="preserve"> </w:t>
       </w:r>
+      <w:proofErr w:type="spellStart"/>
+      <w:proofErr w:type="gramStart"/>
       <w:r>
         <w:rPr>
           <w:rFonts w:ascii="Consolas" w:hAnsi="Consolas" w:cs="Consolas"/>
@@ -3854,6 +4175,7 @@
         </w:rPr>
         <w:t>Parametro</w:t>
       </w:r>
+      <w:proofErr w:type="spellEnd"/>
       <w:r>
         <w:rPr>
           <w:rFonts w:ascii="Consolas" w:hAnsi="Consolas" w:cs="Consolas"/>
@@ -3864,6 +4186,7 @@
         </w:rPr>
         <w:t>(</w:t>
       </w:r>
+      <w:proofErr w:type="gramEnd"/>
       <w:r>
         <w:rPr>
           <w:rFonts w:ascii="Consolas" w:hAnsi="Consolas" w:cs="Consolas"/>
@@ -3872,7 +4195,29 @@
           <w:szCs w:val="19"/>
           <w:highlight w:val="white"/>
         </w:rPr>
-        <w:t>"@edad_menor"</w:t>
+        <w:t>"@</w:t>
+      </w:r>
+      <w:proofErr w:type="spellStart"/>
+      <w:r>
+        <w:rPr>
+          <w:rFonts w:ascii="Consolas" w:hAnsi="Consolas" w:cs="Consolas"/>
+          <w:color w:val="A31515"/>
+          <w:sz w:val="19"/>
+          <w:szCs w:val="19"/>
+          <w:highlight w:val="white"/>
+        </w:rPr>
+        <w:t>edad_menor</w:t>
+      </w:r>
+      <w:proofErr w:type="spellEnd"/>
+      <w:r>
+        <w:rPr>
+          <w:rFonts w:ascii="Consolas" w:hAnsi="Consolas" w:cs="Consolas"/>
+          <w:color w:val="A31515"/>
+          <w:sz w:val="19"/>
+          <w:szCs w:val="19"/>
+          <w:highlight w:val="white"/>
+        </w:rPr>
+        <w:t>"</w:t>
       </w:r>
       <w:r>
         <w:rPr>
@@ -3884,6 +4229,7 @@
         </w:rPr>
         <w:t xml:space="preserve">, </w:t>
       </w:r>
+      <w:proofErr w:type="spellStart"/>
       <w:r>
         <w:rPr>
           <w:rFonts w:ascii="Consolas" w:hAnsi="Consolas" w:cs="Consolas"/>
@@ -3902,7 +4248,40 @@
           <w:szCs w:val="19"/>
           <w:highlight w:val="white"/>
         </w:rPr>
-        <w:t>.Int, edadMenor);</w:t>
+        <w:t>.Int</w:t>
+      </w:r>
+      <w:proofErr w:type="spellEnd"/>
+      <w:r>
+        <w:rPr>
+          <w:rFonts w:ascii="Consolas" w:hAnsi="Consolas" w:cs="Consolas"/>
+          <w:color w:val="000000"/>
+          <w:sz w:val="19"/>
+          <w:szCs w:val="19"/>
+          <w:highlight w:val="white"/>
+        </w:rPr>
+        <w:t xml:space="preserve">, </w:t>
+      </w:r>
+      <w:proofErr w:type="spellStart"/>
+      <w:r>
+        <w:rPr>
+          <w:rFonts w:ascii="Consolas" w:hAnsi="Consolas" w:cs="Consolas"/>
+          <w:color w:val="000000"/>
+          <w:sz w:val="19"/>
+          <w:szCs w:val="19"/>
+          <w:highlight w:val="white"/>
+        </w:rPr>
+        <w:t>edadMenor</w:t>
+      </w:r>
+      <w:proofErr w:type="spellEnd"/>
+      <w:r>
+        <w:rPr>
+          <w:rFonts w:ascii="Consolas" w:hAnsi="Consolas" w:cs="Consolas"/>
+          <w:color w:val="000000"/>
+          <w:sz w:val="19"/>
+          <w:szCs w:val="19"/>
+          <w:highlight w:val="white"/>
+        </w:rPr>
+        <w:t>);</w:t>
       </w:r>
     </w:p>
     <w:p>
@@ -3925,6 +4304,7 @@
           <w:highlight w:val="white"/>
         </w:rPr>
       </w:pPr>
+      <w:proofErr w:type="spellStart"/>
       <w:r>
         <w:rPr>
           <w:rFonts w:ascii="Consolas" w:hAnsi="Consolas" w:cs="Consolas"/>
@@ -3935,6 +4315,7 @@
         </w:rPr>
         <w:t>Parametro</w:t>
       </w:r>
+      <w:proofErr w:type="spellEnd"/>
       <w:r>
         <w:rPr>
           <w:rFonts w:ascii="Consolas" w:hAnsi="Consolas" w:cs="Consolas"/>
@@ -3943,7 +4324,29 @@
           <w:szCs w:val="19"/>
           <w:highlight w:val="white"/>
         </w:rPr>
-        <w:t xml:space="preserve"> paramEdadB = </w:t>
+        <w:t xml:space="preserve"> </w:t>
+      </w:r>
+      <w:proofErr w:type="spellStart"/>
+      <w:r>
+        <w:rPr>
+          <w:rFonts w:ascii="Consolas" w:hAnsi="Consolas" w:cs="Consolas"/>
+          <w:color w:val="000000"/>
+          <w:sz w:val="19"/>
+          <w:szCs w:val="19"/>
+          <w:highlight w:val="white"/>
+        </w:rPr>
+        <w:t>paramEdadB</w:t>
+      </w:r>
+      <w:proofErr w:type="spellEnd"/>
+      <w:r>
+        <w:rPr>
+          <w:rFonts w:ascii="Consolas" w:hAnsi="Consolas" w:cs="Consolas"/>
+          <w:color w:val="000000"/>
+          <w:sz w:val="19"/>
+          <w:szCs w:val="19"/>
+          <w:highlight w:val="white"/>
+        </w:rPr>
+        <w:t xml:space="preserve"> = </w:t>
       </w:r>
       <w:r>
         <w:rPr>
@@ -3965,6 +4368,8 @@
         </w:rPr>
         <w:t xml:space="preserve"> </w:t>
       </w:r>
+      <w:proofErr w:type="spellStart"/>
+      <w:proofErr w:type="gramStart"/>
       <w:r>
         <w:rPr>
           <w:rFonts w:ascii="Consolas" w:hAnsi="Consolas" w:cs="Consolas"/>
@@ -3975,6 +4380,7 @@
         </w:rPr>
         <w:t>Parametro</w:t>
       </w:r>
+      <w:proofErr w:type="spellEnd"/>
       <w:r>
         <w:rPr>
           <w:rFonts w:ascii="Consolas" w:hAnsi="Consolas" w:cs="Consolas"/>
@@ -3985,6 +4391,7 @@
         </w:rPr>
         <w:t>(</w:t>
       </w:r>
+      <w:proofErr w:type="gramEnd"/>
       <w:r>
         <w:rPr>
           <w:rFonts w:ascii="Consolas" w:hAnsi="Consolas" w:cs="Consolas"/>
@@ -3993,7 +4400,29 @@
           <w:szCs w:val="19"/>
           <w:highlight w:val="white"/>
         </w:rPr>
-        <w:t>"@edad_mayor"</w:t>
+        <w:t>"@</w:t>
+      </w:r>
+      <w:proofErr w:type="spellStart"/>
+      <w:r>
+        <w:rPr>
+          <w:rFonts w:ascii="Consolas" w:hAnsi="Consolas" w:cs="Consolas"/>
+          <w:color w:val="A31515"/>
+          <w:sz w:val="19"/>
+          <w:szCs w:val="19"/>
+          <w:highlight w:val="white"/>
+        </w:rPr>
+        <w:t>edad_mayor</w:t>
+      </w:r>
+      <w:proofErr w:type="spellEnd"/>
+      <w:r>
+        <w:rPr>
+          <w:rFonts w:ascii="Consolas" w:hAnsi="Consolas" w:cs="Consolas"/>
+          <w:color w:val="A31515"/>
+          <w:sz w:val="19"/>
+          <w:szCs w:val="19"/>
+          <w:highlight w:val="white"/>
+        </w:rPr>
+        <w:t>"</w:t>
       </w:r>
       <w:r>
         <w:rPr>
@@ -4005,6 +4434,7 @@
         </w:rPr>
         <w:t xml:space="preserve">, </w:t>
       </w:r>
+      <w:proofErr w:type="spellStart"/>
       <w:r>
         <w:rPr>
           <w:rFonts w:ascii="Consolas" w:hAnsi="Consolas" w:cs="Consolas"/>
@@ -4023,7 +4453,40 @@
           <w:szCs w:val="19"/>
           <w:highlight w:val="white"/>
         </w:rPr>
-        <w:t>.Int, edadMayor);</w:t>
+        <w:t>.Int</w:t>
+      </w:r>
+      <w:proofErr w:type="spellEnd"/>
+      <w:r>
+        <w:rPr>
+          <w:rFonts w:ascii="Consolas" w:hAnsi="Consolas" w:cs="Consolas"/>
+          <w:color w:val="000000"/>
+          <w:sz w:val="19"/>
+          <w:szCs w:val="19"/>
+          <w:highlight w:val="white"/>
+        </w:rPr>
+        <w:t xml:space="preserve">, </w:t>
+      </w:r>
+      <w:proofErr w:type="spellStart"/>
+      <w:r>
+        <w:rPr>
+          <w:rFonts w:ascii="Consolas" w:hAnsi="Consolas" w:cs="Consolas"/>
+          <w:color w:val="000000"/>
+          <w:sz w:val="19"/>
+          <w:szCs w:val="19"/>
+          <w:highlight w:val="white"/>
+        </w:rPr>
+        <w:t>edadMayor</w:t>
+      </w:r>
+      <w:proofErr w:type="spellEnd"/>
+      <w:r>
+        <w:rPr>
+          <w:rFonts w:ascii="Consolas" w:hAnsi="Consolas" w:cs="Consolas"/>
+          <w:color w:val="000000"/>
+          <w:sz w:val="19"/>
+          <w:szCs w:val="19"/>
+          <w:highlight w:val="white"/>
+        </w:rPr>
+        <w:t>);</w:t>
       </w:r>
     </w:p>
     <w:p>
@@ -4100,19 +4563,21 @@
           <w:highlight w:val="white"/>
           <w:lang w:val="en-US"/>
         </w:rPr>
-        <w:t xml:space="preserve"> miConsulta = </w:t>
-      </w:r>
-      <w:r>
-        <w:rPr>
-          <w:rFonts w:ascii="Consolas" w:hAnsi="Consolas" w:cs="Consolas"/>
-          <w:color w:val="A31515"/>
+        <w:t xml:space="preserve"> </w:t>
+      </w:r>
+      <w:proofErr w:type="spellStart"/>
+      <w:r>
+        <w:rPr>
+          <w:rFonts w:ascii="Consolas" w:hAnsi="Consolas" w:cs="Consolas"/>
+          <w:color w:val="000000"/>
           <w:sz w:val="19"/>
           <w:szCs w:val="19"/>
           <w:highlight w:val="white"/>
           <w:lang w:val="en-US"/>
         </w:rPr>
-        <w:t>"SELECT * FROM Tabla WHERE nombre = @nombre AND edad IS BETWEEN @edad_menor AND @edad_mayor”;</w:t>
-      </w:r>
+        <w:t>miConsulta</w:t>
+      </w:r>
+      <w:proofErr w:type="spellEnd"/>
       <w:r>
         <w:rPr>
           <w:rFonts w:ascii="Consolas" w:hAnsi="Consolas" w:cs="Consolas"/>
@@ -4122,6 +4587,172 @@
           <w:highlight w:val="white"/>
           <w:lang w:val="en-US"/>
         </w:rPr>
+        <w:t xml:space="preserve"> = </w:t>
+      </w:r>
+      <w:r>
+        <w:rPr>
+          <w:rFonts w:ascii="Consolas" w:hAnsi="Consolas" w:cs="Consolas"/>
+          <w:color w:val="A31515"/>
+          <w:sz w:val="19"/>
+          <w:szCs w:val="19"/>
+          <w:highlight w:val="white"/>
+          <w:lang w:val="en-US"/>
+        </w:rPr>
+        <w:t xml:space="preserve">"SELECT * FROM </w:t>
+      </w:r>
+      <w:proofErr w:type="spellStart"/>
+      <w:r>
+        <w:rPr>
+          <w:rFonts w:ascii="Consolas" w:hAnsi="Consolas" w:cs="Consolas"/>
+          <w:color w:val="A31515"/>
+          <w:sz w:val="19"/>
+          <w:szCs w:val="19"/>
+          <w:highlight w:val="white"/>
+          <w:lang w:val="en-US"/>
+        </w:rPr>
+        <w:t>Tabla</w:t>
+      </w:r>
+      <w:proofErr w:type="spellEnd"/>
+      <w:r>
+        <w:rPr>
+          <w:rFonts w:ascii="Consolas" w:hAnsi="Consolas" w:cs="Consolas"/>
+          <w:color w:val="A31515"/>
+          <w:sz w:val="19"/>
+          <w:szCs w:val="19"/>
+          <w:highlight w:val="white"/>
+          <w:lang w:val="en-US"/>
+        </w:rPr>
+        <w:t xml:space="preserve"> WHERE </w:t>
+      </w:r>
+      <w:proofErr w:type="spellStart"/>
+      <w:r>
+        <w:rPr>
+          <w:rFonts w:ascii="Consolas" w:hAnsi="Consolas" w:cs="Consolas"/>
+          <w:color w:val="A31515"/>
+          <w:sz w:val="19"/>
+          <w:szCs w:val="19"/>
+          <w:highlight w:val="white"/>
+          <w:lang w:val="en-US"/>
+        </w:rPr>
+        <w:t>nombre</w:t>
+      </w:r>
+      <w:proofErr w:type="spellEnd"/>
+      <w:r>
+        <w:rPr>
+          <w:rFonts w:ascii="Consolas" w:hAnsi="Consolas" w:cs="Consolas"/>
+          <w:color w:val="A31515"/>
+          <w:sz w:val="19"/>
+          <w:szCs w:val="19"/>
+          <w:highlight w:val="white"/>
+          <w:lang w:val="en-US"/>
+        </w:rPr>
+        <w:t xml:space="preserve"> = @</w:t>
+      </w:r>
+      <w:proofErr w:type="spellStart"/>
+      <w:r>
+        <w:rPr>
+          <w:rFonts w:ascii="Consolas" w:hAnsi="Consolas" w:cs="Consolas"/>
+          <w:color w:val="A31515"/>
+          <w:sz w:val="19"/>
+          <w:szCs w:val="19"/>
+          <w:highlight w:val="white"/>
+          <w:lang w:val="en-US"/>
+        </w:rPr>
+        <w:t>nombre</w:t>
+      </w:r>
+      <w:proofErr w:type="spellEnd"/>
+      <w:r>
+        <w:rPr>
+          <w:rFonts w:ascii="Consolas" w:hAnsi="Consolas" w:cs="Consolas"/>
+          <w:color w:val="A31515"/>
+          <w:sz w:val="19"/>
+          <w:szCs w:val="19"/>
+          <w:highlight w:val="white"/>
+          <w:lang w:val="en-US"/>
+        </w:rPr>
+        <w:t xml:space="preserve"> AND </w:t>
+      </w:r>
+      <w:proofErr w:type="spellStart"/>
+      <w:r>
+        <w:rPr>
+          <w:rFonts w:ascii="Consolas" w:hAnsi="Consolas" w:cs="Consolas"/>
+          <w:color w:val="A31515"/>
+          <w:sz w:val="19"/>
+          <w:szCs w:val="19"/>
+          <w:highlight w:val="white"/>
+          <w:lang w:val="en-US"/>
+        </w:rPr>
+        <w:t>edad</w:t>
+      </w:r>
+      <w:proofErr w:type="spellEnd"/>
+      <w:r>
+        <w:rPr>
+          <w:rFonts w:ascii="Consolas" w:hAnsi="Consolas" w:cs="Consolas"/>
+          <w:color w:val="A31515"/>
+          <w:sz w:val="19"/>
+          <w:szCs w:val="19"/>
+          <w:highlight w:val="white"/>
+          <w:lang w:val="en-US"/>
+        </w:rPr>
+        <w:t xml:space="preserve"> IS BETWEEN @</w:t>
+      </w:r>
+      <w:proofErr w:type="spellStart"/>
+      <w:r>
+        <w:rPr>
+          <w:rFonts w:ascii="Consolas" w:hAnsi="Consolas" w:cs="Consolas"/>
+          <w:color w:val="A31515"/>
+          <w:sz w:val="19"/>
+          <w:szCs w:val="19"/>
+          <w:highlight w:val="white"/>
+          <w:lang w:val="en-US"/>
+        </w:rPr>
+        <w:t>edad_menor</w:t>
+      </w:r>
+      <w:proofErr w:type="spellEnd"/>
+      <w:r>
+        <w:rPr>
+          <w:rFonts w:ascii="Consolas" w:hAnsi="Consolas" w:cs="Consolas"/>
+          <w:color w:val="A31515"/>
+          <w:sz w:val="19"/>
+          <w:szCs w:val="19"/>
+          <w:highlight w:val="white"/>
+          <w:lang w:val="en-US"/>
+        </w:rPr>
+        <w:t xml:space="preserve"> AND @</w:t>
+      </w:r>
+      <w:proofErr w:type="spellStart"/>
+      <w:r>
+        <w:rPr>
+          <w:rFonts w:ascii="Consolas" w:hAnsi="Consolas" w:cs="Consolas"/>
+          <w:color w:val="A31515"/>
+          <w:sz w:val="19"/>
+          <w:szCs w:val="19"/>
+          <w:highlight w:val="white"/>
+          <w:lang w:val="en-US"/>
+        </w:rPr>
+        <w:t>edad_mayor</w:t>
+      </w:r>
+      <w:proofErr w:type="spellEnd"/>
+      <w:r>
+        <w:rPr>
+          <w:rFonts w:ascii="Consolas" w:hAnsi="Consolas" w:cs="Consolas"/>
+          <w:color w:val="A31515"/>
+          <w:sz w:val="19"/>
+          <w:szCs w:val="19"/>
+          <w:highlight w:val="white"/>
+          <w:lang w:val="en-US"/>
+        </w:rPr>
+        <w:t>”;</w:t>
+      </w:r>
+      <w:r>
+        <w:rPr>
+          <w:rFonts w:ascii="Consolas" w:hAnsi="Consolas" w:cs="Consolas"/>
+          <w:color w:val="000000"/>
+          <w:sz w:val="19"/>
+          <w:szCs w:val="19"/>
+          <w:highlight w:val="white"/>
+          <w:lang w:val="en-US"/>
+        </w:rPr>
         <w:t xml:space="preserve"> </w:t>
       </w:r>
     </w:p>
@@ -4140,7 +4771,15 @@
         <w:t>s</w:t>
       </w:r>
       <w:r>
-        <w:t xml:space="preserve"> de encontrar) al no tener que hacer ningún tipo de concatenación. Además, mejora la legibilidad de la consulta, al estar compuesta por un único string y no ser producto de la concatenación de varios. </w:t>
+        <w:t xml:space="preserve"> de encontrar) al no tener que hacer ningún tipo de concatenación. Además, mejora la legibilidad de la consulta, al estar compuesta por un único </w:t>
+      </w:r>
+      <w:proofErr w:type="spellStart"/>
+      <w:r>
+        <w:t>string</w:t>
+      </w:r>
+      <w:proofErr w:type="spellEnd"/>
+      <w:r>
+        <w:t xml:space="preserve"> y no ser producto de la concatenación de varios. </w:t>
       </w:r>
     </w:p>
     <w:p>
@@ -4157,7 +4796,23 @@
     </w:p>
     <w:p>
       <w:r>
-        <w:t xml:space="preserve">La convención o estrategia de nombres (named strategy) elegida fue la siguiente: </w:t>
+        <w:t>La convención o estrategia de nombres (</w:t>
+      </w:r>
+      <w:proofErr w:type="spellStart"/>
+      <w:r>
+        <w:t>named</w:t>
+      </w:r>
+      <w:proofErr w:type="spellEnd"/>
+      <w:r>
+        <w:t xml:space="preserve"> </w:t>
+      </w:r>
+      <w:proofErr w:type="spellStart"/>
+      <w:r>
+        <w:t>strategy</w:t>
+      </w:r>
+      <w:proofErr w:type="spellEnd"/>
+      <w:r>
+        <w:t xml:space="preserve">) elegida fue la siguiente: </w:t>
       </w:r>
     </w:p>
     <w:p>
@@ -4181,6 +4836,7 @@
         </w:rPr>
         <w:t>LOS_BARONES_DE_LA_CERVEZA</w:t>
       </w:r>
+      <w:proofErr w:type="gramStart"/>
       <w:r>
         <w:rPr>
           <w:b/>
@@ -4199,6 +4855,7 @@
         </w:rPr>
         <w:t>[</w:t>
       </w:r>
+      <w:proofErr w:type="gramEnd"/>
       <w:r>
         <w:rPr>
           <w:b/>
@@ -4214,12 +4871,42 @@
       <w:r>
         <w:t xml:space="preserve"> para nombrar a los procedimientos almacenados que creamos para la aplicación (USP significa </w:t>
       </w:r>
+      <w:proofErr w:type="spellStart"/>
       <w:r>
         <w:rPr>
           <w:i/>
         </w:rPr>
-        <w:t>User Stored Procedure</w:t>
-      </w:r>
+        <w:t>User</w:t>
+      </w:r>
+      <w:proofErr w:type="spellEnd"/>
+      <w:r>
+        <w:rPr>
+          <w:i/>
+        </w:rPr>
+        <w:t xml:space="preserve"> </w:t>
+      </w:r>
+      <w:proofErr w:type="spellStart"/>
+      <w:r>
+        <w:rPr>
+          <w:i/>
+        </w:rPr>
+        <w:t>Stored</w:t>
+      </w:r>
+      <w:proofErr w:type="spellEnd"/>
+      <w:r>
+        <w:rPr>
+          <w:i/>
+        </w:rPr>
+        <w:t xml:space="preserve"> </w:t>
+      </w:r>
+      <w:proofErr w:type="spellStart"/>
+      <w:r>
+        <w:rPr>
+          <w:i/>
+        </w:rPr>
+        <w:t>Procedure</w:t>
+      </w:r>
+      <w:proofErr w:type="spellEnd"/>
       <w:r>
         <w:t xml:space="preserve">). </w:t>
       </w:r>
@@ -4245,6 +4932,7 @@
         </w:rPr>
         <w:t>LOS_BARONES_DE_LA_CERVEZA</w:t>
       </w:r>
+      <w:proofErr w:type="gramStart"/>
       <w:r>
         <w:rPr>
           <w:b/>
@@ -4261,22 +4949,45 @@
         <w:rPr>
           <w:b/>
         </w:rPr>
-        <w:t>[UTR</w:t>
-      </w:r>
+        <w:t>[</w:t>
+      </w:r>
+      <w:proofErr w:type="spellStart"/>
+      <w:proofErr w:type="gramEnd"/>
       <w:r>
         <w:rPr>
           <w:b/>
         </w:rPr>
+        <w:t>UTR</w:t>
+      </w:r>
+      <w:r>
+        <w:rPr>
+          <w:b/>
+        </w:rPr>
         <w:t>_nombre_</w:t>
       </w:r>
       <w:r>
         <w:rPr>
           <w:b/>
         </w:rPr>
-        <w:t>trigger]</w:t>
-      </w:r>
-      <w:r>
-        <w:t xml:space="preserve"> para nombrar a los triggers que creamos para la aplicación.</w:t>
+        <w:t>trigger</w:t>
+      </w:r>
+      <w:proofErr w:type="spellEnd"/>
+      <w:r>
+        <w:rPr>
+          <w:b/>
+        </w:rPr>
+        <w:t>]</w:t>
+      </w:r>
+      <w:r>
+        <w:t xml:space="preserve"> para nombrar a los </w:t>
+      </w:r>
+      <w:proofErr w:type="spellStart"/>
+      <w:r>
+        <w:t>triggers</w:t>
+      </w:r>
+      <w:proofErr w:type="spellEnd"/>
+      <w:r>
+        <w:t xml:space="preserve"> que creamos para la aplicación.</w:t>
       </w:r>
     </w:p>
     <w:p>
@@ -4300,6 +5011,7 @@
         </w:rPr>
         <w:t>LOS_BARONES_DE_LA_CERVEZA</w:t>
       </w:r>
+      <w:proofErr w:type="gramStart"/>
       <w:r>
         <w:rPr>
           <w:b/>
@@ -4316,19 +5028,34 @@
         <w:rPr>
           <w:b/>
         </w:rPr>
-        <w:t>[UF</w:t>
-      </w:r>
+        <w:t>[</w:t>
+      </w:r>
+      <w:proofErr w:type="spellStart"/>
+      <w:proofErr w:type="gramEnd"/>
       <w:r>
         <w:rPr>
           <w:b/>
         </w:rPr>
+        <w:t>UF</w:t>
+      </w:r>
+      <w:r>
+        <w:rPr>
+          <w:b/>
+        </w:rPr>
         <w:t>_nombre_</w:t>
       </w:r>
       <w:r>
         <w:rPr>
           <w:b/>
         </w:rPr>
-        <w:t>funcion]</w:t>
+        <w:t>funcion</w:t>
+      </w:r>
+      <w:proofErr w:type="spellEnd"/>
+      <w:r>
+        <w:rPr>
+          <w:b/>
+        </w:rPr>
+        <w:t>]</w:t>
       </w:r>
       <w:r>
         <w:t xml:space="preserve"> para nombrar a las funciones que creamos para la aplicación.</w:t>
@@ -4343,12 +5070,14 @@
         </w:numPr>
         <w:spacing w:after="200" w:line="276" w:lineRule="auto"/>
       </w:pPr>
+      <w:proofErr w:type="spellStart"/>
       <w:r>
         <w:rPr>
           <w:b/>
         </w:rPr>
         <w:t>FK_nombre_foreign_key</w:t>
       </w:r>
+      <w:proofErr w:type="spellEnd"/>
       <w:r>
         <w:t xml:space="preserve"> para nombrar a las claves foráneas que vinculan las tablas.</w:t>
       </w:r>
@@ -4362,11 +5091,16 @@
         </w:numPr>
         <w:spacing w:after="200" w:line="276" w:lineRule="auto"/>
       </w:pPr>
+      <w:proofErr w:type="spellStart"/>
       <w:r>
         <w:t>Lower</w:t>
       </w:r>
       <w:r>
-        <w:t>CamelCase para las variables en C#.</w:t>
+        <w:t>CamelCase</w:t>
+      </w:r>
+      <w:proofErr w:type="spellEnd"/>
+      <w:r>
+        <w:t xml:space="preserve"> para las variables en C#.</w:t>
       </w:r>
     </w:p>
     <w:p>
@@ -4378,11 +5112,16 @@
         </w:numPr>
         <w:spacing w:after="200" w:line="276" w:lineRule="auto"/>
       </w:pPr>
+      <w:proofErr w:type="spellStart"/>
       <w:r>
         <w:t>Upper</w:t>
       </w:r>
       <w:r>
-        <w:t>CamelCase para las clases en C#.</w:t>
+        <w:t>CamelCase</w:t>
+      </w:r>
+      <w:proofErr w:type="spellEnd"/>
+      <w:r>
+        <w:t xml:space="preserve"> para las clases en C#.</w:t>
       </w:r>
     </w:p>
     <w:p>
@@ -4390,10 +5129,12 @@
         <w:pStyle w:val="Ttulo1"/>
       </w:pPr>
       <w:bookmarkStart w:id="10" w:name="_Toc12815537"/>
+      <w:proofErr w:type="spellStart"/>
       <w:r>
         <w:t>Login</w:t>
       </w:r>
       <w:bookmarkEnd w:id="10"/>
+      <w:proofErr w:type="spellEnd"/>
     </w:p>
     <w:p>
       <w:r>
@@ -4405,6 +5146,7 @@
       <w:r>
         <w:t xml:space="preserve"> de la aplicación es la de </w:t>
       </w:r>
+      <w:proofErr w:type="spellStart"/>
       <w:r>
         <w:rPr>
           <w:b/>
@@ -4412,6 +5154,7 @@
         </w:rPr>
         <w:t>Login</w:t>
       </w:r>
+      <w:proofErr w:type="spellEnd"/>
       <w:r>
         <w:t xml:space="preserve">. La misma se distribuye en dos secciones: </w:t>
       </w:r>
@@ -4492,7 +5235,15 @@
     </w:p>
     <w:p>
       <w:r>
-        <w:t xml:space="preserve">Dado que los clientes no realizan login para ingresar a la aplicación, su acceso se lleva adelante simplemente pulsando el botón </w:t>
+        <w:t xml:space="preserve">Dado que los clientes no realizan </w:t>
+      </w:r>
+      <w:proofErr w:type="spellStart"/>
+      <w:r>
+        <w:t>login</w:t>
+      </w:r>
+      <w:proofErr w:type="spellEnd"/>
+      <w:r>
+        <w:t xml:space="preserve"> para ingresar a la aplicación, su acceso se lleva adelante simplemente pulsando el botón </w:t>
       </w:r>
       <w:r>
         <w:rPr>
@@ -4508,7 +5259,15 @@
     <w:p>
       <w:r>
         <w:lastRenderedPageBreak/>
-        <w:t xml:space="preserve">En el caso de los administradores, estos sí deben realizar el proceso de login, ingresando su usuario y contraseña. </w:t>
+        <w:t xml:space="preserve">En el caso de los administradores, estos sí deben realizar el proceso de </w:t>
+      </w:r>
+      <w:proofErr w:type="spellStart"/>
+      <w:r>
+        <w:t>login</w:t>
+      </w:r>
+      <w:proofErr w:type="spellEnd"/>
+      <w:r>
+        <w:t xml:space="preserve">, ingresando su usuario y contraseña. </w:t>
       </w:r>
       <w:r>
         <w:t>Dado que por el alcance del TP no hay proceso de registro de usuarios, nosotros incluimos de forma predetermina el siguiente set de usuarios administradores (como solicita</w:t>
@@ -4592,6 +5351,7 @@
                 <w:szCs w:val="24"/>
               </w:rPr>
             </w:pPr>
+            <w:proofErr w:type="spellStart"/>
             <w:r>
               <w:rPr>
                 <w:b/>
@@ -4601,6 +5361,7 @@
               </w:rPr>
               <w:t>admin</w:t>
             </w:r>
+            <w:proofErr w:type="spellEnd"/>
           </w:p>
         </w:tc>
         <w:tc>
@@ -4641,6 +5402,7 @@
                 <w:szCs w:val="24"/>
               </w:rPr>
             </w:pPr>
+            <w:proofErr w:type="spellStart"/>
             <w:r>
               <w:rPr>
                 <w:sz w:val="24"/>
@@ -4648,6 +5410,7 @@
               </w:rPr>
               <w:t>nico</w:t>
             </w:r>
+            <w:proofErr w:type="spellEnd"/>
           </w:p>
         </w:tc>
         <w:tc>
@@ -4725,6 +5488,7 @@
                 <w:szCs w:val="24"/>
               </w:rPr>
             </w:pPr>
+            <w:proofErr w:type="spellStart"/>
             <w:r>
               <w:rPr>
                 <w:sz w:val="24"/>
@@ -4732,6 +5496,7 @@
               </w:rPr>
               <w:t>martin</w:t>
             </w:r>
+            <w:proofErr w:type="spellEnd"/>
           </w:p>
         </w:tc>
         <w:tc>
@@ -4767,7 +5532,15 @@
         <w:br/>
       </w:r>
       <w:r>
-        <w:t>Al intentar loguearse con cualquier otro nombre de usuario que no sea uno de los d</w:t>
+        <w:t xml:space="preserve">Al intentar </w:t>
+      </w:r>
+      <w:proofErr w:type="spellStart"/>
+      <w:r>
+        <w:t>loguearse</w:t>
+      </w:r>
+      <w:proofErr w:type="spellEnd"/>
+      <w:r>
+        <w:t xml:space="preserve"> con cualquier otro nombre de usuario que no sea uno de los d</w:t>
       </w:r>
       <w:r>
         <w:t>etallados</w:t>
@@ -4783,33 +5556,57 @@
       <w:bookmarkStart w:id="11" w:name="_Toc533111083"/>
       <w:bookmarkStart w:id="12" w:name="_Toc12815538"/>
       <w:r>
-        <w:t>Validaciones en el proceso de Login</w:t>
+        <w:t xml:space="preserve">Validaciones en el proceso de </w:t>
+      </w:r>
+      <w:proofErr w:type="spellStart"/>
+      <w:r>
+        <w:t>Login</w:t>
       </w:r>
       <w:bookmarkEnd w:id="11"/>
       <w:bookmarkEnd w:id="12"/>
-    </w:p>
-    <w:p>
-      <w:r>
-        <w:t xml:space="preserve">Para validar el proceso de login de un usuario construimos un procedimiento almacenado llamado </w:t>
-      </w:r>
+      <w:proofErr w:type="spellEnd"/>
+    </w:p>
+    <w:p>
+      <w:r>
+        <w:t xml:space="preserve">Para validar el proceso de </w:t>
+      </w:r>
+      <w:proofErr w:type="spellStart"/>
+      <w:r>
+        <w:t>login</w:t>
+      </w:r>
+      <w:proofErr w:type="spellEnd"/>
+      <w:r>
+        <w:t xml:space="preserve"> de un usuario construimos un procedimiento almacenado llamado </w:t>
+      </w:r>
+      <w:proofErr w:type="spellStart"/>
       <w:r>
         <w:rPr>
           <w:i/>
         </w:rPr>
         <w:t>USP_Login</w:t>
       </w:r>
+      <w:proofErr w:type="spellEnd"/>
       <w:r>
         <w:t xml:space="preserve">, </w:t>
       </w:r>
       <w:r>
         <w:t xml:space="preserve">cuya implementación puede encontrarse en el archivo </w:t>
       </w:r>
+      <w:proofErr w:type="spellStart"/>
       <w:r>
         <w:rPr>
           <w:i/>
           <w:iCs/>
         </w:rPr>
-        <w:t>script_creacion_inicial.sql.</w:t>
+        <w:t>script_creacion_inicial.sql</w:t>
+      </w:r>
+      <w:proofErr w:type="spellEnd"/>
+      <w:r>
+        <w:rPr>
+          <w:i/>
+          <w:iCs/>
+        </w:rPr>
+        <w:t>.</w:t>
       </w:r>
     </w:p>
     <w:p>
@@ -4829,11 +5626,16 @@
       <w:r>
         <w:t xml:space="preserve">Validar si el nombre de usuario ingresado existe. Si no existe el </w:t>
       </w:r>
+      <w:proofErr w:type="spellStart"/>
       <w:r>
         <w:t>l</w:t>
       </w:r>
       <w:r>
-        <w:t>ogin falla.</w:t>
+        <w:t>ogin</w:t>
+      </w:r>
+      <w:proofErr w:type="spellEnd"/>
+      <w:r>
+        <w:t xml:space="preserve"> falla.</w:t>
       </w:r>
     </w:p>
     <w:p>
@@ -4846,20 +5648,35 @@
         <w:spacing w:after="200" w:line="276" w:lineRule="auto"/>
       </w:pPr>
       <w:r>
-        <w:t xml:space="preserve">Si el nombre de usuario existe entonces validar que la contraseña ingresada sea la correcta. Si no lo es, el usuario existe pero la contraseña es incorrecta y el </w:t>
-      </w:r>
+        <w:t xml:space="preserve">Si el nombre de usuario existe entonces validar que la contraseña ingresada sea la correcta. Si no lo es, el usuario </w:t>
+      </w:r>
+      <w:proofErr w:type="gramStart"/>
+      <w:r>
+        <w:t>existe</w:t>
+      </w:r>
+      <w:proofErr w:type="gramEnd"/>
+      <w:r>
+        <w:t xml:space="preserve"> pero la contraseña es incorrecta y el </w:t>
+      </w:r>
+      <w:proofErr w:type="spellStart"/>
       <w:r>
         <w:t>l</w:t>
       </w:r>
       <w:r>
-        <w:t xml:space="preserve">ogin falla. En esta situación se incrementa en una unidad el campo </w:t>
-      </w:r>
+        <w:t>ogin</w:t>
+      </w:r>
+      <w:proofErr w:type="spellEnd"/>
+      <w:r>
+        <w:t xml:space="preserve"> falla. En esta situación se incrementa en una unidad el campo </w:t>
+      </w:r>
+      <w:proofErr w:type="spellStart"/>
       <w:r>
         <w:rPr>
           <w:i/>
         </w:rPr>
         <w:t>cantidad_intentos_fallidos</w:t>
       </w:r>
+      <w:proofErr w:type="spellEnd"/>
       <w:r>
         <w:t xml:space="preserve"> del usuario</w:t>
       </w:r>
@@ -4889,11 +5706,16 @@
       <w:r>
         <w:t xml:space="preserve">Si el nombre de usuario existe y la contraseña es correcta, entonces validar que el usuario se encuentre habilitado. Si no lo está, el </w:t>
       </w:r>
+      <w:proofErr w:type="spellStart"/>
       <w:r>
         <w:t>l</w:t>
       </w:r>
       <w:r>
-        <w:t>ogin falla.</w:t>
+        <w:t>ogin</w:t>
+      </w:r>
+      <w:proofErr w:type="spellEnd"/>
+      <w:r>
+        <w:t xml:space="preserve"> falla.</w:t>
       </w:r>
     </w:p>
     <w:p>
@@ -4906,18 +5728,31 @@
         <w:spacing w:after="200" w:line="276" w:lineRule="auto"/>
       </w:pPr>
       <w:r>
-        <w:t>Si el nombre de usuario existe, la contraseña es correcta y el usuario está habilitado entonces el proceso de Login es exitoso.</w:t>
+        <w:t xml:space="preserve">Si el nombre de usuario existe, la contraseña es correcta y el usuario está habilitado entonces el proceso de </w:t>
+      </w:r>
+      <w:proofErr w:type="spellStart"/>
+      <w:r>
+        <w:t>Login</w:t>
+      </w:r>
+      <w:proofErr w:type="spellEnd"/>
+      <w:r>
+        <w:t xml:space="preserve"> es exitoso.</w:t>
       </w:r>
     </w:p>
     <w:p>
       <w:r>
         <w:t xml:space="preserve">En todos los casos donde se produce una falla en el </w:t>
       </w:r>
+      <w:proofErr w:type="spellStart"/>
       <w:r>
         <w:t>l</w:t>
       </w:r>
       <w:r>
-        <w:t>ogin se abre un cuadro de diálogo informando el motivo.</w:t>
+        <w:t>ogin</w:t>
+      </w:r>
+      <w:proofErr w:type="spellEnd"/>
+      <w:r>
+        <w:t xml:space="preserve"> se abre un cuadro de diálogo informando el motivo.</w:t>
       </w:r>
     </w:p>
     <w:p>
@@ -5071,17 +5906,23 @@
       <w:r>
         <w:t xml:space="preserve">Luego, desde la aplicación procederemos simplemente a capturar ese valor y mostrar el mensaje de error oportuno o brindarle acceso al usuario en caso de un </w:t>
       </w:r>
+      <w:proofErr w:type="spellStart"/>
       <w:r>
         <w:t>l</w:t>
       </w:r>
       <w:r>
-        <w:t xml:space="preserve">ogin correcto.  </w:t>
+        <w:t>ogin</w:t>
+      </w:r>
+      <w:proofErr w:type="spellEnd"/>
+      <w:r>
+        <w:t xml:space="preserve"> correcto.  </w:t>
       </w:r>
     </w:p>
     <w:p>
       <w:r>
         <w:t xml:space="preserve">El sistema lleva la cuenta de la cantidad de intentos de ingreso fallidos por cada usuario en el campo </w:t>
       </w:r>
+      <w:proofErr w:type="spellStart"/>
       <w:r>
         <w:rPr>
           <w:i/>
@@ -5089,6 +5930,7 @@
         </w:rPr>
         <w:t>cantidad_intentos_fallidos</w:t>
       </w:r>
+      <w:proofErr w:type="spellEnd"/>
       <w:r>
         <w:t xml:space="preserve"> de la tabla </w:t>
       </w:r>
@@ -5116,7 +5958,15 @@
         <w:t>Usuario</w:t>
       </w:r>
       <w:r>
-        <w:t xml:space="preserve"> pasa de 1 a 0 para indicar que el mismo está deshabilitado. Esta operatoria se realiza de forma automática mediante un trigger (sobre el evento UPDATE en la tabla </w:t>
+        <w:t xml:space="preserve"> pasa de 1 a 0 para indicar que el mismo está deshabilitado. Esta operatoria se realiza de forma automática mediante un </w:t>
+      </w:r>
+      <w:proofErr w:type="spellStart"/>
+      <w:r>
+        <w:t>trigger</w:t>
+      </w:r>
+      <w:proofErr w:type="spellEnd"/>
+      <w:r>
+        <w:t xml:space="preserve"> (sobre el evento UPDATE en la tabla </w:t>
       </w:r>
       <w:r>
         <w:rPr>
@@ -5128,6 +5978,7 @@
       <w:r>
         <w:t xml:space="preserve">) denominado </w:t>
       </w:r>
+      <w:proofErr w:type="spellStart"/>
       <w:r>
         <w:rPr>
           <w:i/>
@@ -5135,6 +5986,7 @@
         </w:rPr>
         <w:t>UTR_inhabilitar_intentos_fallidos</w:t>
       </w:r>
+      <w:proofErr w:type="spellEnd"/>
       <w:r>
         <w:t xml:space="preserve">. </w:t>
       </w:r>
@@ -5198,8 +6050,17 @@
     </w:p>
     <w:p>
       <w:r>
-        <w:t xml:space="preserve">La única forma de que pueda volver a ingresar al sistema es habilitándolo manualmente mediante una query desde SQL Server Management. Si un usuario acumula una cantidad de intentos de ingreso fallidos de 1 o 2 e ingresa satisfactoriamente, entonces el campo </w:t>
-      </w:r>
+        <w:t xml:space="preserve">La única forma de que pueda volver a ingresar al sistema es habilitándolo manualmente mediante una </w:t>
+      </w:r>
+      <w:proofErr w:type="spellStart"/>
+      <w:r>
+        <w:t>query</w:t>
+      </w:r>
+      <w:proofErr w:type="spellEnd"/>
+      <w:r>
+        <w:t xml:space="preserve"> desde SQL Server Management. Si un usuario acumula una cantidad de intentos de ingreso fallidos de 1 o 2 e ingresa satisfactoriamente, entonces el campo </w:t>
+      </w:r>
+      <w:proofErr w:type="spellStart"/>
       <w:r>
         <w:rPr>
           <w:i/>
@@ -5207,9 +6068,11 @@
         </w:rPr>
         <w:t>cantidad_intentos_fallidos</w:t>
       </w:r>
+      <w:proofErr w:type="spellEnd"/>
       <w:r>
         <w:t xml:space="preserve"> se reinicia a 0 (operatoria que es parte del procedimiento </w:t>
       </w:r>
+      <w:proofErr w:type="spellStart"/>
       <w:r>
         <w:rPr>
           <w:i/>
@@ -5217,8 +6080,276 @@
         </w:rPr>
         <w:t>USP_Login</w:t>
       </w:r>
+      <w:proofErr w:type="spellEnd"/>
       <w:r>
         <w:t xml:space="preserve"> antes mencionado). </w:t>
+      </w:r>
+    </w:p>
+    <w:p>
+      <w:pPr>
+        <w:pStyle w:val="Ttulo2"/>
+      </w:pPr>
+      <w:r>
+        <w:t>Encriptación de contraseñas</w:t>
+      </w:r>
+    </w:p>
+    <w:p>
+      <w:r>
+        <w:t xml:space="preserve">Para cumplir este requerimiento utilizamos la función </w:t>
+      </w:r>
+      <w:proofErr w:type="gramStart"/>
+      <w:r>
+        <w:rPr>
+          <w:b/>
+          <w:bCs/>
+        </w:rPr>
+        <w:t>HASHBYTES</w:t>
+      </w:r>
+      <w:r>
+        <w:rPr>
+          <w:b/>
+          <w:bCs/>
+        </w:rPr>
+        <w:t>(</w:t>
+      </w:r>
+      <w:proofErr w:type="gramEnd"/>
+      <w:r>
+        <w:rPr>
+          <w:b/>
+          <w:bCs/>
+        </w:rPr>
+        <w:t>)</w:t>
+      </w:r>
+      <w:r>
+        <w:rPr>
+          <w:b/>
+          <w:bCs/>
+        </w:rPr>
+        <w:t xml:space="preserve"> </w:t>
+      </w:r>
+      <w:r>
+        <w:t>que provee SQL Server. En particular, usamos el parámetro ‘SHA2_256’ que permite obtene</w:t>
+      </w:r>
+      <w:r>
+        <w:t xml:space="preserve">r el hash de un </w:t>
+      </w:r>
+      <w:proofErr w:type="spellStart"/>
+      <w:r>
+        <w:t>string</w:t>
+      </w:r>
+      <w:proofErr w:type="spellEnd"/>
+      <w:r>
+        <w:t xml:space="preserve"> empleando el algoritmo SHA256, tal como solicitaba el enunciado. </w:t>
+      </w:r>
+    </w:p>
+    <w:p>
+      <w:r>
+        <w:t xml:space="preserve">Ejemplo: </w:t>
+      </w:r>
+    </w:p>
+    <w:p>
+      <w:pPr>
+        <w:pBdr>
+          <w:top w:val="single" w:sz="4" w:space="1" w:color="auto"/>
+          <w:left w:val="single" w:sz="4" w:space="4" w:color="auto"/>
+          <w:bottom w:val="single" w:sz="4" w:space="1" w:color="auto"/>
+          <w:right w:val="single" w:sz="4" w:space="4" w:color="auto"/>
+        </w:pBdr>
+        <w:autoSpaceDE w:val="0"/>
+        <w:autoSpaceDN w:val="0"/>
+        <w:adjustRightInd w:val="0"/>
+        <w:spacing w:after="0" w:line="240" w:lineRule="auto"/>
+        <w:rPr>
+          <w:rFonts w:ascii="Consolas" w:hAnsi="Consolas" w:cs="Consolas"/>
+          <w:color w:val="808080"/>
+          <w:sz w:val="19"/>
+          <w:szCs w:val="19"/>
+          <w:lang w:val="en-US"/>
+        </w:rPr>
+      </w:pPr>
+      <w:r>
+        <w:rPr>
+          <w:rFonts w:ascii="Consolas" w:hAnsi="Consolas" w:cs="Consolas"/>
+          <w:color w:val="0000FF"/>
+          <w:sz w:val="19"/>
+          <w:szCs w:val="19"/>
+          <w:lang w:val="en-US"/>
+        </w:rPr>
+        <w:t>SET</w:t>
+      </w:r>
+      <w:r>
+        <w:rPr>
+          <w:rFonts w:ascii="Consolas" w:hAnsi="Consolas" w:cs="Consolas"/>
+          <w:sz w:val="19"/>
+          <w:szCs w:val="19"/>
+          <w:lang w:val="en-US"/>
+        </w:rPr>
+        <w:t xml:space="preserve"> </w:t>
+      </w:r>
+      <w:r>
+        <w:rPr>
+          <w:rFonts w:ascii="Consolas" w:hAnsi="Consolas" w:cs="Consolas"/>
+          <w:color w:val="008080"/>
+          <w:sz w:val="19"/>
+          <w:szCs w:val="19"/>
+          <w:lang w:val="en-US"/>
+        </w:rPr>
+        <w:t>@</w:t>
+      </w:r>
+      <w:proofErr w:type="spellStart"/>
+      <w:r>
+        <w:rPr>
+          <w:rFonts w:ascii="Consolas" w:hAnsi="Consolas" w:cs="Consolas"/>
+          <w:color w:val="008080"/>
+          <w:sz w:val="19"/>
+          <w:szCs w:val="19"/>
+          <w:lang w:val="en-US"/>
+        </w:rPr>
+        <w:t>hash_pass_ingresada</w:t>
+      </w:r>
+      <w:proofErr w:type="spellEnd"/>
+      <w:r>
+        <w:rPr>
+          <w:rFonts w:ascii="Consolas" w:hAnsi="Consolas" w:cs="Consolas"/>
+          <w:sz w:val="19"/>
+          <w:szCs w:val="19"/>
+          <w:lang w:val="en-US"/>
+        </w:rPr>
+        <w:t xml:space="preserve"> </w:t>
+      </w:r>
+      <w:r>
+        <w:rPr>
+          <w:rFonts w:ascii="Consolas" w:hAnsi="Consolas" w:cs="Consolas"/>
+          <w:color w:val="808080"/>
+          <w:sz w:val="19"/>
+          <w:szCs w:val="19"/>
+          <w:lang w:val="en-US"/>
+        </w:rPr>
+        <w:t>=</w:t>
+      </w:r>
+      <w:r>
+        <w:rPr>
+          <w:rFonts w:ascii="Consolas" w:hAnsi="Consolas" w:cs="Consolas"/>
+          <w:sz w:val="19"/>
+          <w:szCs w:val="19"/>
+          <w:lang w:val="en-US"/>
+        </w:rPr>
+        <w:t xml:space="preserve"> </w:t>
+      </w:r>
+      <w:r>
+        <w:rPr>
+          <w:rFonts w:ascii="Consolas" w:hAnsi="Consolas" w:cs="Consolas"/>
+          <w:color w:val="FF00FF"/>
+          <w:sz w:val="19"/>
+          <w:szCs w:val="19"/>
+          <w:lang w:val="en-US"/>
+        </w:rPr>
+        <w:t>HASHBYTES</w:t>
+      </w:r>
+      <w:r>
+        <w:rPr>
+          <w:rFonts w:ascii="Consolas" w:hAnsi="Consolas" w:cs="Consolas"/>
+          <w:color w:val="808080"/>
+          <w:sz w:val="19"/>
+          <w:szCs w:val="19"/>
+          <w:lang w:val="en-US"/>
+        </w:rPr>
+        <w:t>(</w:t>
+      </w:r>
+      <w:r>
+        <w:rPr>
+          <w:rFonts w:ascii="Consolas" w:hAnsi="Consolas" w:cs="Consolas"/>
+          <w:color w:val="FF0000"/>
+          <w:sz w:val="19"/>
+          <w:szCs w:val="19"/>
+          <w:lang w:val="en-US"/>
+        </w:rPr>
+        <w:t>'SHA2_256</w:t>
+      </w:r>
+      <w:proofErr w:type="gramStart"/>
+      <w:r>
+        <w:rPr>
+          <w:rFonts w:ascii="Consolas" w:hAnsi="Consolas" w:cs="Consolas"/>
+          <w:color w:val="FF0000"/>
+          <w:sz w:val="19"/>
+          <w:szCs w:val="19"/>
+          <w:lang w:val="en-US"/>
+        </w:rPr>
+        <w:t>'</w:t>
+      </w:r>
+      <w:r>
+        <w:rPr>
+          <w:rFonts w:ascii="Consolas" w:hAnsi="Consolas" w:cs="Consolas"/>
+          <w:color w:val="808080"/>
+          <w:sz w:val="19"/>
+          <w:szCs w:val="19"/>
+          <w:lang w:val="en-US"/>
+        </w:rPr>
+        <w:t>,</w:t>
+      </w:r>
+      <w:r>
+        <w:rPr>
+          <w:rFonts w:ascii="Consolas" w:hAnsi="Consolas" w:cs="Consolas"/>
+          <w:color w:val="008080"/>
+          <w:sz w:val="19"/>
+          <w:szCs w:val="19"/>
+          <w:lang w:val="en-US"/>
+        </w:rPr>
+        <w:t>@</w:t>
+      </w:r>
+      <w:proofErr w:type="gramEnd"/>
+      <w:r>
+        <w:rPr>
+          <w:rFonts w:ascii="Consolas" w:hAnsi="Consolas" w:cs="Consolas"/>
+          <w:color w:val="008080"/>
+          <w:sz w:val="19"/>
+          <w:szCs w:val="19"/>
+          <w:lang w:val="en-US"/>
+        </w:rPr>
+        <w:t>pass_ingresada</w:t>
+      </w:r>
+      <w:r>
+        <w:rPr>
+          <w:rFonts w:ascii="Consolas" w:hAnsi="Consolas" w:cs="Consolas"/>
+          <w:color w:val="808080"/>
+          <w:sz w:val="19"/>
+          <w:szCs w:val="19"/>
+          <w:lang w:val="en-US"/>
+        </w:rPr>
+        <w:t>)</w:t>
+      </w:r>
+    </w:p>
+    <w:p>
+      <w:r>
+        <w:br/>
+        <w:t xml:space="preserve">Usamos esta función dentro del procedimiento almacenado </w:t>
+      </w:r>
+      <w:proofErr w:type="spellStart"/>
+      <w:r>
+        <w:rPr>
+          <w:i/>
+          <w:iCs/>
+        </w:rPr>
+        <w:t>USP_Login</w:t>
+      </w:r>
+      <w:proofErr w:type="spellEnd"/>
+      <w:r>
+        <w:rPr>
+          <w:i/>
+          <w:iCs/>
+        </w:rPr>
+        <w:t xml:space="preserve"> </w:t>
+      </w:r>
+      <w:r>
+        <w:t xml:space="preserve">ya mencionado, que es el encargo de procesar el </w:t>
+      </w:r>
+      <w:proofErr w:type="spellStart"/>
+      <w:r>
+        <w:t>login</w:t>
+      </w:r>
+      <w:proofErr w:type="spellEnd"/>
+      <w:r>
+        <w:t xml:space="preserve"> de los usuarios. </w:t>
       </w:r>
     </w:p>
     <w:p>
@@ -5231,12 +6362,15 @@
       <w:r>
         <w:t>Roles</w:t>
       </w:r>
+      <w:bookmarkStart w:id="15" w:name="_GoBack"/>
       <w:bookmarkEnd w:id="14"/>
+      <w:bookmarkEnd w:id="15"/>
     </w:p>
     <w:p>
       <w:r>
         <w:t xml:space="preserve">La aplicación inicia con los roles predeterminados </w:t>
       </w:r>
+      <w:proofErr w:type="spellStart"/>
       <w:r>
         <w:rPr>
           <w:i/>
@@ -5244,9 +6378,11 @@
         </w:rPr>
         <w:t>Rol_Cliente</w:t>
       </w:r>
+      <w:proofErr w:type="spellEnd"/>
       <w:r>
         <w:t xml:space="preserve"> y </w:t>
       </w:r>
+      <w:proofErr w:type="spellStart"/>
       <w:r>
         <w:rPr>
           <w:i/>
@@ -5254,6 +6390,7 @@
         </w:rPr>
         <w:t>Rol_Admin</w:t>
       </w:r>
+      <w:proofErr w:type="spellEnd"/>
       <w:r>
         <w:t>, cuyas funcionalidades se detallan a continuación:</w:t>
       </w:r>
@@ -5304,12 +6441,14 @@
                 <w:b/>
               </w:rPr>
             </w:pPr>
+            <w:proofErr w:type="spellStart"/>
             <w:r>
               <w:rPr>
                 <w:b/>
               </w:rPr>
               <w:t>Rol_Cliente</w:t>
             </w:r>
+            <w:proofErr w:type="spellEnd"/>
           </w:p>
         </w:tc>
         <w:tc>
@@ -5324,12 +6463,14 @@
                 <w:b/>
               </w:rPr>
             </w:pPr>
+            <w:proofErr w:type="spellStart"/>
             <w:r>
               <w:rPr>
                 <w:b/>
               </w:rPr>
               <w:t>Rol_Admin</w:t>
             </w:r>
+            <w:proofErr w:type="spellEnd"/>
           </w:p>
         </w:tc>
       </w:tr>
@@ -5727,7 +6868,15 @@
         <w:t>Funcionalidades</w:t>
       </w:r>
       <w:r>
-        <w:t>. Mediante la siguiente query pueden verse el listado de todas ellas junto a su descripción:</w:t>
+        <w:t xml:space="preserve">. Mediante la siguiente </w:t>
+      </w:r>
+      <w:proofErr w:type="spellStart"/>
+      <w:r>
+        <w:t>query</w:t>
+      </w:r>
+      <w:proofErr w:type="spellEnd"/>
+      <w:r>
+        <w:t xml:space="preserve"> pueden verse el listado de todas ellas junto a su descripción:</w:t>
       </w:r>
     </w:p>
     <w:p>
@@ -5819,6 +6968,7 @@
         </w:rPr>
         <w:t xml:space="preserve"> </w:t>
       </w:r>
+      <w:proofErr w:type="spellStart"/>
       <w:r>
         <w:rPr>
           <w:rFonts w:ascii="Consolas" w:hAnsi="Consolas" w:cs="Consolas"/>
@@ -5846,6 +6996,7 @@
         </w:rPr>
         <w:t>Funcionalidades</w:t>
       </w:r>
+      <w:proofErr w:type="spellEnd"/>
     </w:p>
     <w:p>
       <w:pPr>
@@ -5920,12 +7071,11 @@
       <w:pPr>
         <w:pStyle w:val="Ttulo2"/>
       </w:pPr>
-      <w:bookmarkStart w:id="15" w:name="_Toc12815540"/>
-      <w:r>
-        <w:lastRenderedPageBreak/>
+      <w:bookmarkStart w:id="16" w:name="_Toc12815540"/>
+      <w:r>
         <w:t>ABM de Roles</w:t>
       </w:r>
-      <w:bookmarkEnd w:id="15"/>
+      <w:bookmarkEnd w:id="16"/>
     </w:p>
     <w:p>
       <w:r>
@@ -5987,13 +7137,13 @@
       <w:pPr>
         <w:pStyle w:val="Ttulo3"/>
       </w:pPr>
-      <w:bookmarkStart w:id="16" w:name="_Crear_Rol"/>
-      <w:bookmarkStart w:id="17" w:name="_Toc12815541"/>
-      <w:bookmarkEnd w:id="16"/>
+      <w:bookmarkStart w:id="17" w:name="_Crear_Rol"/>
+      <w:bookmarkStart w:id="18" w:name="_Toc12815541"/>
+      <w:bookmarkEnd w:id="17"/>
       <w:r>
         <w:t>Crear Rol</w:t>
       </w:r>
-      <w:bookmarkEnd w:id="17"/>
+      <w:bookmarkEnd w:id="18"/>
     </w:p>
     <w:p>
       <w:r>
@@ -6028,6 +7178,7 @@
       <w:r>
         <w:t xml:space="preserve"> y </w:t>
       </w:r>
+      <w:proofErr w:type="spellStart"/>
       <w:r>
         <w:rPr>
           <w:i/>
@@ -6035,6 +7186,7 @@
         </w:rPr>
         <w:t>Funcionalidades_Por_Roles</w:t>
       </w:r>
+      <w:proofErr w:type="spellEnd"/>
       <w:r>
         <w:t xml:space="preserve"> de la base de datos. </w:t>
       </w:r>
@@ -6111,7 +7263,11 @@
         <w:t>alto nivel de privilegio</w:t>
       </w:r>
       <w:r>
-        <w:t xml:space="preserve">, cuya habilitación para otro rol que no sea el </w:t>
+        <w:t xml:space="preserve">, cuya habilitación para otro rol que </w:t>
+      </w:r>
+      <w:r>
+        <w:lastRenderedPageBreak/>
+        <w:t xml:space="preserve">no sea el </w:t>
       </w:r>
       <w:r>
         <w:rPr>
@@ -6148,11 +7304,11 @@
       <w:pPr>
         <w:pStyle w:val="Ttulo3"/>
       </w:pPr>
-      <w:bookmarkStart w:id="18" w:name="_Toc12815542"/>
+      <w:bookmarkStart w:id="19" w:name="_Toc12815542"/>
       <w:r>
         <w:t>Modificar Rol</w:t>
       </w:r>
-      <w:bookmarkEnd w:id="18"/>
+      <w:bookmarkEnd w:id="19"/>
     </w:p>
     <w:p>
       <w:r>
@@ -6167,7 +7323,6 @@
         <w:rPr>
           <w:noProof/>
         </w:rPr>
-        <w:lastRenderedPageBreak/>
         <w:drawing>
           <wp:inline distT="0" distB="0" distL="0" distR="0" wp14:anchorId="34627A03" wp14:editId="40EF8C16">
             <wp:extent cx="5153025" cy="3009900"/>
@@ -6301,6 +7456,7 @@
       <w:r>
         <w:t xml:space="preserve"> (fundamental en el sistema). Pueden agregarse y quitarse funcionalidades del rol </w:t>
       </w:r>
+      <w:proofErr w:type="gramStart"/>
       <w:r>
         <w:rPr>
           <w:i/>
@@ -6308,6 +7464,7 @@
         </w:rPr>
         <w:t>Cliente</w:t>
       </w:r>
+      <w:proofErr w:type="gramEnd"/>
       <w:r>
         <w:t xml:space="preserve"> pero, como ya mencionamos, no puede adicionársele la funcionalidad </w:t>
       </w:r>
@@ -6401,15 +7558,23 @@
       <w:pPr>
         <w:pStyle w:val="Ttulo3"/>
       </w:pPr>
-      <w:bookmarkStart w:id="19" w:name="_Toc12815543"/>
+      <w:bookmarkStart w:id="20" w:name="_Toc12815543"/>
       <w:r>
         <w:t>Habilitar/Deshabilitar Rol</w:t>
       </w:r>
-      <w:bookmarkEnd w:id="19"/>
-    </w:p>
-    <w:p>
-      <w:r>
-        <w:t xml:space="preserve">Se puede habilitar y deshabilitar un rol seleccionado y deseleccionando el checkbox asociado al nombre del rol que queremos alterar, como se muestra en la siguiente pantalla: </w:t>
+      <w:bookmarkEnd w:id="20"/>
+    </w:p>
+    <w:p>
+      <w:r>
+        <w:t xml:space="preserve">Se puede habilitar y deshabilitar un rol seleccionado y deseleccionando el </w:t>
+      </w:r>
+      <w:proofErr w:type="spellStart"/>
+      <w:r>
+        <w:t>checkbox</w:t>
+      </w:r>
+      <w:proofErr w:type="spellEnd"/>
+      <w:r>
+        <w:t xml:space="preserve"> asociado al nombre del rol que queremos alterar, como se muestra en la siguiente pantalla: </w:t>
       </w:r>
     </w:p>
     <w:p>
@@ -6640,7 +7805,7 @@
       <w:pPr>
         <w:pStyle w:val="Ttulo1"/>
       </w:pPr>
-      <w:bookmarkStart w:id="20" w:name="_Toc12815544"/>
+      <w:bookmarkStart w:id="21" w:name="_Toc12815544"/>
       <w:r>
         <w:t xml:space="preserve">ABM </w:t>
       </w:r>
@@ -6650,7 +7815,7 @@
       <w:r>
         <w:t>Puertos</w:t>
       </w:r>
-      <w:bookmarkEnd w:id="20"/>
+      <w:bookmarkEnd w:id="21"/>
     </w:p>
     <w:p>
       <w:r>
@@ -6736,7 +7901,7 @@
       <w:pPr>
         <w:pStyle w:val="Ttulo1"/>
       </w:pPr>
-      <w:bookmarkStart w:id="21" w:name="_Toc12815545"/>
+      <w:bookmarkStart w:id="22" w:name="_Toc12815545"/>
       <w:r>
         <w:t xml:space="preserve">ABM </w:t>
       </w:r>
@@ -6746,7 +7911,7 @@
       <w:r>
         <w:t>Cruceros</w:t>
       </w:r>
-      <w:bookmarkEnd w:id="21"/>
+      <w:bookmarkEnd w:id="22"/>
     </w:p>
     <w:p>
       <w:r>
@@ -6802,7 +7967,7 @@
       <w:pPr>
         <w:pStyle w:val="Ttulo2"/>
       </w:pPr>
-      <w:bookmarkStart w:id="22" w:name="_Toc12815546"/>
+      <w:bookmarkStart w:id="23" w:name="_Toc12815546"/>
       <w:r>
         <w:t xml:space="preserve">Alta </w:t>
       </w:r>
@@ -6812,7 +7977,7 @@
       <w:r>
         <w:t>nuevo crucero</w:t>
       </w:r>
-      <w:bookmarkEnd w:id="22"/>
+      <w:bookmarkEnd w:id="23"/>
     </w:p>
     <w:p>
       <w:r>
@@ -7059,6 +8224,7 @@
       <w:r>
         <w:t xml:space="preserve">Para esta sección utilizamos los procedimientos almacenados </w:t>
       </w:r>
+      <w:proofErr w:type="spellStart"/>
       <w:r>
         <w:rPr>
           <w:i/>
@@ -7066,9 +8232,11 @@
         </w:rPr>
         <w:t>USP_insertar_crucero</w:t>
       </w:r>
+      <w:proofErr w:type="spellEnd"/>
       <w:r>
         <w:t xml:space="preserve"> y </w:t>
       </w:r>
+      <w:proofErr w:type="spellStart"/>
       <w:r>
         <w:rPr>
           <w:i/>
@@ -7076,6 +8244,7 @@
         </w:rPr>
         <w:t>USP_insertar_cabina</w:t>
       </w:r>
+      <w:proofErr w:type="spellEnd"/>
       <w:r>
         <w:rPr>
           <w:i/>
@@ -7115,7 +8284,7 @@
       <w:pPr>
         <w:pStyle w:val="Ttulo2"/>
       </w:pPr>
-      <w:bookmarkStart w:id="23" w:name="_Toc12815547"/>
+      <w:bookmarkStart w:id="24" w:name="_Toc12815547"/>
       <w:r>
         <w:t>Modificación</w:t>
       </w:r>
@@ -7128,11 +8297,19 @@
       <w:r>
         <w:t xml:space="preserve"> existente</w:t>
       </w:r>
-      <w:bookmarkEnd w:id="23"/>
-    </w:p>
-    <w:p>
-      <w:r>
-        <w:t xml:space="preserve">Para modificar un crucero primero mostramos una pantalla con un datagridview </w:t>
+      <w:bookmarkEnd w:id="24"/>
+    </w:p>
+    <w:p>
+      <w:r>
+        <w:t xml:space="preserve">Para modificar un crucero primero mostramos una pantalla con un </w:t>
+      </w:r>
+      <w:proofErr w:type="spellStart"/>
+      <w:r>
+        <w:t>datagridview</w:t>
+      </w:r>
+      <w:proofErr w:type="spellEnd"/>
+      <w:r>
+        <w:t xml:space="preserve"> </w:t>
       </w:r>
       <w:r>
         <w:t xml:space="preserve">que carga los cruceros de la tabla </w:t>
@@ -7278,13 +8455,22 @@
     </w:p>
     <w:p>
       <w:r>
-        <w:t xml:space="preserve">Si se pueden editar el resto de campos del crucero. Dado que todos los cruceros de la migración tienen viajes, para poder editar las cabinas de un crucero (agregar nuevas, modificar las existentes o eliminarlas) se debe dar de alta un nuevo crucero. </w:t>
+        <w:t xml:space="preserve">Si se pueden editar el resto de </w:t>
+      </w:r>
+      <w:proofErr w:type="gramStart"/>
+      <w:r>
+        <w:t>campos</w:t>
+      </w:r>
+      <w:proofErr w:type="gramEnd"/>
+      <w:r>
+        <w:t xml:space="preserve"> del crucero. Dado que todos los cruceros de la migración tienen viajes, para poder editar las cabinas de un crucero (agregar nuevas, modificar las existentes o eliminarlas) se debe dar de alta un nuevo crucero. </w:t>
       </w:r>
     </w:p>
     <w:p>
       <w:r>
         <w:t xml:space="preserve">A nivel objetos de base de datos, para modificar un crucero creamos el procedimiento almacenado </w:t>
       </w:r>
+      <w:proofErr w:type="spellStart"/>
       <w:r>
         <w:rPr>
           <w:i/>
@@ -7292,6 +8478,7 @@
         </w:rPr>
         <w:t>USP_actualizar_crucero</w:t>
       </w:r>
+      <w:proofErr w:type="spellEnd"/>
       <w:r>
         <w:t>, llamándolo desde la aplicación C#.</w:t>
       </w:r>
@@ -7300,18 +8487,26 @@
       <w:pPr>
         <w:pStyle w:val="Ttulo2"/>
       </w:pPr>
-      <w:bookmarkStart w:id="24" w:name="_Toc12815548"/>
+      <w:bookmarkStart w:id="25" w:name="_Toc12815548"/>
       <w:r>
         <w:t>Baja por Servicio Técnico</w:t>
       </w:r>
-      <w:bookmarkEnd w:id="24"/>
+      <w:bookmarkEnd w:id="25"/>
       <w:r>
         <w:tab/>
       </w:r>
     </w:p>
     <w:p>
       <w:r>
-        <w:t>Para dar de baja un crucero por servicio técnico se listan todos los cruceros activos (no mostramos los que ya están fuera de servicio ni tampoco los que fueron dados de baja en forma definitiva). El usuario selecciona el crucero y debe ingresar, en un nuevo cuadro de diálogo, la fecha en que el crucero volverá a estar en funcionamiento (haciendo uso de un datetimepicker):</w:t>
+        <w:t xml:space="preserve">Para dar de baja un crucero por servicio técnico se listan todos los cruceros activos (no mostramos los que ya están fuera de servicio ni tampoco los que fueron dados de baja en forma definitiva). El usuario selecciona el crucero y debe ingresar, en un nuevo cuadro de diálogo, la fecha en que el crucero volverá a estar en funcionamiento (haciendo uso de un </w:t>
+      </w:r>
+      <w:proofErr w:type="spellStart"/>
+      <w:r>
+        <w:t>datetimepicker</w:t>
+      </w:r>
+      <w:proofErr w:type="spellEnd"/>
+      <w:r>
+        <w:t>):</w:t>
       </w:r>
     </w:p>
     <w:p>
@@ -7369,50 +8564,51 @@
       <w:r>
         <w:t xml:space="preserve">A nivel base de datos, se establece en 1 el campo </w:t>
       </w:r>
+      <w:proofErr w:type="spellStart"/>
       <w:r>
         <w:rPr>
           <w:i/>
           <w:iCs/>
         </w:rPr>
-        <w:t xml:space="preserve">baja_fuera_servicio </w:t>
-      </w:r>
-      <w:r>
-        <w:t xml:space="preserve">en el registro correspondiente al crucero seleccionado (en la tabla </w:t>
-      </w:r>
+        <w:t>baja_fuera_servicio</w:t>
+      </w:r>
+      <w:proofErr w:type="spellEnd"/>
       <w:r>
         <w:rPr>
           <w:i/>
           <w:iCs/>
         </w:rPr>
-        <w:t>Cruceros</w:t>
-      </w:r>
-      <w:r>
-        <w:t xml:space="preserve">) y se inserta un registro en la tabla </w:t>
+        <w:t xml:space="preserve"> </w:t>
+      </w:r>
+      <w:r>
+        <w:t xml:space="preserve">en el registro correspondiente al crucero seleccionado (en la tabla </w:t>
       </w:r>
       <w:r>
         <w:rPr>
           <w:i/>
           <w:iCs/>
         </w:rPr>
-        <w:t>Cruceros_Fuera_Servici</w:t>
-      </w:r>
+        <w:t>Cruceros</w:t>
+      </w:r>
+      <w:r>
+        <w:t xml:space="preserve">) y se inserta un registro en la tabla </w:t>
+      </w:r>
+      <w:proofErr w:type="spellStart"/>
       <w:r>
         <w:rPr>
           <w:i/>
           <w:iCs/>
         </w:rPr>
-        <w:t xml:space="preserve">o </w:t>
-      </w:r>
-      <w:r>
-        <w:t xml:space="preserve">(que tiene un campo </w:t>
+        <w:t>Cruceros_Fuera_Servici</w:t>
       </w:r>
       <w:r>
         <w:rPr>
           <w:i/>
           <w:iCs/>
         </w:rPr>
-        <w:t>id_crucero</w:t>
-      </w:r>
+        <w:t>o</w:t>
+      </w:r>
+      <w:proofErr w:type="spellEnd"/>
       <w:r>
         <w:rPr>
           <w:i/>
@@ -7421,34 +8617,64 @@
         <w:t xml:space="preserve"> </w:t>
       </w:r>
       <w:r>
-        <w:t xml:space="preserve">que es FK a la PK de </w:t>
-      </w:r>
+        <w:t xml:space="preserve">(que tiene un campo </w:t>
+      </w:r>
+      <w:proofErr w:type="spellStart"/>
       <w:r>
         <w:rPr>
           <w:i/>
           <w:iCs/>
         </w:rPr>
-        <w:t>Cruceros</w:t>
-      </w:r>
-      <w:r>
-        <w:t xml:space="preserve">), cargando en el campo </w:t>
-      </w:r>
+        <w:t>id_crucero</w:t>
+      </w:r>
+      <w:proofErr w:type="spellEnd"/>
       <w:r>
         <w:rPr>
           <w:i/>
           <w:iCs/>
         </w:rPr>
-        <w:t>fecha_inicio_fuera_servicio</w:t>
-      </w:r>
-      <w:r>
-        <w:t xml:space="preserve"> la fecha actual (la del archivo de configuración) y en el campo </w:t>
+        <w:t xml:space="preserve"> </w:t>
+      </w:r>
+      <w:r>
+        <w:t xml:space="preserve">que es FK a la PK de </w:t>
       </w:r>
       <w:r>
         <w:rPr>
           <w:i/>
           <w:iCs/>
         </w:rPr>
-        <w:t xml:space="preserve">fecha_fin_fuera_servicio </w:t>
+        <w:t>Cruceros</w:t>
+      </w:r>
+      <w:r>
+        <w:t xml:space="preserve">), cargando en el campo </w:t>
+      </w:r>
+      <w:proofErr w:type="spellStart"/>
+      <w:r>
+        <w:rPr>
+          <w:i/>
+          <w:iCs/>
+        </w:rPr>
+        <w:t>fecha_inicio_fuera_servicio</w:t>
+      </w:r>
+      <w:proofErr w:type="spellEnd"/>
+      <w:r>
+        <w:t xml:space="preserve"> la fecha actual (la del archivo de configuración) y en el campo </w:t>
+      </w:r>
+      <w:proofErr w:type="spellStart"/>
+      <w:r>
+        <w:rPr>
+          <w:i/>
+          <w:iCs/>
+        </w:rPr>
+        <w:t>fecha_fin_fuera_servicio</w:t>
+      </w:r>
+      <w:proofErr w:type="spellEnd"/>
+      <w:r>
+        <w:rPr>
+          <w:i/>
+          <w:iCs/>
+        </w:rPr>
+        <w:t xml:space="preserve"> </w:t>
       </w:r>
       <w:r>
         <w:t xml:space="preserve">la fecha que el usuario administrador escogió. </w:t>
@@ -7456,7 +8682,15 @@
     </w:p>
     <w:p>
       <w:r>
-        <w:t xml:space="preserve">Una vez dado de baja el crucero seleccionado por servicio técnico, recargamos el datagridview con el listado de cruceros excluyéndolo, para que el usuario administrador pueda, en forma inmediata, </w:t>
+        <w:t xml:space="preserve">Una vez dado de baja el crucero seleccionado por servicio técnico, recargamos el </w:t>
+      </w:r>
+      <w:proofErr w:type="spellStart"/>
+      <w:r>
+        <w:t>datagridview</w:t>
+      </w:r>
+      <w:proofErr w:type="spellEnd"/>
+      <w:r>
+        <w:t xml:space="preserve"> con el listado de cruceros excluyéndolo, para que el usuario administrador pueda, en forma inmediata, </w:t>
       </w:r>
       <w:r>
         <w:t>elegir otro</w:t>
@@ -7475,11 +8709,11 @@
       <w:pPr>
         <w:pStyle w:val="Ttulo2"/>
       </w:pPr>
-      <w:bookmarkStart w:id="25" w:name="_Toc12815549"/>
+      <w:bookmarkStart w:id="26" w:name="_Toc12815549"/>
       <w:r>
         <w:t>Baja Definitiva</w:t>
       </w:r>
-      <w:bookmarkEnd w:id="25"/>
+      <w:bookmarkEnd w:id="26"/>
     </w:p>
     <w:p>
       <w:r>
@@ -7568,6 +8802,7 @@
       <w:r>
         <w:t xml:space="preserve">crucero es dado de baja en forma definitiva se marca a 1 el campo </w:t>
       </w:r>
+      <w:proofErr w:type="spellStart"/>
       <w:r>
         <w:rPr>
           <w:i/>
@@ -7575,9 +8810,11 @@
         </w:rPr>
         <w:t>baja_vida_util</w:t>
       </w:r>
+      <w:proofErr w:type="spellEnd"/>
       <w:r>
         <w:t xml:space="preserve"> y se actualiza el campo </w:t>
       </w:r>
+      <w:proofErr w:type="spellStart"/>
       <w:r>
         <w:rPr>
           <w:i/>
@@ -7585,6 +8822,7 @@
         </w:rPr>
         <w:t>fecha_baja_vida_util</w:t>
       </w:r>
+      <w:proofErr w:type="spellEnd"/>
       <w:r>
         <w:t xml:space="preserve"> con la fecha actual (nuevamente, la del archivo de configuración) en el registro perteneciente al crucero seleccionado de la tabla </w:t>
       </w:r>
@@ -7601,7 +8839,15 @@
     </w:p>
     <w:p>
       <w:r>
-        <w:t>En este caso también recargamos el datagridview con el listado de cruceros en forma dinámica, excluyendo el que se acaba de dar de baja en forma definitiva. De esta manera, el usuario no</w:t>
+        <w:t xml:space="preserve">En este caso también recargamos el </w:t>
+      </w:r>
+      <w:proofErr w:type="spellStart"/>
+      <w:r>
+        <w:t>datagridview</w:t>
+      </w:r>
+      <w:proofErr w:type="spellEnd"/>
+      <w:r>
+        <w:t xml:space="preserve"> con el listado de cruceros en forma dinámica, excluyendo el que se acaba de dar de baja en forma definitiva. De esta manera, el usuario no</w:t>
       </w:r>
       <w:r>
         <w:t xml:space="preserve"> tiene que </w:t>
@@ -7614,11 +8860,11 @@
       <w:pPr>
         <w:pStyle w:val="Ttulo1"/>
       </w:pPr>
-      <w:bookmarkStart w:id="26" w:name="_Toc12815550"/>
+      <w:bookmarkStart w:id="27" w:name="_Toc12815550"/>
       <w:r>
         <w:t>ABM de Recorridos</w:t>
       </w:r>
-      <w:bookmarkEnd w:id="26"/>
+      <w:bookmarkEnd w:id="27"/>
     </w:p>
     <w:p>
       <w:r>
@@ -7682,11 +8928,11 @@
       <w:pPr>
         <w:pStyle w:val="Ttulo2"/>
       </w:pPr>
-      <w:bookmarkStart w:id="27" w:name="_Toc12815551"/>
+      <w:bookmarkStart w:id="28" w:name="_Toc12815551"/>
       <w:r>
         <w:t>Alta de nuevo recorrido</w:t>
       </w:r>
-      <w:bookmarkEnd w:id="27"/>
+      <w:bookmarkEnd w:id="28"/>
     </w:p>
     <w:p>
       <w:r>
@@ -7743,6 +8989,7 @@
         <w:lastRenderedPageBreak/>
         <w:t xml:space="preserve">Para dar de alta un nuevo recorrido debemos ingresar un código de recorrido (campo </w:t>
       </w:r>
+      <w:proofErr w:type="spellStart"/>
       <w:r>
         <w:rPr>
           <w:i/>
@@ -7750,6 +8997,7 @@
         </w:rPr>
         <w:t>recorrido_codigo</w:t>
       </w:r>
+      <w:proofErr w:type="spellEnd"/>
       <w:r>
         <w:t xml:space="preserve"> en la tabla </w:t>
       </w:r>
@@ -7773,6 +9021,7 @@
       <w:r>
         <w:t xml:space="preserve">, sino que usamos un campo IDENTITY denominado </w:t>
       </w:r>
+      <w:proofErr w:type="spellStart"/>
       <w:r>
         <w:rPr>
           <w:i/>
@@ -7780,6 +9029,7 @@
         </w:rPr>
         <w:t>id_recorrido</w:t>
       </w:r>
+      <w:proofErr w:type="spellEnd"/>
       <w:r>
         <w:t xml:space="preserve"> que es interno (clave subrogada). </w:t>
       </w:r>
@@ -7788,11 +9038,16 @@
       <w:r>
         <w:t xml:space="preserve">La primera validación que hacemos es que el código de recorrido ingresado por el usuario </w:t>
       </w:r>
+      <w:proofErr w:type="spellStart"/>
       <w:r>
         <w:t>e</w:t>
       </w:r>
       <w:r>
-        <w:t>ste disponible, es decir, no exista otro recorrido en la base de datos con el código de recorrido ingresado. En caso de que así sea, informamos al usuario de tal situación para que elija uno distinto:</w:t>
+        <w:t>ste</w:t>
+      </w:r>
+      <w:proofErr w:type="spellEnd"/>
+      <w:r>
+        <w:t xml:space="preserve"> disponible, es decir, no exista otro recorrido en la base de datos con el código de recorrido ingresado. En caso de que así sea, informamos al usuario de tal situación para que elija uno distinto:</w:t>
       </w:r>
     </w:p>
     <w:p>
@@ -7842,7 +9097,15 @@
     </w:p>
     <w:p>
       <w:r>
-        <w:t xml:space="preserve">El siguiente paso consiste en el armado del recorrido, es decir, seleccionar los tramos que lo conformarán. Para tal fin, mostramos en un datagridview el listado de todos los tramos disponibles en la tabla </w:t>
+        <w:t xml:space="preserve">El siguiente paso consiste en el armado del recorrido, es decir, seleccionar los tramos que lo conformarán. Para tal fin, mostramos en un </w:t>
+      </w:r>
+      <w:proofErr w:type="spellStart"/>
+      <w:r>
+        <w:t>datagridview</w:t>
+      </w:r>
+      <w:proofErr w:type="spellEnd"/>
+      <w:r>
+        <w:t xml:space="preserve"> el listado de todos los tramos disponibles en la tabla </w:t>
       </w:r>
       <w:r>
         <w:rPr>
@@ -7874,8 +9137,33 @@
           <w:b/>
           <w:bCs/>
         </w:rPr>
-        <w:t>el datagridview de tramos se recargará de forma automática mostrándonos solamente los posibles tramos que pueden seguir al inicial</w:t>
-      </w:r>
+        <w:t xml:space="preserve">el </w:t>
+      </w:r>
+      <w:proofErr w:type="spellStart"/>
+      <w:r>
+        <w:rPr>
+          <w:b/>
+          <w:bCs/>
+        </w:rPr>
+        <w:t>datagridview</w:t>
+      </w:r>
+      <w:proofErr w:type="spellEnd"/>
+      <w:r>
+        <w:rPr>
+          <w:b/>
+          <w:bCs/>
+        </w:rPr>
+        <w:t xml:space="preserve"> de tramos se recargará de forma automática mostrándonos solamente los posibles tramos que pueden seguir </w:t>
+      </w:r>
+      <w:proofErr w:type="gramStart"/>
+      <w:r>
+        <w:rPr>
+          <w:b/>
+          <w:bCs/>
+        </w:rPr>
+        <w:t>al inicial</w:t>
+      </w:r>
+      <w:proofErr w:type="gramEnd"/>
       <w:r>
         <w:t xml:space="preserve">, es decir, </w:t>
       </w:r>
@@ -7913,7 +9201,23 @@
         <w:t xml:space="preserve">Agregar </w:t>
       </w:r>
       <w:r>
-        <w:t xml:space="preserve">al final del mismo, y entonces el datagridview de tramos se volverá a cargar, esta vez, mostrando aquellos tramos que puedan ser continuación del segundo tramo seleccionado (aquellos cuyo puerto de inicio coincide con el puerto de fin del segundo tramo). Este paso se puede repetir de forma indefinida, es decir, es </w:t>
+        <w:t xml:space="preserve">al final </w:t>
+      </w:r>
+      <w:proofErr w:type="gramStart"/>
+      <w:r>
+        <w:t>del mismo</w:t>
+      </w:r>
+      <w:proofErr w:type="gramEnd"/>
+      <w:r>
+        <w:t xml:space="preserve">, y entonces el </w:t>
+      </w:r>
+      <w:proofErr w:type="spellStart"/>
+      <w:r>
+        <w:t>datagridview</w:t>
+      </w:r>
+      <w:proofErr w:type="spellEnd"/>
+      <w:r>
+        <w:t xml:space="preserve"> de tramos se volverá a cargar, esta vez, mostrando aquellos tramos que puedan ser continuación del segundo tramo seleccionado (aquellos cuyo puerto de inicio coincide con el puerto de fin del segundo tramo). Este paso se puede repetir de forma indefinida, es decir, es </w:t>
       </w:r>
       <w:r>
         <w:rPr>
@@ -7957,7 +9261,15 @@
     </w:p>
     <w:p>
       <w:r>
-        <w:t xml:space="preserve">Para facilitar la experiencia de usuario, a medida que éste va agregando los tramos a su nuevo recorrido, mostramos en un datagridview ubicado a la derecha del formulario el estado actual del mismo, es decir, como se va formando el recorrido. Además, el usuario puede eliminar el último tramo agregado con tan solo pulsar el botón </w:t>
+        <w:t xml:space="preserve">Para facilitar la experiencia de usuario, a medida que éste va agregando los tramos a su nuevo recorrido, mostramos en un </w:t>
+      </w:r>
+      <w:proofErr w:type="spellStart"/>
+      <w:r>
+        <w:t>datagridview</w:t>
+      </w:r>
+      <w:proofErr w:type="spellEnd"/>
+      <w:r>
+        <w:t xml:space="preserve"> ubicado a la derecha del formulario el estado actual del mismo, es decir, como se va formando el recorrido. Además, el usuario puede eliminar el último tramo agregado con tan solo pulsar el botón </w:t>
       </w:r>
       <w:r>
         <w:rPr>
@@ -7983,7 +9295,15 @@
         <w:t>tramo</w:t>
       </w:r>
       <w:r>
-        <w:t xml:space="preserve">, agregar uno nuevo, etc… El recorrido se irá armando de forma dinámica según la necesidad del usuario. </w:t>
+        <w:t xml:space="preserve">, agregar uno nuevo, </w:t>
+      </w:r>
+      <w:proofErr w:type="spellStart"/>
+      <w:r>
+        <w:t>etc</w:t>
+      </w:r>
+      <w:proofErr w:type="spellEnd"/>
+      <w:r>
+        <w:t xml:space="preserve">… El recorrido se irá armando de forma dinámica según la necesidad del usuario. </w:t>
       </w:r>
     </w:p>
     <w:p>
@@ -8074,7 +9394,15 @@
         <w:t>NAIROBI-LUANDA</w:t>
       </w:r>
       <w:r>
-        <w:t xml:space="preserve"> del datagridview izquierdo (el de tramos): </w:t>
+        <w:t xml:space="preserve"> del </w:t>
+      </w:r>
+      <w:proofErr w:type="spellStart"/>
+      <w:r>
+        <w:t>datagridview</w:t>
+      </w:r>
+      <w:proofErr w:type="spellEnd"/>
+      <w:r>
+        <w:t xml:space="preserve"> izquierdo (el de tramos): </w:t>
       </w:r>
     </w:p>
     <w:p>
@@ -8134,7 +9462,15 @@
     </w:p>
     <w:p>
       <w:r>
-        <w:t>Al hacerlo, el datagridview de tramos se actualizará automáticamente para mostrarnos los posibles tramos que pueden seguir al elegido:</w:t>
+        <w:t xml:space="preserve">Al hacerlo, el </w:t>
+      </w:r>
+      <w:proofErr w:type="spellStart"/>
+      <w:r>
+        <w:t>datagridview</w:t>
+      </w:r>
+      <w:proofErr w:type="spellEnd"/>
+      <w:r>
+        <w:t xml:space="preserve"> de tramos se actualizará automáticamente para mostrarnos los posibles tramos que pueden seguir al elegido:</w:t>
       </w:r>
     </w:p>
     <w:p>
@@ -8195,7 +9531,15 @@
     </w:p>
     <w:p>
       <w:r>
-        <w:t xml:space="preserve">Vemos que se cargan todos los tramos cuyo puerto de inicio es LUANDA. Al mismo tiempo, en el datagridview derecho veremos el estado actual de nuestro recorrido, con el detalle de los tramos que fuimos agregando y el precio base actual </w:t>
+        <w:t xml:space="preserve">Vemos que se cargan todos los tramos cuyo puerto de inicio es LUANDA. Al mismo tiempo, en el </w:t>
+      </w:r>
+      <w:proofErr w:type="spellStart"/>
+      <w:r>
+        <w:t>datagridview</w:t>
+      </w:r>
+      <w:proofErr w:type="spellEnd"/>
+      <w:r>
+        <w:t xml:space="preserve"> derecho veremos el estado actual de nuestro recorrido, con el detalle de los tramos que fuimos agregando y el precio base actual </w:t>
       </w:r>
       <w:r>
         <w:t>de este:</w:t>
@@ -8274,7 +9618,15 @@
         <w:t>LUANDA-ABUYA</w:t>
       </w:r>
       <w:r>
-        <w:t>. Al hacerlo, el datagridview de tramos se recargará</w:t>
+        <w:t xml:space="preserve">. Al hacerlo, el </w:t>
+      </w:r>
+      <w:proofErr w:type="spellStart"/>
+      <w:r>
+        <w:t>datagridview</w:t>
+      </w:r>
+      <w:proofErr w:type="spellEnd"/>
+      <w:r>
+        <w:t xml:space="preserve"> de tramos se recargará</w:t>
       </w:r>
       <w:r>
         <w:t xml:space="preserve">, otra vez, </w:t>
@@ -8341,7 +9693,15 @@
     <w:p>
       <w:r>
         <w:lastRenderedPageBreak/>
-        <w:t xml:space="preserve">Nuevamente, en el datagridview derecho podemos ver como se va confeccionando nuestro tramo en orden (el primer tramo es el tramo inicial de nuestro recorrido, el segundo el que le sigue, etc.). Vemos como el precio se recalculo de forma automática: </w:t>
+        <w:t xml:space="preserve">Nuevamente, en el </w:t>
+      </w:r>
+      <w:proofErr w:type="spellStart"/>
+      <w:r>
+        <w:t>datagridview</w:t>
+      </w:r>
+      <w:proofErr w:type="spellEnd"/>
+      <w:r>
+        <w:t xml:space="preserve"> derecho podemos ver como se va confeccionando nuestro tramo en orden (el primer tramo es el tramo inicial de nuestro recorrido, el segundo el que le sigue, etc.). Vemos como el precio se recalculo de forma automática: </w:t>
       </w:r>
     </w:p>
     <w:p>
@@ -8510,6 +9870,7 @@
       <w:r>
         <w:t xml:space="preserve"> y </w:t>
       </w:r>
+      <w:proofErr w:type="spellStart"/>
       <w:r>
         <w:rPr>
           <w:i/>
@@ -8517,9 +9878,11 @@
         </w:rPr>
         <w:t>Tramos_por_Recorrido</w:t>
       </w:r>
+      <w:proofErr w:type="spellEnd"/>
       <w:r>
         <w:t xml:space="preserve"> de nuestro modelo de datos. La tabla </w:t>
       </w:r>
+      <w:proofErr w:type="spellStart"/>
       <w:r>
         <w:rPr>
           <w:i/>
@@ -8527,61 +9890,77 @@
         </w:rPr>
         <w:t>Tramos_por_Recorrido</w:t>
       </w:r>
+      <w:proofErr w:type="spellEnd"/>
       <w:r>
         <w:t xml:space="preserve"> es la que permite enlazar los diferentes tramos que conforman un recorrido a través de los campos </w:t>
       </w:r>
+      <w:proofErr w:type="spellStart"/>
       <w:r>
         <w:rPr>
           <w:i/>
           <w:iCs/>
         </w:rPr>
-        <w:t xml:space="preserve">tramo_anterior </w:t>
-      </w:r>
-      <w:r>
-        <w:t xml:space="preserve">y </w:t>
-      </w:r>
+        <w:t>tramo_anterior</w:t>
+      </w:r>
+      <w:proofErr w:type="spellEnd"/>
       <w:r>
         <w:rPr>
           <w:i/>
           <w:iCs/>
         </w:rPr>
-        <w:t>tramo_siguiente</w:t>
-      </w:r>
-      <w:r>
-        <w:t>, que son FK a la mism</w:t>
-      </w:r>
-      <w:r>
-        <w:t>a</w:t>
-      </w:r>
-      <w:r>
-        <w:t xml:space="preserve"> tabla (por ende, es una </w:t>
-      </w:r>
-      <w:r>
-        <w:rPr>
-          <w:u w:val="single"/>
-        </w:rPr>
-        <w:t>tabla recursiva</w:t>
-      </w:r>
-      <w:r>
-        <w:t xml:space="preserve">). Esto permite recuperar los tramos de un recorrido en su orden correcto. Podemos identificar el primer tramo de un recorrido porque el registro </w:t>
-      </w:r>
+        <w:t xml:space="preserve"> </w:t>
+      </w:r>
+      <w:r>
+        <w:t xml:space="preserve">y </w:t>
+      </w:r>
+      <w:proofErr w:type="spellStart"/>
       <w:r>
         <w:rPr>
           <w:i/>
           <w:iCs/>
         </w:rPr>
-        <w:t>tramo_anterior</w:t>
-      </w:r>
-      <w:r>
-        <w:t xml:space="preserve"> está en NULL. Análogamente, el último tramo de un recorrido tendrá el campo </w:t>
-      </w:r>
+        <w:t>tramo_siguiente</w:t>
+      </w:r>
+      <w:proofErr w:type="spellEnd"/>
+      <w:r>
+        <w:t>, que son FK a la mism</w:t>
+      </w:r>
+      <w:r>
+        <w:t>a</w:t>
+      </w:r>
+      <w:r>
+        <w:t xml:space="preserve"> tabla (por ende, es una </w:t>
+      </w:r>
+      <w:r>
+        <w:rPr>
+          <w:u w:val="single"/>
+        </w:rPr>
+        <w:t>tabla recursiva</w:t>
+      </w:r>
+      <w:r>
+        <w:t xml:space="preserve">). Esto permite recuperar los tramos de un recorrido en su orden correcto. Podemos identificar el primer tramo de un recorrido porque el registro </w:t>
+      </w:r>
+      <w:proofErr w:type="spellStart"/>
       <w:r>
         <w:rPr>
           <w:i/>
           <w:iCs/>
         </w:rPr>
+        <w:t>tramo_anterior</w:t>
+      </w:r>
+      <w:proofErr w:type="spellEnd"/>
+      <w:r>
+        <w:t xml:space="preserve"> está en NULL. Análogamente, el último tramo de un recorrido tendrá el campo </w:t>
+      </w:r>
+      <w:proofErr w:type="spellStart"/>
+      <w:r>
+        <w:rPr>
+          <w:i/>
+          <w:iCs/>
+        </w:rPr>
         <w:t>tramo_siguiente</w:t>
       </w:r>
+      <w:proofErr w:type="spellEnd"/>
       <w:r>
         <w:t xml:space="preserve"> en NULL. </w:t>
       </w:r>
@@ -8597,7 +9976,15 @@
         <w:t>empleamos la</w:t>
       </w:r>
       <w:r>
-        <w:t xml:space="preserve"> siguiente query: </w:t>
+        <w:t xml:space="preserve"> siguiente </w:t>
+      </w:r>
+      <w:proofErr w:type="spellStart"/>
+      <w:r>
+        <w:t>query</w:t>
+      </w:r>
+      <w:proofErr w:type="spellEnd"/>
+      <w:r>
+        <w:t xml:space="preserve">: </w:t>
       </w:r>
     </w:p>
     <w:p>
@@ -8663,6 +10050,8 @@
         </w:rPr>
         <w:tab/>
       </w:r>
+      <w:proofErr w:type="spellStart"/>
+      <w:proofErr w:type="gramStart"/>
       <w:r>
         <w:rPr>
           <w:rFonts w:ascii="Consolas" w:hAnsi="Consolas" w:cs="Consolas"/>
@@ -8688,8 +10077,19 @@
           <w:sz w:val="19"/>
           <w:szCs w:val="19"/>
         </w:rPr>
-        <w:t>recorrido_codigo</w:t>
-      </w:r>
+        <w:t>recorrido</w:t>
+      </w:r>
+      <w:proofErr w:type="gramEnd"/>
+      <w:r>
+        <w:rPr>
+          <w:rFonts w:ascii="Consolas" w:hAnsi="Consolas" w:cs="Consolas"/>
+          <w:color w:val="008080"/>
+          <w:sz w:val="19"/>
+          <w:szCs w:val="19"/>
+        </w:rPr>
+        <w:t>_codigo</w:t>
+      </w:r>
+      <w:proofErr w:type="spellEnd"/>
       <w:r>
         <w:rPr>
           <w:rFonts w:ascii="Consolas" w:hAnsi="Consolas" w:cs="Consolas"/>
@@ -8751,6 +10151,8 @@
         </w:rPr>
         <w:tab/>
       </w:r>
+      <w:proofErr w:type="spellStart"/>
+      <w:proofErr w:type="gramStart"/>
       <w:r>
         <w:rPr>
           <w:rFonts w:ascii="Consolas" w:hAnsi="Consolas" w:cs="Consolas"/>
@@ -8776,8 +10178,19 @@
           <w:sz w:val="19"/>
           <w:szCs w:val="19"/>
         </w:rPr>
-        <w:t>tramo_anterior</w:t>
-      </w:r>
+        <w:t>tramo</w:t>
+      </w:r>
+      <w:proofErr w:type="gramEnd"/>
+      <w:r>
+        <w:rPr>
+          <w:rFonts w:ascii="Consolas" w:hAnsi="Consolas" w:cs="Consolas"/>
+          <w:color w:val="008080"/>
+          <w:sz w:val="19"/>
+          <w:szCs w:val="19"/>
+        </w:rPr>
+        <w:t>_anterior</w:t>
+      </w:r>
+      <w:proofErr w:type="spellEnd"/>
       <w:r>
         <w:rPr>
           <w:rFonts w:ascii="Consolas" w:hAnsi="Consolas" w:cs="Consolas"/>
@@ -8793,7 +10206,27 @@
           <w:sz w:val="19"/>
           <w:szCs w:val="19"/>
         </w:rPr>
-        <w:t>'Tpr anterior'</w:t>
+        <w:t>'</w:t>
+      </w:r>
+      <w:proofErr w:type="spellStart"/>
+      <w:r>
+        <w:rPr>
+          <w:rFonts w:ascii="Consolas" w:hAnsi="Consolas" w:cs="Consolas"/>
+          <w:color w:val="FF0000"/>
+          <w:sz w:val="19"/>
+          <w:szCs w:val="19"/>
+        </w:rPr>
+        <w:t>Tpr</w:t>
+      </w:r>
+      <w:proofErr w:type="spellEnd"/>
+      <w:r>
+        <w:rPr>
+          <w:rFonts w:ascii="Consolas" w:hAnsi="Consolas" w:cs="Consolas"/>
+          <w:color w:val="FF0000"/>
+          <w:sz w:val="19"/>
+          <w:szCs w:val="19"/>
+        </w:rPr>
+        <w:t xml:space="preserve"> anterior'</w:t>
       </w:r>
       <w:r>
         <w:rPr>
@@ -8831,6 +10264,8 @@
         </w:rPr>
         <w:tab/>
       </w:r>
+      <w:proofErr w:type="spellStart"/>
+      <w:proofErr w:type="gramStart"/>
       <w:r>
         <w:rPr>
           <w:rFonts w:ascii="Consolas" w:hAnsi="Consolas" w:cs="Consolas"/>
@@ -8856,8 +10291,19 @@
           <w:sz w:val="19"/>
           <w:szCs w:val="19"/>
         </w:rPr>
-        <w:t>tramo_siguiente</w:t>
-      </w:r>
+        <w:t>tramo</w:t>
+      </w:r>
+      <w:proofErr w:type="gramEnd"/>
+      <w:r>
+        <w:rPr>
+          <w:rFonts w:ascii="Consolas" w:hAnsi="Consolas" w:cs="Consolas"/>
+          <w:color w:val="008080"/>
+          <w:sz w:val="19"/>
+          <w:szCs w:val="19"/>
+        </w:rPr>
+        <w:t>_siguiente</w:t>
+      </w:r>
+      <w:proofErr w:type="spellEnd"/>
       <w:r>
         <w:rPr>
           <w:rFonts w:ascii="Consolas" w:hAnsi="Consolas" w:cs="Consolas"/>
@@ -8873,7 +10319,27 @@
           <w:sz w:val="19"/>
           <w:szCs w:val="19"/>
         </w:rPr>
-        <w:t>'Tpr siguiente'</w:t>
+        <w:t>'</w:t>
+      </w:r>
+      <w:proofErr w:type="spellStart"/>
+      <w:r>
+        <w:rPr>
+          <w:rFonts w:ascii="Consolas" w:hAnsi="Consolas" w:cs="Consolas"/>
+          <w:color w:val="FF0000"/>
+          <w:sz w:val="19"/>
+          <w:szCs w:val="19"/>
+        </w:rPr>
+        <w:t>Tpr</w:t>
+      </w:r>
+      <w:proofErr w:type="spellEnd"/>
+      <w:r>
+        <w:rPr>
+          <w:rFonts w:ascii="Consolas" w:hAnsi="Consolas" w:cs="Consolas"/>
+          <w:color w:val="FF0000"/>
+          <w:sz w:val="19"/>
+          <w:szCs w:val="19"/>
+        </w:rPr>
+        <w:t xml:space="preserve"> siguiente'</w:t>
       </w:r>
       <w:r>
         <w:rPr>
@@ -8918,7 +10384,17 @@
           <w:sz w:val="19"/>
           <w:szCs w:val="19"/>
         </w:rPr>
-        <w:t>p1</w:t>
+        <w:t>p</w:t>
+      </w:r>
+      <w:proofErr w:type="gramStart"/>
+      <w:r>
+        <w:rPr>
+          <w:rFonts w:ascii="Consolas" w:hAnsi="Consolas" w:cs="Consolas"/>
+          <w:color w:val="008080"/>
+          <w:sz w:val="19"/>
+          <w:szCs w:val="19"/>
+        </w:rPr>
+        <w:t>1</w:t>
       </w:r>
       <w:r>
         <w:rPr>
@@ -8936,7 +10412,17 @@
           <w:sz w:val="19"/>
           <w:szCs w:val="19"/>
         </w:rPr>
-        <w:t>puerto_nombre</w:t>
+        <w:t>puerto</w:t>
+      </w:r>
+      <w:proofErr w:type="gramEnd"/>
+      <w:r>
+        <w:rPr>
+          <w:rFonts w:ascii="Consolas" w:hAnsi="Consolas" w:cs="Consolas"/>
+          <w:color w:val="008080"/>
+          <w:sz w:val="19"/>
+          <w:szCs w:val="19"/>
+        </w:rPr>
+        <w:t>_nombre</w:t>
       </w:r>
       <w:r>
         <w:rPr>
@@ -9006,7 +10492,17 @@
           <w:sz w:val="19"/>
           <w:szCs w:val="19"/>
         </w:rPr>
-        <w:t>p2</w:t>
+        <w:t>p</w:t>
+      </w:r>
+      <w:proofErr w:type="gramStart"/>
+      <w:r>
+        <w:rPr>
+          <w:rFonts w:ascii="Consolas" w:hAnsi="Consolas" w:cs="Consolas"/>
+          <w:color w:val="008080"/>
+          <w:sz w:val="19"/>
+          <w:szCs w:val="19"/>
+        </w:rPr>
+        <w:t>2</w:t>
       </w:r>
       <w:r>
         <w:rPr>
@@ -9024,7 +10520,17 @@
           <w:sz w:val="19"/>
           <w:szCs w:val="19"/>
         </w:rPr>
-        <w:t>puerto_nombre</w:t>
+        <w:t>puerto</w:t>
+      </w:r>
+      <w:proofErr w:type="gramEnd"/>
+      <w:r>
+        <w:rPr>
+          <w:rFonts w:ascii="Consolas" w:hAnsi="Consolas" w:cs="Consolas"/>
+          <w:color w:val="008080"/>
+          <w:sz w:val="19"/>
+          <w:szCs w:val="19"/>
+        </w:rPr>
+        <w:t>_nombre</w:t>
       </w:r>
       <w:r>
         <w:rPr>
@@ -9087,6 +10593,8 @@
         </w:rPr>
         <w:tab/>
       </w:r>
+      <w:proofErr w:type="spellStart"/>
+      <w:proofErr w:type="gramStart"/>
       <w:r>
         <w:rPr>
           <w:rFonts w:ascii="Consolas" w:hAnsi="Consolas" w:cs="Consolas"/>
@@ -9112,8 +10620,19 @@
           <w:sz w:val="19"/>
           <w:szCs w:val="19"/>
         </w:rPr>
-        <w:t>tramo_precio</w:t>
-      </w:r>
+        <w:t>tramo</w:t>
+      </w:r>
+      <w:proofErr w:type="gramEnd"/>
+      <w:r>
+        <w:rPr>
+          <w:rFonts w:ascii="Consolas" w:hAnsi="Consolas" w:cs="Consolas"/>
+          <w:color w:val="008080"/>
+          <w:sz w:val="19"/>
+          <w:szCs w:val="19"/>
+        </w:rPr>
+        <w:t>_precio</w:t>
+      </w:r>
+      <w:proofErr w:type="spellEnd"/>
       <w:r>
         <w:rPr>
           <w:rFonts w:ascii="Consolas" w:hAnsi="Consolas" w:cs="Consolas"/>
@@ -9167,6 +10686,7 @@
         </w:rPr>
         <w:t xml:space="preserve"> </w:t>
       </w:r>
+      <w:proofErr w:type="spellStart"/>
       <w:r>
         <w:rPr>
           <w:rFonts w:ascii="Consolas" w:hAnsi="Consolas" w:cs="Consolas"/>
@@ -9194,6 +10714,7 @@
         </w:rPr>
         <w:t>Recorrido</w:t>
       </w:r>
+      <w:proofErr w:type="spellEnd"/>
       <w:r>
         <w:rPr>
           <w:rFonts w:ascii="Consolas" w:hAnsi="Consolas" w:cs="Consolas"/>
@@ -9255,6 +10776,7 @@
         </w:rPr>
         <w:t xml:space="preserve"> </w:t>
       </w:r>
+      <w:proofErr w:type="spellStart"/>
       <w:r>
         <w:rPr>
           <w:rFonts w:ascii="Consolas" w:hAnsi="Consolas" w:cs="Consolas"/>
@@ -9282,6 +10804,7 @@
         </w:rPr>
         <w:t>Tramos_por_Recorrido</w:t>
       </w:r>
+      <w:proofErr w:type="spellEnd"/>
       <w:r>
         <w:rPr>
           <w:rFonts w:ascii="Consolas" w:hAnsi="Consolas" w:cs="Consolas"/>
@@ -9290,6 +10813,7 @@
         </w:rPr>
         <w:t xml:space="preserve"> </w:t>
       </w:r>
+      <w:proofErr w:type="spellStart"/>
       <w:r>
         <w:rPr>
           <w:rFonts w:ascii="Consolas" w:hAnsi="Consolas" w:cs="Consolas"/>
@@ -9299,6 +10823,7 @@
         </w:rPr>
         <w:t>tpr</w:t>
       </w:r>
+      <w:proofErr w:type="spellEnd"/>
     </w:p>
     <w:p>
       <w:pPr>
@@ -9351,6 +10876,7 @@
         </w:rPr>
         <w:t xml:space="preserve"> </w:t>
       </w:r>
+      <w:proofErr w:type="spellStart"/>
       <w:r>
         <w:rPr>
           <w:rFonts w:ascii="Consolas" w:hAnsi="Consolas" w:cs="Consolas"/>
@@ -9378,6 +10904,7 @@
         </w:rPr>
         <w:t>id_recorrido</w:t>
       </w:r>
+      <w:proofErr w:type="spellEnd"/>
       <w:r>
         <w:rPr>
           <w:rFonts w:ascii="Consolas" w:hAnsi="Consolas" w:cs="Consolas"/>
@@ -9403,6 +10930,7 @@
         </w:rPr>
         <w:t xml:space="preserve"> </w:t>
       </w:r>
+      <w:proofErr w:type="spellStart"/>
       <w:r>
         <w:rPr>
           <w:rFonts w:ascii="Consolas" w:hAnsi="Consolas" w:cs="Consolas"/>
@@ -9430,6 +10958,7 @@
         </w:rPr>
         <w:t>id_recorrido</w:t>
       </w:r>
+      <w:proofErr w:type="spellEnd"/>
     </w:p>
     <w:p>
       <w:pPr>
@@ -9474,6 +11003,7 @@
         </w:rPr>
         <w:t xml:space="preserve"> </w:t>
       </w:r>
+      <w:proofErr w:type="spellStart"/>
       <w:r>
         <w:rPr>
           <w:rFonts w:ascii="Consolas" w:hAnsi="Consolas" w:cs="Consolas"/>
@@ -9501,6 +11031,7 @@
         </w:rPr>
         <w:t>Tramo</w:t>
       </w:r>
+      <w:proofErr w:type="spellEnd"/>
       <w:r>
         <w:rPr>
           <w:rFonts w:ascii="Consolas" w:hAnsi="Consolas" w:cs="Consolas"/>
@@ -9570,6 +11101,7 @@
         </w:rPr>
         <w:t xml:space="preserve"> </w:t>
       </w:r>
+      <w:proofErr w:type="spellStart"/>
       <w:r>
         <w:rPr>
           <w:rFonts w:ascii="Consolas" w:hAnsi="Consolas" w:cs="Consolas"/>
@@ -9597,6 +11129,7 @@
         </w:rPr>
         <w:t>id_tramo</w:t>
       </w:r>
+      <w:proofErr w:type="spellEnd"/>
       <w:r>
         <w:rPr>
           <w:rFonts w:ascii="Consolas" w:hAnsi="Consolas" w:cs="Consolas"/>
@@ -9622,6 +11155,7 @@
         </w:rPr>
         <w:t xml:space="preserve"> </w:t>
       </w:r>
+      <w:proofErr w:type="spellStart"/>
       <w:r>
         <w:rPr>
           <w:rFonts w:ascii="Consolas" w:hAnsi="Consolas" w:cs="Consolas"/>
@@ -9649,6 +11183,7 @@
         </w:rPr>
         <w:t>id_tramo</w:t>
       </w:r>
+      <w:proofErr w:type="spellEnd"/>
     </w:p>
     <w:p>
       <w:pPr>
@@ -9693,6 +11228,7 @@
         </w:rPr>
         <w:t xml:space="preserve"> </w:t>
       </w:r>
+      <w:proofErr w:type="spellStart"/>
       <w:r>
         <w:rPr>
           <w:rFonts w:ascii="Consolas" w:hAnsi="Consolas" w:cs="Consolas"/>
@@ -9720,6 +11256,7 @@
         </w:rPr>
         <w:t>Puerto</w:t>
       </w:r>
+      <w:proofErr w:type="spellEnd"/>
       <w:r>
         <w:rPr>
           <w:rFonts w:ascii="Consolas" w:hAnsi="Consolas" w:cs="Consolas"/>
@@ -9789,6 +11326,8 @@
         </w:rPr>
         <w:t xml:space="preserve"> </w:t>
       </w:r>
+      <w:proofErr w:type="spellStart"/>
+      <w:proofErr w:type="gramStart"/>
       <w:r>
         <w:rPr>
           <w:rFonts w:ascii="Consolas" w:hAnsi="Consolas" w:cs="Consolas"/>
@@ -9814,8 +11353,19 @@
           <w:sz w:val="19"/>
           <w:szCs w:val="19"/>
         </w:rPr>
-        <w:t>tramo_puerto_inicio</w:t>
-      </w:r>
+        <w:t>tramo</w:t>
+      </w:r>
+      <w:proofErr w:type="gramEnd"/>
+      <w:r>
+        <w:rPr>
+          <w:rFonts w:ascii="Consolas" w:hAnsi="Consolas" w:cs="Consolas"/>
+          <w:color w:val="008080"/>
+          <w:sz w:val="19"/>
+          <w:szCs w:val="19"/>
+        </w:rPr>
+        <w:t>_puerto_inicio</w:t>
+      </w:r>
+      <w:proofErr w:type="spellEnd"/>
       <w:r>
         <w:rPr>
           <w:rFonts w:ascii="Consolas" w:hAnsi="Consolas" w:cs="Consolas"/>
@@ -9912,6 +11462,7 @@
         </w:rPr>
         <w:t xml:space="preserve"> </w:t>
       </w:r>
+      <w:proofErr w:type="spellStart"/>
       <w:r>
         <w:rPr>
           <w:rFonts w:ascii="Consolas" w:hAnsi="Consolas" w:cs="Consolas"/>
@@ -9939,6 +11490,7 @@
         </w:rPr>
         <w:t>Puerto</w:t>
       </w:r>
+      <w:proofErr w:type="spellEnd"/>
       <w:r>
         <w:rPr>
           <w:rFonts w:ascii="Consolas" w:hAnsi="Consolas" w:cs="Consolas"/>
@@ -10008,6 +11560,8 @@
         </w:rPr>
         <w:t xml:space="preserve"> </w:t>
       </w:r>
+      <w:proofErr w:type="spellStart"/>
+      <w:proofErr w:type="gramStart"/>
       <w:r>
         <w:rPr>
           <w:rFonts w:ascii="Consolas" w:hAnsi="Consolas" w:cs="Consolas"/>
@@ -10033,8 +11587,19 @@
           <w:sz w:val="19"/>
           <w:szCs w:val="19"/>
         </w:rPr>
-        <w:t>tramo_puerto_destino</w:t>
-      </w:r>
+        <w:t>tramo</w:t>
+      </w:r>
+      <w:proofErr w:type="gramEnd"/>
+      <w:r>
+        <w:rPr>
+          <w:rFonts w:ascii="Consolas" w:hAnsi="Consolas" w:cs="Consolas"/>
+          <w:color w:val="008080"/>
+          <w:sz w:val="19"/>
+          <w:szCs w:val="19"/>
+        </w:rPr>
+        <w:t>_puerto_destino</w:t>
+      </w:r>
+      <w:proofErr w:type="spellEnd"/>
       <w:r>
         <w:rPr>
           <w:rFonts w:ascii="Consolas" w:hAnsi="Consolas" w:cs="Consolas"/>
@@ -10124,6 +11689,8 @@
         </w:rPr>
         <w:t xml:space="preserve"> </w:t>
       </w:r>
+      <w:proofErr w:type="spellStart"/>
+      <w:proofErr w:type="gramStart"/>
       <w:r>
         <w:rPr>
           <w:rFonts w:ascii="Consolas" w:hAnsi="Consolas" w:cs="Consolas"/>
@@ -10149,8 +11716,19 @@
           <w:sz w:val="19"/>
           <w:szCs w:val="19"/>
         </w:rPr>
-        <w:t>recorrido_codigo</w:t>
-      </w:r>
+        <w:t>recorrido</w:t>
+      </w:r>
+      <w:proofErr w:type="gramEnd"/>
+      <w:r>
+        <w:rPr>
+          <w:rFonts w:ascii="Consolas" w:hAnsi="Consolas" w:cs="Consolas"/>
+          <w:color w:val="008080"/>
+          <w:sz w:val="19"/>
+          <w:szCs w:val="19"/>
+        </w:rPr>
+        <w:t>_codigo</w:t>
+      </w:r>
+      <w:proofErr w:type="spellEnd"/>
       <w:r>
         <w:rPr>
           <w:rFonts w:ascii="Consolas" w:hAnsi="Consolas" w:cs="Consolas"/>
@@ -10254,6 +11832,7 @@
       <w:r>
         <w:t xml:space="preserve">Para dar de alta un nuevo recorrido empleamos los procedimientos almacenados </w:t>
       </w:r>
+      <w:proofErr w:type="spellStart"/>
       <w:r>
         <w:rPr>
           <w:i/>
@@ -10261,9 +11840,11 @@
         </w:rPr>
         <w:t>USP_insertar_recorrido</w:t>
       </w:r>
+      <w:proofErr w:type="spellEnd"/>
       <w:r>
         <w:t xml:space="preserve"> y </w:t>
       </w:r>
+      <w:proofErr w:type="spellStart"/>
       <w:r>
         <w:rPr>
           <w:i/>
@@ -10271,6 +11852,7 @@
         </w:rPr>
         <w:t>USP_insertar_tramo_por_recorrido</w:t>
       </w:r>
+      <w:proofErr w:type="spellEnd"/>
       <w:r>
         <w:t>, cuya implementación</w:t>
       </w:r>
@@ -10288,11 +11870,11 @@
       <w:pPr>
         <w:pStyle w:val="Ttulo2"/>
       </w:pPr>
-      <w:bookmarkStart w:id="28" w:name="_Toc12815552"/>
+      <w:bookmarkStart w:id="29" w:name="_Toc12815552"/>
       <w:r>
         <w:t>Editar Recorrido</w:t>
       </w:r>
-      <w:bookmarkEnd w:id="28"/>
+      <w:bookmarkEnd w:id="29"/>
     </w:p>
     <w:p>
       <w:r>
@@ -10415,11 +11997,11 @@
       <w:pPr>
         <w:pStyle w:val="Ttulo2"/>
       </w:pPr>
-      <w:bookmarkStart w:id="29" w:name="_Toc12815553"/>
+      <w:bookmarkStart w:id="30" w:name="_Toc12815553"/>
       <w:r>
         <w:t>Alto de nuevo tramo</w:t>
       </w:r>
-      <w:bookmarkEnd w:id="29"/>
+      <w:bookmarkEnd w:id="30"/>
     </w:p>
     <w:p>
       <w:r>
@@ -10428,7 +12010,15 @@
     </w:p>
     <w:p>
       <w:r>
-        <w:t>Dado que el ABM de Puertos no es una funcionalidad disponible para esta versión del sistema, no podemos dar de alta nuevas ciudades (puertos). Por lo tanto, todos los tramos que podemos generar quedan supeditados a los puertos provenientes de la migración. Producto de la migración existen 88 tramos, que pueden consultarse mediante la siguiente query:</w:t>
+        <w:t xml:space="preserve">Dado que el ABM de Puertos no es una funcionalidad disponible para esta versión del sistema, no podemos dar de alta nuevas ciudades (puertos). Por lo tanto, todos los tramos que podemos generar quedan supeditados a los puertos provenientes de la migración. Producto de la migración existen 88 tramos, que pueden consultarse mediante la siguiente </w:t>
+      </w:r>
+      <w:proofErr w:type="spellStart"/>
+      <w:r>
+        <w:t>query</w:t>
+      </w:r>
+      <w:proofErr w:type="spellEnd"/>
+      <w:r>
+        <w:t>:</w:t>
       </w:r>
     </w:p>
     <w:p>
@@ -10520,6 +12110,7 @@
         </w:rPr>
         <w:t xml:space="preserve"> </w:t>
       </w:r>
+      <w:proofErr w:type="spellStart"/>
       <w:r>
         <w:rPr>
           <w:rFonts w:ascii="Consolas" w:hAnsi="Consolas" w:cs="Consolas"/>
@@ -10547,6 +12138,7 @@
         </w:rPr>
         <w:t>Tramo</w:t>
       </w:r>
+      <w:proofErr w:type="spellEnd"/>
     </w:p>
     <w:p>
       <w:r>
@@ -10668,7 +12260,7 @@
       <w:pPr>
         <w:pStyle w:val="Ttulo2"/>
       </w:pPr>
-      <w:bookmarkStart w:id="30" w:name="_Toc12815554"/>
+      <w:bookmarkStart w:id="31" w:name="_Toc12815554"/>
       <w:r>
         <w:t xml:space="preserve">Modificar </w:t>
       </w:r>
@@ -10678,7 +12270,7 @@
       <w:r>
         <w:t>precio de un tramo</w:t>
       </w:r>
-      <w:bookmarkEnd w:id="30"/>
+      <w:bookmarkEnd w:id="31"/>
     </w:p>
     <w:p>
       <w:r>
@@ -10791,12 +12383,12 @@
       <w:pPr>
         <w:pStyle w:val="Ttulo2"/>
       </w:pPr>
-      <w:bookmarkStart w:id="31" w:name="_Toc12815555"/>
+      <w:bookmarkStart w:id="32" w:name="_Toc12815555"/>
       <w:r>
         <w:lastRenderedPageBreak/>
         <w:t>Deshabilitar recorrido</w:t>
       </w:r>
-      <w:bookmarkEnd w:id="31"/>
+      <w:bookmarkEnd w:id="32"/>
     </w:p>
     <w:p>
       <w:r>
@@ -10862,6 +12454,7 @@
       <w:r>
         <w:t xml:space="preserve">Cuando deshabilitamos un recorrido se actualiza el campo </w:t>
       </w:r>
+      <w:proofErr w:type="spellStart"/>
       <w:r>
         <w:rPr>
           <w:i/>
@@ -10869,6 +12462,7 @@
         </w:rPr>
         <w:t>recorrido_estado</w:t>
       </w:r>
+      <w:proofErr w:type="spellEnd"/>
       <w:r>
         <w:t xml:space="preserve"> del recorrido en cuestión (en la tabla </w:t>
       </w:r>
@@ -10893,11 +12487,11 @@
       <w:pPr>
         <w:pStyle w:val="Ttulo2"/>
       </w:pPr>
-      <w:bookmarkStart w:id="32" w:name="_Toc12815556"/>
+      <w:bookmarkStart w:id="33" w:name="_Toc12815556"/>
       <w:r>
         <w:t>Habilitar recorrido</w:t>
       </w:r>
-      <w:bookmarkEnd w:id="32"/>
+      <w:bookmarkEnd w:id="33"/>
     </w:p>
     <w:p>
       <w:r>
@@ -10908,6 +12502,7 @@
       <w:r>
         <w:t xml:space="preserve">Al habilitar un recorrido, el campo </w:t>
       </w:r>
+      <w:proofErr w:type="spellStart"/>
       <w:r>
         <w:rPr>
           <w:i/>
@@ -10915,6 +12510,7 @@
         </w:rPr>
         <w:t>recorrido_estado</w:t>
       </w:r>
+      <w:proofErr w:type="spellEnd"/>
       <w:r>
         <w:t xml:space="preserve"> de su registro pasa de 1 a 0 nuevamente. </w:t>
       </w:r>
@@ -10926,11 +12522,11 @@
       <w:pPr>
         <w:pStyle w:val="Ttulo1"/>
       </w:pPr>
-      <w:bookmarkStart w:id="33" w:name="_Toc12815557"/>
+      <w:bookmarkStart w:id="34" w:name="_Toc12815557"/>
       <w:r>
         <w:t>Generar Viaje</w:t>
       </w:r>
-      <w:bookmarkEnd w:id="33"/>
+      <w:bookmarkEnd w:id="34"/>
     </w:p>
     <w:p>
       <w:r>
@@ -10945,7 +12541,15 @@
         <w:t>Luego s</w:t>
       </w:r>
       <w:r>
-        <w:t xml:space="preserve">eleccionamos un crucero (por medio de su identificador). Por último, debemos elegir el recorrido que hará el viaje. Para ello se nos mostrarán en un datagridview aquellos recorridos habilitados. Podemos buscar por puerto de inicio y fin. </w:t>
+        <w:t xml:space="preserve">eleccionamos un crucero (por medio de su identificador). Por último, debemos elegir el recorrido que hará el viaje. Para ello se nos mostrarán en un </w:t>
+      </w:r>
+      <w:proofErr w:type="spellStart"/>
+      <w:r>
+        <w:t>datagridview</w:t>
+      </w:r>
+      <w:proofErr w:type="spellEnd"/>
+      <w:r>
+        <w:t xml:space="preserve"> aquellos recorridos habilitados. Podemos buscar por puerto de inicio y fin. </w:t>
       </w:r>
     </w:p>
     <w:p>
@@ -10998,8 +12602,6 @@
           </wp:inline>
         </w:drawing>
       </w:r>
-      <w:bookmarkStart w:id="34" w:name="_GoBack"/>
-      <w:bookmarkEnd w:id="34"/>
     </w:p>
     <w:p>
       <w:r>
@@ -11065,6 +12667,7 @@
       <w:r>
         <w:t xml:space="preserve">Para la implementación de esta funcionalidad hacemos uso del procedimiento almacenado </w:t>
       </w:r>
+      <w:proofErr w:type="spellStart"/>
       <w:r>
         <w:rPr>
           <w:i/>
@@ -11072,6 +12675,7 @@
         </w:rPr>
         <w:t>USP_insertar_viaje</w:t>
       </w:r>
+      <w:proofErr w:type="spellEnd"/>
       <w:r>
         <w:t xml:space="preserve">, invocándolo desde C# con todos los parámetros cargados por el usuario. </w:t>
       </w:r>
@@ -11184,29 +12788,77 @@
     </w:p>
     <w:p>
       <w:r>
-        <w:t xml:space="preserve">El año se ingresa mediante un datetimepicker cuyo formato se fijo a año solamente. Por defecto se carga el año 2018. Esto asegura que el usuario no pueda ingresar un valor incorrecto y ahorra validaciones manuales. </w:t>
-      </w:r>
-    </w:p>
-    <w:p>
-      <w:r>
-        <w:t>Como un año tiene sólo dos semestres, optamos por incluir dos radiobutton en un groupbox. Si el usuario selecciona uno</w:t>
+        <w:t xml:space="preserve">El año se ingresa mediante un </w:t>
+      </w:r>
+      <w:proofErr w:type="spellStart"/>
+      <w:r>
+        <w:t>datetimepicker</w:t>
+      </w:r>
+      <w:proofErr w:type="spellEnd"/>
+      <w:r>
+        <w:t xml:space="preserve"> cuyo formato se fijo a año solamente. Por defecto se carga el año 2018. Esto asegura que el usuario no pueda ingresar un valor incorrecto y ahorra validaciones manuales. </w:t>
+      </w:r>
+    </w:p>
+    <w:p>
+      <w:r>
+        <w:t xml:space="preserve">Como un año tiene sólo dos semestres, optamos por incluir dos </w:t>
+      </w:r>
+      <w:proofErr w:type="spellStart"/>
+      <w:r>
+        <w:t>radiobutton</w:t>
+      </w:r>
+      <w:proofErr w:type="spellEnd"/>
+      <w:r>
+        <w:t xml:space="preserve"> en un </w:t>
+      </w:r>
+      <w:proofErr w:type="spellStart"/>
+      <w:r>
+        <w:t>groupbox</w:t>
+      </w:r>
+      <w:proofErr w:type="spellEnd"/>
+      <w:r>
+        <w:t>. Si el usuario selecciona uno</w:t>
       </w:r>
       <w:r>
         <w:t>,</w:t>
       </w:r>
       <w:r>
-        <w:t xml:space="preserve"> el otro automáticamente se desmarcará. Además, el primer semestre se selecciona por defecto, por lo que de vuelta, no hay que realizar validaciones manuales.</w:t>
-      </w:r>
-    </w:p>
-    <w:p>
-      <w:r>
-        <w:t xml:space="preserve">Dado que en este caso no hay posibilidad de sufrir un ataque de SQL Injection, no parametrizamos las consultas en la implementación </w:t>
+        <w:t xml:space="preserve"> el otro automáticamente se desmarcará. Además, el primer semestre se selecciona por defecto, por lo </w:t>
+      </w:r>
+      <w:proofErr w:type="gramStart"/>
+      <w:r>
+        <w:t>que</w:t>
+      </w:r>
+      <w:proofErr w:type="gramEnd"/>
+      <w:r>
+        <w:t xml:space="preserve"> de vuelta, no hay que realizar validaciones manuales.</w:t>
+      </w:r>
+    </w:p>
+    <w:p>
+      <w:r>
+        <w:t xml:space="preserve">Dado que en este caso no hay posibilidad de sufrir un ataque de SQL </w:t>
+      </w:r>
+      <w:proofErr w:type="spellStart"/>
+      <w:r>
+        <w:t>Injection</w:t>
+      </w:r>
+      <w:proofErr w:type="spellEnd"/>
+      <w:r>
+        <w:t xml:space="preserve">, no parametrizamos las consultas en la implementación </w:t>
       </w:r>
       <w:r>
         <w:t>de esta funcionalidad</w:t>
       </w:r>
       <w:r>
-        <w:t>. ¿Por qué decimos que no se puede presentar este problema? Como el usuario que consulta los listados no tiene que ingresar ningún parámetro, sino simplemente elegir un año y trimestre desde un datetimepicker, las consultas no utilizan ningún dato externo para generarse.</w:t>
+        <w:t xml:space="preserve">. ¿Por qué decimos que no se puede presentar este problema? Como el usuario que consulta los listados no tiene que ingresar ningún parámetro, sino simplemente elegir un año y trimestre desde un </w:t>
+      </w:r>
+      <w:proofErr w:type="spellStart"/>
+      <w:r>
+        <w:t>datetimepicker</w:t>
+      </w:r>
+      <w:proofErr w:type="spellEnd"/>
+      <w:r>
+        <w:t>, las consultas no utilizan ningún dato externo para generarse.</w:t>
       </w:r>
     </w:p>
     <w:p>
@@ -11216,6 +12868,8 @@
         </w:rPr>
         <w:t xml:space="preserve">El código de las consultas se encuentra dentro de la clase </w:t>
       </w:r>
+      <w:proofErr w:type="spellStart"/>
+      <w:proofErr w:type="gramStart"/>
       <w:r>
         <w:rPr>
           <w:i/>
@@ -11230,6 +12884,8 @@
         </w:rPr>
         <w:t>.ListadoEstadistico.Consultas</w:t>
       </w:r>
+      <w:proofErr w:type="spellEnd"/>
+      <w:proofErr w:type="gramEnd"/>
       <w:r>
         <w:rPr>
           <w:highlight w:val="yellow"/>
@@ -11397,7 +13053,15 @@
               <w:t xml:space="preserve">K3014 </w:t>
             </w:r>
             <w:r>
-              <w:t>(Sábados mañana)</w:t>
+              <w:t>(</w:t>
+            </w:r>
+            <w:proofErr w:type="gramStart"/>
+            <w:r>
+              <w:t>Sábados</w:t>
+            </w:r>
+            <w:proofErr w:type="gramEnd"/>
+            <w:r>
+              <w:t xml:space="preserve"> mañana)</w:t>
             </w:r>
           </w:p>
         </w:tc>
@@ -11427,8 +13091,13 @@
           </w:tcPr>
           <w:p>
             <w:r>
-              <w:t>Leonardo Maestri</w:t>
-            </w:r>
+              <w:t xml:space="preserve">Leonardo </w:t>
+            </w:r>
+            <w:proofErr w:type="spellStart"/>
+            <w:r>
+              <w:t>Maestri</w:t>
+            </w:r>
+            <w:proofErr w:type="spellEnd"/>
           </w:p>
         </w:tc>
         <w:tc>
@@ -11465,8 +13134,13 @@
           </w:tcPr>
           <w:p>
             <w:r>
-              <w:t>Martín Acerboni</w:t>
-            </w:r>
+              <w:t xml:space="preserve">Martín </w:t>
+            </w:r>
+            <w:proofErr w:type="spellStart"/>
+            <w:r>
+              <w:t>Acerboni</w:t>
+            </w:r>
+            <w:proofErr w:type="spellEnd"/>
           </w:p>
         </w:tc>
         <w:tc>
@@ -11546,7 +13220,23 @@
         </w:pBdr>
       </w:pPr>
       <w:r>
-        <w:t>Su tp esta correcto.</w:t>
+        <w:t xml:space="preserve">Su </w:t>
+      </w:r>
+      <w:proofErr w:type="spellStart"/>
+      <w:r>
+        <w:t>tp</w:t>
+      </w:r>
+      <w:proofErr w:type="spellEnd"/>
+      <w:r>
+        <w:t xml:space="preserve"> </w:t>
+      </w:r>
+      <w:proofErr w:type="spellStart"/>
+      <w:r>
+        <w:t>esta</w:t>
+      </w:r>
+      <w:proofErr w:type="spellEnd"/>
+      <w:r>
+        <w:t xml:space="preserve"> correcto.</w:t>
       </w:r>
     </w:p>
     <w:p>
@@ -11655,7 +13345,39 @@
           <w:rFonts w:cs="Consolas"/>
           <w:color w:val="000000"/>
         </w:rPr>
-        <w:t>Dentro del namespace FrbaCrucero.Utils incluimos varias clases de utilidad adicionales.</w:t>
+        <w:t xml:space="preserve">Dentro del </w:t>
+      </w:r>
+      <w:proofErr w:type="spellStart"/>
+      <w:r>
+        <w:rPr>
+          <w:rFonts w:cs="Consolas"/>
+          <w:color w:val="000000"/>
+        </w:rPr>
+        <w:t>namespace</w:t>
+      </w:r>
+      <w:proofErr w:type="spellEnd"/>
+      <w:r>
+        <w:rPr>
+          <w:rFonts w:cs="Consolas"/>
+          <w:color w:val="000000"/>
+        </w:rPr>
+        <w:t xml:space="preserve"> </w:t>
+      </w:r>
+      <w:proofErr w:type="spellStart"/>
+      <w:r>
+        <w:rPr>
+          <w:rFonts w:cs="Consolas"/>
+          <w:color w:val="000000"/>
+        </w:rPr>
+        <w:t>FrbaCrucero.Utils</w:t>
+      </w:r>
+      <w:proofErr w:type="spellEnd"/>
+      <w:r>
+        <w:rPr>
+          <w:rFonts w:cs="Consolas"/>
+          <w:color w:val="000000"/>
+        </w:rPr>
+        <w:t xml:space="preserve"> incluimos varias clases de utilidad adicionales.</w:t>
       </w:r>
     </w:p>
   </w:footnote>
@@ -13029,7 +14751,7 @@
 </file>
 
 <file path=customXml/itemProps2.xml><?xml version="1.0" encoding="utf-8"?>
-<ds:datastoreItem xmlns:ds="http://schemas.openxmlformats.org/officeDocument/2006/customXml" ds:itemID="{0539E618-5454-42B5-948A-AF4E2A0B89F6}">
+<ds:datastoreItem xmlns:ds="http://schemas.openxmlformats.org/officeDocument/2006/customXml" ds:itemID="{8C4A4C46-83A2-4F99-A2A9-57E28B4519EE}">
   <ds:schemaRefs>
     <ds:schemaRef ds:uri="http://schemas.openxmlformats.org/officeDocument/2006/bibliography"/>
   </ds:schemaRefs>

</xml_diff>

<commit_message>
Fix: Se cargan los cruceros que nunca hicieron viajes en GenerarViaje
</commit_message>
<xml_diff>
--- a/Estrategia.docx
+++ b/Estrategia.docx
@@ -266,7 +266,7 @@
               </mc:Choice>
               <mc:Fallback>
                 <w:pict>
-                  <v:group w14:anchorId="73E366F8" id="Grupo 149" o:spid="_x0000_s1026" style="position:absolute;margin-left:0;margin-top:0;width:8in;height:95.7pt;z-index:251662336;mso-width-percent:941;mso-height-percent:121;mso-top-percent:23;mso-position-horizontal:center;mso-position-horizontal-relative:page;mso-position-vertical-relative:page;mso-width-percent:941;mso-height-percent:121;mso-top-percent:23" coordorigin="" coordsize="73152,12161" o:gfxdata="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">
+                  <v:group w14:anchorId="77A43C5B" id="Grupo 149" o:spid="_x0000_s1026" style="position:absolute;margin-left:0;margin-top:0;width:8in;height:95.7pt;z-index:251662336;mso-width-percent:941;mso-height-percent:121;mso-top-percent:23;mso-position-horizontal:center;mso-position-horizontal-relative:page;mso-position-vertical-relative:page;mso-width-percent:941;mso-height-percent:121;mso-top-percent:23" coordorigin="" coordsize="73152,12161" o:gfxdata="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">
                     <v:shape id="Rectángulo 51" o:spid="_x0000_s1027" style="position:absolute;width:73152;height:11303;visibility:visible;mso-wrap-style:square;v-text-anchor:middle" coordsize="7312660,1129665" o:gfxdata="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" path="m,l7312660,r,1129665l3619500,733425,,1091565,,xe" fillcolor="#4472c4 [3204]" stroked="f" strokeweight="1pt">
                       <v:stroke joinstyle="miter"/>
                       <v:path arrowok="t" o:connecttype="custom" o:connectlocs="0,0;7315200,0;7315200,1130373;3620757,733885;0,1092249;0,0" o:connectangles="0,0,0,0,0,0"/>
@@ -959,7 +959,7 @@
           <w:r>
             <w:fldChar w:fldCharType="separate"/>
           </w:r>
-          <w:hyperlink w:anchor="_Toc12841123" w:history="1">
+          <w:hyperlink w:anchor="_Toc12870863" w:history="1">
             <w:r>
               <w:rPr>
                 <w:rStyle w:val="Hipervnculo"/>
@@ -986,7 +986,7 @@
                 <w:noProof/>
                 <w:webHidden/>
               </w:rPr>
-              <w:instrText xml:space="preserve"> PAGEREF _Toc12841123 \h </w:instrText>
+              <w:instrText xml:space="preserve"> PAGEREF _Toc12870863 \h </w:instrText>
             </w:r>
             <w:r>
               <w:rPr>
@@ -1029,7 +1029,7 @@
               <w:lang w:eastAsia="es-AR"/>
             </w:rPr>
           </w:pPr>
-          <w:hyperlink w:anchor="_Toc12841124" w:history="1">
+          <w:hyperlink w:anchor="_Toc12870864" w:history="1">
             <w:r>
               <w:rPr>
                 <w:rStyle w:val="Hipervnculo"/>
@@ -1056,7 +1056,7 @@
                 <w:noProof/>
                 <w:webHidden/>
               </w:rPr>
-              <w:instrText xml:space="preserve"> PAGEREF _Toc12841124 \h </w:instrText>
+              <w:instrText xml:space="preserve"> PAGEREF _Toc12870864 \h </w:instrText>
             </w:r>
             <w:r>
               <w:rPr>
@@ -1099,7 +1099,7 @@
               <w:lang w:eastAsia="es-AR"/>
             </w:rPr>
           </w:pPr>
-          <w:hyperlink w:anchor="_Toc12841125" w:history="1">
+          <w:hyperlink w:anchor="_Toc12870865" w:history="1">
             <w:r>
               <w:rPr>
                 <w:rStyle w:val="Hipervnculo"/>
@@ -1126,7 +1126,7 @@
                 <w:noProof/>
                 <w:webHidden/>
               </w:rPr>
-              <w:instrText xml:space="preserve"> PAGEREF _Toc12841125 \h </w:instrText>
+              <w:instrText xml:space="preserve"> PAGEREF _Toc12870865 \h </w:instrText>
             </w:r>
             <w:r>
               <w:rPr>
@@ -1169,7 +1169,7 @@
               <w:lang w:eastAsia="es-AR"/>
             </w:rPr>
           </w:pPr>
-          <w:hyperlink w:anchor="_Toc12841126" w:history="1">
+          <w:hyperlink w:anchor="_Toc12870866" w:history="1">
             <w:r>
               <w:rPr>
                 <w:rStyle w:val="Hipervnculo"/>
@@ -1196,7 +1196,7 @@
                 <w:noProof/>
                 <w:webHidden/>
               </w:rPr>
-              <w:instrText xml:space="preserve"> PAGEREF _Toc12841126 \h </w:instrText>
+              <w:instrText xml:space="preserve"> PAGEREF _Toc12870866 \h </w:instrText>
             </w:r>
             <w:r>
               <w:rPr>
@@ -1239,7 +1239,7 @@
               <w:lang w:eastAsia="es-AR"/>
             </w:rPr>
           </w:pPr>
-          <w:hyperlink w:anchor="_Toc12841127" w:history="1">
+          <w:hyperlink w:anchor="_Toc12870867" w:history="1">
             <w:r>
               <w:rPr>
                 <w:rStyle w:val="Hipervnculo"/>
@@ -1266,7 +1266,7 @@
                 <w:noProof/>
                 <w:webHidden/>
               </w:rPr>
-              <w:instrText xml:space="preserve"> PAGEREF _Toc12841127 \h </w:instrText>
+              <w:instrText xml:space="preserve"> PAGEREF _Toc12870867 \h </w:instrText>
             </w:r>
             <w:r>
               <w:rPr>
@@ -1309,7 +1309,7 @@
               <w:lang w:eastAsia="es-AR"/>
             </w:rPr>
           </w:pPr>
-          <w:hyperlink w:anchor="_Toc12841128" w:history="1">
+          <w:hyperlink w:anchor="_Toc12870868" w:history="1">
             <w:r>
               <w:rPr>
                 <w:rStyle w:val="Hipervnculo"/>
@@ -1336,7 +1336,7 @@
                 <w:noProof/>
                 <w:webHidden/>
               </w:rPr>
-              <w:instrText xml:space="preserve"> PAGEREF _Toc12841128 \h </w:instrText>
+              <w:instrText xml:space="preserve"> PAGEREF _Toc12870868 \h </w:instrText>
             </w:r>
             <w:r>
               <w:rPr>
@@ -1379,7 +1379,7 @@
               <w:lang w:eastAsia="es-AR"/>
             </w:rPr>
           </w:pPr>
-          <w:hyperlink w:anchor="_Toc12841129" w:history="1">
+          <w:hyperlink w:anchor="_Toc12870869" w:history="1">
             <w:r>
               <w:rPr>
                 <w:rStyle w:val="Hipervnculo"/>
@@ -1406,7 +1406,7 @@
                 <w:noProof/>
                 <w:webHidden/>
               </w:rPr>
-              <w:instrText xml:space="preserve"> PAGEREF _Toc12841129 \h </w:instrText>
+              <w:instrText xml:space="preserve"> PAGEREF _Toc12870869 \h </w:instrText>
             </w:r>
             <w:r>
               <w:rPr>
@@ -1449,7 +1449,7 @@
               <w:lang w:eastAsia="es-AR"/>
             </w:rPr>
           </w:pPr>
-          <w:hyperlink w:anchor="_Toc12841130" w:history="1">
+          <w:hyperlink w:anchor="_Toc12870870" w:history="1">
             <w:r>
               <w:rPr>
                 <w:rStyle w:val="Hipervnculo"/>
@@ -1476,7 +1476,7 @@
                 <w:noProof/>
                 <w:webHidden/>
               </w:rPr>
-              <w:instrText xml:space="preserve"> PAGEREF _Toc12841130 \h </w:instrText>
+              <w:instrText xml:space="preserve"> PAGEREF _Toc12870870 \h </w:instrText>
             </w:r>
             <w:r>
               <w:rPr>
@@ -1519,7 +1519,7 @@
               <w:lang w:eastAsia="es-AR"/>
             </w:rPr>
           </w:pPr>
-          <w:hyperlink w:anchor="_Toc12841131" w:history="1">
+          <w:hyperlink w:anchor="_Toc12870871" w:history="1">
             <w:r>
               <w:rPr>
                 <w:rStyle w:val="Hipervnculo"/>
@@ -1546,7 +1546,7 @@
                 <w:noProof/>
                 <w:webHidden/>
               </w:rPr>
-              <w:instrText xml:space="preserve"> PAGEREF _Toc12841131 \h </w:instrText>
+              <w:instrText xml:space="preserve"> PAGEREF _Toc12870871 \h </w:instrText>
             </w:r>
             <w:r>
               <w:rPr>
@@ -1589,7 +1589,7 @@
               <w:lang w:eastAsia="es-AR"/>
             </w:rPr>
           </w:pPr>
-          <w:hyperlink w:anchor="_Toc12841132" w:history="1">
+          <w:hyperlink w:anchor="_Toc12870872" w:history="1">
             <w:r>
               <w:rPr>
                 <w:rStyle w:val="Hipervnculo"/>
@@ -1616,7 +1616,7 @@
                 <w:noProof/>
                 <w:webHidden/>
               </w:rPr>
-              <w:instrText xml:space="preserve"> PAGEREF _Toc12841132 \h </w:instrText>
+              <w:instrText xml:space="preserve"> PAGEREF _Toc12870872 \h </w:instrText>
             </w:r>
             <w:r>
               <w:rPr>
@@ -1659,7 +1659,7 @@
               <w:lang w:eastAsia="es-AR"/>
             </w:rPr>
           </w:pPr>
-          <w:hyperlink w:anchor="_Toc12841133" w:history="1">
+          <w:hyperlink w:anchor="_Toc12870873" w:history="1">
             <w:r>
               <w:rPr>
                 <w:rStyle w:val="Hipervnculo"/>
@@ -1686,7 +1686,7 @@
                 <w:noProof/>
                 <w:webHidden/>
               </w:rPr>
-              <w:instrText xml:space="preserve"> PAGEREF _Toc12841133 \h </w:instrText>
+              <w:instrText xml:space="preserve"> PAGEREF _Toc12870873 \h </w:instrText>
             </w:r>
             <w:r>
               <w:rPr>
@@ -1729,7 +1729,7 @@
               <w:lang w:eastAsia="es-AR"/>
             </w:rPr>
           </w:pPr>
-          <w:hyperlink w:anchor="_Toc12841134" w:history="1">
+          <w:hyperlink w:anchor="_Toc12870874" w:history="1">
             <w:r>
               <w:rPr>
                 <w:rStyle w:val="Hipervnculo"/>
@@ -1756,7 +1756,7 @@
                 <w:noProof/>
                 <w:webHidden/>
               </w:rPr>
-              <w:instrText xml:space="preserve"> PAGEREF _Toc12841134 \h </w:instrText>
+              <w:instrText xml:space="preserve"> PAGEREF _Toc12870874 \h </w:instrText>
             </w:r>
             <w:r>
               <w:rPr>
@@ -1799,7 +1799,7 @@
               <w:lang w:eastAsia="es-AR"/>
             </w:rPr>
           </w:pPr>
-          <w:hyperlink w:anchor="_Toc12841135" w:history="1">
+          <w:hyperlink w:anchor="_Toc12870875" w:history="1">
             <w:r>
               <w:rPr>
                 <w:rStyle w:val="Hipervnculo"/>
@@ -1826,7 +1826,7 @@
                 <w:noProof/>
                 <w:webHidden/>
               </w:rPr>
-              <w:instrText xml:space="preserve"> PAGEREF _Toc12841135 \h </w:instrText>
+              <w:instrText xml:space="preserve"> PAGEREF _Toc12870875 \h </w:instrText>
             </w:r>
             <w:r>
               <w:rPr>
@@ -1869,7 +1869,7 @@
               <w:lang w:eastAsia="es-AR"/>
             </w:rPr>
           </w:pPr>
-          <w:hyperlink w:anchor="_Toc12841136" w:history="1">
+          <w:hyperlink w:anchor="_Toc12870876" w:history="1">
             <w:r>
               <w:rPr>
                 <w:rStyle w:val="Hipervnculo"/>
@@ -1896,7 +1896,7 @@
                 <w:noProof/>
                 <w:webHidden/>
               </w:rPr>
-              <w:instrText xml:space="preserve"> PAGEREF _Toc12841136 \h </w:instrText>
+              <w:instrText xml:space="preserve"> PAGEREF _Toc12870876 \h </w:instrText>
             </w:r>
             <w:r>
               <w:rPr>
@@ -1939,7 +1939,7 @@
               <w:lang w:eastAsia="es-AR"/>
             </w:rPr>
           </w:pPr>
-          <w:hyperlink w:anchor="_Toc12841137" w:history="1">
+          <w:hyperlink w:anchor="_Toc12870877" w:history="1">
             <w:r>
               <w:rPr>
                 <w:rStyle w:val="Hipervnculo"/>
@@ -1966,7 +1966,7 @@
                 <w:noProof/>
                 <w:webHidden/>
               </w:rPr>
-              <w:instrText xml:space="preserve"> PAGEREF _Toc12841137 \h </w:instrText>
+              <w:instrText xml:space="preserve"> PAGEREF _Toc12870877 \h </w:instrText>
             </w:r>
             <w:r>
               <w:rPr>
@@ -2009,7 +2009,7 @@
               <w:lang w:eastAsia="es-AR"/>
             </w:rPr>
           </w:pPr>
-          <w:hyperlink w:anchor="_Toc12841138" w:history="1">
+          <w:hyperlink w:anchor="_Toc12870878" w:history="1">
             <w:r>
               <w:rPr>
                 <w:rStyle w:val="Hipervnculo"/>
@@ -2036,7 +2036,7 @@
                 <w:noProof/>
                 <w:webHidden/>
               </w:rPr>
-              <w:instrText xml:space="preserve"> PAGEREF _Toc12841138 \h </w:instrText>
+              <w:instrText xml:space="preserve"> PAGEREF _Toc12870878 \h </w:instrText>
             </w:r>
             <w:r>
               <w:rPr>
@@ -2079,7 +2079,7 @@
               <w:lang w:eastAsia="es-AR"/>
             </w:rPr>
           </w:pPr>
-          <w:hyperlink w:anchor="_Toc12841139" w:history="1">
+          <w:hyperlink w:anchor="_Toc12870879" w:history="1">
             <w:r>
               <w:rPr>
                 <w:rStyle w:val="Hipervnculo"/>
@@ -2106,7 +2106,7 @@
                 <w:noProof/>
                 <w:webHidden/>
               </w:rPr>
-              <w:instrText xml:space="preserve"> PAGEREF _Toc12841139 \h </w:instrText>
+              <w:instrText xml:space="preserve"> PAGEREF _Toc12870879 \h </w:instrText>
             </w:r>
             <w:r>
               <w:rPr>
@@ -2149,7 +2149,7 @@
               <w:lang w:eastAsia="es-AR"/>
             </w:rPr>
           </w:pPr>
-          <w:hyperlink w:anchor="_Toc12841140" w:history="1">
+          <w:hyperlink w:anchor="_Toc12870880" w:history="1">
             <w:r>
               <w:rPr>
                 <w:rStyle w:val="Hipervnculo"/>
@@ -2176,7 +2176,7 @@
                 <w:noProof/>
                 <w:webHidden/>
               </w:rPr>
-              <w:instrText xml:space="preserve"> PAGEREF _Toc12841140 \h </w:instrText>
+              <w:instrText xml:space="preserve"> PAGEREF _Toc12870880 \h </w:instrText>
             </w:r>
             <w:r>
               <w:rPr>
@@ -2219,7 +2219,7 @@
               <w:lang w:eastAsia="es-AR"/>
             </w:rPr>
           </w:pPr>
-          <w:hyperlink w:anchor="_Toc12841141" w:history="1">
+          <w:hyperlink w:anchor="_Toc12870881" w:history="1">
             <w:r>
               <w:rPr>
                 <w:rStyle w:val="Hipervnculo"/>
@@ -2246,7 +2246,7 @@
                 <w:noProof/>
                 <w:webHidden/>
               </w:rPr>
-              <w:instrText xml:space="preserve"> PAGEREF _Toc12841141 \h </w:instrText>
+              <w:instrText xml:space="preserve"> PAGEREF _Toc12870881 \h </w:instrText>
             </w:r>
             <w:r>
               <w:rPr>
@@ -2289,7 +2289,7 @@
               <w:lang w:eastAsia="es-AR"/>
             </w:rPr>
           </w:pPr>
-          <w:hyperlink w:anchor="_Toc12841142" w:history="1">
+          <w:hyperlink w:anchor="_Toc12870882" w:history="1">
             <w:r>
               <w:rPr>
                 <w:rStyle w:val="Hipervnculo"/>
@@ -2316,7 +2316,7 @@
                 <w:noProof/>
                 <w:webHidden/>
               </w:rPr>
-              <w:instrText xml:space="preserve"> PAGEREF _Toc12841142 \h </w:instrText>
+              <w:instrText xml:space="preserve"> PAGEREF _Toc12870882 \h </w:instrText>
             </w:r>
             <w:r>
               <w:rPr>
@@ -2359,7 +2359,7 @@
               <w:lang w:eastAsia="es-AR"/>
             </w:rPr>
           </w:pPr>
-          <w:hyperlink w:anchor="_Toc12841143" w:history="1">
+          <w:hyperlink w:anchor="_Toc12870883" w:history="1">
             <w:r>
               <w:rPr>
                 <w:rStyle w:val="Hipervnculo"/>
@@ -2386,7 +2386,7 @@
                 <w:noProof/>
                 <w:webHidden/>
               </w:rPr>
-              <w:instrText xml:space="preserve"> PAGEREF _Toc12841143 \h </w:instrText>
+              <w:instrText xml:space="preserve"> PAGEREF _Toc12870883 \h </w:instrText>
             </w:r>
             <w:r>
               <w:rPr>
@@ -2429,7 +2429,7 @@
               <w:lang w:eastAsia="es-AR"/>
             </w:rPr>
           </w:pPr>
-          <w:hyperlink w:anchor="_Toc12841144" w:history="1">
+          <w:hyperlink w:anchor="_Toc12870884" w:history="1">
             <w:r>
               <w:rPr>
                 <w:rStyle w:val="Hipervnculo"/>
@@ -2456,7 +2456,7 @@
                 <w:noProof/>
                 <w:webHidden/>
               </w:rPr>
-              <w:instrText xml:space="preserve"> PAGEREF _Toc12841144 \h </w:instrText>
+              <w:instrText xml:space="preserve"> PAGEREF _Toc12870884 \h </w:instrText>
             </w:r>
             <w:r>
               <w:rPr>
@@ -2499,7 +2499,7 @@
               <w:lang w:eastAsia="es-AR"/>
             </w:rPr>
           </w:pPr>
-          <w:hyperlink w:anchor="_Toc12841145" w:history="1">
+          <w:hyperlink w:anchor="_Toc12870885" w:history="1">
             <w:r>
               <w:rPr>
                 <w:rStyle w:val="Hipervnculo"/>
@@ -2526,7 +2526,7 @@
                 <w:noProof/>
                 <w:webHidden/>
               </w:rPr>
-              <w:instrText xml:space="preserve"> PAGEREF _Toc12841145 \h </w:instrText>
+              <w:instrText xml:space="preserve"> PAGEREF _Toc12870885 \h </w:instrText>
             </w:r>
             <w:r>
               <w:rPr>
@@ -2569,7 +2569,7 @@
               <w:lang w:eastAsia="es-AR"/>
             </w:rPr>
           </w:pPr>
-          <w:hyperlink w:anchor="_Toc12841146" w:history="1">
+          <w:hyperlink w:anchor="_Toc12870886" w:history="1">
             <w:r>
               <w:rPr>
                 <w:rStyle w:val="Hipervnculo"/>
@@ -2596,7 +2596,7 @@
                 <w:noProof/>
                 <w:webHidden/>
               </w:rPr>
-              <w:instrText xml:space="preserve"> PAGEREF _Toc12841146 \h </w:instrText>
+              <w:instrText xml:space="preserve"> PAGEREF _Toc12870886 \h </w:instrText>
             </w:r>
             <w:r>
               <w:rPr>
@@ -2639,7 +2639,7 @@
               <w:lang w:eastAsia="es-AR"/>
             </w:rPr>
           </w:pPr>
-          <w:hyperlink w:anchor="_Toc12841147" w:history="1">
+          <w:hyperlink w:anchor="_Toc12870887" w:history="1">
             <w:r>
               <w:rPr>
                 <w:rStyle w:val="Hipervnculo"/>
@@ -2666,7 +2666,7 @@
                 <w:noProof/>
                 <w:webHidden/>
               </w:rPr>
-              <w:instrText xml:space="preserve"> PAGEREF _Toc12841147 \h </w:instrText>
+              <w:instrText xml:space="preserve"> PAGEREF _Toc12870887 \h </w:instrText>
             </w:r>
             <w:r>
               <w:rPr>
@@ -2709,7 +2709,7 @@
               <w:lang w:eastAsia="es-AR"/>
             </w:rPr>
           </w:pPr>
-          <w:hyperlink w:anchor="_Toc12841148" w:history="1">
+          <w:hyperlink w:anchor="_Toc12870888" w:history="1">
             <w:r>
               <w:rPr>
                 <w:rStyle w:val="Hipervnculo"/>
@@ -2736,7 +2736,7 @@
                 <w:noProof/>
                 <w:webHidden/>
               </w:rPr>
-              <w:instrText xml:space="preserve"> PAGEREF _Toc12841148 \h </w:instrText>
+              <w:instrText xml:space="preserve"> PAGEREF _Toc12870888 \h </w:instrText>
             </w:r>
             <w:r>
               <w:rPr>
@@ -2779,7 +2779,7 @@
               <w:lang w:eastAsia="es-AR"/>
             </w:rPr>
           </w:pPr>
-          <w:hyperlink w:anchor="_Toc12841149" w:history="1">
+          <w:hyperlink w:anchor="_Toc12870889" w:history="1">
             <w:r>
               <w:rPr>
                 <w:rStyle w:val="Hipervnculo"/>
@@ -2806,7 +2806,7 @@
                 <w:noProof/>
                 <w:webHidden/>
               </w:rPr>
-              <w:instrText xml:space="preserve"> PAGEREF _Toc12841149 \h </w:instrText>
+              <w:instrText xml:space="preserve"> PAGEREF _Toc12870889 \h </w:instrText>
             </w:r>
             <w:r>
               <w:rPr>
@@ -2849,7 +2849,7 @@
               <w:lang w:eastAsia="es-AR"/>
             </w:rPr>
           </w:pPr>
-          <w:hyperlink w:anchor="_Toc12841150" w:history="1">
+          <w:hyperlink w:anchor="_Toc12870890" w:history="1">
             <w:r>
               <w:rPr>
                 <w:rStyle w:val="Hipervnculo"/>
@@ -2876,7 +2876,7 @@
                 <w:noProof/>
                 <w:webHidden/>
               </w:rPr>
-              <w:instrText xml:space="preserve"> PAGEREF _Toc12841150 \h </w:instrText>
+              <w:instrText xml:space="preserve"> PAGEREF _Toc12870890 \h </w:instrText>
             </w:r>
             <w:r>
               <w:rPr>
@@ -2919,13 +2919,14 @@
               <w:lang w:eastAsia="es-AR"/>
             </w:rPr>
           </w:pPr>
-          <w:hyperlink w:anchor="_Toc12841151" w:history="1">
+          <w:hyperlink w:anchor="_Toc12870891" w:history="1">
             <w:r>
               <w:rPr>
                 <w:rStyle w:val="Hipervnculo"/>
-                <w:noProof/>
-              </w:rPr>
-              <w:t>Listados Estadísticos</w:t>
+                <w:rFonts w:eastAsia="Calibri Light"/>
+                <w:noProof/>
+              </w:rPr>
+              <w:t>Comprar/Reservar Viaje</w:t>
             </w:r>
             <w:r>
               <w:rPr>
@@ -2946,7 +2947,7 @@
                 <w:noProof/>
                 <w:webHidden/>
               </w:rPr>
-              <w:instrText xml:space="preserve"> PAGEREF _Toc12841151 \h </w:instrText>
+              <w:instrText xml:space="preserve"> PAGEREF _Toc12870891 \h </w:instrText>
             </w:r>
             <w:r>
               <w:rPr>
@@ -2966,7 +2967,7 @@
                 <w:noProof/>
                 <w:webHidden/>
               </w:rPr>
-              <w:t>33</w:t>
+              <w:t>24</w:t>
             </w:r>
             <w:r>
               <w:rPr>
@@ -2989,27 +2990,98 @@
               <w:lang w:eastAsia="es-AR"/>
             </w:rPr>
           </w:pPr>
-          <w:hyperlink w:anchor="_Toc12841152" w:history="1">
+          <w:hyperlink w:anchor="_Toc12870892" w:history="1">
             <w:r>
               <w:rPr>
                 <w:rStyle w:val="Hipervnculo"/>
-                <w:noProof/>
-              </w:rPr>
-              <w:t>Considerac</w:t>
-            </w:r>
+                <w:rFonts w:eastAsia="Calibri Light"/>
+                <w:noProof/>
+              </w:rPr>
+              <w:t>Pagar Reserva</w:t>
+            </w:r>
+            <w:r>
+              <w:rPr>
+                <w:noProof/>
+                <w:webHidden/>
+              </w:rPr>
+              <w:tab/>
+            </w:r>
+            <w:r>
+              <w:rPr>
+                <w:noProof/>
+                <w:webHidden/>
+              </w:rPr>
+              <w:fldChar w:fldCharType="begin"/>
+            </w:r>
+            <w:r>
+              <w:rPr>
+                <w:noProof/>
+                <w:webHidden/>
+              </w:rPr>
+              <w:instrText xml:space="preserve"> PAGEREF _Toc12870892 \h </w:instrText>
+            </w:r>
+            <w:r>
+              <w:rPr>
+                <w:noProof/>
+                <w:webHidden/>
+              </w:rPr>
+            </w:r>
+            <w:r>
+              <w:rPr>
+                <w:noProof/>
+                <w:webHidden/>
+              </w:rPr>
+              <w:fldChar w:fldCharType="separate"/>
+            </w:r>
+            <w:r>
+              <w:rPr>
+                <w:noProof/>
+                <w:webHidden/>
+              </w:rPr>
+              <w:t>29</w:t>
+            </w:r>
+            <w:r>
+              <w:rPr>
+                <w:noProof/>
+                <w:webHidden/>
+              </w:rPr>
+              <w:fldChar w:fldCharType="end"/>
+            </w:r>
+          </w:hyperlink>
+        </w:p>
+        <w:p>
+          <w:pPr>
+            <w:pStyle w:val="TDC1"/>
+            <w:tabs>
+              <w:tab w:val="right" w:leader="dot" w:pos="8494"/>
+            </w:tabs>
+            <w:rPr>
+              <w:rFonts w:eastAsiaTheme="minorEastAsia"/>
+              <w:noProof/>
+              <w:lang w:eastAsia="es-AR"/>
+            </w:rPr>
+          </w:pPr>
+          <w:hyperlink w:anchor="_Toc12870893" w:history="1">
             <w:r>
               <w:rPr>
                 <w:rStyle w:val="Hipervnculo"/>
                 <w:noProof/>
               </w:rPr>
-              <w:t>i</w:t>
+              <w:t>Listados</w:t>
             </w:r>
             <w:r>
               <w:rPr>
                 <w:rStyle w:val="Hipervnculo"/>
                 <w:noProof/>
               </w:rPr>
-              <w:t>ones en Migración</w:t>
+              <w:t xml:space="preserve"> </w:t>
+            </w:r>
+            <w:r>
+              <w:rPr>
+                <w:rStyle w:val="Hipervnculo"/>
+                <w:noProof/>
+              </w:rPr>
+              <w:t>Estadísticos</w:t>
             </w:r>
             <w:r>
               <w:rPr>
@@ -3030,7 +3102,7 @@
                 <w:noProof/>
                 <w:webHidden/>
               </w:rPr>
-              <w:instrText xml:space="preserve"> PAGEREF _Toc12841152 \h </w:instrText>
+              <w:instrText xml:space="preserve"> PAGEREF _Toc12870893 \h </w:instrText>
             </w:r>
             <w:r>
               <w:rPr>
@@ -3050,7 +3122,77 @@
                 <w:noProof/>
                 <w:webHidden/>
               </w:rPr>
-              <w:t>33</w:t>
+              <w:t>31</w:t>
+            </w:r>
+            <w:r>
+              <w:rPr>
+                <w:noProof/>
+                <w:webHidden/>
+              </w:rPr>
+              <w:fldChar w:fldCharType="end"/>
+            </w:r>
+          </w:hyperlink>
+        </w:p>
+        <w:p>
+          <w:pPr>
+            <w:pStyle w:val="TDC1"/>
+            <w:tabs>
+              <w:tab w:val="right" w:leader="dot" w:pos="8494"/>
+            </w:tabs>
+            <w:rPr>
+              <w:rFonts w:eastAsiaTheme="minorEastAsia"/>
+              <w:noProof/>
+              <w:lang w:eastAsia="es-AR"/>
+            </w:rPr>
+          </w:pPr>
+          <w:hyperlink w:anchor="_Toc12870894" w:history="1">
+            <w:r>
+              <w:rPr>
+                <w:rStyle w:val="Hipervnculo"/>
+                <w:noProof/>
+              </w:rPr>
+              <w:t>Consideraciones en Migración</w:t>
+            </w:r>
+            <w:r>
+              <w:rPr>
+                <w:noProof/>
+                <w:webHidden/>
+              </w:rPr>
+              <w:tab/>
+            </w:r>
+            <w:r>
+              <w:rPr>
+                <w:noProof/>
+                <w:webHidden/>
+              </w:rPr>
+              <w:fldChar w:fldCharType="begin"/>
+            </w:r>
+            <w:r>
+              <w:rPr>
+                <w:noProof/>
+                <w:webHidden/>
+              </w:rPr>
+              <w:instrText xml:space="preserve"> PAGEREF _Toc12870894 \h </w:instrText>
+            </w:r>
+            <w:r>
+              <w:rPr>
+                <w:noProof/>
+                <w:webHidden/>
+              </w:rPr>
+            </w:r>
+            <w:r>
+              <w:rPr>
+                <w:noProof/>
+                <w:webHidden/>
+              </w:rPr>
+              <w:fldChar w:fldCharType="separate"/>
+            </w:r>
+            <w:r>
+              <w:rPr>
+                <w:noProof/>
+                <w:webHidden/>
+              </w:rPr>
+              <w:t>31</w:t>
             </w:r>
             <w:r>
               <w:rPr>
@@ -3073,7 +3215,7 @@
               <w:lang w:eastAsia="es-AR"/>
             </w:rPr>
           </w:pPr>
-          <w:hyperlink w:anchor="_Toc12841153" w:history="1">
+          <w:hyperlink w:anchor="_Toc12870895" w:history="1">
             <w:r>
               <w:rPr>
                 <w:rStyle w:val="Hipervnculo"/>
@@ -3100,7 +3242,7 @@
                 <w:noProof/>
                 <w:webHidden/>
               </w:rPr>
-              <w:instrText xml:space="preserve"> PAGEREF _Toc12841153 \h </w:instrText>
+              <w:instrText xml:space="preserve"> PAGEREF _Toc12870895 \h </w:instrText>
             </w:r>
             <w:r>
               <w:rPr>
@@ -3120,7 +3262,7 @@
                 <w:noProof/>
                 <w:webHidden/>
               </w:rPr>
-              <w:t>33</w:t>
+              <w:t>31</w:t>
             </w:r>
             <w:r>
               <w:rPr>
@@ -3143,7 +3285,7 @@
               <w:lang w:eastAsia="es-AR"/>
             </w:rPr>
           </w:pPr>
-          <w:hyperlink w:anchor="_Toc12841154" w:history="1">
+          <w:hyperlink w:anchor="_Toc12870896" w:history="1">
             <w:r>
               <w:rPr>
                 <w:rStyle w:val="Hipervnculo"/>
@@ -3170,7 +3312,7 @@
                 <w:noProof/>
                 <w:webHidden/>
               </w:rPr>
-              <w:instrText xml:space="preserve"> PAGEREF _Toc12841154 \h </w:instrText>
+              <w:instrText xml:space="preserve"> PAGEREF _Toc12870896 \h </w:instrText>
             </w:r>
             <w:r>
               <w:rPr>
@@ -3190,7 +3332,7 @@
                 <w:noProof/>
                 <w:webHidden/>
               </w:rPr>
-              <w:t>34</w:t>
+              <w:t>32</w:t>
             </w:r>
             <w:r>
               <w:rPr>
@@ -3213,7 +3355,7 @@
               <w:lang w:eastAsia="es-AR"/>
             </w:rPr>
           </w:pPr>
-          <w:hyperlink w:anchor="_Toc12841155" w:history="1">
+          <w:hyperlink w:anchor="_Toc12870897" w:history="1">
             <w:r>
               <w:rPr>
                 <w:rStyle w:val="Hipervnculo"/>
@@ -3240,7 +3382,7 @@
                 <w:noProof/>
                 <w:webHidden/>
               </w:rPr>
-              <w:instrText xml:space="preserve"> PAGEREF _Toc12841155 \h </w:instrText>
+              <w:instrText xml:space="preserve"> PAGEREF _Toc12870897 \h </w:instrText>
             </w:r>
             <w:r>
               <w:rPr>
@@ -3260,7 +3402,7 @@
                 <w:noProof/>
                 <w:webHidden/>
               </w:rPr>
-              <w:t>34</w:t>
+              <w:t>32</w:t>
             </w:r>
             <w:r>
               <w:rPr>
@@ -3283,7 +3425,7 @@
               <w:lang w:eastAsia="es-AR"/>
             </w:rPr>
           </w:pPr>
-          <w:hyperlink w:anchor="_Toc12841156" w:history="1">
+          <w:hyperlink w:anchor="_Toc12870898" w:history="1">
             <w:r>
               <w:rPr>
                 <w:rStyle w:val="Hipervnculo"/>
@@ -3310,7 +3452,7 @@
                 <w:noProof/>
                 <w:webHidden/>
               </w:rPr>
-              <w:instrText xml:space="preserve"> PAGEREF _Toc12841156 \h </w:instrText>
+              <w:instrText xml:space="preserve"> PAGEREF _Toc12870898 \h </w:instrText>
             </w:r>
             <w:r>
               <w:rPr>
@@ -3330,7 +3472,7 @@
                 <w:noProof/>
                 <w:webHidden/>
               </w:rPr>
-              <w:t>34</w:t>
+              <w:t>32</w:t>
             </w:r>
             <w:r>
               <w:rPr>
@@ -3353,7 +3495,7 @@
               <w:lang w:eastAsia="es-AR"/>
             </w:rPr>
           </w:pPr>
-          <w:hyperlink w:anchor="_Toc12841157" w:history="1">
+          <w:hyperlink w:anchor="_Toc12870899" w:history="1">
             <w:r>
               <w:rPr>
                 <w:rStyle w:val="Hipervnculo"/>
@@ -3380,7 +3522,7 @@
                 <w:noProof/>
                 <w:webHidden/>
               </w:rPr>
-              <w:instrText xml:space="preserve"> PAGEREF _Toc12841157 \h </w:instrText>
+              <w:instrText xml:space="preserve"> PAGEREF _Toc12870899 \h </w:instrText>
             </w:r>
             <w:r>
               <w:rPr>
@@ -3400,7 +3542,7 @@
                 <w:noProof/>
                 <w:webHidden/>
               </w:rPr>
-              <w:t>34</w:t>
+              <w:t>32</w:t>
             </w:r>
             <w:r>
               <w:rPr>
@@ -3423,7 +3565,7 @@
               <w:lang w:eastAsia="es-AR"/>
             </w:rPr>
           </w:pPr>
-          <w:hyperlink w:anchor="_Toc12841158" w:history="1">
+          <w:hyperlink w:anchor="_Toc12870900" w:history="1">
             <w:r>
               <w:rPr>
                 <w:rStyle w:val="Hipervnculo"/>
@@ -3450,7 +3592,7 @@
                 <w:noProof/>
                 <w:webHidden/>
               </w:rPr>
-              <w:instrText xml:space="preserve"> PAGEREF _Toc12841158 \h </w:instrText>
+              <w:instrText xml:space="preserve"> PAGEREF _Toc12870900 \h </w:instrText>
             </w:r>
             <w:r>
               <w:rPr>
@@ -3470,7 +3612,7 @@
                 <w:noProof/>
                 <w:webHidden/>
               </w:rPr>
-              <w:t>34</w:t>
+              <w:t>32</w:t>
             </w:r>
             <w:r>
               <w:rPr>
@@ -3493,7 +3635,7 @@
               <w:lang w:eastAsia="es-AR"/>
             </w:rPr>
           </w:pPr>
-          <w:hyperlink w:anchor="_Toc12841159" w:history="1">
+          <w:hyperlink w:anchor="_Toc12870901" w:history="1">
             <w:r>
               <w:rPr>
                 <w:rStyle w:val="Hipervnculo"/>
@@ -3520,7 +3662,7 @@
                 <w:noProof/>
                 <w:webHidden/>
               </w:rPr>
-              <w:instrText xml:space="preserve"> PAGEREF _Toc12841159 \h </w:instrText>
+              <w:instrText xml:space="preserve"> PAGEREF _Toc12870901 \h </w:instrText>
             </w:r>
             <w:r>
               <w:rPr>
@@ -3540,7 +3682,7 @@
                 <w:noProof/>
                 <w:webHidden/>
               </w:rPr>
-              <w:t>34</w:t>
+              <w:t>32</w:t>
             </w:r>
             <w:r>
               <w:rPr>
@@ -3563,7 +3705,7 @@
               <w:lang w:eastAsia="es-AR"/>
             </w:rPr>
           </w:pPr>
-          <w:hyperlink w:anchor="_Toc12841160" w:history="1">
+          <w:hyperlink w:anchor="_Toc12870902" w:history="1">
             <w:r>
               <w:rPr>
                 <w:rStyle w:val="Hipervnculo"/>
@@ -3590,7 +3732,7 @@
                 <w:noProof/>
                 <w:webHidden/>
               </w:rPr>
-              <w:instrText xml:space="preserve"> PAGEREF _Toc12841160 \h </w:instrText>
+              <w:instrText xml:space="preserve"> PAGEREF _Toc12870902 \h </w:instrText>
             </w:r>
             <w:r>
               <w:rPr>
@@ -3610,7 +3752,7 @@
                 <w:noProof/>
                 <w:webHidden/>
               </w:rPr>
-              <w:t>35</w:t>
+              <w:t>33</w:t>
             </w:r>
             <w:r>
               <w:rPr>
@@ -3643,7 +3785,7 @@
       <w:pPr>
         <w:pStyle w:val="Ttulo1"/>
       </w:pPr>
-      <w:bookmarkStart w:id="0" w:name="_Toc12841123"/>
+      <w:bookmarkStart w:id="0" w:name="_Toc12870863"/>
       <w:r>
         <w:lastRenderedPageBreak/>
         <w:t>Consideraciones generales</w:t>
@@ -3654,7 +3796,7 @@
       <w:pPr>
         <w:pStyle w:val="Ttulo2"/>
       </w:pPr>
-      <w:bookmarkStart w:id="1" w:name="_Toc12841124"/>
+      <w:bookmarkStart w:id="1" w:name="_Toc12870864"/>
       <w:r>
         <w:t>Sobre la solución propuesta</w:t>
       </w:r>
@@ -3662,7 +3804,15 @@
     </w:p>
     <w:p>
       <w:r>
-        <w:t xml:space="preserve">Las decisiones de diseño de la aplicación (tanto de usuario en C# como de Base de Datos en SQL Server) que tomamos son justificadas según nuestro criterio, que claramente es particular y seguramente sesgado por nuestra experiencia y conocimiento. Por lo tanto, es evidente que deben existir soluciones mejores a las que nosotros fuimos proponiendo e implementado en la realización del TP. En otras palabras, </w:t>
+        <w:t xml:space="preserve">Las decisiones de diseño de la aplicación (tanto de usuario en C# como de Base de Datos en SQL Server) que tomamos son justificadas según nuestro criterio, que </w:t>
+      </w:r>
+      <w:proofErr w:type="gramStart"/>
+      <w:r>
+        <w:t>claramente</w:t>
+      </w:r>
+      <w:proofErr w:type="gramEnd"/>
+      <w:r>
+        <w:t xml:space="preserve"> es particular y seguramente sesgado por nuestra experiencia y conocimiento. Por lo tanto, es evidente que deben existir soluciones mejores a las que nosotros fuimos proponiendo e implementado en la realización del TP. En otras palabras, </w:t>
       </w:r>
       <w:r>
         <w:rPr>
@@ -3685,7 +3835,7 @@
         <w:pStyle w:val="Ttulo2"/>
       </w:pPr>
       <w:bookmarkStart w:id="2" w:name="_Toc533111062"/>
-      <w:bookmarkStart w:id="3" w:name="_Toc12841125"/>
+      <w:bookmarkStart w:id="3" w:name="_Toc12870865"/>
       <w:r>
         <w:t>Archivo de configuración</w:t>
       </w:r>
@@ -3807,7 +3957,7 @@
         <w:pStyle w:val="Ttulo2"/>
       </w:pPr>
       <w:bookmarkStart w:id="4" w:name="_Toc533111063"/>
-      <w:bookmarkStart w:id="5" w:name="_Toc12841126"/>
+      <w:bookmarkStart w:id="5" w:name="_Toc12870866"/>
       <w:r>
         <w:t>Manejo de fechas</w:t>
       </w:r>
@@ -3836,7 +3986,7 @@
         <w:pStyle w:val="Ttulo2"/>
       </w:pPr>
       <w:bookmarkStart w:id="6" w:name="_Toc533111064"/>
-      <w:bookmarkStart w:id="7" w:name="_Toc12841127"/>
+      <w:bookmarkStart w:id="7" w:name="_Toc12870867"/>
       <w:r>
         <w:t>Seguridad</w:t>
       </w:r>
@@ -3931,6 +4081,7 @@
         <w:t xml:space="preserve">, que puede encontrarse en </w:t>
       </w:r>
       <w:proofErr w:type="spellStart"/>
+      <w:proofErr w:type="gramStart"/>
       <w:r>
         <w:rPr>
           <w:rFonts w:cs="Consolas"/>
@@ -3958,6 +4109,7 @@
         <w:t>.Parametro</w:t>
       </w:r>
       <w:proofErr w:type="spellEnd"/>
+      <w:proofErr w:type="gramEnd"/>
       <w:r>
         <w:rPr>
           <w:rFonts w:cs="Consolas"/>
@@ -4332,6 +4484,7 @@
         <w:t xml:space="preserve"> </w:t>
       </w:r>
       <w:proofErr w:type="spellStart"/>
+      <w:proofErr w:type="gramStart"/>
       <w:r>
         <w:rPr>
           <w:rFonts w:ascii="Consolas" w:hAnsi="Consolas" w:cs="Consolas"/>
@@ -4353,6 +4506,7 @@
         </w:rPr>
         <w:t>(</w:t>
       </w:r>
+      <w:proofErr w:type="gramEnd"/>
       <w:r>
         <w:rPr>
           <w:rFonts w:ascii="Consolas" w:hAnsi="Consolas" w:cs="Consolas"/>
@@ -4501,6 +4655,7 @@
         <w:t xml:space="preserve"> </w:t>
       </w:r>
       <w:proofErr w:type="spellStart"/>
+      <w:proofErr w:type="gramStart"/>
       <w:r>
         <w:rPr>
           <w:rFonts w:ascii="Consolas" w:hAnsi="Consolas" w:cs="Consolas"/>
@@ -4522,6 +4677,7 @@
         </w:rPr>
         <w:t>(</w:t>
       </w:r>
+      <w:proofErr w:type="gramEnd"/>
       <w:r>
         <w:rPr>
           <w:rFonts w:ascii="Consolas" w:hAnsi="Consolas" w:cs="Consolas"/>
@@ -4704,6 +4860,7 @@
         <w:t xml:space="preserve"> </w:t>
       </w:r>
       <w:proofErr w:type="spellStart"/>
+      <w:proofErr w:type="gramStart"/>
       <w:r>
         <w:rPr>
           <w:rFonts w:ascii="Consolas" w:hAnsi="Consolas" w:cs="Consolas"/>
@@ -4725,6 +4882,7 @@
         </w:rPr>
         <w:t>(</w:t>
       </w:r>
+      <w:proofErr w:type="gramEnd"/>
       <w:r>
         <w:rPr>
           <w:rFonts w:ascii="Consolas" w:hAnsi="Consolas" w:cs="Consolas"/>
@@ -5120,7 +5278,7 @@
         <w:pStyle w:val="Ttulo2"/>
       </w:pPr>
       <w:bookmarkStart w:id="8" w:name="_Toc533111065"/>
-      <w:bookmarkStart w:id="9" w:name="_Toc12841128"/>
+      <w:bookmarkStart w:id="9" w:name="_Toc12870868"/>
       <w:r>
         <w:t>Convención de nombres elegida</w:t>
       </w:r>
@@ -5169,6 +5327,7 @@
         </w:rPr>
         <w:t>LOS_BARONES_DE_LA_CERVEZA</w:t>
       </w:r>
+      <w:proofErr w:type="gramStart"/>
       <w:r>
         <w:rPr>
           <w:b/>
@@ -5187,6 +5346,7 @@
         </w:rPr>
         <w:t>[</w:t>
       </w:r>
+      <w:proofErr w:type="gramEnd"/>
       <w:r>
         <w:rPr>
           <w:b/>
@@ -5263,6 +5423,7 @@
         </w:rPr>
         <w:t>LOS_BARONES_DE_LA_CERVEZA</w:t>
       </w:r>
+      <w:proofErr w:type="gramStart"/>
       <w:r>
         <w:rPr>
           <w:b/>
@@ -5282,6 +5443,7 @@
         <w:t>[</w:t>
       </w:r>
       <w:proofErr w:type="spellStart"/>
+      <w:proofErr w:type="gramEnd"/>
       <w:r>
         <w:rPr>
           <w:b/>
@@ -5340,6 +5502,7 @@
         </w:rPr>
         <w:t>LOS_BARONES_DE_LA_CERVEZA</w:t>
       </w:r>
+      <w:proofErr w:type="gramStart"/>
       <w:r>
         <w:rPr>
           <w:b/>
@@ -5359,6 +5522,7 @@
         <w:t>[</w:t>
       </w:r>
       <w:proofErr w:type="spellStart"/>
+      <w:proofErr w:type="gramEnd"/>
       <w:r>
         <w:rPr>
           <w:b/>
@@ -5455,7 +5619,7 @@
       <w:pPr>
         <w:pStyle w:val="Ttulo1"/>
       </w:pPr>
-      <w:bookmarkStart w:id="10" w:name="_Toc12841129"/>
+      <w:bookmarkStart w:id="10" w:name="_Toc12870869"/>
       <w:proofErr w:type="spellStart"/>
       <w:r>
         <w:t>Login</w:t>
@@ -5881,7 +6045,7 @@
         <w:pStyle w:val="Ttulo2"/>
       </w:pPr>
       <w:bookmarkStart w:id="11" w:name="_Toc533111083"/>
-      <w:bookmarkStart w:id="12" w:name="_Toc12841130"/>
+      <w:bookmarkStart w:id="12" w:name="_Toc12870870"/>
       <w:r>
         <w:t xml:space="preserve">Validaciones en el proceso de </w:t>
       </w:r>
@@ -5969,7 +6133,15 @@
         <w:spacing w:after="200" w:line="276" w:lineRule="auto"/>
       </w:pPr>
       <w:r>
-        <w:t xml:space="preserve">Si el nombre de usuario existe entonces validar que la contraseña ingresada sea la correcta. Si no lo es, el usuario existe pero la contraseña es incorrecta y el </w:t>
+        <w:t xml:space="preserve">Si el nombre de usuario existe entonces validar que la contraseña ingresada sea la correcta. Si no lo es, el usuario </w:t>
+      </w:r>
+      <w:proofErr w:type="gramStart"/>
+      <w:r>
+        <w:t>existe</w:t>
+      </w:r>
+      <w:proofErr w:type="gramEnd"/>
+      <w:r>
+        <w:t xml:space="preserve"> pero la contraseña es incorrecta y el </w:t>
       </w:r>
       <w:proofErr w:type="spellStart"/>
       <w:r>
@@ -6379,7 +6551,7 @@
       <w:pPr>
         <w:pStyle w:val="Ttulo2"/>
       </w:pPr>
-      <w:bookmarkStart w:id="13" w:name="_Toc12841131"/>
+      <w:bookmarkStart w:id="13" w:name="_Toc12870871"/>
       <w:r>
         <w:t>Encriptación de contraseñas</w:t>
       </w:r>
@@ -6389,12 +6561,21 @@
       <w:r>
         <w:t xml:space="preserve">Para cumplir este requerimiento utilizamos la función </w:t>
       </w:r>
+      <w:proofErr w:type="gramStart"/>
       <w:r>
         <w:rPr>
           <w:b/>
           <w:bCs/>
         </w:rPr>
-        <w:t>HASHBYTES()</w:t>
+        <w:t>HASHBYTES(</w:t>
+      </w:r>
+      <w:proofErr w:type="gramEnd"/>
+      <w:r>
+        <w:rPr>
+          <w:b/>
+          <w:bCs/>
+        </w:rPr>
+        <w:t>)</w:t>
       </w:r>
       <w:r>
         <w:rPr>
@@ -6540,7 +6721,18 @@
           <w:szCs w:val="19"/>
           <w:lang w:val="en-US"/>
         </w:rPr>
-        <w:t>'SHA2_256'</w:t>
+        <w:t>'SHA2_256</w:t>
+      </w:r>
+      <w:proofErr w:type="gramStart"/>
+      <w:r>
+        <w:rPr>
+          <w:rFonts w:ascii="Consolas" w:hAnsi="Consolas" w:cs="Consolas"/>
+          <w:color w:val="FF0000"/>
+          <w:sz w:val="19"/>
+          <w:szCs w:val="19"/>
+          <w:lang w:val="en-US"/>
+        </w:rPr>
+        <w:t>'</w:t>
       </w:r>
       <w:r>
         <w:rPr>
@@ -6560,7 +6752,18 @@
           <w:szCs w:val="19"/>
           <w:lang w:val="en-US"/>
         </w:rPr>
-        <w:t>@pass_ingresada</w:t>
+        <w:t>@</w:t>
+      </w:r>
+      <w:proofErr w:type="gramEnd"/>
+      <w:r>
+        <w:rPr>
+          <w:rFonts w:ascii="Consolas" w:hAnsi="Consolas" w:cs="Consolas"/>
+          <w:color w:val="008080"/>
+          <w:sz w:val="19"/>
+          <w:szCs w:val="19"/>
+          <w:lang w:val="en-US"/>
+        </w:rPr>
+        <w:t>pass_ingresada</w:t>
       </w:r>
       <w:r>
         <w:rPr>
@@ -6611,7 +6814,7 @@
         <w:pStyle w:val="Ttulo1"/>
       </w:pPr>
       <w:bookmarkStart w:id="14" w:name="_Roles"/>
-      <w:bookmarkStart w:id="15" w:name="_Toc12841132"/>
+      <w:bookmarkStart w:id="15" w:name="_Toc12870872"/>
       <w:bookmarkEnd w:id="14"/>
       <w:r>
         <w:t>Roles</w:t>
@@ -7323,7 +7526,7 @@
       <w:pPr>
         <w:pStyle w:val="Ttulo2"/>
       </w:pPr>
-      <w:bookmarkStart w:id="16" w:name="_Toc12841133"/>
+      <w:bookmarkStart w:id="16" w:name="_Toc12870873"/>
       <w:r>
         <w:t>ABM de Roles</w:t>
       </w:r>
@@ -7390,7 +7593,7 @@
         <w:pStyle w:val="Ttulo3"/>
       </w:pPr>
       <w:bookmarkStart w:id="17" w:name="_Crear_Rol"/>
-      <w:bookmarkStart w:id="18" w:name="_Toc12841134"/>
+      <w:bookmarkStart w:id="18" w:name="_Toc12870874"/>
       <w:bookmarkEnd w:id="17"/>
       <w:r>
         <w:t>Crear Rol</w:t>
@@ -7556,7 +7759,7 @@
       <w:pPr>
         <w:pStyle w:val="Ttulo3"/>
       </w:pPr>
-      <w:bookmarkStart w:id="19" w:name="_Toc12841135"/>
+      <w:bookmarkStart w:id="19" w:name="_Toc12870875"/>
       <w:r>
         <w:t>Modificar Rol</w:t>
       </w:r>
@@ -7708,6 +7911,7 @@
       <w:r>
         <w:t xml:space="preserve"> (fundamental en el sistema). Pueden agregarse y quitarse funcionalidades del rol </w:t>
       </w:r>
+      <w:proofErr w:type="gramStart"/>
       <w:r>
         <w:rPr>
           <w:i/>
@@ -7715,6 +7919,7 @@
         </w:rPr>
         <w:t>Cliente</w:t>
       </w:r>
+      <w:proofErr w:type="gramEnd"/>
       <w:r>
         <w:t xml:space="preserve"> pero, como ya mencionamos, no puede adicionársele la funcionalidad </w:t>
       </w:r>
@@ -7808,7 +8013,7 @@
       <w:pPr>
         <w:pStyle w:val="Ttulo3"/>
       </w:pPr>
-      <w:bookmarkStart w:id="20" w:name="_Toc12841136"/>
+      <w:bookmarkStart w:id="20" w:name="_Toc12870876"/>
       <w:r>
         <w:t>Habilitar/Deshabilitar Rol</w:t>
       </w:r>
@@ -8055,7 +8260,7 @@
       <w:pPr>
         <w:pStyle w:val="Ttulo1"/>
       </w:pPr>
-      <w:bookmarkStart w:id="21" w:name="_Toc12841137"/>
+      <w:bookmarkStart w:id="21" w:name="_Toc12870877"/>
       <w:r>
         <w:t xml:space="preserve">ABM </w:t>
       </w:r>
@@ -8151,7 +8356,7 @@
       <w:pPr>
         <w:pStyle w:val="Ttulo1"/>
       </w:pPr>
-      <w:bookmarkStart w:id="22" w:name="_Toc12841138"/>
+      <w:bookmarkStart w:id="22" w:name="_Toc12870878"/>
       <w:r>
         <w:t xml:space="preserve">ABM </w:t>
       </w:r>
@@ -8217,7 +8422,7 @@
       <w:pPr>
         <w:pStyle w:val="Ttulo2"/>
       </w:pPr>
-      <w:bookmarkStart w:id="23" w:name="_Toc12841139"/>
+      <w:bookmarkStart w:id="23" w:name="_Toc12870879"/>
       <w:r>
         <w:t xml:space="preserve">Alta </w:t>
       </w:r>
@@ -8534,7 +8739,7 @@
       <w:pPr>
         <w:pStyle w:val="Ttulo2"/>
       </w:pPr>
-      <w:bookmarkStart w:id="24" w:name="_Toc12841140"/>
+      <w:bookmarkStart w:id="24" w:name="_Toc12870880"/>
       <w:r>
         <w:t>Modificación</w:t>
       </w:r>
@@ -8705,7 +8910,15 @@
     </w:p>
     <w:p>
       <w:r>
-        <w:t xml:space="preserve">Si se pueden editar el resto de campos del crucero. Dado que todos los cruceros de la migración tienen viajes, para poder editar las cabinas de un crucero (agregar nuevas, modificar las existentes o eliminarlas) se debe dar de alta un nuevo crucero. </w:t>
+        <w:t xml:space="preserve">Si se pueden editar el resto de </w:t>
+      </w:r>
+      <w:proofErr w:type="gramStart"/>
+      <w:r>
+        <w:t>campos</w:t>
+      </w:r>
+      <w:proofErr w:type="gramEnd"/>
+      <w:r>
+        <w:t xml:space="preserve"> del crucero. Dado que todos los cruceros de la migración tienen viajes, para poder editar las cabinas de un crucero (agregar nuevas, modificar las existentes o eliminarlas) se debe dar de alta un nuevo crucero. </w:t>
       </w:r>
     </w:p>
     <w:p>
@@ -8729,7 +8942,7 @@
       <w:pPr>
         <w:pStyle w:val="Ttulo2"/>
       </w:pPr>
-      <w:bookmarkStart w:id="25" w:name="_Toc12841141"/>
+      <w:bookmarkStart w:id="25" w:name="_Toc12870881"/>
       <w:r>
         <w:t>Baja por Servicio Técnico</w:t>
       </w:r>
@@ -8951,7 +9164,7 @@
       <w:pPr>
         <w:pStyle w:val="Ttulo2"/>
       </w:pPr>
-      <w:bookmarkStart w:id="26" w:name="_Toc12841142"/>
+      <w:bookmarkStart w:id="26" w:name="_Toc12870882"/>
       <w:r>
         <w:t>Baja Definitiva</w:t>
       </w:r>
@@ -9102,7 +9315,7 @@
       <w:pPr>
         <w:pStyle w:val="Ttulo1"/>
       </w:pPr>
-      <w:bookmarkStart w:id="27" w:name="_Toc12841143"/>
+      <w:bookmarkStart w:id="27" w:name="_Toc12870883"/>
       <w:r>
         <w:t>ABM de Recorridos</w:t>
       </w:r>
@@ -9170,7 +9383,7 @@
       <w:pPr>
         <w:pStyle w:val="Ttulo2"/>
       </w:pPr>
-      <w:bookmarkStart w:id="28" w:name="_Toc12841144"/>
+      <w:bookmarkStart w:id="28" w:name="_Toc12870884"/>
       <w:r>
         <w:t>Alta de nuevo recorrido</w:t>
       </w:r>
@@ -9395,8 +9608,17 @@
           <w:b/>
           <w:bCs/>
         </w:rPr>
-        <w:t xml:space="preserve"> de tramos se recargará de forma automática mostrándonos solamente los posibles tramos que pueden seguir al inicial</w:t>
-      </w:r>
+        <w:t xml:space="preserve"> de tramos se recargará de forma automática mostrándonos solamente los posibles tramos que pueden seguir </w:t>
+      </w:r>
+      <w:proofErr w:type="gramStart"/>
+      <w:r>
+        <w:rPr>
+          <w:b/>
+          <w:bCs/>
+        </w:rPr>
+        <w:t>al inicial</w:t>
+      </w:r>
+      <w:proofErr w:type="gramEnd"/>
       <w:r>
         <w:t xml:space="preserve">, es decir, </w:t>
       </w:r>
@@ -9434,7 +9656,15 @@
         <w:t xml:space="preserve">Agregar </w:t>
       </w:r>
       <w:r>
-        <w:t xml:space="preserve">al final del mismo, y entonces el </w:t>
+        <w:t xml:space="preserve">al final </w:t>
+      </w:r>
+      <w:proofErr w:type="gramStart"/>
+      <w:r>
+        <w:t>del mismo</w:t>
+      </w:r>
+      <w:proofErr w:type="gramEnd"/>
+      <w:r>
+        <w:t xml:space="preserve">, y entonces el </w:t>
       </w:r>
       <w:proofErr w:type="spellStart"/>
       <w:r>
@@ -10276,6 +10506,7 @@
         <w:tab/>
       </w:r>
       <w:proofErr w:type="spellStart"/>
+      <w:proofErr w:type="gramStart"/>
       <w:r>
         <w:rPr>
           <w:rFonts w:ascii="Consolas" w:hAnsi="Consolas" w:cs="Consolas"/>
@@ -10301,7 +10532,17 @@
           <w:sz w:val="19"/>
           <w:szCs w:val="19"/>
         </w:rPr>
-        <w:t>recorrido_codigo</w:t>
+        <w:t>recorrido</w:t>
+      </w:r>
+      <w:proofErr w:type="gramEnd"/>
+      <w:r>
+        <w:rPr>
+          <w:rFonts w:ascii="Consolas" w:hAnsi="Consolas" w:cs="Consolas"/>
+          <w:color w:val="008080"/>
+          <w:sz w:val="19"/>
+          <w:szCs w:val="19"/>
+        </w:rPr>
+        <w:t>_codigo</w:t>
       </w:r>
       <w:proofErr w:type="spellEnd"/>
       <w:r>
@@ -10366,6 +10607,7 @@
         <w:tab/>
       </w:r>
       <w:proofErr w:type="spellStart"/>
+      <w:proofErr w:type="gramStart"/>
       <w:r>
         <w:rPr>
           <w:rFonts w:ascii="Consolas" w:hAnsi="Consolas" w:cs="Consolas"/>
@@ -10391,7 +10633,17 @@
           <w:sz w:val="19"/>
           <w:szCs w:val="19"/>
         </w:rPr>
-        <w:t>tramo_anterior</w:t>
+        <w:t>tramo</w:t>
+      </w:r>
+      <w:proofErr w:type="gramEnd"/>
+      <w:r>
+        <w:rPr>
+          <w:rFonts w:ascii="Consolas" w:hAnsi="Consolas" w:cs="Consolas"/>
+          <w:color w:val="008080"/>
+          <w:sz w:val="19"/>
+          <w:szCs w:val="19"/>
+        </w:rPr>
+        <w:t>_anterior</w:t>
       </w:r>
       <w:proofErr w:type="spellEnd"/>
       <w:r>
@@ -10468,6 +10720,7 @@
         <w:tab/>
       </w:r>
       <w:proofErr w:type="spellStart"/>
+      <w:proofErr w:type="gramStart"/>
       <w:r>
         <w:rPr>
           <w:rFonts w:ascii="Consolas" w:hAnsi="Consolas" w:cs="Consolas"/>
@@ -10493,7 +10746,17 @@
           <w:sz w:val="19"/>
           <w:szCs w:val="19"/>
         </w:rPr>
-        <w:t>tramo_siguiente</w:t>
+        <w:t>tramo</w:t>
+      </w:r>
+      <w:proofErr w:type="gramEnd"/>
+      <w:r>
+        <w:rPr>
+          <w:rFonts w:ascii="Consolas" w:hAnsi="Consolas" w:cs="Consolas"/>
+          <w:color w:val="008080"/>
+          <w:sz w:val="19"/>
+          <w:szCs w:val="19"/>
+        </w:rPr>
+        <w:t>_siguiente</w:t>
       </w:r>
       <w:proofErr w:type="spellEnd"/>
       <w:r>
@@ -10576,7 +10839,17 @@
           <w:sz w:val="19"/>
           <w:szCs w:val="19"/>
         </w:rPr>
-        <w:t>p1</w:t>
+        <w:t>p</w:t>
+      </w:r>
+      <w:proofErr w:type="gramStart"/>
+      <w:r>
+        <w:rPr>
+          <w:rFonts w:ascii="Consolas" w:hAnsi="Consolas" w:cs="Consolas"/>
+          <w:color w:val="008080"/>
+          <w:sz w:val="19"/>
+          <w:szCs w:val="19"/>
+        </w:rPr>
+        <w:t>1</w:t>
       </w:r>
       <w:r>
         <w:rPr>
@@ -10594,7 +10867,17 @@
           <w:sz w:val="19"/>
           <w:szCs w:val="19"/>
         </w:rPr>
-        <w:t>puerto_nombre</w:t>
+        <w:t>puerto</w:t>
+      </w:r>
+      <w:proofErr w:type="gramEnd"/>
+      <w:r>
+        <w:rPr>
+          <w:rFonts w:ascii="Consolas" w:hAnsi="Consolas" w:cs="Consolas"/>
+          <w:color w:val="008080"/>
+          <w:sz w:val="19"/>
+          <w:szCs w:val="19"/>
+        </w:rPr>
+        <w:t>_nombre</w:t>
       </w:r>
       <w:r>
         <w:rPr>
@@ -10664,7 +10947,17 @@
           <w:sz w:val="19"/>
           <w:szCs w:val="19"/>
         </w:rPr>
-        <w:t>p2</w:t>
+        <w:t>p</w:t>
+      </w:r>
+      <w:proofErr w:type="gramStart"/>
+      <w:r>
+        <w:rPr>
+          <w:rFonts w:ascii="Consolas" w:hAnsi="Consolas" w:cs="Consolas"/>
+          <w:color w:val="008080"/>
+          <w:sz w:val="19"/>
+          <w:szCs w:val="19"/>
+        </w:rPr>
+        <w:t>2</w:t>
       </w:r>
       <w:r>
         <w:rPr>
@@ -10682,7 +10975,17 @@
           <w:sz w:val="19"/>
           <w:szCs w:val="19"/>
         </w:rPr>
-        <w:t>puerto_nombre</w:t>
+        <w:t>puerto</w:t>
+      </w:r>
+      <w:proofErr w:type="gramEnd"/>
+      <w:r>
+        <w:rPr>
+          <w:rFonts w:ascii="Consolas" w:hAnsi="Consolas" w:cs="Consolas"/>
+          <w:color w:val="008080"/>
+          <w:sz w:val="19"/>
+          <w:szCs w:val="19"/>
+        </w:rPr>
+        <w:t>_nombre</w:t>
       </w:r>
       <w:r>
         <w:rPr>
@@ -10746,6 +11049,7 @@
         <w:tab/>
       </w:r>
       <w:proofErr w:type="spellStart"/>
+      <w:proofErr w:type="gramStart"/>
       <w:r>
         <w:rPr>
           <w:rFonts w:ascii="Consolas" w:hAnsi="Consolas" w:cs="Consolas"/>
@@ -10771,7 +11075,17 @@
           <w:sz w:val="19"/>
           <w:szCs w:val="19"/>
         </w:rPr>
-        <w:t>tramo_precio</w:t>
+        <w:t>tramo</w:t>
+      </w:r>
+      <w:proofErr w:type="gramEnd"/>
+      <w:r>
+        <w:rPr>
+          <w:rFonts w:ascii="Consolas" w:hAnsi="Consolas" w:cs="Consolas"/>
+          <w:color w:val="008080"/>
+          <w:sz w:val="19"/>
+          <w:szCs w:val="19"/>
+        </w:rPr>
+        <w:t>_precio</w:t>
       </w:r>
       <w:proofErr w:type="spellEnd"/>
       <w:r>
@@ -11468,6 +11782,7 @@
         <w:t xml:space="preserve"> </w:t>
       </w:r>
       <w:proofErr w:type="spellStart"/>
+      <w:proofErr w:type="gramStart"/>
       <w:r>
         <w:rPr>
           <w:rFonts w:ascii="Consolas" w:hAnsi="Consolas" w:cs="Consolas"/>
@@ -11493,7 +11808,17 @@
           <w:sz w:val="19"/>
           <w:szCs w:val="19"/>
         </w:rPr>
-        <w:t>tramo_puerto_inicio</w:t>
+        <w:t>tramo</w:t>
+      </w:r>
+      <w:proofErr w:type="gramEnd"/>
+      <w:r>
+        <w:rPr>
+          <w:rFonts w:ascii="Consolas" w:hAnsi="Consolas" w:cs="Consolas"/>
+          <w:color w:val="008080"/>
+          <w:sz w:val="19"/>
+          <w:szCs w:val="19"/>
+        </w:rPr>
+        <w:t>_puerto_inicio</w:t>
       </w:r>
       <w:proofErr w:type="spellEnd"/>
       <w:r>
@@ -11691,6 +12016,7 @@
         <w:t xml:space="preserve"> </w:t>
       </w:r>
       <w:proofErr w:type="spellStart"/>
+      <w:proofErr w:type="gramStart"/>
       <w:r>
         <w:rPr>
           <w:rFonts w:ascii="Consolas" w:hAnsi="Consolas" w:cs="Consolas"/>
@@ -11716,7 +12042,17 @@
           <w:sz w:val="19"/>
           <w:szCs w:val="19"/>
         </w:rPr>
-        <w:t>tramo_puerto_destino</w:t>
+        <w:t>tramo</w:t>
+      </w:r>
+      <w:proofErr w:type="gramEnd"/>
+      <w:r>
+        <w:rPr>
+          <w:rFonts w:ascii="Consolas" w:hAnsi="Consolas" w:cs="Consolas"/>
+          <w:color w:val="008080"/>
+          <w:sz w:val="19"/>
+          <w:szCs w:val="19"/>
+        </w:rPr>
+        <w:t>_puerto_destino</w:t>
       </w:r>
       <w:proofErr w:type="spellEnd"/>
       <w:r>
@@ -11809,6 +12145,7 @@
         <w:t xml:space="preserve"> </w:t>
       </w:r>
       <w:proofErr w:type="spellStart"/>
+      <w:proofErr w:type="gramStart"/>
       <w:r>
         <w:rPr>
           <w:rFonts w:ascii="Consolas" w:hAnsi="Consolas" w:cs="Consolas"/>
@@ -11834,7 +12171,17 @@
           <w:sz w:val="19"/>
           <w:szCs w:val="19"/>
         </w:rPr>
-        <w:t>recorrido_codigo</w:t>
+        <w:t>recorrido</w:t>
+      </w:r>
+      <w:proofErr w:type="gramEnd"/>
+      <w:r>
+        <w:rPr>
+          <w:rFonts w:ascii="Consolas" w:hAnsi="Consolas" w:cs="Consolas"/>
+          <w:color w:val="008080"/>
+          <w:sz w:val="19"/>
+          <w:szCs w:val="19"/>
+        </w:rPr>
+        <w:t>_codigo</w:t>
       </w:r>
       <w:proofErr w:type="spellEnd"/>
       <w:r>
@@ -11978,7 +12325,7 @@
       <w:pPr>
         <w:pStyle w:val="Ttulo2"/>
       </w:pPr>
-      <w:bookmarkStart w:id="29" w:name="_Toc12841145"/>
+      <w:bookmarkStart w:id="29" w:name="_Toc12870885"/>
       <w:r>
         <w:t>Editar Recorrido</w:t>
       </w:r>
@@ -12105,7 +12452,7 @@
       <w:pPr>
         <w:pStyle w:val="Ttulo2"/>
       </w:pPr>
-      <w:bookmarkStart w:id="30" w:name="_Toc12841146"/>
+      <w:bookmarkStart w:id="30" w:name="_Toc12870886"/>
       <w:r>
         <w:t>Alto de nuevo tramo</w:t>
       </w:r>
@@ -12368,7 +12715,7 @@
       <w:pPr>
         <w:pStyle w:val="Ttulo2"/>
       </w:pPr>
-      <w:bookmarkStart w:id="31" w:name="_Toc12841147"/>
+      <w:bookmarkStart w:id="31" w:name="_Toc12870887"/>
       <w:r>
         <w:t xml:space="preserve">Modificar </w:t>
       </w:r>
@@ -12491,7 +12838,7 @@
       <w:pPr>
         <w:pStyle w:val="Ttulo2"/>
       </w:pPr>
-      <w:bookmarkStart w:id="32" w:name="_Toc12841148"/>
+      <w:bookmarkStart w:id="32" w:name="_Toc12870888"/>
       <w:r>
         <w:lastRenderedPageBreak/>
         <w:t>Deshabilitar recorrido</w:t>
@@ -12595,7 +12942,7 @@
       <w:pPr>
         <w:pStyle w:val="Ttulo2"/>
       </w:pPr>
-      <w:bookmarkStart w:id="33" w:name="_Toc12841149"/>
+      <w:bookmarkStart w:id="33" w:name="_Toc12870889"/>
       <w:r>
         <w:t>Habilitar recorrido</w:t>
       </w:r>
@@ -12630,7 +12977,7 @@
       <w:pPr>
         <w:pStyle w:val="Ttulo1"/>
       </w:pPr>
-      <w:bookmarkStart w:id="34" w:name="_Toc12841150"/>
+      <w:bookmarkStart w:id="34" w:name="_Toc12870890"/>
       <w:r>
         <w:t>Generar Viaje</w:t>
       </w:r>
@@ -12810,12 +13157,14 @@
           <w:rFonts w:eastAsia="Calibri Light"/>
         </w:rPr>
       </w:pPr>
+      <w:bookmarkStart w:id="35" w:name="_Toc12870891"/>
       <w:r>
         <w:rPr>
           <w:rFonts w:eastAsia="Calibri Light"/>
         </w:rPr>
         <w:t>Comprar/Reservar Viaje</w:t>
       </w:r>
+      <w:bookmarkEnd w:id="35"/>
     </w:p>
     <w:p>
       <w:pPr>
@@ -12855,13 +13204,21 @@
         <w:rPr>
           <w:rFonts w:ascii="Calibri" w:eastAsia="Calibri" w:hAnsi="Calibri" w:cs="Calibri"/>
         </w:rPr>
-        <w:t xml:space="preserve"> a disposición del Usuario Cliente</w:t>
-      </w:r>
-      <w:r>
+        <w:t xml:space="preserve"> a disposición del Usuario Cliente en un comienzo.</w:t>
+      </w:r>
+    </w:p>
+    <w:p>
+      <w:pPr>
+        <w:spacing w:line="240" w:lineRule="auto"/>
         <w:rPr>
           <w:rFonts w:ascii="Calibri" w:eastAsia="Calibri" w:hAnsi="Calibri" w:cs="Calibri"/>
         </w:rPr>
-        <w:t xml:space="preserve"> en un comienzo.</w:t>
+      </w:pPr>
+      <w:r>
+        <w:rPr>
+          <w:rFonts w:ascii="Calibri" w:eastAsia="Calibri" w:hAnsi="Calibri" w:cs="Calibri"/>
+        </w:rPr>
+        <w:t>Al momento de elegir comprar o reservar, al cliente se le da a elegir de una lista de puertos Origen desde el cual iniciar su viaje. A la hora de seleccionar el puerto origen, se genera una lista de posibles destinos, que busca todos los puertos intermedios y final de todos los recorridos disponibles que inician en el puerto origen seleccionado</w:t>
       </w:r>
     </w:p>
     <w:p>
@@ -12872,37 +13229,11 @@
         </w:rPr>
       </w:pPr>
       <w:r>
-        <w:rPr>
-          <w:rFonts w:ascii="Calibri" w:eastAsia="Calibri" w:hAnsi="Calibri" w:cs="Calibri"/>
-        </w:rPr>
-        <w:t xml:space="preserve">Al momento de elegir comprar o reservar, al cliente se le da a elegir de una lista de puertos Origen desde el cual iniciar su viaje. </w:t>
-      </w:r>
-      <w:r>
-        <w:rPr>
-          <w:rFonts w:ascii="Calibri" w:eastAsia="Calibri" w:hAnsi="Calibri" w:cs="Calibri"/>
-        </w:rPr>
-        <w:t xml:space="preserve">A la hora </w:t>
-      </w:r>
-      <w:r>
-        <w:rPr>
-          <w:rFonts w:ascii="Calibri" w:eastAsia="Calibri" w:hAnsi="Calibri" w:cs="Calibri"/>
-        </w:rPr>
-        <w:t>de seleccionar el puerto origen, se genera una lista de posibles destinos, que busca todos los puertos intermedios y final de todos los recorridos disponibles que inician en el puerto origen seleccionado</w:t>
-      </w:r>
-    </w:p>
-    <w:p>
-      <w:pPr>
-        <w:spacing w:line="240" w:lineRule="auto"/>
-        <w:rPr>
-          <w:rFonts w:ascii="Calibri" w:eastAsia="Calibri" w:hAnsi="Calibri" w:cs="Calibri"/>
-        </w:rPr>
-      </w:pPr>
-      <w:r>
         <w:object w:dxaOrig="8640" w:dyaOrig="2910" w14:anchorId="5FCE73CC">
-          <v:rect id="rectole0000000030" o:spid="_x0000_i1040" style="width:6in;height:145.75pt" o:ole="" o:preferrelative="t" stroked="f">
+          <v:rect id="rectole0000000030" o:spid="_x0000_i1040" style="width:6in;height:145.5pt" o:ole="" o:preferrelative="t" stroked="f">
             <v:imagedata r:id="rId42" o:title=""/>
           </v:rect>
-          <o:OLEObject Type="Embed" ProgID="StaticDib" ShapeID="rectole0000000030" DrawAspect="Content" ObjectID="_1623454326" r:id="rId43"/>
+          <o:OLEObject Type="Embed" ProgID="StaticDib" ShapeID="rectole0000000030" DrawAspect="Content" ObjectID="_1623486939" r:id="rId43"/>
         </w:object>
       </w:r>
     </w:p>
@@ -12917,58 +13248,22 @@
         <w:rPr>
           <w:rFonts w:ascii="Calibri" w:eastAsia="Calibri" w:hAnsi="Calibri" w:cs="Calibri"/>
         </w:rPr>
-        <w:t>También,</w:t>
-      </w:r>
-      <w:r>
+        <w:t>También, en esta etapa, el cliente debe elegir la fecha en la que desea iniciar el recorrido, no permitiéndosele elegir una fecha anterior a la actual.</w:t>
+      </w:r>
+    </w:p>
+    <w:p>
+      <w:pPr>
+        <w:spacing w:line="240" w:lineRule="auto"/>
         <w:rPr>
           <w:rFonts w:ascii="Calibri" w:eastAsia="Calibri" w:hAnsi="Calibri" w:cs="Calibri"/>
         </w:rPr>
-        <w:t xml:space="preserve"> en esta etapa</w:t>
-      </w:r>
-      <w:r>
-        <w:rPr>
-          <w:rFonts w:ascii="Calibri" w:eastAsia="Calibri" w:hAnsi="Calibri" w:cs="Calibri"/>
-        </w:rPr>
-        <w:t>,</w:t>
-      </w:r>
-      <w:r>
-        <w:rPr>
-          <w:rFonts w:ascii="Calibri" w:eastAsia="Calibri" w:hAnsi="Calibri" w:cs="Calibri"/>
-        </w:rPr>
-        <w:t xml:space="preserve"> el cliente debe elegir la fecha en la que desea iniciar el recorrido, no </w:t>
-      </w:r>
-      <w:r>
-        <w:rPr>
-          <w:rFonts w:ascii="Calibri" w:eastAsia="Calibri" w:hAnsi="Calibri" w:cs="Calibri"/>
-        </w:rPr>
-        <w:t>permitiéndosele</w:t>
-      </w:r>
-      <w:r>
-        <w:rPr>
-          <w:rFonts w:ascii="Calibri" w:eastAsia="Calibri" w:hAnsi="Calibri" w:cs="Calibri"/>
-        </w:rPr>
-        <w:t xml:space="preserve"> elegir una fecha anterior a la actual</w:t>
-      </w:r>
-      <w:r>
-        <w:rPr>
-          <w:rFonts w:ascii="Calibri" w:eastAsia="Calibri" w:hAnsi="Calibri" w:cs="Calibri"/>
-        </w:rPr>
-        <w:t>.</w:t>
-      </w:r>
-    </w:p>
-    <w:p>
-      <w:pPr>
-        <w:spacing w:line="240" w:lineRule="auto"/>
-        <w:rPr>
-          <w:rFonts w:ascii="Calibri" w:eastAsia="Calibri" w:hAnsi="Calibri" w:cs="Calibri"/>
-        </w:rPr>
       </w:pPr>
       <w:r>
         <w:object w:dxaOrig="8640" w:dyaOrig="5715" w14:anchorId="0E3D50EC">
-          <v:rect id="rectole0000000031" o:spid="_x0000_i1041" style="width:6in;height:285.7pt" o:ole="" o:preferrelative="t" stroked="f">
+          <v:rect id="rectole0000000031" o:spid="_x0000_i1041" style="width:6in;height:285.75pt" o:ole="" o:preferrelative="t" stroked="f">
             <v:imagedata r:id="rId44" o:title=""/>
           </v:rect>
-          <o:OLEObject Type="Embed" ProgID="StaticDib" ShapeID="rectole0000000031" DrawAspect="Content" ObjectID="_1623454327" r:id="rId45"/>
+          <o:OLEObject Type="Embed" ProgID="StaticDib" ShapeID="rectole0000000031" DrawAspect="Content" ObjectID="_1623486940" r:id="rId45"/>
         </w:object>
       </w:r>
     </w:p>
@@ -12983,52 +13278,22 @@
         <w:rPr>
           <w:rFonts w:ascii="Calibri" w:eastAsia="Calibri" w:hAnsi="Calibri" w:cs="Calibri"/>
         </w:rPr>
-        <w:t>Una vez elegido</w:t>
-      </w:r>
-      <w:r>
+        <w:t xml:space="preserve">Una vez elegidos los puertos y la fecha de inicio del viaje, al cliente se le muestra una lista de todos los recorridos con el puerto de origen seleccionado, y que pasan por el puerto destino para que se pueda elegir el recorrido que más se adapte a sus preferencias. </w:t>
+      </w:r>
+    </w:p>
+    <w:p>
+      <w:pPr>
+        <w:spacing w:line="240" w:lineRule="auto"/>
         <w:rPr>
           <w:rFonts w:ascii="Calibri" w:eastAsia="Calibri" w:hAnsi="Calibri" w:cs="Calibri"/>
         </w:rPr>
-        <w:t>s</w:t>
-      </w:r>
-      <w:r>
-        <w:rPr>
-          <w:rFonts w:ascii="Calibri" w:eastAsia="Calibri" w:hAnsi="Calibri" w:cs="Calibri"/>
-        </w:rPr>
-        <w:t xml:space="preserve"> los puertos y la fecha de inicio del viaje, al cliente se le muestra una lista de todos los recorridos con el puerto de origen seleccionado, y que pasan por el puerto destino para que se pueda elegir el recorrido que </w:t>
-      </w:r>
-      <w:r>
-        <w:rPr>
-          <w:rFonts w:ascii="Calibri" w:eastAsia="Calibri" w:hAnsi="Calibri" w:cs="Calibri"/>
-        </w:rPr>
-        <w:t>más</w:t>
-      </w:r>
-      <w:r>
-        <w:rPr>
-          <w:rFonts w:ascii="Calibri" w:eastAsia="Calibri" w:hAnsi="Calibri" w:cs="Calibri"/>
-        </w:rPr>
-        <w:t xml:space="preserve"> </w:t>
-      </w:r>
-      <w:r>
-        <w:rPr>
-          <w:rFonts w:ascii="Calibri" w:eastAsia="Calibri" w:hAnsi="Calibri" w:cs="Calibri"/>
-        </w:rPr>
-        <w:t xml:space="preserve">se adapte a sus preferencias. </w:t>
-      </w:r>
-    </w:p>
-    <w:p>
-      <w:pPr>
-        <w:spacing w:line="240" w:lineRule="auto"/>
-        <w:rPr>
-          <w:rFonts w:ascii="Calibri" w:eastAsia="Calibri" w:hAnsi="Calibri" w:cs="Calibri"/>
-        </w:rPr>
       </w:pPr>
       <w:r>
         <w:object w:dxaOrig="8640" w:dyaOrig="5130" w14:anchorId="61563238">
-          <v:rect id="rectole0000000032" o:spid="_x0000_i1133" style="width:6in;height:256.3pt" o:ole="" o:preferrelative="t" stroked="f">
+          <v:rect id="rectole0000000032" o:spid="_x0000_i1133" style="width:6in;height:256.5pt" o:ole="" o:preferrelative="t" stroked="f">
             <v:imagedata r:id="rId46" o:title=""/>
           </v:rect>
-          <o:OLEObject Type="Embed" ProgID="StaticDib" ShapeID="rectole0000000032" DrawAspect="Content" ObjectID="_1623454328" r:id="rId47"/>
+          <o:OLEObject Type="Embed" ProgID="StaticDib" ShapeID="rectole0000000032" DrawAspect="Content" ObjectID="_1623486941" r:id="rId47"/>
         </w:object>
       </w:r>
     </w:p>
@@ -13043,84 +13308,50 @@
         <w:rPr>
           <w:rFonts w:ascii="Calibri" w:eastAsia="Calibri" w:hAnsi="Calibri" w:cs="Calibri"/>
         </w:rPr>
-        <w:t xml:space="preserve">En base al recorrido seleccionado, se muestran los distintos viajes que </w:t>
-      </w:r>
+        <w:t xml:space="preserve">En base al recorrido seleccionado, se muestran los distintos viajes que utilizan el recorrido seleccionado y están programados para esa fecha, de manera tal </w:t>
+      </w:r>
+      <w:proofErr w:type="gramStart"/>
       <w:r>
         <w:rPr>
           <w:rFonts w:ascii="Calibri" w:eastAsia="Calibri" w:hAnsi="Calibri" w:cs="Calibri"/>
         </w:rPr>
-        <w:t>utilizan</w:t>
-      </w:r>
+        <w:t>que</w:t>
+      </w:r>
+      <w:proofErr w:type="gramEnd"/>
       <w:r>
         <w:rPr>
           <w:rFonts w:ascii="Calibri" w:eastAsia="Calibri" w:hAnsi="Calibri" w:cs="Calibri"/>
         </w:rPr>
-        <w:t xml:space="preserve"> el recorrido seleccionado </w:t>
-      </w:r>
+        <w:t xml:space="preserve"> si no está la </w:t>
+      </w:r>
+      <w:proofErr w:type="spellStart"/>
       <w:r>
         <w:rPr>
           <w:rFonts w:ascii="Calibri" w:eastAsia="Calibri" w:hAnsi="Calibri" w:cs="Calibri"/>
         </w:rPr>
-        <w:t xml:space="preserve">y están </w:t>
-      </w:r>
+        <w:t>combinacion</w:t>
+      </w:r>
+      <w:proofErr w:type="spellEnd"/>
       <w:r>
         <w:rPr>
           <w:rFonts w:ascii="Calibri" w:eastAsia="Calibri" w:hAnsi="Calibri" w:cs="Calibri"/>
         </w:rPr>
-        <w:t xml:space="preserve">programados para </w:t>
-      </w:r>
-      <w:r>
+        <w:t xml:space="preserve"> de tipos de cabinas disponible que el cliente quiere en un crucero, pueda elegir viajar en otro crucero con disponibilidades distintas.</w:t>
+      </w:r>
+    </w:p>
+    <w:p>
+      <w:pPr>
+        <w:spacing w:line="240" w:lineRule="auto"/>
         <w:rPr>
           <w:rFonts w:ascii="Calibri" w:eastAsia="Calibri" w:hAnsi="Calibri" w:cs="Calibri"/>
         </w:rPr>
-        <w:t>esa fecha</w:t>
-      </w:r>
-      <w:r>
-        <w:rPr>
-          <w:rFonts w:ascii="Calibri" w:eastAsia="Calibri" w:hAnsi="Calibri" w:cs="Calibri"/>
-        </w:rPr>
-        <w:t xml:space="preserve">, de manera tal que si no </w:t>
-      </w:r>
-      <w:r>
-        <w:rPr>
-          <w:rFonts w:ascii="Calibri" w:eastAsia="Calibri" w:hAnsi="Calibri" w:cs="Calibri"/>
-        </w:rPr>
-        <w:t>está</w:t>
-      </w:r>
-      <w:r>
-        <w:rPr>
-          <w:rFonts w:ascii="Calibri" w:eastAsia="Calibri" w:hAnsi="Calibri" w:cs="Calibri"/>
-        </w:rPr>
-        <w:t xml:space="preserve"> la </w:t>
-      </w:r>
-      <w:proofErr w:type="spellStart"/>
-      <w:r>
-        <w:rPr>
-          <w:rFonts w:ascii="Calibri" w:eastAsia="Calibri" w:hAnsi="Calibri" w:cs="Calibri"/>
-        </w:rPr>
-        <w:t>combinacion</w:t>
-      </w:r>
-      <w:proofErr w:type="spellEnd"/>
-      <w:r>
-        <w:rPr>
-          <w:rFonts w:ascii="Calibri" w:eastAsia="Calibri" w:hAnsi="Calibri" w:cs="Calibri"/>
-        </w:rPr>
-        <w:t xml:space="preserve"> de tipos de cabinas disponible que el cliente quiere en un crucero, pueda elegir viajar en otro crucero con disponibilidades distintas.</w:t>
-      </w:r>
-    </w:p>
-    <w:p>
-      <w:pPr>
-        <w:spacing w:line="240" w:lineRule="auto"/>
-        <w:rPr>
-          <w:rFonts w:ascii="Calibri" w:eastAsia="Calibri" w:hAnsi="Calibri" w:cs="Calibri"/>
-        </w:rPr>
       </w:pPr>
       <w:r>
         <w:object w:dxaOrig="8640" w:dyaOrig="5160" w14:anchorId="42D168EF">
-          <v:rect id="rectole0000000033" o:spid="_x0000_i1043" style="width:6in;height:258.05pt" o:ole="" o:preferrelative="t" stroked="f">
+          <v:rect id="rectole0000000033" o:spid="_x0000_i1043" style="width:6in;height:258pt" o:ole="" o:preferrelative="t" stroked="f">
             <v:imagedata r:id="rId48" o:title=""/>
           </v:rect>
-          <o:OLEObject Type="Embed" ProgID="StaticDib" ShapeID="rectole0000000033" DrawAspect="Content" ObjectID="_1623454329" r:id="rId49"/>
+          <o:OLEObject Type="Embed" ProgID="StaticDib" ShapeID="rectole0000000033" DrawAspect="Content" ObjectID="_1623486942" r:id="rId49"/>
         </w:object>
       </w:r>
     </w:p>
@@ -13135,70 +13366,22 @@
         <w:rPr>
           <w:rFonts w:ascii="Calibri" w:eastAsia="Calibri" w:hAnsi="Calibri" w:cs="Calibri"/>
         </w:rPr>
-        <w:t xml:space="preserve">Una vez seleccionado el viaje y la cantidad de cabinas deseadas, se procede a ingresar los datos personales del cliente. A medida que se ingresa el </w:t>
-      </w:r>
-      <w:r>
+        <w:t>Una vez seleccionado el viaje y la cantidad de cabinas deseadas, se procede a ingresar los datos personales del cliente. A medida que se ingresa el número de DNI, los datos se llenarán automáticamente si se trata del DNI de una persona ya existente.  De esta manera, al ver sus datos en pantalla, el cliente afirma que esa persona es él. Una vez que el cliente declara ser la persona en pantalla, entra en modo de edición y puede cambiar cualquiera de sus datos personales.</w:t>
+      </w:r>
+    </w:p>
+    <w:p>
+      <w:pPr>
+        <w:spacing w:line="240" w:lineRule="auto"/>
         <w:rPr>
           <w:rFonts w:ascii="Calibri" w:eastAsia="Calibri" w:hAnsi="Calibri" w:cs="Calibri"/>
         </w:rPr>
-        <w:t>número</w:t>
-      </w:r>
-      <w:r>
-        <w:rPr>
-          <w:rFonts w:ascii="Calibri" w:eastAsia="Calibri" w:hAnsi="Calibri" w:cs="Calibri"/>
-        </w:rPr>
-        <w:t xml:space="preserve"> de DNI, los datos se llenarán </w:t>
-      </w:r>
-      <w:r>
-        <w:rPr>
-          <w:rFonts w:ascii="Calibri" w:eastAsia="Calibri" w:hAnsi="Calibri" w:cs="Calibri"/>
-        </w:rPr>
-        <w:t>automáticamente</w:t>
-      </w:r>
-      <w:r>
-        <w:rPr>
-          <w:rFonts w:ascii="Calibri" w:eastAsia="Calibri" w:hAnsi="Calibri" w:cs="Calibri"/>
-        </w:rPr>
-        <w:t xml:space="preserve"> si se trata del DNI</w:t>
-      </w:r>
-      <w:r>
-        <w:rPr>
-          <w:rFonts w:ascii="Calibri" w:eastAsia="Calibri" w:hAnsi="Calibri" w:cs="Calibri"/>
-        </w:rPr>
-        <w:t xml:space="preserve"> </w:t>
-      </w:r>
-      <w:r>
-        <w:rPr>
-          <w:rFonts w:ascii="Calibri" w:eastAsia="Calibri" w:hAnsi="Calibri" w:cs="Calibri"/>
-        </w:rPr>
-        <w:t>de una persona ya existente.  De esta manera</w:t>
-      </w:r>
-      <w:r>
-        <w:rPr>
-          <w:rFonts w:ascii="Calibri" w:eastAsia="Calibri" w:hAnsi="Calibri" w:cs="Calibri"/>
-        </w:rPr>
-        <w:t>,</w:t>
-      </w:r>
-      <w:r>
-        <w:rPr>
-          <w:rFonts w:ascii="Calibri" w:eastAsia="Calibri" w:hAnsi="Calibri" w:cs="Calibri"/>
-        </w:rPr>
-        <w:t xml:space="preserve"> al ver sus datos en pantalla, el cliente afirma que esa persona es él. Una vez que el cliente declara ser la persona en pantalla, entra en modo de edición y puede cambiar cualquiera de sus datos personales.</w:t>
-      </w:r>
-    </w:p>
-    <w:p>
-      <w:pPr>
-        <w:spacing w:line="240" w:lineRule="auto"/>
-        <w:rPr>
-          <w:rFonts w:ascii="Calibri" w:eastAsia="Calibri" w:hAnsi="Calibri" w:cs="Calibri"/>
-        </w:rPr>
       </w:pPr>
       <w:r>
         <w:object w:dxaOrig="8640" w:dyaOrig="5174" w14:anchorId="76B36373">
-          <v:rect id="rectole0000000034" o:spid="_x0000_i1044" style="width:6in;height:258.6pt" o:ole="" o:preferrelative="t" stroked="f">
+          <v:rect id="rectole0000000034" o:spid="_x0000_i1044" style="width:6in;height:258.7pt" o:ole="" o:preferrelative="t" stroked="f">
             <v:imagedata r:id="rId50" o:title=""/>
           </v:rect>
-          <o:OLEObject Type="Embed" ProgID="StaticDib" ShapeID="rectole0000000034" DrawAspect="Content" ObjectID="_1623454330" r:id="rId51"/>
+          <o:OLEObject Type="Embed" ProgID="StaticDib" ShapeID="rectole0000000034" DrawAspect="Content" ObjectID="_1623486943" r:id="rId51"/>
         </w:object>
       </w:r>
     </w:p>
@@ -13213,37 +13396,7 @@
         <w:rPr>
           <w:rFonts w:ascii="Calibri" w:eastAsia="Calibri" w:hAnsi="Calibri" w:cs="Calibri"/>
         </w:rPr>
-        <w:t>De no declarar que la persona en pantalla es él</w:t>
-      </w:r>
-      <w:r>
-        <w:rPr>
-          <w:rFonts w:ascii="Calibri" w:eastAsia="Calibri" w:hAnsi="Calibri" w:cs="Calibri"/>
-        </w:rPr>
-        <w:t xml:space="preserve"> mismo</w:t>
-      </w:r>
-      <w:r>
-        <w:rPr>
-          <w:rFonts w:ascii="Calibri" w:eastAsia="Calibri" w:hAnsi="Calibri" w:cs="Calibri"/>
-        </w:rPr>
-        <w:t xml:space="preserve">, el cliente </w:t>
-      </w:r>
-      <w:r>
-        <w:rPr>
-          <w:rFonts w:ascii="Calibri" w:eastAsia="Calibri" w:hAnsi="Calibri" w:cs="Calibri"/>
-        </w:rPr>
-        <w:t>está</w:t>
-      </w:r>
-      <w:r>
-        <w:rPr>
-          <w:rFonts w:ascii="Calibri" w:eastAsia="Calibri" w:hAnsi="Calibri" w:cs="Calibri"/>
-        </w:rPr>
-        <w:t xml:space="preserve"> en modo de registro, y dará de alta sus datos como un nuevo cliente en el sistema. Interpretamos que los DNI duplicados en la tabla maestra es por una inconsistencia de datos anterior, en la que se ingresaron mal los datos. Por eso decidimos no permitir editar o generar nuevos clientes de manera tal que ingresen un DNI que ya </w:t>
-      </w:r>
-      <w:r>
-        <w:rPr>
-          <w:rFonts w:ascii="Calibri" w:eastAsia="Calibri" w:hAnsi="Calibri" w:cs="Calibri"/>
-        </w:rPr>
-        <w:t xml:space="preserve">se encuentra registrado en la tabla </w:t>
+        <w:t xml:space="preserve">De no declarar que la persona en pantalla es él mismo, el cliente está en modo de registro, y dará de alta sus datos como un nuevo cliente en el sistema. Interpretamos que los DNI duplicados en la tabla maestra es por una inconsistencia de datos anterior, en la que se ingresaron mal los datos. Por eso decidimos no permitir editar o generar nuevos clientes de manera tal que ingresen un DNI que ya se encuentra registrado en la tabla </w:t>
       </w:r>
       <w:r>
         <w:rPr>
@@ -13285,58 +13438,22 @@
         <w:rPr>
           <w:rFonts w:ascii="Calibri" w:eastAsia="Calibri" w:hAnsi="Calibri" w:cs="Calibri"/>
         </w:rPr>
-        <w:t xml:space="preserve">En caso de ingresar un DNI que está registrado para </w:t>
-      </w:r>
-      <w:r>
+        <w:t>En caso de ingresar un DNI que está registrado para más de 1 persona, se muestra un listado con los nombres de las distintas personas con ese DNI para seleccionar. Si el cliente declara ser esa persona, se llenan los datos en el formulario y se entra a modo de Edición de datos.</w:t>
+      </w:r>
+    </w:p>
+    <w:p>
+      <w:pPr>
+        <w:spacing w:line="240" w:lineRule="auto"/>
         <w:rPr>
           <w:rFonts w:ascii="Calibri" w:eastAsia="Calibri" w:hAnsi="Calibri" w:cs="Calibri"/>
         </w:rPr>
-        <w:t>más</w:t>
-      </w:r>
-      <w:r>
-        <w:rPr>
-          <w:rFonts w:ascii="Calibri" w:eastAsia="Calibri" w:hAnsi="Calibri" w:cs="Calibri"/>
-        </w:rPr>
-        <w:t xml:space="preserve"> de 1 persona, se </w:t>
-      </w:r>
-      <w:r>
-        <w:rPr>
-          <w:rFonts w:ascii="Calibri" w:eastAsia="Calibri" w:hAnsi="Calibri" w:cs="Calibri"/>
-        </w:rPr>
-        <w:t>muestra</w:t>
-      </w:r>
-      <w:r>
-        <w:rPr>
-          <w:rFonts w:ascii="Calibri" w:eastAsia="Calibri" w:hAnsi="Calibri" w:cs="Calibri"/>
-        </w:rPr>
-        <w:t xml:space="preserve"> un listado con los nombres de las distintas personas con ese DNI para seleccionar. </w:t>
-      </w:r>
-      <w:r>
-        <w:rPr>
-          <w:rFonts w:ascii="Calibri" w:eastAsia="Calibri" w:hAnsi="Calibri" w:cs="Calibri"/>
-        </w:rPr>
-        <w:t>Si</w:t>
-      </w:r>
-      <w:r>
-        <w:rPr>
-          <w:rFonts w:ascii="Calibri" w:eastAsia="Calibri" w:hAnsi="Calibri" w:cs="Calibri"/>
-        </w:rPr>
-        <w:t xml:space="preserve"> el cliente declara ser esa persona, se llenan los datos en el formulario y se entra a modo de Edición de datos.</w:t>
-      </w:r>
-    </w:p>
-    <w:p>
-      <w:pPr>
-        <w:spacing w:line="240" w:lineRule="auto"/>
-        <w:rPr>
-          <w:rFonts w:ascii="Calibri" w:eastAsia="Calibri" w:hAnsi="Calibri" w:cs="Calibri"/>
-        </w:rPr>
       </w:pPr>
       <w:r>
         <w:object w:dxaOrig="5130" w:dyaOrig="5745" w14:anchorId="5AFB2FAE">
-          <v:rect id="rectole0000000035" o:spid="_x0000_i1045" style="width:256.3pt;height:287.4pt" o:ole="" o:preferrelative="t" stroked="f">
+          <v:rect id="rectole0000000035" o:spid="_x0000_i1045" style="width:256.5pt;height:287.25pt" o:ole="" o:preferrelative="t" stroked="f">
             <v:imagedata r:id="rId52" o:title=""/>
           </v:rect>
-          <o:OLEObject Type="Embed" ProgID="StaticDib" ShapeID="rectole0000000035" DrawAspect="Content" ObjectID="_1623454331" r:id="rId53"/>
+          <o:OLEObject Type="Embed" ProgID="StaticDib" ShapeID="rectole0000000035" DrawAspect="Content" ObjectID="_1623486944" r:id="rId53"/>
         </w:object>
       </w:r>
     </w:p>
@@ -13359,58 +13476,22 @@
         <w:rPr>
           <w:rFonts w:ascii="Calibri" w:eastAsia="Calibri" w:hAnsi="Calibri" w:cs="Calibri"/>
         </w:rPr>
-        <w:t xml:space="preserve">Este es un caso particular en el </w:t>
-      </w:r>
-      <w:r>
+        <w:t>Este es un caso particular en el que, al editar, se acepta un DNI repetido, dado que si la persona es quien de verdad tiene ese DNI, lo estaríamos obligando a cambiarlo. Por lo tanto, decidimos en este caso permitir mantener el DNI duplicado, pero la persona tiene la opción de cambiarlo a uno nuevo.</w:t>
+      </w:r>
+    </w:p>
+    <w:p>
+      <w:pPr>
+        <w:spacing w:line="240" w:lineRule="auto"/>
         <w:rPr>
           <w:rFonts w:ascii="Calibri" w:eastAsia="Calibri" w:hAnsi="Calibri" w:cs="Calibri"/>
         </w:rPr>
-        <w:t>que,</w:t>
-      </w:r>
-      <w:r>
-        <w:rPr>
-          <w:rFonts w:ascii="Calibri" w:eastAsia="Calibri" w:hAnsi="Calibri" w:cs="Calibri"/>
-        </w:rPr>
-        <w:t xml:space="preserve"> al editar, se acepta un DNI repetido, dado que si la persona es quien de verdad tiene ese DNI, lo estaríamos obligando a cambiarlo. Por lo </w:t>
-      </w:r>
-      <w:r>
-        <w:rPr>
-          <w:rFonts w:ascii="Calibri" w:eastAsia="Calibri" w:hAnsi="Calibri" w:cs="Calibri"/>
-        </w:rPr>
-        <w:t>tanto,</w:t>
-      </w:r>
-      <w:r>
-        <w:rPr>
-          <w:rFonts w:ascii="Calibri" w:eastAsia="Calibri" w:hAnsi="Calibri" w:cs="Calibri"/>
-        </w:rPr>
-        <w:t xml:space="preserve"> decidimos en este caso permitir mantener el DNI duplicado, pero la persona tiene la </w:t>
-      </w:r>
-      <w:r>
-        <w:rPr>
-          <w:rFonts w:ascii="Calibri" w:eastAsia="Calibri" w:hAnsi="Calibri" w:cs="Calibri"/>
-        </w:rPr>
-        <w:t>opción</w:t>
-      </w:r>
-      <w:r>
-        <w:rPr>
-          <w:rFonts w:ascii="Calibri" w:eastAsia="Calibri" w:hAnsi="Calibri" w:cs="Calibri"/>
-        </w:rPr>
-        <w:t xml:space="preserve"> de cambiarlo a uno nuevo.</w:t>
-      </w:r>
-    </w:p>
-    <w:p>
-      <w:pPr>
-        <w:spacing w:line="240" w:lineRule="auto"/>
-        <w:rPr>
-          <w:rFonts w:ascii="Calibri" w:eastAsia="Calibri" w:hAnsi="Calibri" w:cs="Calibri"/>
-        </w:rPr>
       </w:pPr>
       <w:r>
         <w:object w:dxaOrig="8640" w:dyaOrig="5985" w14:anchorId="71611E9E">
-          <v:rect id="rectole0000000036" o:spid="_x0000_i1046" style="width:6in;height:299.5pt" o:ole="" o:preferrelative="t" stroked="f">
+          <v:rect id="rectole0000000036" o:spid="_x0000_i1046" style="width:6in;height:299.25pt" o:ole="" o:preferrelative="t" stroked="f">
             <v:imagedata r:id="rId54" o:title=""/>
           </v:rect>
-          <o:OLEObject Type="Embed" ProgID="StaticDib" ShapeID="rectole0000000036" DrawAspect="Content" ObjectID="_1623454332" r:id="rId55"/>
+          <o:OLEObject Type="Embed" ProgID="StaticDib" ShapeID="rectole0000000036" DrawAspect="Content" ObjectID="_1623486945" r:id="rId55"/>
         </w:object>
       </w:r>
     </w:p>
@@ -13434,13 +13515,21 @@
           <w:rFonts w:ascii="Calibri" w:eastAsia="Calibri" w:hAnsi="Calibri" w:cs="Calibri"/>
         </w:rPr>
         <w:lastRenderedPageBreak/>
-        <w:t>También</w:t>
-      </w:r>
-      <w:r>
+        <w:t>También en esta etapa el cliente elige si Efectuar una Compra o una Reserva.</w:t>
+      </w:r>
+    </w:p>
+    <w:p>
+      <w:pPr>
+        <w:spacing w:line="240" w:lineRule="auto"/>
         <w:rPr>
           <w:rFonts w:ascii="Calibri" w:eastAsia="Calibri" w:hAnsi="Calibri" w:cs="Calibri"/>
         </w:rPr>
-        <w:t xml:space="preserve"> en esta etapa el cliente elige si Efectuar una Compra o una Reserva.</w:t>
+      </w:pPr>
+      <w:r>
+        <w:rPr>
+          <w:rFonts w:ascii="Calibri" w:eastAsia="Calibri" w:hAnsi="Calibri" w:cs="Calibri"/>
+        </w:rPr>
+        <w:t>En la instancia de pago, se le informa al cliente el precio base del recorrido elegido y los detalles del precio de cada cabina seleccionada, junto al total del precio,</w:t>
       </w:r>
     </w:p>
     <w:p>
@@ -13454,7 +13543,7 @@
         <w:rPr>
           <w:rFonts w:ascii="Calibri" w:eastAsia="Calibri" w:hAnsi="Calibri" w:cs="Calibri"/>
         </w:rPr>
-        <w:t>En la instancia de pago, se le informa al cliente el precio base del recorrido elegido y los detalles del precio de cada cabina seleccionada, junto al total del precio,</w:t>
+        <w:t>Una vez seleccionado el método de pago, se habilita el botón de comprar</w:t>
       </w:r>
     </w:p>
     <w:p>
@@ -13468,102 +13557,22 @@
         <w:rPr>
           <w:rFonts w:ascii="Calibri" w:eastAsia="Calibri" w:hAnsi="Calibri" w:cs="Calibri"/>
         </w:rPr>
-        <w:t xml:space="preserve">Una vez seleccionado el </w:t>
-      </w:r>
-      <w:r>
+        <w:t>Se puede elegir el método de pago de Tarjeta, pidiéndose el número de tarjeta de 16 dígitos, o en efectivo mediante Rapipago o Pago fácil.</w:t>
+      </w:r>
+    </w:p>
+    <w:p>
+      <w:pPr>
+        <w:spacing w:line="240" w:lineRule="auto"/>
         <w:rPr>
           <w:rFonts w:ascii="Calibri" w:eastAsia="Calibri" w:hAnsi="Calibri" w:cs="Calibri"/>
         </w:rPr>
-        <w:t>método</w:t>
-      </w:r>
-      <w:r>
-        <w:rPr>
-          <w:rFonts w:ascii="Calibri" w:eastAsia="Calibri" w:hAnsi="Calibri" w:cs="Calibri"/>
-        </w:rPr>
-        <w:t xml:space="preserve"> de pago, se habilita el botón de comprar</w:t>
-      </w:r>
-    </w:p>
-    <w:p>
-      <w:pPr>
-        <w:spacing w:line="240" w:lineRule="auto"/>
-        <w:rPr>
-          <w:rFonts w:ascii="Calibri" w:eastAsia="Calibri" w:hAnsi="Calibri" w:cs="Calibri"/>
-        </w:rPr>
-      </w:pPr>
-      <w:r>
-        <w:rPr>
-          <w:rFonts w:ascii="Calibri" w:eastAsia="Calibri" w:hAnsi="Calibri" w:cs="Calibri"/>
-        </w:rPr>
-        <w:t xml:space="preserve">Se puede elegir el </w:t>
-      </w:r>
-      <w:r>
-        <w:rPr>
-          <w:rFonts w:ascii="Calibri" w:eastAsia="Calibri" w:hAnsi="Calibri" w:cs="Calibri"/>
-        </w:rPr>
-        <w:t>método</w:t>
-      </w:r>
-      <w:r>
-        <w:rPr>
-          <w:rFonts w:ascii="Calibri" w:eastAsia="Calibri" w:hAnsi="Calibri" w:cs="Calibri"/>
-        </w:rPr>
-        <w:t xml:space="preserve"> de pago de </w:t>
-      </w:r>
-      <w:r>
-        <w:rPr>
-          <w:rFonts w:ascii="Calibri" w:eastAsia="Calibri" w:hAnsi="Calibri" w:cs="Calibri"/>
-        </w:rPr>
-        <w:t>Tarjeta</w:t>
-      </w:r>
-      <w:r>
-        <w:rPr>
-          <w:rFonts w:ascii="Calibri" w:eastAsia="Calibri" w:hAnsi="Calibri" w:cs="Calibri"/>
-        </w:rPr>
-        <w:t xml:space="preserve">, </w:t>
-      </w:r>
-      <w:r>
-        <w:rPr>
-          <w:rFonts w:ascii="Calibri" w:eastAsia="Calibri" w:hAnsi="Calibri" w:cs="Calibri"/>
-        </w:rPr>
-        <w:t>pidiéndose</w:t>
-      </w:r>
-      <w:r>
-        <w:rPr>
-          <w:rFonts w:ascii="Calibri" w:eastAsia="Calibri" w:hAnsi="Calibri" w:cs="Calibri"/>
-        </w:rPr>
-        <w:t xml:space="preserve"> el </w:t>
-      </w:r>
-      <w:r>
-        <w:rPr>
-          <w:rFonts w:ascii="Calibri" w:eastAsia="Calibri" w:hAnsi="Calibri" w:cs="Calibri"/>
-        </w:rPr>
-        <w:t>número</w:t>
-      </w:r>
-      <w:r>
-        <w:rPr>
-          <w:rFonts w:ascii="Calibri" w:eastAsia="Calibri" w:hAnsi="Calibri" w:cs="Calibri"/>
-        </w:rPr>
-        <w:t xml:space="preserve"> de tarjeta de 16 dígitos, o en efectivo mediante Rapipago o </w:t>
-      </w:r>
-      <w:r>
-        <w:rPr>
-          <w:rFonts w:ascii="Calibri" w:eastAsia="Calibri" w:hAnsi="Calibri" w:cs="Calibri"/>
-        </w:rPr>
-        <w:t>Pago fácil.</w:t>
-      </w:r>
-    </w:p>
-    <w:p>
-      <w:pPr>
-        <w:spacing w:line="240" w:lineRule="auto"/>
-        <w:rPr>
-          <w:rFonts w:ascii="Calibri" w:eastAsia="Calibri" w:hAnsi="Calibri" w:cs="Calibri"/>
-        </w:rPr>
       </w:pPr>
       <w:r>
         <w:object w:dxaOrig="8640" w:dyaOrig="4364" w14:anchorId="02F2F3A0">
-          <v:rect id="rectole0000000038" o:spid="_x0000_i1048" style="width:6in;height:218.3pt" o:ole="" o:preferrelative="t" stroked="f">
+          <v:rect id="rectole0000000038" o:spid="_x0000_i1048" style="width:6in;height:218.2pt" o:ole="" o:preferrelative="t" stroked="f">
             <v:imagedata r:id="rId56" o:title=""/>
           </v:rect>
-          <o:OLEObject Type="Embed" ProgID="StaticDib" ShapeID="rectole0000000038" DrawAspect="Content" ObjectID="_1623454333" r:id="rId57"/>
+          <o:OLEObject Type="Embed" ProgID="StaticDib" ShapeID="rectole0000000038" DrawAspect="Content" ObjectID="_1623486946" r:id="rId57"/>
         </w:object>
       </w:r>
     </w:p>
@@ -13578,92 +13587,50 @@
         <w:rPr>
           <w:rFonts w:ascii="Calibri" w:eastAsia="Calibri" w:hAnsi="Calibri" w:cs="Calibri"/>
         </w:rPr>
-        <w:t xml:space="preserve">En el caso de querer reservar </w:t>
-      </w:r>
+        <w:t xml:space="preserve">En el caso de querer reservar en vez de comprar unas cabinas, se selecciona al ingresar los datos y se mostrará un </w:t>
+      </w:r>
+      <w:proofErr w:type="spellStart"/>
       <w:r>
         <w:rPr>
           <w:rFonts w:ascii="Calibri" w:eastAsia="Calibri" w:hAnsi="Calibri" w:cs="Calibri"/>
         </w:rPr>
-        <w:t>en vez</w:t>
-      </w:r>
+        <w:t>voucher</w:t>
+      </w:r>
+      <w:proofErr w:type="spellEnd"/>
       <w:r>
         <w:rPr>
           <w:rFonts w:ascii="Calibri" w:eastAsia="Calibri" w:hAnsi="Calibri" w:cs="Calibri"/>
         </w:rPr>
-        <w:t xml:space="preserve"> de comprar unas cabinas, se selecciona al ingresar los datos</w:t>
-      </w:r>
+        <w:t xml:space="preserve"> con toda la información de la reserva, similar al </w:t>
+      </w:r>
+      <w:proofErr w:type="spellStart"/>
       <w:r>
         <w:rPr>
           <w:rFonts w:ascii="Calibri" w:eastAsia="Calibri" w:hAnsi="Calibri" w:cs="Calibri"/>
         </w:rPr>
-        <w:t xml:space="preserve"> y</w:t>
-      </w:r>
+        <w:t>voucher</w:t>
+      </w:r>
+      <w:proofErr w:type="spellEnd"/>
       <w:r>
         <w:rPr>
           <w:rFonts w:ascii="Calibri" w:eastAsia="Calibri" w:hAnsi="Calibri" w:cs="Calibri"/>
         </w:rPr>
-        <w:t xml:space="preserve"> se mostrará un </w:t>
-      </w:r>
-      <w:proofErr w:type="spellStart"/>
-      <w:r>
+        <w:t xml:space="preserve"> de compra, como se ve en la siguiente imagen.</w:t>
+      </w:r>
+    </w:p>
+    <w:p>
+      <w:pPr>
+        <w:spacing w:line="240" w:lineRule="auto"/>
         <w:rPr>
           <w:rFonts w:ascii="Calibri" w:eastAsia="Calibri" w:hAnsi="Calibri" w:cs="Calibri"/>
         </w:rPr>
-        <w:t>voucher</w:t>
-      </w:r>
-      <w:proofErr w:type="spellEnd"/>
-      <w:r>
-        <w:rPr>
-          <w:rFonts w:ascii="Calibri" w:eastAsia="Calibri" w:hAnsi="Calibri" w:cs="Calibri"/>
-        </w:rPr>
-        <w:t xml:space="preserve"> con toda la </w:t>
-      </w:r>
-      <w:r>
-        <w:rPr>
-          <w:rFonts w:ascii="Calibri" w:eastAsia="Calibri" w:hAnsi="Calibri" w:cs="Calibri"/>
-        </w:rPr>
-        <w:t>información</w:t>
-      </w:r>
-      <w:r>
-        <w:rPr>
-          <w:rFonts w:ascii="Calibri" w:eastAsia="Calibri" w:hAnsi="Calibri" w:cs="Calibri"/>
-        </w:rPr>
-        <w:t xml:space="preserve"> de la reserva, similar al </w:t>
-      </w:r>
-      <w:proofErr w:type="spellStart"/>
-      <w:r>
-        <w:rPr>
-          <w:rFonts w:ascii="Calibri" w:eastAsia="Calibri" w:hAnsi="Calibri" w:cs="Calibri"/>
-        </w:rPr>
-        <w:t>voucher</w:t>
-      </w:r>
-      <w:proofErr w:type="spellEnd"/>
-      <w:r>
-        <w:rPr>
-          <w:rFonts w:ascii="Calibri" w:eastAsia="Calibri" w:hAnsi="Calibri" w:cs="Calibri"/>
-        </w:rPr>
-        <w:t xml:space="preserve"> de compra</w:t>
-      </w:r>
-      <w:r>
-        <w:rPr>
-          <w:rFonts w:ascii="Calibri" w:eastAsia="Calibri" w:hAnsi="Calibri" w:cs="Calibri"/>
-        </w:rPr>
-        <w:t>, como se ve en la siguiente imagen.</w:t>
-      </w:r>
-    </w:p>
-    <w:p>
-      <w:pPr>
-        <w:spacing w:line="240" w:lineRule="auto"/>
-        <w:rPr>
-          <w:rFonts w:ascii="Calibri" w:eastAsia="Calibri" w:hAnsi="Calibri" w:cs="Calibri"/>
-        </w:rPr>
       </w:pPr>
       <w:r>
         <w:object w:dxaOrig="8640" w:dyaOrig="3014" w14:anchorId="648EA6A5">
-          <v:rect id="rectole0000000040" o:spid="_x0000_i1050" style="width:6in;height:150.9pt" o:ole="" o:preferrelative="t" stroked="f">
+          <v:rect id="rectole0000000040" o:spid="_x0000_i1050" style="width:6in;height:150.7pt" o:ole="" o:preferrelative="t" stroked="f">
             <v:imagedata r:id="rId58" o:title=""/>
           </v:rect>
-          <o:OLEObject Type="Embed" ProgID="StaticDib" ShapeID="rectole0000000040" DrawAspect="Content" ObjectID="_1623454334" r:id="rId59"/>
+          <o:OLEObject Type="Embed" ProgID="StaticDib" ShapeID="rectole0000000040" DrawAspect="Content" ObjectID="_1623486947" r:id="rId59"/>
         </w:object>
       </w:r>
     </w:p>
@@ -13678,25 +13645,57 @@
         <w:rPr>
           <w:rFonts w:ascii="Calibri" w:eastAsia="Calibri" w:hAnsi="Calibri" w:cs="Calibri"/>
         </w:rPr>
-        <w:t xml:space="preserve">Con el </w:t>
-      </w:r>
+        <w:t xml:space="preserve">Con el código de </w:t>
+      </w:r>
+      <w:proofErr w:type="spellStart"/>
       <w:r>
         <w:rPr>
           <w:rFonts w:ascii="Calibri" w:eastAsia="Calibri" w:hAnsi="Calibri" w:cs="Calibri"/>
         </w:rPr>
-        <w:t>código</w:t>
-      </w:r>
+        <w:t>voucher</w:t>
+      </w:r>
+      <w:proofErr w:type="spellEnd"/>
       <w:r>
         <w:rPr>
           <w:rFonts w:ascii="Calibri" w:eastAsia="Calibri" w:hAnsi="Calibri" w:cs="Calibri"/>
         </w:rPr>
-        <w:t xml:space="preserve"> de </w:t>
-      </w:r>
-      <w:proofErr w:type="spellStart"/>
-      <w:r>
+        <w:t xml:space="preserve"> se puede hacer el pago de la reserva para convertirla a compra. </w:t>
+      </w:r>
+    </w:p>
+    <w:p>
+      <w:pPr>
+        <w:pStyle w:val="Ttulo1"/>
         <w:rPr>
           <w:rFonts w:ascii="Calibri" w:eastAsia="Calibri" w:hAnsi="Calibri" w:cs="Calibri"/>
         </w:rPr>
+      </w:pPr>
+      <w:bookmarkStart w:id="36" w:name="_Toc12870892"/>
+      <w:r>
+        <w:rPr>
+          <w:rFonts w:eastAsia="Calibri Light"/>
+        </w:rPr>
+        <w:t>Pagar Reserva</w:t>
+      </w:r>
+      <w:bookmarkEnd w:id="36"/>
+    </w:p>
+    <w:p>
+      <w:pPr>
+        <w:spacing w:line="240" w:lineRule="auto"/>
+        <w:rPr>
+          <w:rFonts w:ascii="Calibri" w:eastAsia="Calibri" w:hAnsi="Calibri" w:cs="Calibri"/>
+        </w:rPr>
+      </w:pPr>
+      <w:r>
+        <w:rPr>
+          <w:rFonts w:ascii="Calibri" w:eastAsia="Calibri" w:hAnsi="Calibri" w:cs="Calibri"/>
+        </w:rPr>
+        <w:t xml:space="preserve">Se ingresa el código del </w:t>
+      </w:r>
+      <w:proofErr w:type="spellStart"/>
+      <w:r>
+        <w:rPr>
+          <w:rFonts w:ascii="Calibri" w:eastAsia="Calibri" w:hAnsi="Calibri" w:cs="Calibri"/>
+        </w:rPr>
         <w:t>voucher</w:t>
       </w:r>
       <w:proofErr w:type="spellEnd"/>
@@ -13704,73 +13703,7 @@
         <w:rPr>
           <w:rFonts w:ascii="Calibri" w:eastAsia="Calibri" w:hAnsi="Calibri" w:cs="Calibri"/>
         </w:rPr>
-        <w:t xml:space="preserve"> se puede hacer el pago de la reserva para convertirla a compra. </w:t>
-      </w:r>
-    </w:p>
-    <w:p>
-      <w:pPr>
-        <w:pStyle w:val="Ttulo1"/>
-        <w:rPr>
-          <w:rFonts w:ascii="Calibri" w:eastAsia="Calibri" w:hAnsi="Calibri" w:cs="Calibri"/>
-        </w:rPr>
-      </w:pPr>
-      <w:r>
-        <w:rPr>
-          <w:rFonts w:eastAsia="Calibri Light"/>
-        </w:rPr>
-        <w:t>Pagar Reserva</w:t>
-      </w:r>
-    </w:p>
-    <w:p>
-      <w:pPr>
-        <w:spacing w:line="240" w:lineRule="auto"/>
-        <w:rPr>
-          <w:rFonts w:ascii="Calibri" w:eastAsia="Calibri" w:hAnsi="Calibri" w:cs="Calibri"/>
-        </w:rPr>
-      </w:pPr>
-      <w:r>
-        <w:rPr>
-          <w:rFonts w:ascii="Calibri" w:eastAsia="Calibri" w:hAnsi="Calibri" w:cs="Calibri"/>
-        </w:rPr>
-        <w:t xml:space="preserve">Se ingresa el </w:t>
-      </w:r>
-      <w:r>
-        <w:rPr>
-          <w:rFonts w:ascii="Calibri" w:eastAsia="Calibri" w:hAnsi="Calibri" w:cs="Calibri"/>
-        </w:rPr>
-        <w:t>código</w:t>
-      </w:r>
-      <w:r>
-        <w:rPr>
-          <w:rFonts w:ascii="Calibri" w:eastAsia="Calibri" w:hAnsi="Calibri" w:cs="Calibri"/>
-        </w:rPr>
-        <w:t xml:space="preserve"> del </w:t>
-      </w:r>
-      <w:proofErr w:type="spellStart"/>
-      <w:r>
-        <w:rPr>
-          <w:rFonts w:ascii="Calibri" w:eastAsia="Calibri" w:hAnsi="Calibri" w:cs="Calibri"/>
-        </w:rPr>
-        <w:t>voucher</w:t>
-      </w:r>
-      <w:proofErr w:type="spellEnd"/>
-      <w:r>
-        <w:rPr>
-          <w:rFonts w:ascii="Calibri" w:eastAsia="Calibri" w:hAnsi="Calibri" w:cs="Calibri"/>
-        </w:rPr>
-        <w:t xml:space="preserve"> de la reserva para poder pagarla, se va al mismo </w:t>
-      </w:r>
-      <w:r>
-        <w:rPr>
-          <w:rFonts w:ascii="Calibri" w:eastAsia="Calibri" w:hAnsi="Calibri" w:cs="Calibri"/>
-        </w:rPr>
-        <w:t>menú</w:t>
-      </w:r>
-      <w:r>
-        <w:rPr>
-          <w:rFonts w:ascii="Calibri" w:eastAsia="Calibri" w:hAnsi="Calibri" w:cs="Calibri"/>
-        </w:rPr>
-        <w:t xml:space="preserve"> de pago que en el caso de una compra normal.</w:t>
+        <w:t xml:space="preserve"> de la reserva para poder pagarla, se va al mismo menú de pago que en el caso de una compra normal.</w:t>
       </w:r>
     </w:p>
     <w:p>
@@ -13787,7 +13720,7 @@
           <v:rect id="rectole0000000041" o:spid="_x0000_i1063" style="width:6in;height:221.2pt" o:ole="" o:preferrelative="t" stroked="f">
             <v:imagedata r:id="rId60" o:title=""/>
           </v:rect>
-          <o:OLEObject Type="Embed" ProgID="StaticDib" ShapeID="rectole0000000041" DrawAspect="Content" ObjectID="_1623454335" r:id="rId61"/>
+          <o:OLEObject Type="Embed" ProgID="StaticDib" ShapeID="rectole0000000041" DrawAspect="Content" ObjectID="_1623486948" r:id="rId61"/>
         </w:object>
       </w:r>
     </w:p>
@@ -13802,10 +13735,10 @@
       </w:pPr>
       <w:r>
         <w:object w:dxaOrig="8640" w:dyaOrig="4245" w14:anchorId="5CAB4F6C">
-          <v:rect id="rectole0000000042" o:spid="_x0000_i1064" style="width:6in;height:211.95pt" o:ole="" o:preferrelative="t" stroked="f">
+          <v:rect id="rectole0000000042" o:spid="_x0000_i1064" style="width:6in;height:212.25pt" o:ole="" o:preferrelative="t" stroked="f">
             <v:imagedata r:id="rId62" o:title=""/>
           </v:rect>
-          <o:OLEObject Type="Embed" ProgID="StaticDib" ShapeID="rectole0000000042" DrawAspect="Content" ObjectID="_1623454336" r:id="rId63"/>
+          <o:OLEObject Type="Embed" ProgID="StaticDib" ShapeID="rectole0000000042" DrawAspect="Content" ObjectID="_1623486949" r:id="rId63"/>
         </w:object>
       </w:r>
     </w:p>
@@ -13847,10 +13780,10 @@
       </w:pPr>
       <w:r>
         <w:object w:dxaOrig="8640" w:dyaOrig="2970" w14:anchorId="3312CA3C">
-          <v:rect id="rectole0000000043" o:spid="_x0000_i1065" style="width:6in;height:148.6pt" o:ole="" o:preferrelative="t" stroked="f">
+          <v:rect id="rectole0000000043" o:spid="_x0000_i1065" style="width:6in;height:148.5pt" o:ole="" o:preferrelative="t" stroked="f">
             <v:imagedata r:id="rId64" o:title=""/>
           </v:rect>
-          <o:OLEObject Type="Embed" ProgID="StaticDib" ShapeID="rectole0000000043" DrawAspect="Content" ObjectID="_1623454337" r:id="rId65"/>
+          <o:OLEObject Type="Embed" ProgID="StaticDib" ShapeID="rectole0000000043" DrawAspect="Content" ObjectID="_1623486950" r:id="rId65"/>
         </w:object>
       </w:r>
     </w:p>
@@ -13866,8 +13799,6 @@
       <w:r>
         <w:t xml:space="preserve">Si la reserva no existe o estuviese vencida, se le informa al usuario. </w:t>
       </w:r>
-      <w:bookmarkStart w:id="35" w:name="_GoBack"/>
-      <w:bookmarkEnd w:id="35"/>
     </w:p>
     <w:p>
       <w:pPr>
@@ -13884,12 +13815,12 @@
       <w:pPr>
         <w:pStyle w:val="Ttulo1"/>
       </w:pPr>
-      <w:bookmarkStart w:id="36" w:name="_Toc12841151"/>
+      <w:bookmarkStart w:id="37" w:name="_Toc12870893"/>
       <w:r>
         <w:lastRenderedPageBreak/>
         <w:t>Listados Estadísticos</w:t>
       </w:r>
-      <w:bookmarkEnd w:id="36"/>
+      <w:bookmarkEnd w:id="37"/>
     </w:p>
     <w:p>
       <w:r>
@@ -13986,7 +13917,15 @@
         <w:t>,</w:t>
       </w:r>
       <w:r>
-        <w:t xml:space="preserve"> el otro automáticamente se desmarcará. Además, el primer semestre se selecciona por defecto, por lo que de vuelta, no hay que realizar validaciones manuales.</w:t>
+        <w:t xml:space="preserve"> el otro automáticamente se desmarcará. Además, el primer semestre se selecciona por defecto, por lo </w:t>
+      </w:r>
+      <w:proofErr w:type="gramStart"/>
+      <w:r>
+        <w:t>que</w:t>
+      </w:r>
+      <w:proofErr w:type="gramEnd"/>
+      <w:r>
+        <w:t xml:space="preserve"> de vuelta, no hay que realizar validaciones manuales.</w:t>
       </w:r>
     </w:p>
     <w:p>
@@ -14014,11 +13953,11 @@
       <w:pPr>
         <w:pStyle w:val="Ttulo1"/>
       </w:pPr>
-      <w:bookmarkStart w:id="37" w:name="_Toc12841152"/>
+      <w:bookmarkStart w:id="38" w:name="_Toc12870894"/>
       <w:r>
         <w:t>Consideraciones en Migración</w:t>
       </w:r>
-      <w:bookmarkEnd w:id="37"/>
+      <w:bookmarkEnd w:id="38"/>
     </w:p>
     <w:p>
       <w:r>
@@ -14029,11 +13968,11 @@
       <w:pPr>
         <w:pStyle w:val="Ttulo2"/>
       </w:pPr>
-      <w:bookmarkStart w:id="38" w:name="_Toc12841153"/>
+      <w:bookmarkStart w:id="39" w:name="_Toc12870895"/>
       <w:r>
         <w:t>Compras y Reservas</w:t>
       </w:r>
-      <w:bookmarkEnd w:id="38"/>
+      <w:bookmarkEnd w:id="39"/>
     </w:p>
     <w:p>
       <w:r>
@@ -14076,12 +14015,12 @@
       <w:pPr>
         <w:pStyle w:val="Ttulo2"/>
       </w:pPr>
-      <w:bookmarkStart w:id="39" w:name="_Toc12841154"/>
+      <w:bookmarkStart w:id="40" w:name="_Toc12870896"/>
       <w:r>
         <w:lastRenderedPageBreak/>
         <w:t>Clientes</w:t>
       </w:r>
-      <w:bookmarkEnd w:id="39"/>
+      <w:bookmarkEnd w:id="40"/>
     </w:p>
     <w:p>
       <w:r>
@@ -14116,11 +14055,11 @@
       <w:pPr>
         <w:pStyle w:val="Ttulo2"/>
       </w:pPr>
-      <w:bookmarkStart w:id="40" w:name="_Toc12841155"/>
+      <w:bookmarkStart w:id="41" w:name="_Toc12870897"/>
       <w:r>
         <w:t>Recorridos</w:t>
       </w:r>
-      <w:bookmarkEnd w:id="40"/>
+      <w:bookmarkEnd w:id="41"/>
     </w:p>
     <w:p>
       <w:r>
@@ -14147,11 +14086,11 @@
       <w:pPr>
         <w:pStyle w:val="Ttulo2"/>
       </w:pPr>
-      <w:bookmarkStart w:id="41" w:name="_Toc12841156"/>
+      <w:bookmarkStart w:id="42" w:name="_Toc12870898"/>
       <w:r>
         <w:t>Cabinas</w:t>
       </w:r>
-      <w:bookmarkEnd w:id="41"/>
+      <w:bookmarkEnd w:id="42"/>
     </w:p>
     <w:p>
       <w:r>
@@ -14167,11 +14106,11 @@
       <w:pPr>
         <w:pStyle w:val="Ttulo2"/>
       </w:pPr>
-      <w:bookmarkStart w:id="42" w:name="_Toc12841157"/>
+      <w:bookmarkStart w:id="43" w:name="_Toc12870899"/>
       <w:r>
         <w:t>Tablas desacopladas</w:t>
       </w:r>
-      <w:bookmarkEnd w:id="42"/>
+      <w:bookmarkEnd w:id="43"/>
     </w:p>
     <w:p>
       <w:r>
@@ -14188,27 +14127,27 @@
       <w:pPr>
         <w:pStyle w:val="Ttulo1"/>
       </w:pPr>
-      <w:bookmarkStart w:id="43" w:name="_Toc533111125"/>
-      <w:bookmarkStart w:id="44" w:name="_Toc12841158"/>
+      <w:bookmarkStart w:id="44" w:name="_Toc533111125"/>
+      <w:bookmarkStart w:id="45" w:name="_Toc12870900"/>
       <w:r>
         <w:t>Otra información</w:t>
       </w:r>
-      <w:bookmarkEnd w:id="43"/>
       <w:bookmarkEnd w:id="44"/>
+      <w:bookmarkEnd w:id="45"/>
     </w:p>
     <w:p>
       <w:pPr>
         <w:pStyle w:val="Ttulo2"/>
       </w:pPr>
-      <w:bookmarkStart w:id="45" w:name="_Toc533074863"/>
-      <w:bookmarkStart w:id="46" w:name="_Toc533111126"/>
-      <w:bookmarkStart w:id="47" w:name="_Toc12841159"/>
+      <w:bookmarkStart w:id="46" w:name="_Toc533074863"/>
+      <w:bookmarkStart w:id="47" w:name="_Toc533111126"/>
+      <w:bookmarkStart w:id="48" w:name="_Toc12870901"/>
       <w:r>
         <w:t>Datos personales de los integrantes</w:t>
       </w:r>
-      <w:bookmarkEnd w:id="45"/>
       <w:bookmarkEnd w:id="46"/>
       <w:bookmarkEnd w:id="47"/>
+      <w:bookmarkEnd w:id="48"/>
     </w:p>
     <w:tbl>
       <w:tblPr>
@@ -14339,7 +14278,15 @@
               <w:t xml:space="preserve">K3014 </w:t>
             </w:r>
             <w:r>
-              <w:t>(Sábados mañana)</w:t>
+              <w:t>(</w:t>
+            </w:r>
+            <w:proofErr w:type="gramStart"/>
+            <w:r>
+              <w:t>Sábados</w:t>
+            </w:r>
+            <w:proofErr w:type="gramEnd"/>
+            <w:r>
+              <w:t xml:space="preserve"> mañana)</w:t>
             </w:r>
           </w:p>
         </w:tc>
@@ -14467,19 +14414,22 @@
         </w:tc>
       </w:tr>
     </w:tbl>
-    <w:p/>
+    <w:p>
+      <w:bookmarkStart w:id="49" w:name="_GoBack"/>
+      <w:bookmarkEnd w:id="49"/>
+    </w:p>
     <w:p>
       <w:pPr>
         <w:pStyle w:val="Ttulo2"/>
       </w:pPr>
-      <w:bookmarkStart w:id="48" w:name="_Toc533111127"/>
-      <w:bookmarkStart w:id="49" w:name="_Toc12841160"/>
+      <w:bookmarkStart w:id="50" w:name="_Toc533111127"/>
+      <w:bookmarkStart w:id="51" w:name="_Toc12870902"/>
       <w:r>
         <w:lastRenderedPageBreak/>
         <w:t>Corrección recibida en la entrega preliminar del DER</w:t>
       </w:r>
-      <w:bookmarkEnd w:id="48"/>
-      <w:bookmarkEnd w:id="49"/>
+      <w:bookmarkEnd w:id="50"/>
+      <w:bookmarkEnd w:id="51"/>
     </w:p>
     <w:p>
       <w:pPr>
@@ -16048,7 +15998,7 @@
 </file>
 
 <file path=customXml/itemProps2.xml><?xml version="1.0" encoding="utf-8"?>
-<ds:datastoreItem xmlns:ds="http://schemas.openxmlformats.org/officeDocument/2006/customXml" ds:itemID="{648B2EE1-2683-489F-987D-7190AB4849FF}">
+<ds:datastoreItem xmlns:ds="http://schemas.openxmlformats.org/officeDocument/2006/customXml" ds:itemID="{657E5325-B76C-49F5-BCAE-6867E2FBD933}">
   <ds:schemaRefs>
     <ds:schemaRef ds:uri="http://schemas.openxmlformats.org/officeDocument/2006/bibliography"/>
   </ds:schemaRefs>

</xml_diff>

<commit_message>
Cambios Estrategia y menores en la app
</commit_message>
<xml_diff>
--- a/Estrategia.docx
+++ b/Estrategia.docx
@@ -10,7 +10,6 @@
           <w:docPartUnique/>
         </w:docPartObj>
       </w:sdtPr>
-      <w:sdtEndPr/>
       <w:sdtContent>
         <w:p>
           <w:r>
@@ -370,7 +369,6 @@
                                   <w:dataBinding w:prefixMappings="xmlns:ns0='http://schemas.microsoft.com/office/2006/coverPageProps' " w:xpath="/ns0:CoverPageProperties[1]/ns0:Abstract[1]" w:storeItemID="{55AF091B-3C7A-41E3-B477-F2FDAA23CFDA}"/>
                                   <w:text w:multiLine="1"/>
                                 </w:sdtPr>
-                                <w:sdtEndPr/>
                                 <w:sdtContent>
                                   <w:p>
                                     <w:pPr>
@@ -539,29 +537,7 @@
                                   <w:szCs w:val="24"/>
                                 </w:rPr>
                                 <w:br/>
-                                <w:t xml:space="preserve">Leonardo </w:t>
-                              </w:r>
-                              <w:proofErr w:type="spellStart"/>
-                              <w:r>
-                                <w:rPr>
-                                  <w:i/>
-                                  <w:iCs/>
-                                  <w:color w:val="595959" w:themeColor="text1" w:themeTint="A6"/>
-                                  <w:sz w:val="24"/>
-                                  <w:szCs w:val="24"/>
-                                </w:rPr>
-                                <w:t>Maestri</w:t>
-                              </w:r>
-                              <w:proofErr w:type="spellEnd"/>
-                              <w:r>
-                                <w:rPr>
-                                  <w:i/>
-                                  <w:iCs/>
-                                  <w:color w:val="595959" w:themeColor="text1" w:themeTint="A6"/>
-                                  <w:sz w:val="24"/>
-                                  <w:szCs w:val="24"/>
-                                </w:rPr>
-                                <w:t xml:space="preserve"> – Legajo: 155.993-0</w:t>
+                                <w:t>Leonardo Maestri – Legajo: 155.993-0</w:t>
                               </w:r>
                               <w:r>
                                 <w:rPr>
@@ -572,29 +548,7 @@
                                   <w:szCs w:val="24"/>
                                 </w:rPr>
                                 <w:br/>
-                                <w:t xml:space="preserve">Martín </w:t>
-                              </w:r>
-                              <w:proofErr w:type="spellStart"/>
-                              <w:r>
-                                <w:rPr>
-                                  <w:i/>
-                                  <w:iCs/>
-                                  <w:color w:val="595959" w:themeColor="text1" w:themeTint="A6"/>
-                                  <w:sz w:val="24"/>
-                                  <w:szCs w:val="24"/>
-                                </w:rPr>
-                                <w:t>Acerboni</w:t>
-                              </w:r>
-                              <w:proofErr w:type="spellEnd"/>
-                              <w:r>
-                                <w:rPr>
-                                  <w:i/>
-                                  <w:iCs/>
-                                  <w:color w:val="595959" w:themeColor="text1" w:themeTint="A6"/>
-                                  <w:sz w:val="24"/>
-                                  <w:szCs w:val="24"/>
-                                </w:rPr>
-                                <w:t xml:space="preserve"> – Legajo: 159.057-1</w:t>
+                                <w:t>Martín Acerboni – Legajo: 159.057-1</w:t>
                               </w:r>
                               <w:r>
                                 <w:rPr>
@@ -725,7 +679,6 @@
                                   <w:dataBinding w:prefixMappings="xmlns:ns0='http://purl.org/dc/elements/1.1/' xmlns:ns1='http://schemas.openxmlformats.org/package/2006/metadata/core-properties' " w:xpath="/ns1:coreProperties[1]/ns0:subject[1]" w:storeItemID="{6C3C8BC8-F283-45AE-878A-BAB7291924A1}"/>
                                   <w:text/>
                                 </w:sdtPr>
-                                <w:sdtEndPr/>
                                 <w:sdtContent>
                                   <w:p>
                                     <w:pPr>
@@ -917,7 +870,7 @@
           <w:r>
             <w:fldChar w:fldCharType="separate"/>
           </w:r>
-          <w:hyperlink w:anchor="_Toc12870863" w:history="1">
+          <w:hyperlink w:anchor="_Toc13479073" w:history="1">
             <w:r>
               <w:rPr>
                 <w:rStyle w:val="Hipervnculo"/>
@@ -944,7 +897,7 @@
                 <w:noProof/>
                 <w:webHidden/>
               </w:rPr>
-              <w:instrText xml:space="preserve"> PAGEREF _Toc12870863 \h </w:instrText>
+              <w:instrText xml:space="preserve"> PAGEREF _Toc13479073 \h </w:instrText>
             </w:r>
             <w:r>
               <w:rPr>
@@ -987,7 +940,7 @@
               <w:lang w:eastAsia="es-AR"/>
             </w:rPr>
           </w:pPr>
-          <w:hyperlink w:anchor="_Toc12870864" w:history="1">
+          <w:hyperlink w:anchor="_Toc13479074" w:history="1">
             <w:r>
               <w:rPr>
                 <w:rStyle w:val="Hipervnculo"/>
@@ -1014,7 +967,7 @@
                 <w:noProof/>
                 <w:webHidden/>
               </w:rPr>
-              <w:instrText xml:space="preserve"> PAGEREF _Toc12870864 \h </w:instrText>
+              <w:instrText xml:space="preserve"> PAGEREF _Toc13479074 \h </w:instrText>
             </w:r>
             <w:r>
               <w:rPr>
@@ -1057,7 +1010,7 @@
               <w:lang w:eastAsia="es-AR"/>
             </w:rPr>
           </w:pPr>
-          <w:hyperlink w:anchor="_Toc12870865" w:history="1">
+          <w:hyperlink w:anchor="_Toc13479075" w:history="1">
             <w:r>
               <w:rPr>
                 <w:rStyle w:val="Hipervnculo"/>
@@ -1084,7 +1037,7 @@
                 <w:noProof/>
                 <w:webHidden/>
               </w:rPr>
-              <w:instrText xml:space="preserve"> PAGEREF _Toc12870865 \h </w:instrText>
+              <w:instrText xml:space="preserve"> PAGEREF _Toc13479075 \h </w:instrText>
             </w:r>
             <w:r>
               <w:rPr>
@@ -1127,7 +1080,7 @@
               <w:lang w:eastAsia="es-AR"/>
             </w:rPr>
           </w:pPr>
-          <w:hyperlink w:anchor="_Toc12870866" w:history="1">
+          <w:hyperlink w:anchor="_Toc13479076" w:history="1">
             <w:r>
               <w:rPr>
                 <w:rStyle w:val="Hipervnculo"/>
@@ -1154,7 +1107,7 @@
                 <w:noProof/>
                 <w:webHidden/>
               </w:rPr>
-              <w:instrText xml:space="preserve"> PAGEREF _Toc12870866 \h </w:instrText>
+              <w:instrText xml:space="preserve"> PAGEREF _Toc13479076 \h </w:instrText>
             </w:r>
             <w:r>
               <w:rPr>
@@ -1197,7 +1150,7 @@
               <w:lang w:eastAsia="es-AR"/>
             </w:rPr>
           </w:pPr>
-          <w:hyperlink w:anchor="_Toc12870867" w:history="1">
+          <w:hyperlink w:anchor="_Toc13479077" w:history="1">
             <w:r>
               <w:rPr>
                 <w:rStyle w:val="Hipervnculo"/>
@@ -1224,7 +1177,7 @@
                 <w:noProof/>
                 <w:webHidden/>
               </w:rPr>
-              <w:instrText xml:space="preserve"> PAGEREF _Toc12870867 \h </w:instrText>
+              <w:instrText xml:space="preserve"> PAGEREF _Toc13479077 \h </w:instrText>
             </w:r>
             <w:r>
               <w:rPr>
@@ -1267,7 +1220,7 @@
               <w:lang w:eastAsia="es-AR"/>
             </w:rPr>
           </w:pPr>
-          <w:hyperlink w:anchor="_Toc12870868" w:history="1">
+          <w:hyperlink w:anchor="_Toc13479078" w:history="1">
             <w:r>
               <w:rPr>
                 <w:rStyle w:val="Hipervnculo"/>
@@ -1294,7 +1247,7 @@
                 <w:noProof/>
                 <w:webHidden/>
               </w:rPr>
-              <w:instrText xml:space="preserve"> PAGEREF _Toc12870868 \h </w:instrText>
+              <w:instrText xml:space="preserve"> PAGEREF _Toc13479078 \h </w:instrText>
             </w:r>
             <w:r>
               <w:rPr>
@@ -1337,7 +1290,7 @@
               <w:lang w:eastAsia="es-AR"/>
             </w:rPr>
           </w:pPr>
-          <w:hyperlink w:anchor="_Toc12870869" w:history="1">
+          <w:hyperlink w:anchor="_Toc13479079" w:history="1">
             <w:r>
               <w:rPr>
                 <w:rStyle w:val="Hipervnculo"/>
@@ -1364,7 +1317,7 @@
                 <w:noProof/>
                 <w:webHidden/>
               </w:rPr>
-              <w:instrText xml:space="preserve"> PAGEREF _Toc12870869 \h </w:instrText>
+              <w:instrText xml:space="preserve"> PAGEREF _Toc13479079 \h </w:instrText>
             </w:r>
             <w:r>
               <w:rPr>
@@ -1407,7 +1360,7 @@
               <w:lang w:eastAsia="es-AR"/>
             </w:rPr>
           </w:pPr>
-          <w:hyperlink w:anchor="_Toc12870870" w:history="1">
+          <w:hyperlink w:anchor="_Toc13479080" w:history="1">
             <w:r>
               <w:rPr>
                 <w:rStyle w:val="Hipervnculo"/>
@@ -1434,7 +1387,7 @@
                 <w:noProof/>
                 <w:webHidden/>
               </w:rPr>
-              <w:instrText xml:space="preserve"> PAGEREF _Toc12870870 \h </w:instrText>
+              <w:instrText xml:space="preserve"> PAGEREF _Toc13479080 \h </w:instrText>
             </w:r>
             <w:r>
               <w:rPr>
@@ -1477,7 +1430,7 @@
               <w:lang w:eastAsia="es-AR"/>
             </w:rPr>
           </w:pPr>
-          <w:hyperlink w:anchor="_Toc12870871" w:history="1">
+          <w:hyperlink w:anchor="_Toc13479081" w:history="1">
             <w:r>
               <w:rPr>
                 <w:rStyle w:val="Hipervnculo"/>
@@ -1504,7 +1457,7 @@
                 <w:noProof/>
                 <w:webHidden/>
               </w:rPr>
-              <w:instrText xml:space="preserve"> PAGEREF _Toc12870871 \h </w:instrText>
+              <w:instrText xml:space="preserve"> PAGEREF _Toc13479081 \h </w:instrText>
             </w:r>
             <w:r>
               <w:rPr>
@@ -1547,7 +1500,7 @@
               <w:lang w:eastAsia="es-AR"/>
             </w:rPr>
           </w:pPr>
-          <w:hyperlink w:anchor="_Toc12870872" w:history="1">
+          <w:hyperlink w:anchor="_Toc13479082" w:history="1">
             <w:r>
               <w:rPr>
                 <w:rStyle w:val="Hipervnculo"/>
@@ -1574,7 +1527,7 @@
                 <w:noProof/>
                 <w:webHidden/>
               </w:rPr>
-              <w:instrText xml:space="preserve"> PAGEREF _Toc12870872 \h </w:instrText>
+              <w:instrText xml:space="preserve"> PAGEREF _Toc13479082 \h </w:instrText>
             </w:r>
             <w:r>
               <w:rPr>
@@ -1617,7 +1570,7 @@
               <w:lang w:eastAsia="es-AR"/>
             </w:rPr>
           </w:pPr>
-          <w:hyperlink w:anchor="_Toc12870873" w:history="1">
+          <w:hyperlink w:anchor="_Toc13479083" w:history="1">
             <w:r>
               <w:rPr>
                 <w:rStyle w:val="Hipervnculo"/>
@@ -1644,7 +1597,7 @@
                 <w:noProof/>
                 <w:webHidden/>
               </w:rPr>
-              <w:instrText xml:space="preserve"> PAGEREF _Toc12870873 \h </w:instrText>
+              <w:instrText xml:space="preserve"> PAGEREF _Toc13479083 \h </w:instrText>
             </w:r>
             <w:r>
               <w:rPr>
@@ -1687,7 +1640,7 @@
               <w:lang w:eastAsia="es-AR"/>
             </w:rPr>
           </w:pPr>
-          <w:hyperlink w:anchor="_Toc12870874" w:history="1">
+          <w:hyperlink w:anchor="_Toc13479084" w:history="1">
             <w:r>
               <w:rPr>
                 <w:rStyle w:val="Hipervnculo"/>
@@ -1714,7 +1667,7 @@
                 <w:noProof/>
                 <w:webHidden/>
               </w:rPr>
-              <w:instrText xml:space="preserve"> PAGEREF _Toc12870874 \h </w:instrText>
+              <w:instrText xml:space="preserve"> PAGEREF _Toc13479084 \h </w:instrText>
             </w:r>
             <w:r>
               <w:rPr>
@@ -1757,7 +1710,7 @@
               <w:lang w:eastAsia="es-AR"/>
             </w:rPr>
           </w:pPr>
-          <w:hyperlink w:anchor="_Toc12870875" w:history="1">
+          <w:hyperlink w:anchor="_Toc13479085" w:history="1">
             <w:r>
               <w:rPr>
                 <w:rStyle w:val="Hipervnculo"/>
@@ -1784,7 +1737,7 @@
                 <w:noProof/>
                 <w:webHidden/>
               </w:rPr>
-              <w:instrText xml:space="preserve"> PAGEREF _Toc12870875 \h </w:instrText>
+              <w:instrText xml:space="preserve"> PAGEREF _Toc13479085 \h </w:instrText>
             </w:r>
             <w:r>
               <w:rPr>
@@ -1827,7 +1780,7 @@
               <w:lang w:eastAsia="es-AR"/>
             </w:rPr>
           </w:pPr>
-          <w:hyperlink w:anchor="_Toc12870876" w:history="1">
+          <w:hyperlink w:anchor="_Toc13479086" w:history="1">
             <w:r>
               <w:rPr>
                 <w:rStyle w:val="Hipervnculo"/>
@@ -1854,7 +1807,7 @@
                 <w:noProof/>
                 <w:webHidden/>
               </w:rPr>
-              <w:instrText xml:space="preserve"> PAGEREF _Toc12870876 \h </w:instrText>
+              <w:instrText xml:space="preserve"> PAGEREF _Toc13479086 \h </w:instrText>
             </w:r>
             <w:r>
               <w:rPr>
@@ -1897,7 +1850,7 @@
               <w:lang w:eastAsia="es-AR"/>
             </w:rPr>
           </w:pPr>
-          <w:hyperlink w:anchor="_Toc12870877" w:history="1">
+          <w:hyperlink w:anchor="_Toc13479087" w:history="1">
             <w:r>
               <w:rPr>
                 <w:rStyle w:val="Hipervnculo"/>
@@ -1924,7 +1877,7 @@
                 <w:noProof/>
                 <w:webHidden/>
               </w:rPr>
-              <w:instrText xml:space="preserve"> PAGEREF _Toc12870877 \h </w:instrText>
+              <w:instrText xml:space="preserve"> PAGEREF _Toc13479087 \h </w:instrText>
             </w:r>
             <w:r>
               <w:rPr>
@@ -1967,7 +1920,7 @@
               <w:lang w:eastAsia="es-AR"/>
             </w:rPr>
           </w:pPr>
-          <w:hyperlink w:anchor="_Toc12870878" w:history="1">
+          <w:hyperlink w:anchor="_Toc13479088" w:history="1">
             <w:r>
               <w:rPr>
                 <w:rStyle w:val="Hipervnculo"/>
@@ -1994,7 +1947,7 @@
                 <w:noProof/>
                 <w:webHidden/>
               </w:rPr>
-              <w:instrText xml:space="preserve"> PAGEREF _Toc12870878 \h </w:instrText>
+              <w:instrText xml:space="preserve"> PAGEREF _Toc13479088 \h </w:instrText>
             </w:r>
             <w:r>
               <w:rPr>
@@ -2037,7 +1990,7 @@
               <w:lang w:eastAsia="es-AR"/>
             </w:rPr>
           </w:pPr>
-          <w:hyperlink w:anchor="_Toc12870879" w:history="1">
+          <w:hyperlink w:anchor="_Toc13479089" w:history="1">
             <w:r>
               <w:rPr>
                 <w:rStyle w:val="Hipervnculo"/>
@@ -2064,7 +2017,7 @@
                 <w:noProof/>
                 <w:webHidden/>
               </w:rPr>
-              <w:instrText xml:space="preserve"> PAGEREF _Toc12870879 \h </w:instrText>
+              <w:instrText xml:space="preserve"> PAGEREF _Toc13479089 \h </w:instrText>
             </w:r>
             <w:r>
               <w:rPr>
@@ -2107,7 +2060,7 @@
               <w:lang w:eastAsia="es-AR"/>
             </w:rPr>
           </w:pPr>
-          <w:hyperlink w:anchor="_Toc12870880" w:history="1">
+          <w:hyperlink w:anchor="_Toc13479090" w:history="1">
             <w:r>
               <w:rPr>
                 <w:rStyle w:val="Hipervnculo"/>
@@ -2134,7 +2087,7 @@
                 <w:noProof/>
                 <w:webHidden/>
               </w:rPr>
-              <w:instrText xml:space="preserve"> PAGEREF _Toc12870880 \h </w:instrText>
+              <w:instrText xml:space="preserve"> PAGEREF _Toc13479090 \h </w:instrText>
             </w:r>
             <w:r>
               <w:rPr>
@@ -2177,7 +2130,7 @@
               <w:lang w:eastAsia="es-AR"/>
             </w:rPr>
           </w:pPr>
-          <w:hyperlink w:anchor="_Toc12870881" w:history="1">
+          <w:hyperlink w:anchor="_Toc13479091" w:history="1">
             <w:r>
               <w:rPr>
                 <w:rStyle w:val="Hipervnculo"/>
@@ -2204,7 +2157,7 @@
                 <w:noProof/>
                 <w:webHidden/>
               </w:rPr>
-              <w:instrText xml:space="preserve"> PAGEREF _Toc12870881 \h </w:instrText>
+              <w:instrText xml:space="preserve"> PAGEREF _Toc13479091 \h </w:instrText>
             </w:r>
             <w:r>
               <w:rPr>
@@ -2247,7 +2200,7 @@
               <w:lang w:eastAsia="es-AR"/>
             </w:rPr>
           </w:pPr>
-          <w:hyperlink w:anchor="_Toc12870882" w:history="1">
+          <w:hyperlink w:anchor="_Toc13479092" w:history="1">
             <w:r>
               <w:rPr>
                 <w:rStyle w:val="Hipervnculo"/>
@@ -2274,7 +2227,7 @@
                 <w:noProof/>
                 <w:webHidden/>
               </w:rPr>
-              <w:instrText xml:space="preserve"> PAGEREF _Toc12870882 \h </w:instrText>
+              <w:instrText xml:space="preserve"> PAGEREF _Toc13479092 \h </w:instrText>
             </w:r>
             <w:r>
               <w:rPr>
@@ -2317,7 +2270,7 @@
               <w:lang w:eastAsia="es-AR"/>
             </w:rPr>
           </w:pPr>
-          <w:hyperlink w:anchor="_Toc12870883" w:history="1">
+          <w:hyperlink w:anchor="_Toc13479093" w:history="1">
             <w:r>
               <w:rPr>
                 <w:rStyle w:val="Hipervnculo"/>
@@ -2344,7 +2297,7 @@
                 <w:noProof/>
                 <w:webHidden/>
               </w:rPr>
-              <w:instrText xml:space="preserve"> PAGEREF _Toc12870883 \h </w:instrText>
+              <w:instrText xml:space="preserve"> PAGEREF _Toc13479093 \h </w:instrText>
             </w:r>
             <w:r>
               <w:rPr>
@@ -2387,7 +2340,7 @@
               <w:lang w:eastAsia="es-AR"/>
             </w:rPr>
           </w:pPr>
-          <w:hyperlink w:anchor="_Toc12870884" w:history="1">
+          <w:hyperlink w:anchor="_Toc13479094" w:history="1">
             <w:r>
               <w:rPr>
                 <w:rStyle w:val="Hipervnculo"/>
@@ -2414,7 +2367,7 @@
                 <w:noProof/>
                 <w:webHidden/>
               </w:rPr>
-              <w:instrText xml:space="preserve"> PAGEREF _Toc12870884 \h </w:instrText>
+              <w:instrText xml:space="preserve"> PAGEREF _Toc13479094 \h </w:instrText>
             </w:r>
             <w:r>
               <w:rPr>
@@ -2457,7 +2410,7 @@
               <w:lang w:eastAsia="es-AR"/>
             </w:rPr>
           </w:pPr>
-          <w:hyperlink w:anchor="_Toc12870885" w:history="1">
+          <w:hyperlink w:anchor="_Toc13479095" w:history="1">
             <w:r>
               <w:rPr>
                 <w:rStyle w:val="Hipervnculo"/>
@@ -2484,7 +2437,7 @@
                 <w:noProof/>
                 <w:webHidden/>
               </w:rPr>
-              <w:instrText xml:space="preserve"> PAGEREF _Toc12870885 \h </w:instrText>
+              <w:instrText xml:space="preserve"> PAGEREF _Toc13479095 \h </w:instrText>
             </w:r>
             <w:r>
               <w:rPr>
@@ -2527,7 +2480,7 @@
               <w:lang w:eastAsia="es-AR"/>
             </w:rPr>
           </w:pPr>
-          <w:hyperlink w:anchor="_Toc12870886" w:history="1">
+          <w:hyperlink w:anchor="_Toc13479096" w:history="1">
             <w:r>
               <w:rPr>
                 <w:rStyle w:val="Hipervnculo"/>
@@ -2554,7 +2507,7 @@
                 <w:noProof/>
                 <w:webHidden/>
               </w:rPr>
-              <w:instrText xml:space="preserve"> PAGEREF _Toc12870886 \h </w:instrText>
+              <w:instrText xml:space="preserve"> PAGEREF _Toc13479096 \h </w:instrText>
             </w:r>
             <w:r>
               <w:rPr>
@@ -2597,7 +2550,7 @@
               <w:lang w:eastAsia="es-AR"/>
             </w:rPr>
           </w:pPr>
-          <w:hyperlink w:anchor="_Toc12870887" w:history="1">
+          <w:hyperlink w:anchor="_Toc13479097" w:history="1">
             <w:r>
               <w:rPr>
                 <w:rStyle w:val="Hipervnculo"/>
@@ -2624,7 +2577,7 @@
                 <w:noProof/>
                 <w:webHidden/>
               </w:rPr>
-              <w:instrText xml:space="preserve"> PAGEREF _Toc12870887 \h </w:instrText>
+              <w:instrText xml:space="preserve"> PAGEREF _Toc13479097 \h </w:instrText>
             </w:r>
             <w:r>
               <w:rPr>
@@ -2667,7 +2620,7 @@
               <w:lang w:eastAsia="es-AR"/>
             </w:rPr>
           </w:pPr>
-          <w:hyperlink w:anchor="_Toc12870888" w:history="1">
+          <w:hyperlink w:anchor="_Toc13479098" w:history="1">
             <w:r>
               <w:rPr>
                 <w:rStyle w:val="Hipervnculo"/>
@@ -2694,7 +2647,7 @@
                 <w:noProof/>
                 <w:webHidden/>
               </w:rPr>
-              <w:instrText xml:space="preserve"> PAGEREF _Toc12870888 \h </w:instrText>
+              <w:instrText xml:space="preserve"> PAGEREF _Toc13479098 \h </w:instrText>
             </w:r>
             <w:r>
               <w:rPr>
@@ -2737,7 +2690,7 @@
               <w:lang w:eastAsia="es-AR"/>
             </w:rPr>
           </w:pPr>
-          <w:hyperlink w:anchor="_Toc12870889" w:history="1">
+          <w:hyperlink w:anchor="_Toc13479099" w:history="1">
             <w:r>
               <w:rPr>
                 <w:rStyle w:val="Hipervnculo"/>
@@ -2764,7 +2717,7 @@
                 <w:noProof/>
                 <w:webHidden/>
               </w:rPr>
-              <w:instrText xml:space="preserve"> PAGEREF _Toc12870889 \h </w:instrText>
+              <w:instrText xml:space="preserve"> PAGEREF _Toc13479099 \h </w:instrText>
             </w:r>
             <w:r>
               <w:rPr>
@@ -2807,7 +2760,7 @@
               <w:lang w:eastAsia="es-AR"/>
             </w:rPr>
           </w:pPr>
-          <w:hyperlink w:anchor="_Toc12870890" w:history="1">
+          <w:hyperlink w:anchor="_Toc13479100" w:history="1">
             <w:r>
               <w:rPr>
                 <w:rStyle w:val="Hipervnculo"/>
@@ -2834,7 +2787,7 @@
                 <w:noProof/>
                 <w:webHidden/>
               </w:rPr>
-              <w:instrText xml:space="preserve"> PAGEREF _Toc12870890 \h </w:instrText>
+              <w:instrText xml:space="preserve"> PAGEREF _Toc13479100 \h </w:instrText>
             </w:r>
             <w:r>
               <w:rPr>
@@ -2877,7 +2830,7 @@
               <w:lang w:eastAsia="es-AR"/>
             </w:rPr>
           </w:pPr>
-          <w:hyperlink w:anchor="_Toc12870891" w:history="1">
+          <w:hyperlink w:anchor="_Toc13479101" w:history="1">
             <w:r>
               <w:rPr>
                 <w:rStyle w:val="Hipervnculo"/>
@@ -2905,7 +2858,7 @@
                 <w:noProof/>
                 <w:webHidden/>
               </w:rPr>
-              <w:instrText xml:space="preserve"> PAGEREF _Toc12870891 \h </w:instrText>
+              <w:instrText xml:space="preserve"> PAGEREF _Toc13479101 \h </w:instrText>
             </w:r>
             <w:r>
               <w:rPr>
@@ -2948,7 +2901,7 @@
               <w:lang w:eastAsia="es-AR"/>
             </w:rPr>
           </w:pPr>
-          <w:hyperlink w:anchor="_Toc12870892" w:history="1">
+          <w:hyperlink w:anchor="_Toc13479102" w:history="1">
             <w:r>
               <w:rPr>
                 <w:rStyle w:val="Hipervnculo"/>
@@ -2976,7 +2929,7 @@
                 <w:noProof/>
                 <w:webHidden/>
               </w:rPr>
-              <w:instrText xml:space="preserve"> PAGEREF _Toc12870892 \h </w:instrText>
+              <w:instrText xml:space="preserve"> PAGEREF _Toc13479102 \h </w:instrText>
             </w:r>
             <w:r>
               <w:rPr>
@@ -3019,7 +2972,7 @@
               <w:lang w:eastAsia="es-AR"/>
             </w:rPr>
           </w:pPr>
-          <w:hyperlink w:anchor="_Toc12870893" w:history="1">
+          <w:hyperlink w:anchor="_Toc13479103" w:history="1">
             <w:r>
               <w:rPr>
                 <w:rStyle w:val="Hipervnculo"/>
@@ -3046,7 +2999,7 @@
                 <w:noProof/>
                 <w:webHidden/>
               </w:rPr>
-              <w:instrText xml:space="preserve"> PAGEREF _Toc12870893 \h </w:instrText>
+              <w:instrText xml:space="preserve"> PAGEREF _Toc13479103 \h </w:instrText>
             </w:r>
             <w:r>
               <w:rPr>
@@ -3089,7 +3042,7 @@
               <w:lang w:eastAsia="es-AR"/>
             </w:rPr>
           </w:pPr>
-          <w:hyperlink w:anchor="_Toc12870894" w:history="1">
+          <w:hyperlink w:anchor="_Toc13479104" w:history="1">
             <w:r>
               <w:rPr>
                 <w:rStyle w:val="Hipervnculo"/>
@@ -3116,7 +3069,7 @@
                 <w:noProof/>
                 <w:webHidden/>
               </w:rPr>
-              <w:instrText xml:space="preserve"> PAGEREF _Toc12870894 \h </w:instrText>
+              <w:instrText xml:space="preserve"> PAGEREF _Toc13479104 \h </w:instrText>
             </w:r>
             <w:r>
               <w:rPr>
@@ -3159,7 +3112,7 @@
               <w:lang w:eastAsia="es-AR"/>
             </w:rPr>
           </w:pPr>
-          <w:hyperlink w:anchor="_Toc12870895" w:history="1">
+          <w:hyperlink w:anchor="_Toc13479105" w:history="1">
             <w:r>
               <w:rPr>
                 <w:rStyle w:val="Hipervnculo"/>
@@ -3186,7 +3139,7 @@
                 <w:noProof/>
                 <w:webHidden/>
               </w:rPr>
-              <w:instrText xml:space="preserve"> PAGEREF _Toc12870895 \h </w:instrText>
+              <w:instrText xml:space="preserve"> PAGEREF _Toc13479105 \h </w:instrText>
             </w:r>
             <w:r>
               <w:rPr>
@@ -3229,7 +3182,7 @@
               <w:lang w:eastAsia="es-AR"/>
             </w:rPr>
           </w:pPr>
-          <w:hyperlink w:anchor="_Toc12870896" w:history="1">
+          <w:hyperlink w:anchor="_Toc13479106" w:history="1">
             <w:r>
               <w:rPr>
                 <w:rStyle w:val="Hipervnculo"/>
@@ -3256,7 +3209,7 @@
                 <w:noProof/>
                 <w:webHidden/>
               </w:rPr>
-              <w:instrText xml:space="preserve"> PAGEREF _Toc12870896 \h </w:instrText>
+              <w:instrText xml:space="preserve"> PAGEREF _Toc13479106 \h </w:instrText>
             </w:r>
             <w:r>
               <w:rPr>
@@ -3299,7 +3252,7 @@
               <w:lang w:eastAsia="es-AR"/>
             </w:rPr>
           </w:pPr>
-          <w:hyperlink w:anchor="_Toc12870897" w:history="1">
+          <w:hyperlink w:anchor="_Toc13479107" w:history="1">
             <w:r>
               <w:rPr>
                 <w:rStyle w:val="Hipervnculo"/>
@@ -3326,7 +3279,7 @@
                 <w:noProof/>
                 <w:webHidden/>
               </w:rPr>
-              <w:instrText xml:space="preserve"> PAGEREF _Toc12870897 \h </w:instrText>
+              <w:instrText xml:space="preserve"> PAGEREF _Toc13479107 \h </w:instrText>
             </w:r>
             <w:r>
               <w:rPr>
@@ -3369,7 +3322,7 @@
               <w:lang w:eastAsia="es-AR"/>
             </w:rPr>
           </w:pPr>
-          <w:hyperlink w:anchor="_Toc12870898" w:history="1">
+          <w:hyperlink w:anchor="_Toc13479108" w:history="1">
             <w:r>
               <w:rPr>
                 <w:rStyle w:val="Hipervnculo"/>
@@ -3396,7 +3349,7 @@
                 <w:noProof/>
                 <w:webHidden/>
               </w:rPr>
-              <w:instrText xml:space="preserve"> PAGEREF _Toc12870898 \h </w:instrText>
+              <w:instrText xml:space="preserve"> PAGEREF _Toc13479108 \h </w:instrText>
             </w:r>
             <w:r>
               <w:rPr>
@@ -3439,7 +3392,7 @@
               <w:lang w:eastAsia="es-AR"/>
             </w:rPr>
           </w:pPr>
-          <w:hyperlink w:anchor="_Toc12870899" w:history="1">
+          <w:hyperlink w:anchor="_Toc13479109" w:history="1">
             <w:r>
               <w:rPr>
                 <w:rStyle w:val="Hipervnculo"/>
@@ -3466,7 +3419,7 @@
                 <w:noProof/>
                 <w:webHidden/>
               </w:rPr>
-              <w:instrText xml:space="preserve"> PAGEREF _Toc12870899 \h </w:instrText>
+              <w:instrText xml:space="preserve"> PAGEREF _Toc13479109 \h </w:instrText>
             </w:r>
             <w:r>
               <w:rPr>
@@ -3509,7 +3462,7 @@
               <w:lang w:eastAsia="es-AR"/>
             </w:rPr>
           </w:pPr>
-          <w:hyperlink w:anchor="_Toc12870900" w:history="1">
+          <w:hyperlink w:anchor="_Toc13479110" w:history="1">
             <w:r>
               <w:rPr>
                 <w:rStyle w:val="Hipervnculo"/>
@@ -3536,7 +3489,7 @@
                 <w:noProof/>
                 <w:webHidden/>
               </w:rPr>
-              <w:instrText xml:space="preserve"> PAGEREF _Toc12870900 \h </w:instrText>
+              <w:instrText xml:space="preserve"> PAGEREF _Toc13479110 \h </w:instrText>
             </w:r>
             <w:r>
               <w:rPr>
@@ -3579,7 +3532,7 @@
               <w:lang w:eastAsia="es-AR"/>
             </w:rPr>
           </w:pPr>
-          <w:hyperlink w:anchor="_Toc12870901" w:history="1">
+          <w:hyperlink w:anchor="_Toc13479111" w:history="1">
             <w:r>
               <w:rPr>
                 <w:rStyle w:val="Hipervnculo"/>
@@ -3606,7 +3559,7 @@
                 <w:noProof/>
                 <w:webHidden/>
               </w:rPr>
-              <w:instrText xml:space="preserve"> PAGEREF _Toc12870901 \h </w:instrText>
+              <w:instrText xml:space="preserve"> PAGEREF _Toc13479111 \h </w:instrText>
             </w:r>
             <w:r>
               <w:rPr>
@@ -3649,7 +3602,7 @@
               <w:lang w:eastAsia="es-AR"/>
             </w:rPr>
           </w:pPr>
-          <w:hyperlink w:anchor="_Toc12870902" w:history="1">
+          <w:hyperlink w:anchor="_Toc13479112" w:history="1">
             <w:r>
               <w:rPr>
                 <w:rStyle w:val="Hipervnculo"/>
@@ -3676,7 +3629,7 @@
                 <w:noProof/>
                 <w:webHidden/>
               </w:rPr>
-              <w:instrText xml:space="preserve"> PAGEREF _Toc12870902 \h </w:instrText>
+              <w:instrText xml:space="preserve"> PAGEREF _Toc13479112 \h </w:instrText>
             </w:r>
             <w:r>
               <w:rPr>
@@ -3729,7 +3682,7 @@
       <w:pPr>
         <w:pStyle w:val="Ttulo1"/>
       </w:pPr>
-      <w:bookmarkStart w:id="0" w:name="_Toc12870863"/>
+      <w:bookmarkStart w:id="0" w:name="_Toc13479073"/>
       <w:r>
         <w:lastRenderedPageBreak/>
         <w:t>Consideraciones generales</w:t>
@@ -3740,7 +3693,7 @@
       <w:pPr>
         <w:pStyle w:val="Ttulo2"/>
       </w:pPr>
-      <w:bookmarkStart w:id="1" w:name="_Toc12870864"/>
+      <w:bookmarkStart w:id="1" w:name="_Toc13479074"/>
       <w:r>
         <w:t>Sobre la solución propuesta</w:t>
       </w:r>
@@ -3748,7 +3701,15 @@
     </w:p>
     <w:p>
       <w:r>
-        <w:t xml:space="preserve">Las decisiones de diseño de la aplicación (tanto de usuario en C# como de Base de Datos en SQL Server) que tomamos son justificadas según nuestro criterio, que claramente es particular y seguramente sesgado por nuestra experiencia y conocimiento. Por lo tanto, es evidente que deben existir soluciones mejores a las que nosotros fuimos proponiendo e implementado en la realización del TP. En otras palabras, </w:t>
+        <w:t xml:space="preserve">Las decisiones de diseño de la aplicación (tanto de usuario en C# como de Base de Datos en SQL Server) que tomamos son justificadas según nuestro criterio, que </w:t>
+      </w:r>
+      <w:proofErr w:type="gramStart"/>
+      <w:r>
+        <w:t>claramente</w:t>
+      </w:r>
+      <w:proofErr w:type="gramEnd"/>
+      <w:r>
+        <w:t xml:space="preserve"> es particular y seguramente sesgado por nuestra experiencia y conocimiento. Por lo tanto, es evidente que deben existir soluciones mejores a las que nosotros fuimos proponiendo e implementado en la realización del TP. En otras palabras, </w:t>
       </w:r>
       <w:r>
         <w:rPr>
@@ -3771,7 +3732,7 @@
         <w:pStyle w:val="Ttulo2"/>
       </w:pPr>
       <w:bookmarkStart w:id="2" w:name="_Toc533111062"/>
-      <w:bookmarkStart w:id="3" w:name="_Toc12870865"/>
+      <w:bookmarkStart w:id="3" w:name="_Toc13479075"/>
       <w:r>
         <w:t>Archivo de configuración</w:t>
       </w:r>
@@ -3892,7 +3853,7 @@
         <w:pStyle w:val="Ttulo2"/>
       </w:pPr>
       <w:bookmarkStart w:id="4" w:name="_Toc533111063"/>
-      <w:bookmarkStart w:id="5" w:name="_Toc12870866"/>
+      <w:bookmarkStart w:id="5" w:name="_Toc13479076"/>
       <w:r>
         <w:t>Manejo de fechas</w:t>
       </w:r>
@@ -3921,7 +3882,7 @@
         <w:pStyle w:val="Ttulo2"/>
       </w:pPr>
       <w:bookmarkStart w:id="6" w:name="_Toc533111064"/>
-      <w:bookmarkStart w:id="7" w:name="_Toc12870867"/>
+      <w:bookmarkStart w:id="7" w:name="_Toc13479077"/>
       <w:r>
         <w:t>Seguridad</w:t>
       </w:r>
@@ -3947,6 +3908,9 @@
       <w:proofErr w:type="spellStart"/>
       <w:r>
         <w:t>string</w:t>
+      </w:r>
+      <w:r>
+        <w:t>s</w:t>
       </w:r>
       <w:proofErr w:type="spellEnd"/>
       <w:r>
@@ -4016,6 +3980,7 @@
         <w:t xml:space="preserve">, que puede encontrarse en </w:t>
       </w:r>
       <w:proofErr w:type="spellStart"/>
+      <w:proofErr w:type="gramStart"/>
       <w:r>
         <w:rPr>
           <w:rFonts w:cs="Consolas"/>
@@ -4043,6 +4008,7 @@
         <w:t>.Parametro</w:t>
       </w:r>
       <w:proofErr w:type="spellEnd"/>
+      <w:proofErr w:type="gramEnd"/>
       <w:r>
         <w:rPr>
           <w:rFonts w:cs="Consolas"/>
@@ -4417,6 +4383,7 @@
         <w:t xml:space="preserve"> </w:t>
       </w:r>
       <w:proofErr w:type="spellStart"/>
+      <w:proofErr w:type="gramStart"/>
       <w:r>
         <w:rPr>
           <w:rFonts w:ascii="Consolas" w:hAnsi="Consolas" w:cs="Consolas"/>
@@ -4438,6 +4405,7 @@
         </w:rPr>
         <w:t>(</w:t>
       </w:r>
+      <w:proofErr w:type="gramEnd"/>
       <w:r>
         <w:rPr>
           <w:rFonts w:ascii="Consolas" w:hAnsi="Consolas" w:cs="Consolas"/>
@@ -4586,6 +4554,7 @@
         <w:t xml:space="preserve"> </w:t>
       </w:r>
       <w:proofErr w:type="spellStart"/>
+      <w:proofErr w:type="gramStart"/>
       <w:r>
         <w:rPr>
           <w:rFonts w:ascii="Consolas" w:hAnsi="Consolas" w:cs="Consolas"/>
@@ -4607,6 +4576,7 @@
         </w:rPr>
         <w:t>(</w:t>
       </w:r>
+      <w:proofErr w:type="gramEnd"/>
       <w:r>
         <w:rPr>
           <w:rFonts w:ascii="Consolas" w:hAnsi="Consolas" w:cs="Consolas"/>
@@ -4789,6 +4759,7 @@
         <w:t xml:space="preserve"> </w:t>
       </w:r>
       <w:proofErr w:type="spellStart"/>
+      <w:proofErr w:type="gramStart"/>
       <w:r>
         <w:rPr>
           <w:rFonts w:ascii="Consolas" w:hAnsi="Consolas" w:cs="Consolas"/>
@@ -4810,6 +4781,7 @@
         </w:rPr>
         <w:t>(</w:t>
       </w:r>
+      <w:proofErr w:type="gramEnd"/>
       <w:r>
         <w:rPr>
           <w:rFonts w:ascii="Consolas" w:hAnsi="Consolas" w:cs="Consolas"/>
@@ -5205,7 +5177,7 @@
         <w:pStyle w:val="Ttulo2"/>
       </w:pPr>
       <w:bookmarkStart w:id="8" w:name="_Toc533111065"/>
-      <w:bookmarkStart w:id="9" w:name="_Toc12870868"/>
+      <w:bookmarkStart w:id="9" w:name="_Toc13479078"/>
       <w:r>
         <w:t>Convención de nombres elegida</w:t>
       </w:r>
@@ -5254,6 +5226,7 @@
         </w:rPr>
         <w:t>LOS_BARONES_DE_LA_CERVEZA</w:t>
       </w:r>
+      <w:proofErr w:type="gramStart"/>
       <w:r>
         <w:rPr>
           <w:b/>
@@ -5272,6 +5245,7 @@
         </w:rPr>
         <w:t>[</w:t>
       </w:r>
+      <w:proofErr w:type="gramEnd"/>
       <w:r>
         <w:rPr>
           <w:b/>
@@ -5348,6 +5322,7 @@
         </w:rPr>
         <w:t>LOS_BARONES_DE_LA_CERVEZA</w:t>
       </w:r>
+      <w:proofErr w:type="gramStart"/>
       <w:r>
         <w:rPr>
           <w:b/>
@@ -5367,6 +5342,7 @@
         <w:t>[</w:t>
       </w:r>
       <w:proofErr w:type="spellStart"/>
+      <w:proofErr w:type="gramEnd"/>
       <w:r>
         <w:rPr>
           <w:b/>
@@ -5425,6 +5401,7 @@
         </w:rPr>
         <w:t>LOS_BARONES_DE_LA_CERVEZA</w:t>
       </w:r>
+      <w:proofErr w:type="gramStart"/>
       <w:r>
         <w:rPr>
           <w:b/>
@@ -5444,6 +5421,7 @@
         <w:t>[</w:t>
       </w:r>
       <w:proofErr w:type="spellStart"/>
+      <w:proofErr w:type="gramEnd"/>
       <w:r>
         <w:rPr>
           <w:b/>
@@ -5505,14 +5483,15 @@
       </w:pPr>
       <w:proofErr w:type="spellStart"/>
       <w:r>
-        <w:t>Lower</w:t>
-      </w:r>
-      <w:r>
-        <w:t>CamelCase</w:t>
-      </w:r>
-      <w:proofErr w:type="spellEnd"/>
-      <w:r>
-        <w:t xml:space="preserve"> para las variables en C#.</w:t>
+        <w:rPr>
+          <w:b/>
+          <w:bCs/>
+        </w:rPr>
+        <w:t>UpperCamelCase</w:t>
+      </w:r>
+      <w:proofErr w:type="spellEnd"/>
+      <w:r>
+        <w:t xml:space="preserve"> para las clases en C#.</w:t>
       </w:r>
     </w:p>
     <w:p>
@@ -5526,21 +5505,29 @@
       </w:pPr>
       <w:proofErr w:type="spellStart"/>
       <w:r>
-        <w:t>Upper</w:t>
-      </w:r>
-      <w:r>
+        <w:rPr>
+          <w:b/>
+          <w:bCs/>
+        </w:rPr>
+        <w:t>Lower</w:t>
+      </w:r>
+      <w:r>
+        <w:rPr>
+          <w:b/>
+          <w:bCs/>
+        </w:rPr>
         <w:t>CamelCase</w:t>
       </w:r>
       <w:proofErr w:type="spellEnd"/>
       <w:r>
-        <w:t xml:space="preserve"> para las clases en C#.</w:t>
+        <w:t xml:space="preserve"> para las variables en C#.</w:t>
       </w:r>
     </w:p>
     <w:p>
       <w:pPr>
         <w:pStyle w:val="Ttulo1"/>
       </w:pPr>
-      <w:bookmarkStart w:id="10" w:name="_Toc12870869"/>
+      <w:bookmarkStart w:id="10" w:name="_Toc13479079"/>
       <w:proofErr w:type="spellStart"/>
       <w:r>
         <w:t>Login</w:t>
@@ -5966,7 +5953,7 @@
         <w:pStyle w:val="Ttulo2"/>
       </w:pPr>
       <w:bookmarkStart w:id="11" w:name="_Toc533111083"/>
-      <w:bookmarkStart w:id="12" w:name="_Toc12870870"/>
+      <w:bookmarkStart w:id="12" w:name="_Toc13479080"/>
       <w:r>
         <w:t xml:space="preserve">Validaciones en el proceso de </w:t>
       </w:r>
@@ -6033,7 +6020,13 @@
         <w:spacing w:after="200" w:line="276" w:lineRule="auto"/>
       </w:pPr>
       <w:r>
-        <w:t xml:space="preserve">Validar si el nombre de usuario ingresado existe. Si no existe el </w:t>
+        <w:t>Validar si el nombre de usuario ingresado existe. Si no existe</w:t>
+      </w:r>
+      <w:r>
+        <w:t>,</w:t>
+      </w:r>
+      <w:r>
+        <w:t xml:space="preserve"> el </w:t>
       </w:r>
       <w:proofErr w:type="spellStart"/>
       <w:r>
@@ -6054,7 +6047,13 @@
         <w:spacing w:after="200" w:line="276" w:lineRule="auto"/>
       </w:pPr>
       <w:r>
-        <w:t xml:space="preserve">Si el nombre de usuario existe entonces validar que la contraseña ingresada sea la correcta. Si no lo es, el usuario existe pero la contraseña es incorrecta y el </w:t>
+        <w:t xml:space="preserve">Si el nombre de usuario existe entonces validar que la contraseña ingresada sea la correcta. Si no lo es, el usuario </w:t>
+      </w:r>
+      <w:r>
+        <w:t>existe,</w:t>
+      </w:r>
+      <w:r>
+        <w:t xml:space="preserve"> pero la contraseña es incorrecta y el </w:t>
       </w:r>
       <w:proofErr w:type="spellStart"/>
       <w:r>
@@ -6117,11 +6116,20 @@
         <w:spacing w:after="200" w:line="276" w:lineRule="auto"/>
       </w:pPr>
       <w:r>
-        <w:t xml:space="preserve">Si el nombre de usuario existe, la contraseña es correcta y el usuario está habilitado entonces el proceso de </w:t>
-      </w:r>
-      <w:proofErr w:type="spellStart"/>
-      <w:r>
-        <w:t>Login</w:t>
+        <w:t>Si el nombre de usuario existe, la contraseña es correcta y el usuario está habilitado</w:t>
+      </w:r>
+      <w:r>
+        <w:t>,</w:t>
+      </w:r>
+      <w:r>
+        <w:t xml:space="preserve"> entonces el proceso de </w:t>
+      </w:r>
+      <w:proofErr w:type="spellStart"/>
+      <w:r>
+        <w:t>l</w:t>
+      </w:r>
+      <w:r>
+        <w:t>ogin</w:t>
       </w:r>
       <w:proofErr w:type="spellEnd"/>
       <w:r>
@@ -6425,15 +6433,7 @@
     </w:p>
     <w:p>
       <w:r>
-        <w:t xml:space="preserve">La única forma de que pueda volver a ingresar al sistema es habilitándolo manualmente mediante una </w:t>
-      </w:r>
-      <w:proofErr w:type="spellStart"/>
-      <w:r>
-        <w:t>query</w:t>
-      </w:r>
-      <w:proofErr w:type="spellEnd"/>
-      <w:r>
-        <w:t xml:space="preserve"> desde SQL Server Management. Si un usuario acumula una cantidad de intentos de ingreso fallidos de 1 o 2 e ingresa satisfactoriamente, entonces el campo </w:t>
+        <w:t xml:space="preserve">La única forma de que pueda volver a ingresar al sistema es habilitándolo manualmente mediante una query desde SQL Server Management. Si un usuario acumula una cantidad de intentos de ingreso fallidos de 1 o 2 e ingresa satisfactoriamente, entonces el campo </w:t>
       </w:r>
       <w:proofErr w:type="spellStart"/>
       <w:r>
@@ -6464,7 +6464,7 @@
       <w:pPr>
         <w:pStyle w:val="Ttulo2"/>
       </w:pPr>
-      <w:bookmarkStart w:id="13" w:name="_Toc12870871"/>
+      <w:bookmarkStart w:id="13" w:name="_Toc13479081"/>
       <w:r>
         <w:t>Encriptación de contraseñas</w:t>
       </w:r>
@@ -6474,12 +6474,21 @@
       <w:r>
         <w:t xml:space="preserve">Para cumplir este requerimiento utilizamos la función </w:t>
       </w:r>
+      <w:proofErr w:type="gramStart"/>
       <w:r>
         <w:rPr>
           <w:b/>
           <w:bCs/>
         </w:rPr>
-        <w:t>HASHBYTES()</w:t>
+        <w:t>HASHBYTES(</w:t>
+      </w:r>
+      <w:proofErr w:type="gramEnd"/>
+      <w:r>
+        <w:rPr>
+          <w:b/>
+          <w:bCs/>
+        </w:rPr>
+        <w:t>)</w:t>
       </w:r>
       <w:r>
         <w:rPr>
@@ -6525,6 +6534,7 @@
           <w:color w:val="808080"/>
           <w:sz w:val="19"/>
           <w:szCs w:val="19"/>
+          <w:lang w:val="en-US"/>
         </w:rPr>
       </w:pPr>
       <w:r>
@@ -6533,6 +6543,7 @@
           <w:color w:val="0000FF"/>
           <w:sz w:val="19"/>
           <w:szCs w:val="19"/>
+          <w:lang w:val="en-US"/>
         </w:rPr>
         <w:t>SET</w:t>
       </w:r>
@@ -6541,6 +6552,7 @@
           <w:rFonts w:ascii="Consolas" w:hAnsi="Consolas" w:cs="Consolas"/>
           <w:sz w:val="19"/>
           <w:szCs w:val="19"/>
+          <w:lang w:val="en-US"/>
         </w:rPr>
         <w:t xml:space="preserve"> </w:t>
       </w:r>
@@ -6550,6 +6562,7 @@
           <w:color w:val="008080"/>
           <w:sz w:val="19"/>
           <w:szCs w:val="19"/>
+          <w:lang w:val="en-US"/>
         </w:rPr>
         <w:t>@</w:t>
       </w:r>
@@ -6560,6 +6573,7 @@
           <w:color w:val="008080"/>
           <w:sz w:val="19"/>
           <w:szCs w:val="19"/>
+          <w:lang w:val="en-US"/>
         </w:rPr>
         <w:t>hash_pass_ingresada</w:t>
       </w:r>
@@ -6569,6 +6583,7 @@
           <w:rFonts w:ascii="Consolas" w:hAnsi="Consolas" w:cs="Consolas"/>
           <w:sz w:val="19"/>
           <w:szCs w:val="19"/>
+          <w:lang w:val="en-US"/>
         </w:rPr>
         <w:t xml:space="preserve"> </w:t>
       </w:r>
@@ -6578,6 +6593,7 @@
           <w:color w:val="808080"/>
           <w:sz w:val="19"/>
           <w:szCs w:val="19"/>
+          <w:lang w:val="en-US"/>
         </w:rPr>
         <w:t>=</w:t>
       </w:r>
@@ -6586,15 +6602,18 @@
           <w:rFonts w:ascii="Consolas" w:hAnsi="Consolas" w:cs="Consolas"/>
           <w:sz w:val="19"/>
           <w:szCs w:val="19"/>
+          <w:lang w:val="en-US"/>
         </w:rPr>
         <w:t xml:space="preserve"> </w:t>
       </w:r>
+      <w:proofErr w:type="gramStart"/>
       <w:r>
         <w:rPr>
           <w:rFonts w:ascii="Consolas" w:hAnsi="Consolas" w:cs="Consolas"/>
           <w:color w:val="FF00FF"/>
           <w:sz w:val="19"/>
           <w:szCs w:val="19"/>
+          <w:lang w:val="en-US"/>
         </w:rPr>
         <w:t>HASHBYTES</w:t>
       </w:r>
@@ -6604,15 +6623,18 @@
           <w:color w:val="808080"/>
           <w:sz w:val="19"/>
           <w:szCs w:val="19"/>
+          <w:lang w:val="en-US"/>
         </w:rPr>
         <w:t>(</w:t>
       </w:r>
+      <w:proofErr w:type="gramEnd"/>
       <w:r>
         <w:rPr>
           <w:rFonts w:ascii="Consolas" w:hAnsi="Consolas" w:cs="Consolas"/>
           <w:color w:val="FF0000"/>
           <w:sz w:val="19"/>
           <w:szCs w:val="19"/>
+          <w:lang w:val="en-US"/>
         </w:rPr>
         <w:t>'SHA2_256'</w:t>
       </w:r>
@@ -6622,24 +6644,49 @@
           <w:color w:val="808080"/>
           <w:sz w:val="19"/>
           <w:szCs w:val="19"/>
+          <w:lang w:val="en-US"/>
         </w:rPr>
         <w:t>,</w:t>
       </w:r>
       <w:r>
         <w:rPr>
           <w:rFonts w:ascii="Consolas" w:hAnsi="Consolas" w:cs="Consolas"/>
+          <w:color w:val="808080"/>
+          <w:sz w:val="19"/>
+          <w:szCs w:val="19"/>
+          <w:lang w:val="en-US"/>
+        </w:rPr>
+        <w:t xml:space="preserve"> </w:t>
+      </w:r>
+      <w:r>
+        <w:rPr>
+          <w:rFonts w:ascii="Consolas" w:hAnsi="Consolas" w:cs="Consolas"/>
           <w:color w:val="008080"/>
           <w:sz w:val="19"/>
           <w:szCs w:val="19"/>
-        </w:rPr>
-        <w:t>@pass_ingresada</w:t>
-      </w:r>
+          <w:lang w:val="en-US"/>
+        </w:rPr>
+        <w:t>@</w:t>
+      </w:r>
+      <w:proofErr w:type="spellStart"/>
+      <w:r>
+        <w:rPr>
+          <w:rFonts w:ascii="Consolas" w:hAnsi="Consolas" w:cs="Consolas"/>
+          <w:color w:val="008080"/>
+          <w:sz w:val="19"/>
+          <w:szCs w:val="19"/>
+          <w:lang w:val="en-US"/>
+        </w:rPr>
+        <w:t>pass_ingresada</w:t>
+      </w:r>
+      <w:proofErr w:type="spellEnd"/>
       <w:r>
         <w:rPr>
           <w:rFonts w:ascii="Consolas" w:hAnsi="Consolas" w:cs="Consolas"/>
           <w:color w:val="808080"/>
           <w:sz w:val="19"/>
           <w:szCs w:val="19"/>
+          <w:lang w:val="en-US"/>
         </w:rPr>
         <w:t>)</w:t>
       </w:r>
@@ -6647,6 +6694,8 @@
     <w:p>
       <w:r>
         <w:br/>
+      </w:r>
+      <w:r>
         <w:t xml:space="preserve">Usamos esta función dentro del procedimiento almacenado </w:t>
       </w:r>
       <w:proofErr w:type="spellStart"/>
@@ -6666,15 +6715,13 @@
         <w:t xml:space="preserve"> </w:t>
       </w:r>
       <w:r>
-        <w:t xml:space="preserve">ya mencionado, que es el encargo de procesar el </w:t>
-      </w:r>
-      <w:proofErr w:type="spellStart"/>
-      <w:r>
-        <w:t>login</w:t>
-      </w:r>
-      <w:proofErr w:type="spellEnd"/>
-      <w:r>
-        <w:t xml:space="preserve"> de los usuarios. </w:t>
+        <w:t>ya mencionado</w:t>
+      </w:r>
+      <w:r>
+        <w:t>.</w:t>
+      </w:r>
+      <w:r>
+        <w:t xml:space="preserve"> </w:t>
       </w:r>
     </w:p>
     <w:p>
@@ -6682,7 +6729,7 @@
         <w:pStyle w:val="Ttulo1"/>
       </w:pPr>
       <w:bookmarkStart w:id="14" w:name="_Roles"/>
-      <w:bookmarkStart w:id="15" w:name="_Toc12870872"/>
+      <w:bookmarkStart w:id="15" w:name="_Toc13479082"/>
       <w:bookmarkEnd w:id="14"/>
       <w:r>
         <w:t>Roles</w:t>
@@ -7178,8 +7225,10 @@
         </w:tc>
       </w:tr>
     </w:tbl>
-    <w:p/>
-    <w:p>
+    <w:p>
+      <w:r>
+        <w:br/>
+      </w:r>
       <w:r>
         <w:t xml:space="preserve">El listado de funcionalidades es fijo para la aplicación, no varía. Las mismas se encuentran precargadas en la tabla </w:t>
       </w:r>
@@ -7191,15 +7240,7 @@
         <w:t>Funcionalidades</w:t>
       </w:r>
       <w:r>
-        <w:t xml:space="preserve">. Mediante la siguiente </w:t>
-      </w:r>
-      <w:proofErr w:type="spellStart"/>
-      <w:r>
-        <w:t>query</w:t>
-      </w:r>
-      <w:proofErr w:type="spellEnd"/>
-      <w:r>
-        <w:t xml:space="preserve"> pueden verse el listado de todas ellas junto a su descripción:</w:t>
+        <w:t>. Mediante la siguiente query pueden verse el listado de todas ellas junto a su descripción:</w:t>
       </w:r>
     </w:p>
     <w:p>
@@ -7331,6 +7372,13 @@
     </w:p>
     <w:p>
       <w:pPr>
+        <w:rPr>
+          <w:noProof/>
+        </w:rPr>
+      </w:pPr>
+    </w:p>
+    <w:p>
+      <w:pPr>
         <w:jc w:val="center"/>
       </w:pPr>
       <w:r>
@@ -7338,9 +7386,9 @@
           <w:noProof/>
         </w:rPr>
         <w:drawing>
-          <wp:inline distT="0" distB="0" distL="0" distR="0" wp14:anchorId="795EA5F4" wp14:editId="4FCCEB02">
-            <wp:extent cx="5398770" cy="1389964"/>
-            <wp:effectExtent l="0" t="0" r="0" b="1270"/>
+          <wp:inline distT="0" distB="0" distL="0" distR="0" wp14:anchorId="795EA5F4" wp14:editId="0647055D">
+            <wp:extent cx="4700905" cy="1389366"/>
+            <wp:effectExtent l="0" t="0" r="4445" b="1905"/>
             <wp:docPr id="44" name="Imagen 44"/>
             <wp:cNvGraphicFramePr>
               <a:graphicFrameLocks xmlns:a="http://schemas.openxmlformats.org/drawingml/2006/main" noChangeAspect="1"/>
@@ -7362,13 +7410,13 @@
                         </a:ext>
                       </a:extLst>
                     </a:blip>
-                    <a:srcRect t="2062"/>
+                    <a:srcRect t="2062" r="12889"/>
                     <a:stretch/>
                   </pic:blipFill>
                   <pic:spPr bwMode="auto">
                     <a:xfrm>
                       <a:off x="0" y="0"/>
-                      <a:ext cx="5398770" cy="1389964"/>
+                      <a:ext cx="4702930" cy="1389964"/>
                     </a:xfrm>
                     <a:prstGeom prst="rect">
                       <a:avLst/>
@@ -7394,7 +7442,7 @@
       <w:pPr>
         <w:pStyle w:val="Ttulo2"/>
       </w:pPr>
-      <w:bookmarkStart w:id="16" w:name="_Toc12870873"/>
+      <w:bookmarkStart w:id="16" w:name="_Toc13479083"/>
       <w:r>
         <w:t>ABM de Roles</w:t>
       </w:r>
@@ -7461,12 +7509,21 @@
         <w:pStyle w:val="Ttulo3"/>
       </w:pPr>
       <w:bookmarkStart w:id="17" w:name="_Crear_Rol"/>
-      <w:bookmarkStart w:id="18" w:name="_Toc12870874"/>
+      <w:bookmarkStart w:id="18" w:name="_Toc13479084"/>
       <w:bookmarkEnd w:id="17"/>
       <w:r>
-        <w:t>Crear Rol</w:t>
+        <w:t>Crea</w:t>
+      </w:r>
+      <w:r>
+        <w:t>ción</w:t>
+      </w:r>
+      <w:r>
+        <w:t xml:space="preserve"> </w:t>
       </w:r>
       <w:bookmarkEnd w:id="18"/>
+      <w:r>
+        <w:t>un nuevo rol</w:t>
+      </w:r>
     </w:p>
     <w:p>
       <w:r>
@@ -7479,7 +7536,13 @@
         <w:t xml:space="preserve">e el nombre del rol (el sistema verificará que el mismo no esté en uso, y de estarlo, avisará oportunamente) y marcar por lo menos una funcionalidad. </w:t>
       </w:r>
       <w:r>
-        <w:t xml:space="preserve">Una vez ingresado el nombre del nuevo rol y haber marcado las funcionalidades, se debe presionar el botón </w:t>
+        <w:t>Una vez ingresado el nombre del nuevo rol y haber marcado</w:t>
+      </w:r>
+      <w:r>
+        <w:t xml:space="preserve"> sus</w:t>
+      </w:r>
+      <w:r>
+        <w:t xml:space="preserve"> funcionalidades, se debe presionar el botón </w:t>
       </w:r>
       <w:r>
         <w:rPr>
@@ -7489,7 +7552,19 @@
         <w:t>Crear</w:t>
       </w:r>
       <w:r>
-        <w:t xml:space="preserve"> para dar de alta el nuevo rol.  Si el alta es satisfactoria se avisará mediante un cuadro de diálogo. La creación de un nuevo rol impacta en las tablas </w:t>
+        <w:t xml:space="preserve"> para da</w:t>
+      </w:r>
+      <w:r>
+        <w:t>rlo de alta</w:t>
+      </w:r>
+      <w:r>
+        <w:t xml:space="preserve">.  Si </w:t>
+      </w:r>
+      <w:r>
+        <w:t>la misma es</w:t>
+      </w:r>
+      <w:r>
+        <w:t xml:space="preserve"> satisfactoria se avisará mediante un cuadro de diálogo. La creación de un nuevo rol impacta en las tablas </w:t>
       </w:r>
       <w:r>
         <w:rPr>
@@ -7590,7 +7665,13 @@
       </w:r>
       <w:r>
         <w:lastRenderedPageBreak/>
-        <w:t xml:space="preserve">no sea el </w:t>
+        <w:t xml:space="preserve">no sea </w:t>
+      </w:r>
+      <w:r>
+        <w:t>usuarios de tipo</w:t>
+      </w:r>
+      <w:r>
+        <w:t xml:space="preserve"> </w:t>
       </w:r>
       <w:r>
         <w:rPr>
@@ -7627,11 +7708,14 @@
       <w:pPr>
         <w:pStyle w:val="Ttulo3"/>
       </w:pPr>
-      <w:bookmarkStart w:id="19" w:name="_Toc12870875"/>
-      <w:r>
-        <w:t>Modificar Rol</w:t>
+      <w:bookmarkStart w:id="19" w:name="_Toc13479085"/>
+      <w:r>
+        <w:t>Modifica</w:t>
       </w:r>
       <w:bookmarkEnd w:id="19"/>
+      <w:r>
+        <w:t>ción de un rol existente</w:t>
+      </w:r>
     </w:p>
     <w:p>
       <w:r>
@@ -7784,7 +7868,7 @@
           <w:i/>
           <w:iCs/>
         </w:rPr>
-        <w:t>Cliente</w:t>
+        <w:t>Cliente,</w:t>
       </w:r>
       <w:r>
         <w:t xml:space="preserve"> pero, como ya mencionamos, no puede adicionársele la funcionalidad </w:t>
@@ -7817,10 +7901,10 @@
         <w:t>Cliente</w:t>
       </w:r>
       <w:r>
-        <w:t xml:space="preserve"> para que este tipo de usuarios pueda consultar dichos listados</w:t>
-      </w:r>
-      <w:r>
-        <w:t>.</w:t>
+        <w:t xml:space="preserve"> para que </w:t>
+      </w:r>
+      <w:r>
+        <w:t>estos usuarios puedan consultarlos.</w:t>
       </w:r>
     </w:p>
     <w:p>
@@ -7874,20 +7958,40 @@
       <w:r>
         <w:t>Por supuesto, pueden editarse todos los otros roles creados, siempre que el nombre del rol éste disponible y se seleccione al menos una funcionalidad</w:t>
       </w:r>
+      <w:r>
+        <w:t>.</w:t>
+      </w:r>
     </w:p>
     <w:p>
       <w:pPr>
         <w:pStyle w:val="Ttulo3"/>
       </w:pPr>
-      <w:bookmarkStart w:id="20" w:name="_Toc12870876"/>
-      <w:r>
-        <w:t>Habilitar/Deshabilitar Rol</w:t>
+      <w:bookmarkStart w:id="20" w:name="_Toc13479086"/>
+      <w:r>
+        <w:t>Habilita</w:t>
       </w:r>
       <w:bookmarkEnd w:id="20"/>
-    </w:p>
-    <w:p>
-      <w:r>
-        <w:t xml:space="preserve">Se puede habilitar y deshabilitar un rol seleccionado y deseleccionando el </w:t>
+      <w:r>
+        <w:t xml:space="preserve">ción y </w:t>
+      </w:r>
+      <w:proofErr w:type="spellStart"/>
+      <w:r>
+        <w:t>deshabilitación</w:t>
+      </w:r>
+      <w:proofErr w:type="spellEnd"/>
+      <w:r>
+        <w:t xml:space="preserve"> de un rol existente</w:t>
+      </w:r>
+    </w:p>
+    <w:p>
+      <w:r>
+        <w:t>Se puede habilitar y deshabilitar un rol selecciona</w:t>
+      </w:r>
+      <w:r>
+        <w:t>n</w:t>
+      </w:r>
+      <w:r>
+        <w:t xml:space="preserve">do y deseleccionando el </w:t>
       </w:r>
       <w:proofErr w:type="spellStart"/>
       <w:r>
@@ -8126,7 +8230,7 @@
       <w:pPr>
         <w:pStyle w:val="Ttulo1"/>
       </w:pPr>
-      <w:bookmarkStart w:id="21" w:name="_Toc12870877"/>
+      <w:bookmarkStart w:id="21" w:name="_Toc13479087"/>
       <w:r>
         <w:t xml:space="preserve">ABM </w:t>
       </w:r>
@@ -8184,13 +8288,27 @@
         </w:r>
       </w:hyperlink>
       <w:r>
-        <w:t>). Cuando se intenta ingresar a dicho ABM se muestra un cuadro de diálogo mencionando que no está disponible aún. Sin embargo, dado</w:t>
+        <w:t xml:space="preserve">). Cuando se intenta ingresar a dicho ABM se muestra un cuadro de diálogo mencionando que </w:t>
+      </w:r>
+      <w:r>
+        <w:t>aún</w:t>
+      </w:r>
+      <w:r>
+        <w:t xml:space="preserve"> </w:t>
+      </w:r>
+      <w:r>
+        <w:t>no está disponible. Sin embargo, dado</w:t>
       </w:r>
       <w:r>
         <w:t xml:space="preserve"> el diseño de nuestra solución</w:t>
       </w:r>
       <w:r>
-        <w:t xml:space="preserve">, su implementación no impactaría al modelo ni la aplicación en cuanto a cambios en otras funcionalidades: simplemente debería introducirse el </w:t>
+        <w:t>, su implementación no impactaría al modelo ni la aplicación en cuanto a cambios en otras funcionalidades: simplemente debería i</w:t>
+      </w:r>
+      <w:bookmarkStart w:id="22" w:name="_GoBack"/>
+      <w:bookmarkEnd w:id="22"/>
+      <w:r>
+        <w:t xml:space="preserve">ntroducirse el </w:t>
       </w:r>
       <w:r>
         <w:lastRenderedPageBreak/>
@@ -8204,7 +8322,7 @@
       <w:pPr>
         <w:pStyle w:val="Ttulo1"/>
       </w:pPr>
-      <w:bookmarkStart w:id="22" w:name="_Toc12870878"/>
+      <w:bookmarkStart w:id="23" w:name="_Toc13479088"/>
       <w:r>
         <w:t xml:space="preserve">ABM </w:t>
       </w:r>
@@ -8214,7 +8332,7 @@
       <w:r>
         <w:t>Cruceros</w:t>
       </w:r>
-      <w:bookmarkEnd w:id="22"/>
+      <w:bookmarkEnd w:id="23"/>
     </w:p>
     <w:p>
       <w:r>
@@ -8270,7 +8388,7 @@
       <w:pPr>
         <w:pStyle w:val="Ttulo2"/>
       </w:pPr>
-      <w:bookmarkStart w:id="23" w:name="_Toc12870879"/>
+      <w:bookmarkStart w:id="24" w:name="_Toc13479089"/>
       <w:r>
         <w:t xml:space="preserve">Alta </w:t>
       </w:r>
@@ -8280,7 +8398,7 @@
       <w:r>
         <w:t>nuevo crucero</w:t>
       </w:r>
-      <w:bookmarkEnd w:id="23"/>
+      <w:bookmarkEnd w:id="24"/>
     </w:p>
     <w:p>
       <w:r>
@@ -8587,7 +8705,7 @@
       <w:pPr>
         <w:pStyle w:val="Ttulo2"/>
       </w:pPr>
-      <w:bookmarkStart w:id="24" w:name="_Toc12870880"/>
+      <w:bookmarkStart w:id="25" w:name="_Toc13479090"/>
       <w:r>
         <w:t>Modificación</w:t>
       </w:r>
@@ -8600,7 +8718,7 @@
       <w:r>
         <w:t xml:space="preserve"> existente</w:t>
       </w:r>
-      <w:bookmarkEnd w:id="24"/>
+      <w:bookmarkEnd w:id="25"/>
     </w:p>
     <w:p>
       <w:r>
@@ -8758,7 +8876,15 @@
     </w:p>
     <w:p>
       <w:r>
-        <w:t xml:space="preserve">Si se pueden editar el resto de campos del crucero. Dado que todos los cruceros de la migración tienen viajes, para poder editar las cabinas de un crucero (agregar nuevas, modificar las existentes o eliminarlas) se debe dar de alta un nuevo crucero. </w:t>
+        <w:t xml:space="preserve">Si se pueden editar el resto de </w:t>
+      </w:r>
+      <w:proofErr w:type="gramStart"/>
+      <w:r>
+        <w:t>campos</w:t>
+      </w:r>
+      <w:proofErr w:type="gramEnd"/>
+      <w:r>
+        <w:t xml:space="preserve"> del crucero. Dado que todos los cruceros de la migración tienen viajes, para poder editar las cabinas de un crucero (agregar nuevas, modificar las existentes o eliminarlas) se debe dar de alta un nuevo crucero. </w:t>
       </w:r>
     </w:p>
     <w:p>
@@ -8782,11 +8908,11 @@
       <w:pPr>
         <w:pStyle w:val="Ttulo2"/>
       </w:pPr>
-      <w:bookmarkStart w:id="25" w:name="_Toc12870881"/>
+      <w:bookmarkStart w:id="26" w:name="_Toc13479091"/>
       <w:r>
         <w:t>Baja por Servicio Técnico</w:t>
       </w:r>
-      <w:bookmarkEnd w:id="25"/>
+      <w:bookmarkEnd w:id="26"/>
       <w:r>
         <w:tab/>
       </w:r>
@@ -9064,6 +9190,7 @@
         <w:t xml:space="preserve">). Puede verse el detalle del código en las clases </w:t>
       </w:r>
       <w:proofErr w:type="spellStart"/>
+      <w:proofErr w:type="gramStart"/>
       <w:r>
         <w:rPr>
           <w:i/>
@@ -9072,6 +9199,7 @@
         <w:t>Login.ResultadoLogin.IngresoCorrecto</w:t>
       </w:r>
       <w:proofErr w:type="spellEnd"/>
+      <w:proofErr w:type="gramEnd"/>
       <w:r>
         <w:t xml:space="preserve"> y </w:t>
       </w:r>
@@ -9090,7 +9218,15 @@
         <w:t>.</w:t>
       </w:r>
       <w:r>
-        <w:t xml:space="preserve"> Recordar que se puede jugar con la fecha del archivo de configuración para adelantar rápidamente el tiempo y comprobar el funcionamiento de esta </w:t>
+        <w:t xml:space="preserve"> </w:t>
+      </w:r>
+      <w:proofErr w:type="gramStart"/>
+      <w:r>
+        <w:t>Recordar</w:t>
+      </w:r>
+      <w:proofErr w:type="gramEnd"/>
+      <w:r>
+        <w:t xml:space="preserve"> que se puede jugar con la fecha del archivo de configuración para adelantar rápidamente el tiempo y comprobar el funcionamiento de esta </w:t>
       </w:r>
       <w:proofErr w:type="spellStart"/>
       <w:r>
@@ -9100,14 +9236,12 @@
       <w:r>
         <w:t xml:space="preserve">. </w:t>
       </w:r>
-      <w:bookmarkStart w:id="26" w:name="_GoBack"/>
-      <w:bookmarkEnd w:id="26"/>
     </w:p>
     <w:p>
       <w:pPr>
         <w:pStyle w:val="Ttulo2"/>
       </w:pPr>
-      <w:bookmarkStart w:id="27" w:name="_Toc12870882"/>
+      <w:bookmarkStart w:id="27" w:name="_Toc13479092"/>
       <w:r>
         <w:t>Baja Definitiva</w:t>
       </w:r>
@@ -9258,7 +9392,7 @@
       <w:pPr>
         <w:pStyle w:val="Ttulo1"/>
       </w:pPr>
-      <w:bookmarkStart w:id="28" w:name="_Toc12870883"/>
+      <w:bookmarkStart w:id="28" w:name="_Toc13479093"/>
       <w:r>
         <w:t>ABM de Recorridos</w:t>
       </w:r>
@@ -9326,7 +9460,7 @@
       <w:pPr>
         <w:pStyle w:val="Ttulo2"/>
       </w:pPr>
-      <w:bookmarkStart w:id="29" w:name="_Toc12870884"/>
+      <w:bookmarkStart w:id="29" w:name="_Toc13479094"/>
       <w:r>
         <w:t>Alta de nuevo recorrido</w:t>
       </w:r>
@@ -9551,8 +9685,17 @@
           <w:b/>
           <w:bCs/>
         </w:rPr>
-        <w:t xml:space="preserve"> de tramos se recargará de forma automática mostrándonos solamente los posibles tramos que pueden seguir al inicial</w:t>
-      </w:r>
+        <w:t xml:space="preserve"> de tramos se recargará de forma automática mostrándonos solamente los posibles tramos que pueden seguir </w:t>
+      </w:r>
+      <w:proofErr w:type="gramStart"/>
+      <w:r>
+        <w:rPr>
+          <w:b/>
+          <w:bCs/>
+        </w:rPr>
+        <w:t>al inicial</w:t>
+      </w:r>
+      <w:proofErr w:type="gramEnd"/>
       <w:r>
         <w:t xml:space="preserve">, es decir, </w:t>
       </w:r>
@@ -9590,7 +9733,15 @@
         <w:t xml:space="preserve">Agregar </w:t>
       </w:r>
       <w:r>
-        <w:t xml:space="preserve">al final del mismo, y entonces el </w:t>
+        <w:t xml:space="preserve">al final </w:t>
+      </w:r>
+      <w:proofErr w:type="gramStart"/>
+      <w:r>
+        <w:t>del mismo</w:t>
+      </w:r>
+      <w:proofErr w:type="gramEnd"/>
+      <w:r>
+        <w:t xml:space="preserve">, y entonces el </w:t>
       </w:r>
       <w:proofErr w:type="spellStart"/>
       <w:r>
@@ -10357,15 +10508,7 @@
         <w:t>empleamos la</w:t>
       </w:r>
       <w:r>
-        <w:t xml:space="preserve"> siguiente </w:t>
-      </w:r>
-      <w:proofErr w:type="spellStart"/>
-      <w:r>
-        <w:t>query</w:t>
-      </w:r>
-      <w:proofErr w:type="spellEnd"/>
-      <w:r>
-        <w:t xml:space="preserve">: </w:t>
+        <w:t xml:space="preserve"> siguiente query: </w:t>
       </w:r>
     </w:p>
     <w:p>
@@ -10432,6 +10575,7 @@
         <w:tab/>
       </w:r>
       <w:proofErr w:type="spellStart"/>
+      <w:proofErr w:type="gramStart"/>
       <w:r>
         <w:rPr>
           <w:rFonts w:ascii="Consolas" w:hAnsi="Consolas" w:cs="Consolas"/>
@@ -10457,7 +10601,17 @@
           <w:sz w:val="19"/>
           <w:szCs w:val="19"/>
         </w:rPr>
-        <w:t>recorrido_codigo</w:t>
+        <w:t>recorrido</w:t>
+      </w:r>
+      <w:proofErr w:type="gramEnd"/>
+      <w:r>
+        <w:rPr>
+          <w:rFonts w:ascii="Consolas" w:hAnsi="Consolas" w:cs="Consolas"/>
+          <w:color w:val="008080"/>
+          <w:sz w:val="19"/>
+          <w:szCs w:val="19"/>
+        </w:rPr>
+        <w:t>_codigo</w:t>
       </w:r>
       <w:proofErr w:type="spellEnd"/>
       <w:r>
@@ -10522,6 +10676,7 @@
         <w:tab/>
       </w:r>
       <w:proofErr w:type="spellStart"/>
+      <w:proofErr w:type="gramStart"/>
       <w:r>
         <w:rPr>
           <w:rFonts w:ascii="Consolas" w:hAnsi="Consolas" w:cs="Consolas"/>
@@ -10547,7 +10702,17 @@
           <w:sz w:val="19"/>
           <w:szCs w:val="19"/>
         </w:rPr>
-        <w:t>tramo_anterior</w:t>
+        <w:t>tramo</w:t>
+      </w:r>
+      <w:proofErr w:type="gramEnd"/>
+      <w:r>
+        <w:rPr>
+          <w:rFonts w:ascii="Consolas" w:hAnsi="Consolas" w:cs="Consolas"/>
+          <w:color w:val="008080"/>
+          <w:sz w:val="19"/>
+          <w:szCs w:val="19"/>
+        </w:rPr>
+        <w:t>_anterior</w:t>
       </w:r>
       <w:proofErr w:type="spellEnd"/>
       <w:r>
@@ -10624,6 +10789,7 @@
         <w:tab/>
       </w:r>
       <w:proofErr w:type="spellStart"/>
+      <w:proofErr w:type="gramStart"/>
       <w:r>
         <w:rPr>
           <w:rFonts w:ascii="Consolas" w:hAnsi="Consolas" w:cs="Consolas"/>
@@ -10649,7 +10815,17 @@
           <w:sz w:val="19"/>
           <w:szCs w:val="19"/>
         </w:rPr>
-        <w:t>tramo_siguiente</w:t>
+        <w:t>tramo</w:t>
+      </w:r>
+      <w:proofErr w:type="gramEnd"/>
+      <w:r>
+        <w:rPr>
+          <w:rFonts w:ascii="Consolas" w:hAnsi="Consolas" w:cs="Consolas"/>
+          <w:color w:val="008080"/>
+          <w:sz w:val="19"/>
+          <w:szCs w:val="19"/>
+        </w:rPr>
+        <w:t>_siguiente</w:t>
       </w:r>
       <w:proofErr w:type="spellEnd"/>
       <w:r>
@@ -10732,7 +10908,17 @@
           <w:sz w:val="19"/>
           <w:szCs w:val="19"/>
         </w:rPr>
-        <w:t>p1</w:t>
+        <w:t>p</w:t>
+      </w:r>
+      <w:proofErr w:type="gramStart"/>
+      <w:r>
+        <w:rPr>
+          <w:rFonts w:ascii="Consolas" w:hAnsi="Consolas" w:cs="Consolas"/>
+          <w:color w:val="008080"/>
+          <w:sz w:val="19"/>
+          <w:szCs w:val="19"/>
+        </w:rPr>
+        <w:t>1</w:t>
       </w:r>
       <w:r>
         <w:rPr>
@@ -10750,7 +10936,17 @@
           <w:sz w:val="19"/>
           <w:szCs w:val="19"/>
         </w:rPr>
-        <w:t>puerto_nombre</w:t>
+        <w:t>puerto</w:t>
+      </w:r>
+      <w:proofErr w:type="gramEnd"/>
+      <w:r>
+        <w:rPr>
+          <w:rFonts w:ascii="Consolas" w:hAnsi="Consolas" w:cs="Consolas"/>
+          <w:color w:val="008080"/>
+          <w:sz w:val="19"/>
+          <w:szCs w:val="19"/>
+        </w:rPr>
+        <w:t>_nombre</w:t>
       </w:r>
       <w:r>
         <w:rPr>
@@ -10820,7 +11016,17 @@
           <w:sz w:val="19"/>
           <w:szCs w:val="19"/>
         </w:rPr>
-        <w:t>p2</w:t>
+        <w:t>p</w:t>
+      </w:r>
+      <w:proofErr w:type="gramStart"/>
+      <w:r>
+        <w:rPr>
+          <w:rFonts w:ascii="Consolas" w:hAnsi="Consolas" w:cs="Consolas"/>
+          <w:color w:val="008080"/>
+          <w:sz w:val="19"/>
+          <w:szCs w:val="19"/>
+        </w:rPr>
+        <w:t>2</w:t>
       </w:r>
       <w:r>
         <w:rPr>
@@ -10838,7 +11044,17 @@
           <w:sz w:val="19"/>
           <w:szCs w:val="19"/>
         </w:rPr>
-        <w:t>puerto_nombre</w:t>
+        <w:t>puerto</w:t>
+      </w:r>
+      <w:proofErr w:type="gramEnd"/>
+      <w:r>
+        <w:rPr>
+          <w:rFonts w:ascii="Consolas" w:hAnsi="Consolas" w:cs="Consolas"/>
+          <w:color w:val="008080"/>
+          <w:sz w:val="19"/>
+          <w:szCs w:val="19"/>
+        </w:rPr>
+        <w:t>_nombre</w:t>
       </w:r>
       <w:r>
         <w:rPr>
@@ -10902,6 +11118,7 @@
         <w:tab/>
       </w:r>
       <w:proofErr w:type="spellStart"/>
+      <w:proofErr w:type="gramStart"/>
       <w:r>
         <w:rPr>
           <w:rFonts w:ascii="Consolas" w:hAnsi="Consolas" w:cs="Consolas"/>
@@ -10927,7 +11144,17 @@
           <w:sz w:val="19"/>
           <w:szCs w:val="19"/>
         </w:rPr>
-        <w:t>tramo_precio</w:t>
+        <w:t>tramo</w:t>
+      </w:r>
+      <w:proofErr w:type="gramEnd"/>
+      <w:r>
+        <w:rPr>
+          <w:rFonts w:ascii="Consolas" w:hAnsi="Consolas" w:cs="Consolas"/>
+          <w:color w:val="008080"/>
+          <w:sz w:val="19"/>
+          <w:szCs w:val="19"/>
+        </w:rPr>
+        <w:t>_precio</w:t>
       </w:r>
       <w:proofErr w:type="spellEnd"/>
       <w:r>
@@ -11624,6 +11851,7 @@
         <w:t xml:space="preserve"> </w:t>
       </w:r>
       <w:proofErr w:type="spellStart"/>
+      <w:proofErr w:type="gramStart"/>
       <w:r>
         <w:rPr>
           <w:rFonts w:ascii="Consolas" w:hAnsi="Consolas" w:cs="Consolas"/>
@@ -11649,7 +11877,17 @@
           <w:sz w:val="19"/>
           <w:szCs w:val="19"/>
         </w:rPr>
-        <w:t>tramo_puerto_inicio</w:t>
+        <w:t>tramo</w:t>
+      </w:r>
+      <w:proofErr w:type="gramEnd"/>
+      <w:r>
+        <w:rPr>
+          <w:rFonts w:ascii="Consolas" w:hAnsi="Consolas" w:cs="Consolas"/>
+          <w:color w:val="008080"/>
+          <w:sz w:val="19"/>
+          <w:szCs w:val="19"/>
+        </w:rPr>
+        <w:t>_puerto_inicio</w:t>
       </w:r>
       <w:proofErr w:type="spellEnd"/>
       <w:r>
@@ -11847,6 +12085,7 @@
         <w:t xml:space="preserve"> </w:t>
       </w:r>
       <w:proofErr w:type="spellStart"/>
+      <w:proofErr w:type="gramStart"/>
       <w:r>
         <w:rPr>
           <w:rFonts w:ascii="Consolas" w:hAnsi="Consolas" w:cs="Consolas"/>
@@ -11872,7 +12111,17 @@
           <w:sz w:val="19"/>
           <w:szCs w:val="19"/>
         </w:rPr>
-        <w:t>tramo_puerto_destino</w:t>
+        <w:t>tramo</w:t>
+      </w:r>
+      <w:proofErr w:type="gramEnd"/>
+      <w:r>
+        <w:rPr>
+          <w:rFonts w:ascii="Consolas" w:hAnsi="Consolas" w:cs="Consolas"/>
+          <w:color w:val="008080"/>
+          <w:sz w:val="19"/>
+          <w:szCs w:val="19"/>
+        </w:rPr>
+        <w:t>_puerto_destino</w:t>
       </w:r>
       <w:proofErr w:type="spellEnd"/>
       <w:r>
@@ -11965,6 +12214,7 @@
         <w:t xml:space="preserve"> </w:t>
       </w:r>
       <w:proofErr w:type="spellStart"/>
+      <w:proofErr w:type="gramStart"/>
       <w:r>
         <w:rPr>
           <w:rFonts w:ascii="Consolas" w:hAnsi="Consolas" w:cs="Consolas"/>
@@ -11990,7 +12240,17 @@
           <w:sz w:val="19"/>
           <w:szCs w:val="19"/>
         </w:rPr>
-        <w:t>recorrido_codigo</w:t>
+        <w:t>recorrido</w:t>
+      </w:r>
+      <w:proofErr w:type="gramEnd"/>
+      <w:r>
+        <w:rPr>
+          <w:rFonts w:ascii="Consolas" w:hAnsi="Consolas" w:cs="Consolas"/>
+          <w:color w:val="008080"/>
+          <w:sz w:val="19"/>
+          <w:szCs w:val="19"/>
+        </w:rPr>
+        <w:t>_codigo</w:t>
       </w:r>
       <w:proofErr w:type="spellEnd"/>
       <w:r>
@@ -12134,7 +12394,7 @@
       <w:pPr>
         <w:pStyle w:val="Ttulo2"/>
       </w:pPr>
-      <w:bookmarkStart w:id="30" w:name="_Toc12870885"/>
+      <w:bookmarkStart w:id="30" w:name="_Toc13479095"/>
       <w:r>
         <w:t>Editar Recorrido</w:t>
       </w:r>
@@ -12261,7 +12521,7 @@
       <w:pPr>
         <w:pStyle w:val="Ttulo2"/>
       </w:pPr>
-      <w:bookmarkStart w:id="31" w:name="_Toc12870886"/>
+      <w:bookmarkStart w:id="31" w:name="_Toc13479096"/>
       <w:r>
         <w:t>Alto de nuevo tramo</w:t>
       </w:r>
@@ -12274,15 +12534,7 @@
     </w:p>
     <w:p>
       <w:r>
-        <w:t xml:space="preserve">Dado que el ABM de Puertos no es una funcionalidad disponible para esta versión del sistema, no podemos dar de alta nuevas ciudades (puertos). Por lo tanto, todos los tramos que podemos generar quedan supeditados a los puertos provenientes de la migración. Producto de la migración existen 88 tramos, que pueden consultarse mediante la siguiente </w:t>
-      </w:r>
-      <w:proofErr w:type="spellStart"/>
-      <w:r>
-        <w:t>query</w:t>
-      </w:r>
-      <w:proofErr w:type="spellEnd"/>
-      <w:r>
-        <w:t>:</w:t>
+        <w:t>Dado que el ABM de Puertos no es una funcionalidad disponible para esta versión del sistema, no podemos dar de alta nuevas ciudades (puertos). Por lo tanto, todos los tramos que podemos generar quedan supeditados a los puertos provenientes de la migración. Producto de la migración existen 88 tramos, que pueden consultarse mediante la siguiente query:</w:t>
       </w:r>
     </w:p>
     <w:p>
@@ -12524,7 +12776,7 @@
       <w:pPr>
         <w:pStyle w:val="Ttulo2"/>
       </w:pPr>
-      <w:bookmarkStart w:id="32" w:name="_Toc12870887"/>
+      <w:bookmarkStart w:id="32" w:name="_Toc13479097"/>
       <w:r>
         <w:t xml:space="preserve">Modificar </w:t>
       </w:r>
@@ -12647,7 +12899,7 @@
       <w:pPr>
         <w:pStyle w:val="Ttulo2"/>
       </w:pPr>
-      <w:bookmarkStart w:id="33" w:name="_Toc12870888"/>
+      <w:bookmarkStart w:id="33" w:name="_Toc13479098"/>
       <w:r>
         <w:lastRenderedPageBreak/>
         <w:t>Deshabilitar recorrido</w:t>
@@ -12751,7 +13003,7 @@
       <w:pPr>
         <w:pStyle w:val="Ttulo2"/>
       </w:pPr>
-      <w:bookmarkStart w:id="34" w:name="_Toc12870889"/>
+      <w:bookmarkStart w:id="34" w:name="_Toc13479099"/>
       <w:r>
         <w:t>Habilitar recorrido</w:t>
       </w:r>
@@ -12786,7 +13038,7 @@
       <w:pPr>
         <w:pStyle w:val="Ttulo1"/>
       </w:pPr>
-      <w:bookmarkStart w:id="35" w:name="_Toc12870890"/>
+      <w:bookmarkStart w:id="35" w:name="_Toc13479100"/>
       <w:r>
         <w:t>Generar Viaje</w:t>
       </w:r>
@@ -12966,7 +13218,7 @@
           <w:rFonts w:eastAsia="Calibri Light"/>
         </w:rPr>
       </w:pPr>
-      <w:bookmarkStart w:id="36" w:name="_Toc12870891"/>
+      <w:bookmarkStart w:id="36" w:name="_Toc13479101"/>
       <w:r>
         <w:rPr>
           <w:rFonts w:eastAsia="Calibri Light"/>
@@ -13039,10 +13291,10 @@
       </w:pPr>
       <w:r>
         <w:object w:dxaOrig="8640" w:dyaOrig="2910" w14:anchorId="5FCE73CC">
-          <v:rect id="rectole0000000030" o:spid="_x0000_i1025" style="width:6in;height:145.5pt" o:ole="" o:preferrelative="t" stroked="f">
+          <v:rect id="rectole0000000030" o:spid="_x0000_i1025" style="width:6in;height:145.4pt" o:ole="" o:preferrelative="t" stroked="f">
             <v:imagedata r:id="rId42" o:title=""/>
           </v:rect>
-          <o:OLEObject Type="Embed" ProgID="StaticDib" ShapeID="rectole0000000030" DrawAspect="Content" ObjectID="_1623577966" r:id="rId43"/>
+          <o:OLEObject Type="Embed" ProgID="StaticDib" ShapeID="rectole0000000030" DrawAspect="Content" ObjectID="_1624093297" r:id="rId43"/>
         </w:object>
       </w:r>
     </w:p>
@@ -13069,10 +13321,10 @@
       </w:pPr>
       <w:r>
         <w:object w:dxaOrig="8640" w:dyaOrig="5715" w14:anchorId="0E3D50EC">
-          <v:rect id="rectole0000000031" o:spid="_x0000_i1026" style="width:6in;height:285.75pt" o:ole="" o:preferrelative="t" stroked="f">
+          <v:rect id="rectole0000000031" o:spid="_x0000_i1026" style="width:6in;height:285.7pt" o:ole="" o:preferrelative="t" stroked="f">
             <v:imagedata r:id="rId44" o:title=""/>
           </v:rect>
-          <o:OLEObject Type="Embed" ProgID="StaticDib" ShapeID="rectole0000000031" DrawAspect="Content" ObjectID="_1623577967" r:id="rId45"/>
+          <o:OLEObject Type="Embed" ProgID="StaticDib" ShapeID="rectole0000000031" DrawAspect="Content" ObjectID="_1624093298" r:id="rId45"/>
         </w:object>
       </w:r>
     </w:p>
@@ -13099,10 +13351,10 @@
       </w:pPr>
       <w:r>
         <w:object w:dxaOrig="8640" w:dyaOrig="5130" w14:anchorId="61563238">
-          <v:rect id="rectole0000000032" o:spid="_x0000_i1027" style="width:6in;height:256.5pt" o:ole="" o:preferrelative="t" stroked="f">
+          <v:rect id="rectole0000000032" o:spid="_x0000_i1027" style="width:6in;height:256.6pt" o:ole="" o:preferrelative="t" stroked="f">
             <v:imagedata r:id="rId46" o:title=""/>
           </v:rect>
-          <o:OLEObject Type="Embed" ProgID="StaticDib" ShapeID="rectole0000000032" DrawAspect="Content" ObjectID="_1623577968" r:id="rId47"/>
+          <o:OLEObject Type="Embed" ProgID="StaticDib" ShapeID="rectole0000000032" DrawAspect="Content" ObjectID="_1624093299" r:id="rId47"/>
         </w:object>
       </w:r>
     </w:p>
@@ -13117,7 +13369,21 @@
         <w:rPr>
           <w:rFonts w:ascii="Calibri" w:eastAsia="Calibri" w:hAnsi="Calibri" w:cs="Calibri"/>
         </w:rPr>
-        <w:t xml:space="preserve">En base al recorrido seleccionado, se muestran los distintos viajes que utilizan el recorrido seleccionado y están programados para esa fecha, de manera tal que si no está la </w:t>
+        <w:t xml:space="preserve">En base al recorrido seleccionado, se muestran los distintos viajes que utilizan el recorrido seleccionado y están programados para esa fecha, de manera tal </w:t>
+      </w:r>
+      <w:proofErr w:type="gramStart"/>
+      <w:r>
+        <w:rPr>
+          <w:rFonts w:ascii="Calibri" w:eastAsia="Calibri" w:hAnsi="Calibri" w:cs="Calibri"/>
+        </w:rPr>
+        <w:t>que</w:t>
+      </w:r>
+      <w:proofErr w:type="gramEnd"/>
+      <w:r>
+        <w:rPr>
+          <w:rFonts w:ascii="Calibri" w:eastAsia="Calibri" w:hAnsi="Calibri" w:cs="Calibri"/>
+        </w:rPr>
+        <w:t xml:space="preserve"> si no está la </w:t>
       </w:r>
       <w:proofErr w:type="spellStart"/>
       <w:r>
@@ -13146,7 +13412,7 @@
           <v:rect id="rectole0000000033" o:spid="_x0000_i1028" style="width:6in;height:258pt" o:ole="" o:preferrelative="t" stroked="f">
             <v:imagedata r:id="rId48" o:title=""/>
           </v:rect>
-          <o:OLEObject Type="Embed" ProgID="StaticDib" ShapeID="rectole0000000033" DrawAspect="Content" ObjectID="_1623577969" r:id="rId49"/>
+          <o:OLEObject Type="Embed" ProgID="StaticDib" ShapeID="rectole0000000033" DrawAspect="Content" ObjectID="_1624093300" r:id="rId49"/>
         </w:object>
       </w:r>
     </w:p>
@@ -13173,10 +13439,10 @@
       </w:pPr>
       <w:r>
         <w:object w:dxaOrig="8640" w:dyaOrig="5174" w14:anchorId="76B36373">
-          <v:rect id="rectole0000000034" o:spid="_x0000_i1029" style="width:6in;height:258.75pt" o:ole="" o:preferrelative="t" stroked="f">
+          <v:rect id="rectole0000000034" o:spid="_x0000_i1029" style="width:6in;height:258.9pt" o:ole="" o:preferrelative="t" stroked="f">
             <v:imagedata r:id="rId50" o:title=""/>
           </v:rect>
-          <o:OLEObject Type="Embed" ProgID="StaticDib" ShapeID="rectole0000000034" DrawAspect="Content" ObjectID="_1623577970" r:id="rId51"/>
+          <o:OLEObject Type="Embed" ProgID="StaticDib" ShapeID="rectole0000000034" DrawAspect="Content" ObjectID="_1624093301" r:id="rId51"/>
         </w:object>
       </w:r>
     </w:p>
@@ -13245,10 +13511,10 @@
       </w:pPr>
       <w:r>
         <w:object w:dxaOrig="5130" w:dyaOrig="5745" w14:anchorId="5AFB2FAE">
-          <v:rect id="rectole0000000035" o:spid="_x0000_i1030" style="width:256.5pt;height:287.25pt" o:ole="" o:preferrelative="t" stroked="f">
+          <v:rect id="rectole0000000035" o:spid="_x0000_i1030" style="width:256.6pt;height:287.1pt" o:ole="" o:preferrelative="t" stroked="f">
             <v:imagedata r:id="rId52" o:title=""/>
           </v:rect>
-          <o:OLEObject Type="Embed" ProgID="StaticDib" ShapeID="rectole0000000035" DrawAspect="Content" ObjectID="_1623577971" r:id="rId53"/>
+          <o:OLEObject Type="Embed" ProgID="StaticDib" ShapeID="rectole0000000035" DrawAspect="Content" ObjectID="_1624093302" r:id="rId53"/>
         </w:object>
       </w:r>
     </w:p>
@@ -13283,10 +13549,10 @@
       </w:pPr>
       <w:r>
         <w:object w:dxaOrig="8640" w:dyaOrig="5985" w14:anchorId="71611E9E">
-          <v:rect id="rectole0000000036" o:spid="_x0000_i1031" style="width:6in;height:299.25pt" o:ole="" o:preferrelative="t" stroked="f">
+          <v:rect id="rectole0000000036" o:spid="_x0000_i1031" style="width:6in;height:299.1pt" o:ole="" o:preferrelative="t" stroked="f">
             <v:imagedata r:id="rId54" o:title=""/>
           </v:rect>
-          <o:OLEObject Type="Embed" ProgID="StaticDib" ShapeID="rectole0000000036" DrawAspect="Content" ObjectID="_1623577972" r:id="rId55"/>
+          <o:OLEObject Type="Embed" ProgID="StaticDib" ShapeID="rectole0000000036" DrawAspect="Content" ObjectID="_1624093303" r:id="rId55"/>
         </w:object>
       </w:r>
     </w:p>
@@ -13364,10 +13630,10 @@
       </w:pPr>
       <w:r>
         <w:object w:dxaOrig="8640" w:dyaOrig="4364" w14:anchorId="02F2F3A0">
-          <v:rect id="rectole0000000038" o:spid="_x0000_i1032" style="width:6in;height:218.25pt" o:ole="" o:preferrelative="t" stroked="f">
+          <v:rect id="rectole0000000038" o:spid="_x0000_i1032" style="width:6in;height:218.3pt" o:ole="" o:preferrelative="t" stroked="f">
             <v:imagedata r:id="rId56" o:title=""/>
           </v:rect>
-          <o:OLEObject Type="Embed" ProgID="StaticDib" ShapeID="rectole0000000038" DrawAspect="Content" ObjectID="_1623577973" r:id="rId57"/>
+          <o:OLEObject Type="Embed" ProgID="StaticDib" ShapeID="rectole0000000038" DrawAspect="Content" ObjectID="_1624093304" r:id="rId57"/>
         </w:object>
       </w:r>
     </w:p>
@@ -13422,10 +13688,10 @@
       </w:pPr>
       <w:r>
         <w:object w:dxaOrig="8640" w:dyaOrig="3014" w14:anchorId="648EA6A5">
-          <v:rect id="rectole0000000040" o:spid="_x0000_i1033" style="width:6in;height:150.75pt" o:ole="" o:preferrelative="t" stroked="f">
+          <v:rect id="rectole0000000040" o:spid="_x0000_i1033" style="width:6in;height:150.9pt" o:ole="" o:preferrelative="t" stroked="f">
             <v:imagedata r:id="rId58" o:title=""/>
           </v:rect>
-          <o:OLEObject Type="Embed" ProgID="StaticDib" ShapeID="rectole0000000040" DrawAspect="Content" ObjectID="_1623577974" r:id="rId59"/>
+          <o:OLEObject Type="Embed" ProgID="StaticDib" ShapeID="rectole0000000040" DrawAspect="Content" ObjectID="_1624093305" r:id="rId59"/>
         </w:object>
       </w:r>
     </w:p>
@@ -13464,7 +13730,7 @@
           <w:rFonts w:ascii="Calibri" w:eastAsia="Calibri" w:hAnsi="Calibri" w:cs="Calibri"/>
         </w:rPr>
       </w:pPr>
-      <w:bookmarkStart w:id="37" w:name="_Toc12870892"/>
+      <w:bookmarkStart w:id="37" w:name="_Toc13479102"/>
       <w:r>
         <w:rPr>
           <w:rFonts w:eastAsia="Calibri Light"/>
@@ -13512,10 +13778,10 @@
       </w:pPr>
       <w:r>
         <w:object w:dxaOrig="8640" w:dyaOrig="4424" w14:anchorId="2DEF9EC9">
-          <v:rect id="rectole0000000041" o:spid="_x0000_i1034" style="width:6in;height:221.25pt" o:ole="" o:preferrelative="t" stroked="f">
+          <v:rect id="rectole0000000041" o:spid="_x0000_i1034" style="width:6in;height:221.1pt" o:ole="" o:preferrelative="t" stroked="f">
             <v:imagedata r:id="rId60" o:title=""/>
           </v:rect>
-          <o:OLEObject Type="Embed" ProgID="StaticDib" ShapeID="rectole0000000041" DrawAspect="Content" ObjectID="_1623577975" r:id="rId61"/>
+          <o:OLEObject Type="Embed" ProgID="StaticDib" ShapeID="rectole0000000041" DrawAspect="Content" ObjectID="_1624093306" r:id="rId61"/>
         </w:object>
       </w:r>
     </w:p>
@@ -13530,10 +13796,10 @@
       </w:pPr>
       <w:r>
         <w:object w:dxaOrig="8640" w:dyaOrig="4245" w14:anchorId="5CAB4F6C">
-          <v:rect id="rectole0000000042" o:spid="_x0000_i1035" style="width:6in;height:212.25pt" o:ole="" o:preferrelative="t" stroked="f">
+          <v:rect id="rectole0000000042" o:spid="_x0000_i1035" style="width:6in;height:212.3pt" o:ole="" o:preferrelative="t" stroked="f">
             <v:imagedata r:id="rId62" o:title=""/>
           </v:rect>
-          <o:OLEObject Type="Embed" ProgID="StaticDib" ShapeID="rectole0000000042" DrawAspect="Content" ObjectID="_1623577976" r:id="rId63"/>
+          <o:OLEObject Type="Embed" ProgID="StaticDib" ShapeID="rectole0000000042" DrawAspect="Content" ObjectID="_1624093307" r:id="rId63"/>
         </w:object>
       </w:r>
     </w:p>
@@ -13575,10 +13841,10 @@
       </w:pPr>
       <w:r>
         <w:object w:dxaOrig="8640" w:dyaOrig="2970" w14:anchorId="3312CA3C">
-          <v:rect id="rectole0000000043" o:spid="_x0000_i1036" style="width:6in;height:148.5pt" o:ole="" o:preferrelative="t" stroked="f">
+          <v:rect id="rectole0000000043" o:spid="_x0000_i1036" style="width:6in;height:148.6pt" o:ole="" o:preferrelative="t" stroked="f">
             <v:imagedata r:id="rId64" o:title=""/>
           </v:rect>
-          <o:OLEObject Type="Embed" ProgID="StaticDib" ShapeID="rectole0000000043" DrawAspect="Content" ObjectID="_1623577977" r:id="rId65"/>
+          <o:OLEObject Type="Embed" ProgID="StaticDib" ShapeID="rectole0000000043" DrawAspect="Content" ObjectID="_1624093308" r:id="rId65"/>
         </w:object>
       </w:r>
     </w:p>
@@ -13610,7 +13876,7 @@
       <w:pPr>
         <w:pStyle w:val="Ttulo1"/>
       </w:pPr>
-      <w:bookmarkStart w:id="38" w:name="_Toc12870893"/>
+      <w:bookmarkStart w:id="38" w:name="_Toc13479103"/>
       <w:r>
         <w:lastRenderedPageBreak/>
         <w:t>Listados Estadísticos</w:t>
@@ -13712,7 +13978,15 @@
         <w:t>,</w:t>
       </w:r>
       <w:r>
-        <w:t xml:space="preserve"> el otro automáticamente se desmarcará. Además, el primer semestre se selecciona por defecto, por lo que de vuelta, no hay que realizar validaciones manuales.</w:t>
+        <w:t xml:space="preserve"> el otro automáticamente se desmarcará. Además, el primer semestre se selecciona por defecto, por lo </w:t>
+      </w:r>
+      <w:proofErr w:type="gramStart"/>
+      <w:r>
+        <w:t>que</w:t>
+      </w:r>
+      <w:proofErr w:type="gramEnd"/>
+      <w:r>
+        <w:t xml:space="preserve"> de vuelta, no hay que realizar validaciones manuales.</w:t>
       </w:r>
     </w:p>
     <w:p>
@@ -13740,7 +14014,7 @@
       <w:pPr>
         <w:pStyle w:val="Ttulo1"/>
       </w:pPr>
-      <w:bookmarkStart w:id="39" w:name="_Toc12870894"/>
+      <w:bookmarkStart w:id="39" w:name="_Toc13479104"/>
       <w:r>
         <w:t>Consideraciones en Migración</w:t>
       </w:r>
@@ -13755,7 +14029,7 @@
       <w:pPr>
         <w:pStyle w:val="Ttulo2"/>
       </w:pPr>
-      <w:bookmarkStart w:id="40" w:name="_Toc12870895"/>
+      <w:bookmarkStart w:id="40" w:name="_Toc13479105"/>
       <w:r>
         <w:t>Compras y Reservas</w:t>
       </w:r>
@@ -13802,7 +14076,7 @@
       <w:pPr>
         <w:pStyle w:val="Ttulo2"/>
       </w:pPr>
-      <w:bookmarkStart w:id="41" w:name="_Toc12870896"/>
+      <w:bookmarkStart w:id="41" w:name="_Toc13479106"/>
       <w:r>
         <w:lastRenderedPageBreak/>
         <w:t>Clientes</w:t>
@@ -13842,7 +14116,7 @@
       <w:pPr>
         <w:pStyle w:val="Ttulo2"/>
       </w:pPr>
-      <w:bookmarkStart w:id="42" w:name="_Toc12870897"/>
+      <w:bookmarkStart w:id="42" w:name="_Toc13479107"/>
       <w:r>
         <w:t>Recorridos</w:t>
       </w:r>
@@ -13873,7 +14147,7 @@
       <w:pPr>
         <w:pStyle w:val="Ttulo2"/>
       </w:pPr>
-      <w:bookmarkStart w:id="43" w:name="_Toc12870898"/>
+      <w:bookmarkStart w:id="43" w:name="_Toc13479108"/>
       <w:r>
         <w:t>Cabinas</w:t>
       </w:r>
@@ -13893,7 +14167,7 @@
       <w:pPr>
         <w:pStyle w:val="Ttulo2"/>
       </w:pPr>
-      <w:bookmarkStart w:id="44" w:name="_Toc12870899"/>
+      <w:bookmarkStart w:id="44" w:name="_Toc13479109"/>
       <w:r>
         <w:t>Tablas desacopladas</w:t>
       </w:r>
@@ -13915,7 +14189,7 @@
         <w:pStyle w:val="Ttulo1"/>
       </w:pPr>
       <w:bookmarkStart w:id="45" w:name="_Toc533111125"/>
-      <w:bookmarkStart w:id="46" w:name="_Toc12870900"/>
+      <w:bookmarkStart w:id="46" w:name="_Toc13479110"/>
       <w:r>
         <w:t>Otra información</w:t>
       </w:r>
@@ -13928,7 +14202,7 @@
       </w:pPr>
       <w:bookmarkStart w:id="47" w:name="_Toc533074863"/>
       <w:bookmarkStart w:id="48" w:name="_Toc533111126"/>
-      <w:bookmarkStart w:id="49" w:name="_Toc12870901"/>
+      <w:bookmarkStart w:id="49" w:name="_Toc13479111"/>
       <w:r>
         <w:t>Datos personales de los integrantes</w:t>
       </w:r>
@@ -14065,7 +14339,15 @@
               <w:t xml:space="preserve">K3014 </w:t>
             </w:r>
             <w:r>
-              <w:t>(Sábados mañana)</w:t>
+              <w:t>(</w:t>
+            </w:r>
+            <w:proofErr w:type="gramStart"/>
+            <w:r>
+              <w:t>Sábados</w:t>
+            </w:r>
+            <w:proofErr w:type="gramEnd"/>
+            <w:r>
+              <w:t xml:space="preserve"> mañana)</w:t>
             </w:r>
           </w:p>
         </w:tc>
@@ -14199,7 +14481,7 @@
         <w:pStyle w:val="Ttulo2"/>
       </w:pPr>
       <w:bookmarkStart w:id="50" w:name="_Toc533111127"/>
-      <w:bookmarkStart w:id="51" w:name="_Toc12870902"/>
+      <w:bookmarkStart w:id="51" w:name="_Toc13479112"/>
       <w:r>
         <w:lastRenderedPageBreak/>
         <w:t>Corrección recibida en la entrega preliminar del DER</w:t>
@@ -15743,7 +16025,7 @@
 </file>
 
 <file path=customXml/itemProps2.xml><?xml version="1.0" encoding="utf-8"?>
-<ds:datastoreItem xmlns:ds="http://schemas.openxmlformats.org/officeDocument/2006/customXml" ds:itemID="{EEDCA364-824A-4E75-8B79-9C7375CC1027}">
+<ds:datastoreItem xmlns:ds="http://schemas.openxmlformats.org/officeDocument/2006/customXml" ds:itemID="{0BF6BBC7-74CD-44C2-A5E3-E407CB90C5AD}">
   <ds:schemaRefs>
     <ds:schemaRef ds:uri="http://schemas.openxmlformats.org/officeDocument/2006/bibliography"/>
   </ds:schemaRefs>

</xml_diff>